<commit_message>
Added POS restraints to generation and storing of word/index relations when saving.
</commit_message>
<xml_diff>
--- a/project2_report.docx
+++ b/project2_report.docx
@@ -110,15 +110,7 @@
         <w:jc w:val="both"/>
       </w:pPr>
       <w:r>
-        <w:t xml:space="preserve">Our team chose to tokenize the dataset by word, where a singular sequence would be represented by a line of a poem and each type of stanza (quatrain, </w:t>
-      </w:r>
-      <w:proofErr w:type="spellStart"/>
-      <w:r>
-        <w:t>volta</w:t>
-      </w:r>
-      <w:proofErr w:type="spellEnd"/>
-      <w:r>
-        <w:t xml:space="preserve"> and couplet) maintains a separate list of tokens. This approach </w:t>
+        <w:t xml:space="preserve">Our team chose to tokenize the dataset by word, where a singular sequence would be represented by a line of a poem and each type of stanza (quatrain, volta and couplet) maintains a separate list of tokens. This approach </w:t>
       </w:r>
       <w:r>
         <w:t>was chosen</w:t>
@@ -127,31 +119,7 @@
         <w:t xml:space="preserve"> as Shakespeare uses different intonation and language in each of his</w:t>
       </w:r>
       <w:r>
-        <w:t xml:space="preserve"> stanzas. The quatrain is the body of the poem and introduces the theme or story with lots of adjectives describing the subject of the poem. The quatrains maintain a consistent mood through, except for the </w:t>
-      </w:r>
-      <w:proofErr w:type="spellStart"/>
-      <w:r>
-        <w:t>volta</w:t>
-      </w:r>
-      <w:proofErr w:type="spellEnd"/>
-      <w:r>
-        <w:t xml:space="preserve">, which usually represents a change in mood. This is grammatically demarcated by particularly strong adjectives and adverbs, as they have to provide a counterpoint in 4 lines to the 8 of the previous quatrains. By separating the </w:t>
-      </w:r>
-      <w:proofErr w:type="spellStart"/>
-      <w:r>
-        <w:t>volta</w:t>
-      </w:r>
-      <w:proofErr w:type="spellEnd"/>
-      <w:r>
-        <w:t xml:space="preserve"> from the other quatrains our team hoped to capture this shift in mood, or at least the shift in intensity.  Similarly, although the couplet does not bring the same intensity as the </w:t>
-      </w:r>
-      <w:proofErr w:type="spellStart"/>
-      <w:r>
-        <w:t>volta</w:t>
-      </w:r>
-      <w:proofErr w:type="spellEnd"/>
-      <w:r>
-        <w:t xml:space="preserve">, it does use different language from the rest of the poem as Shakespeare is bringing a close to the story he has presented. It usually starts with a conjunction (i.e. “or”, “but”, “yet”, “then”) and instead of posing the questions or accusations of the previous lines, it presents a statement or final action. Once again, by separating the couplet from the other stanzas, we hope to capture </w:t>
+        <w:t xml:space="preserve"> stanzas. The quatrain is the body of the poem and introduces the theme or story with lots of adjectives describing the subject of the poem. The quatrains maintain a consistent mood through, except for the volta, which usually represents a change in mood. This is grammatically demarcated by particularly strong adjectives and adverbs, as they have to provide a counterpoint in 4 lines to the 8 of the previous quatrains. By separating the volta from the other quatrains our team hoped to capture this shift in mood, or at least the shift in intensity.  Similarly, although the couplet does not bring the same intensity as the volta, it does use different language from the rest of the poem as Shakespeare is bringing a close to the story he has presented. It usually starts with a conjunction (i.e. “or”, “but”, “yet”, “then”) and instead of posing the questions or accusations of the previous lines, it presents a statement or final action. Once again, by separating the couplet from the other stanzas, we hope to capture </w:t>
       </w:r>
       <w:r>
         <w:t>his</w:t>
@@ -165,15 +133,7 @@
         <w:jc w:val="both"/>
       </w:pPr>
       <w:r>
-        <w:t xml:space="preserve">Regarding punctuation our team took a simple, but effective approach. When tokenizing the data, all punctuation was stripped except for apostrophes </w:t>
-      </w:r>
-      <w:proofErr w:type="gramStart"/>
-      <w:r>
-        <w:t>“ ‘</w:t>
-      </w:r>
-      <w:proofErr w:type="gramEnd"/>
-      <w:r>
-        <w:t xml:space="preserve"> “</w:t>
+        <w:t>Regarding punctuation our team took a simple, but effective approach. When tokenizing the data, all punctuation was stripped except for apostrophes “ ‘ “</w:t>
       </w:r>
       <w:r>
         <w:t xml:space="preserve"> and hyphens “-“</w:t>
@@ -182,47 +142,15 @@
         <w:t xml:space="preserve">.This allowed for words implying possession and plural words to stay separate, which should be beneficial as such words appear in different contexts and with different meaning. </w:t>
       </w:r>
       <w:r>
-        <w:t>More importantly, Shakespeare often uses apostrophes within a word as alternate spelling or to skip a syllable, we wanted to keep these words intact and readable when generating our poems; for example, “</w:t>
-      </w:r>
-      <w:proofErr w:type="spellStart"/>
-      <w:r>
-        <w:t>consum’st</w:t>
-      </w:r>
-      <w:proofErr w:type="spellEnd"/>
-      <w:r>
-        <w:t>” and “</w:t>
-      </w:r>
-      <w:proofErr w:type="spellStart"/>
-      <w:r>
-        <w:t>murd’rous</w:t>
-      </w:r>
-      <w:proofErr w:type="spellEnd"/>
-      <w:r>
-        <w:t>”.</w:t>
-      </w:r>
-    </w:p>
-    <w:p>
-      <w:pPr>
-        <w:jc w:val="both"/>
-      </w:pPr>
-      <w:r>
-        <w:t xml:space="preserve">Hyphens were kept as the </w:t>
-      </w:r>
-      <w:proofErr w:type="spellStart"/>
-      <w:r>
-        <w:t>hyphenization</w:t>
-      </w:r>
-      <w:proofErr w:type="spellEnd"/>
-      <w:r>
-        <w:t xml:space="preserve"> of two words yields an entirely meaning than the non-hyphenated word, and treating the two words as separate would provide a significantly different meaning, particularly in </w:t>
-      </w:r>
-      <w:proofErr w:type="spellStart"/>
-      <w:r>
-        <w:t>Shakesperian</w:t>
-      </w:r>
-      <w:proofErr w:type="spellEnd"/>
-      <w:r>
-        <w:t xml:space="preserve"> English; for example</w:t>
+        <w:t>More importantly, Shakespeare often uses apostrophes within a word as alternate spelling or to skip a syllable, we wanted to keep these words intact and readable when generating our poems; for example, “consum’st” and “murd’rous”.</w:t>
+      </w:r>
+    </w:p>
+    <w:p>
+      <w:pPr>
+        <w:jc w:val="both"/>
+      </w:pPr>
+      <w:r>
+        <w:t>Hyphens were kept as the hyphenization of two words yields an entirely meaning than the non-hyphenated word, and treating the two words as separate would provide a significantly different meaning, particularly in Shakesperian English; for example</w:t>
       </w:r>
       <w:r>
         <w:t>,</w:t>
@@ -252,15 +180,7 @@
         <w:t>)</w:t>
       </w:r>
       <w:r>
-        <w:t xml:space="preserve"> Punctuation was then added back in during </w:t>
-      </w:r>
-      <w:proofErr w:type="spellStart"/>
-      <w:r>
-        <w:t>poemgeneration</w:t>
-      </w:r>
-      <w:proofErr w:type="spellEnd"/>
-      <w:r>
-        <w:t>.</w:t>
+        <w:t xml:space="preserve"> Punctuation was then added back in during poemgeneration.</w:t>
       </w:r>
     </w:p>
     <w:p>
@@ -270,47 +190,11 @@
       <w:r>
         <w:t>During preprocessing, we also used the line endings and the known rhyming scheme (</w:t>
       </w:r>
-      <w:proofErr w:type="spellStart"/>
       <w:r>
         <w:rPr>
           <w:i/>
         </w:rPr>
-        <w:t>abab</w:t>
-      </w:r>
-      <w:proofErr w:type="spellEnd"/>
-      <w:r>
-        <w:rPr>
-          <w:i/>
-        </w:rPr>
-        <w:t xml:space="preserve"> </w:t>
-      </w:r>
-      <w:proofErr w:type="spellStart"/>
-      <w:r>
-        <w:rPr>
-          <w:i/>
-        </w:rPr>
-        <w:t>cdcd</w:t>
-      </w:r>
-      <w:proofErr w:type="spellEnd"/>
-      <w:r>
-        <w:rPr>
-          <w:i/>
-        </w:rPr>
-        <w:t xml:space="preserve"> </w:t>
-      </w:r>
-      <w:proofErr w:type="spellStart"/>
-      <w:r>
-        <w:rPr>
-          <w:i/>
-        </w:rPr>
-        <w:t>efef</w:t>
-      </w:r>
-      <w:proofErr w:type="spellEnd"/>
-      <w:r>
-        <w:rPr>
-          <w:i/>
-        </w:rPr>
-        <w:t xml:space="preserve"> gg</w:t>
+        <w:t>abab cdcd efef gg</w:t>
       </w:r>
       <w:r>
         <w:t>) to create a rhyming dictionary which was later used by our poem generation algorithm to ensure rhymes at the end of the lines.</w:t>
@@ -405,58 +289,34 @@
         <w:rPr>
           <w:sz w:val="18"/>
         </w:rPr>
-        <w:t xml:space="preserve">How did you choose hidden </w:t>
-      </w:r>
-      <w:proofErr w:type="gramStart"/>
-      <w:r>
+        <w:t>How did you choose hidden states</w:t>
+      </w:r>
+    </w:p>
+    <w:p>
+      <w:pPr>
         <w:rPr>
           <w:sz w:val="18"/>
         </w:rPr>
-        <w:t>states</w:t>
-      </w:r>
-      <w:proofErr w:type="gramEnd"/>
-    </w:p>
-    <w:p>
-      <w:pPr>
+      </w:pPr>
+      <w:r>
         <w:rPr>
           <w:sz w:val="18"/>
         </w:rPr>
-      </w:pPr>
-      <w:r>
+        <w:t>How did you tokenize words</w:t>
+      </w:r>
+    </w:p>
+    <w:p>
+      <w:pPr>
         <w:rPr>
           <w:sz w:val="18"/>
         </w:rPr>
-        <w:t xml:space="preserve">How did you tokenize </w:t>
-      </w:r>
-      <w:proofErr w:type="gramStart"/>
+      </w:pPr>
       <w:r>
         <w:rPr>
           <w:sz w:val="18"/>
         </w:rPr>
-        <w:t>words</w:t>
-      </w:r>
-      <w:proofErr w:type="gramEnd"/>
-    </w:p>
-    <w:p>
-      <w:pPr>
-        <w:rPr>
-          <w:sz w:val="18"/>
-        </w:rPr>
-      </w:pPr>
-      <w:r>
-        <w:rPr>
-          <w:sz w:val="18"/>
-        </w:rPr>
-        <w:t xml:space="preserve">How did you split up data into different </w:t>
-      </w:r>
-      <w:proofErr w:type="gramStart"/>
-      <w:r>
-        <w:rPr>
-          <w:sz w:val="18"/>
-        </w:rPr>
-        <w:t>sequences</w:t>
-      </w:r>
-      <w:proofErr w:type="gramEnd"/>
+        <w:t>How did you split up data into different sequences</w:t>
+      </w:r>
     </w:p>
     <w:p>
       <w:pPr>
@@ -486,6 +346,14 @@
           <w:sz w:val="26"/>
         </w:rPr>
         <w:t>4. Poetry Generation</w:t>
+      </w:r>
+    </w:p>
+    <w:p>
+      <w:r>
+        <w:t>To generate our poems we use three trained HMMs, one for each stanza type, and individually generate each stanza</w:t>
+      </w:r>
+      <w:r>
+        <w:t>. The stanzas were then combined in the correct order to generate our Shakesperian sonnet. The first letter of each line was capitalized and punctuation at the end of the line was added randomly; with a high probability simply a comma was added, and with a small probability an exclamation mark, question mark or semicolon was added.</w:t>
       </w:r>
     </w:p>
     <w:p>
@@ -512,15 +380,7 @@
         </w:numPr>
       </w:pPr>
       <w:r>
-        <w:t xml:space="preserve">Rhyme, </w:t>
-      </w:r>
-      <w:proofErr w:type="spellStart"/>
-      <w:r>
-        <w:t>thythm</w:t>
-      </w:r>
-      <w:proofErr w:type="spellEnd"/>
-      <w:r>
-        <w:t xml:space="preserve"> and syllable count</w:t>
+        <w:t>Rhyme, thythm and syllable count</w:t>
       </w:r>
     </w:p>
     <w:p>
@@ -556,25 +416,12 @@
         </w:numPr>
       </w:pPr>
       <w:r>
-        <w:t>How does different number of states affect generation (</w:t>
-      </w:r>
-      <w:proofErr w:type="gramStart"/>
-      <w:r>
-        <w:t>qualitative)</w:t>
-      </w:r>
-      <w:proofErr w:type="gramEnd"/>
-    </w:p>
-    <w:p>
-      <w:r>
-        <w:t xml:space="preserve">For good </w:t>
-      </w:r>
-      <w:proofErr w:type="spellStart"/>
-      <w:r>
-        <w:t>qualitie</w:t>
-      </w:r>
-      <w:proofErr w:type="spellEnd"/>
-      <w:r>
-        <w:t xml:space="preserve"> discuss how HMM was able to capture these</w:t>
+        <w:t>How does different number of states affect generation (qualitative)</w:t>
+      </w:r>
+    </w:p>
+    <w:p>
+      <w:r>
+        <w:t>For good qualitie discuss how HMM was able to capture these</w:t>
       </w:r>
     </w:p>
     <w:p>
@@ -614,285 +461,290 @@
           <w:sz w:val="26"/>
         </w:rPr>
         <w:t xml:space="preserve"> Goals</w:t>
+      </w:r>
+    </w:p>
+    <w:p>
+      <w:pPr>
+        <w:rPr>
+          <w:b/>
+        </w:rPr>
+      </w:pPr>
+      <w:r>
+        <w:rPr>
+          <w:b/>
+        </w:rPr>
+        <w:t>5.1 Rhyme</w:t>
+      </w:r>
+    </w:p>
+    <w:p>
+      <w:pPr>
+        <w:jc w:val="both"/>
+      </w:pPr>
+      <w:r>
+        <w:t xml:space="preserve">In order to add rhyming to our Shakespearian sonnets, during preprocessing we </w:t>
+      </w:r>
+      <w:r>
+        <w:t>generated a rhyming dictionary. In addition, every line of each poem was reversed before being processed by the HMM training algorithm, this allowed us to model reverse transition probabilities (reading sentence right to left) instead of forward transition probabilities (reading sentence left to right).</w:t>
+      </w:r>
+    </w:p>
+    <w:p>
+      <w:pPr>
+        <w:jc w:val="both"/>
+      </w:pPr>
+      <w:r>
+        <w:t xml:space="preserve">Using these new state transition and observation matrices we could then generate each line of the poem backwards. This was done by randomly selecting a word with a rhyme in our rhyming dictionary and using that as the seed for the generation of our poem line. If the line, was a rhyming line (i.e. the second </w:t>
+      </w:r>
+      <w:r>
+        <w:rPr>
+          <w:i/>
+        </w:rPr>
+        <w:t>a</w:t>
+      </w:r>
+      <w:r>
+        <w:t xml:space="preserve"> rhyme line), then the seed was selected from one of the rhymes of its previous rhyming line (first </w:t>
+      </w:r>
+      <w:r>
+        <w:rPr>
+          <w:i/>
+        </w:rPr>
+        <w:t xml:space="preserve">a </w:t>
+      </w:r>
+      <w:r>
+        <w:t>rhyme line).</w:t>
+      </w:r>
+      <w:r>
+        <w:t xml:space="preserve"> This was done similarly for each rhyming scheme.</w:t>
+      </w:r>
+    </w:p>
+    <w:p>
+      <w:pPr>
+        <w:jc w:val="both"/>
+      </w:pPr>
+      <w:r>
+        <w:t xml:space="preserve">This ended up working very well and yielded much nicer sonnets than the non-rhyming approach. These sonnets also matched much more closely the sonnets written by Shakespeare since the rhyming scheme </w:t>
+      </w:r>
+      <w:r>
+        <w:lastRenderedPageBreak/>
+        <w:t>was an important characteristic of his approach. The only limitation this imposed is that the final word of each line (the seed word in the line generation) had to come from the rhyming dictionary. We felt that although this was a little limiting, since the dictionaries were so large it did not limit the creativity of our Shakespeare Bot too heavily. In the future it would be beneficial to generate rhymes for many of the words in the poems. Perhaps from an external rhyming dictionary source. This would allow for a larger variety in the rhyming schemes and greater variety in each line since there are more possible seed words. See below for an examp</w:t>
+      </w:r>
+      <w:r>
+        <w:t>le of a sonnet generated once we added rhyming</w:t>
+      </w:r>
+      <w:r>
+        <w:t>.</w:t>
+      </w:r>
+    </w:p>
+    <w:p>
+      <w:pPr>
+        <w:jc w:val="both"/>
+      </w:pPr>
+      <w:r>
+        <w:t>(Rhyming sonnet)</w:t>
+      </w:r>
+    </w:p>
+    <w:p>
+      <w:pPr>
+        <w:jc w:val="both"/>
+        <w:rPr>
+          <w:b/>
+        </w:rPr>
+      </w:pPr>
+      <w:r>
+        <w:rPr>
+          <w:b/>
+        </w:rPr>
+        <w:t>5.2 Meter</w:t>
+      </w:r>
+    </w:p>
+    <w:p>
+      <w:pPr>
+        <w:jc w:val="both"/>
+      </w:pPr>
+      <w:r>
+        <w:t>One of issues we noticed with the naïve poem generation was that without control over the meter, the generated sonnets did not match particularly well the linguistic flow of Shakespeare’s sonnets. In addition, often our lines were simply too long and wordy as our line ending condition was based on word count or transition to an end state.</w:t>
+      </w:r>
+    </w:p>
+    <w:p>
+      <w:pPr>
+        <w:jc w:val="both"/>
+        <w:rPr>
+          <w:sz w:val="20"/>
+        </w:rPr>
+      </w:pPr>
+      <w:r>
+        <w:t xml:space="preserve">In order to remedy these problems we decided to incorporate </w:t>
+      </w:r>
+      <w:r>
+        <w:t xml:space="preserve">syllable counting. Syllable counting allowed us to generate sentences which roughly 10 syllables (as a Shakespearian sonnet should have), by using the syllable count as a new ending condition for our sonnet line generation. Syllable counting was done using the python </w:t>
+      </w:r>
+      <w:r>
+        <w:rPr>
+          <w:i/>
+        </w:rPr>
+        <w:t xml:space="preserve">NLTK </w:t>
+      </w:r>
+      <w:r>
+        <w:t>[</w:t>
+      </w:r>
+      <w:r>
+        <w:rPr>
+          <w:color w:val="FF0000"/>
+        </w:rPr>
+        <w:t>link</w:t>
+      </w:r>
+      <w:r>
+        <w:t xml:space="preserve">] library, as well as </w:t>
+      </w:r>
+      <w:r>
+        <w:rPr>
+          <w:i/>
+        </w:rPr>
+        <w:t>pyHyphen</w:t>
+      </w:r>
+      <w:r>
+        <w:t xml:space="preserve"> </w:t>
+      </w:r>
+      <w:r>
+        <w:rPr>
+          <w:sz w:val="20"/>
+        </w:rPr>
+        <w:t>[</w:t>
+      </w:r>
+      <w:r>
+        <w:rPr>
+          <w:color w:val="FF0000"/>
+          <w:sz w:val="20"/>
+        </w:rPr>
+        <w:t>link</w:t>
+      </w:r>
+      <w:r>
+        <w:rPr>
+          <w:sz w:val="20"/>
+        </w:rPr>
+        <w:t xml:space="preserve">] for words that are not present in the </w:t>
+      </w:r>
+      <w:r>
+        <w:rPr>
+          <w:i/>
+          <w:sz w:val="20"/>
+        </w:rPr>
+        <w:t>NLTK</w:t>
+      </w:r>
+      <w:r>
+        <w:rPr>
+          <w:sz w:val="20"/>
+        </w:rPr>
+        <w:t xml:space="preserve"> library. Although the syllable counting is not 100% accurate, it was close enough for our purpose.</w:t>
+      </w:r>
+    </w:p>
+    <w:p>
+      <w:pPr>
+        <w:jc w:val="both"/>
+      </w:pPr>
+      <w:r>
+        <w:t xml:space="preserve">Adding syllable counting also allowed us to keep track of the current syllable stress within a poem when parsing the training poem lines. Using this information, as well as syllable stress information from the </w:t>
+      </w:r>
+      <w:r>
+        <w:rPr>
+          <w:i/>
+        </w:rPr>
+        <w:t>NLTK</w:t>
+      </w:r>
+      <w:r>
+        <w:t xml:space="preserve"> library, we were able to provide </w:t>
+      </w:r>
+      <w:r>
+        <w:t xml:space="preserve">an estimate of the </w:t>
+      </w:r>
+      <w:r>
+        <w:t>stress for each syllable for ea</w:t>
+      </w:r>
+      <w:r>
+        <w:t xml:space="preserve">ch word; combining the syllable counting stress estimate as well as the </w:t>
+      </w:r>
+      <w:r>
+        <w:rPr>
+          <w:i/>
+        </w:rPr>
+        <w:t>NLTK</w:t>
+      </w:r>
+      <w:r>
+        <w:t xml:space="preserve"> stress estimate allowed us to show the multiple possible syllable stresses that each word could (i.e. content as in happy, or content as in material).</w:t>
+      </w:r>
+    </w:p>
+    <w:p>
+      <w:pPr>
+        <w:jc w:val="both"/>
+      </w:pPr>
+      <w:r>
+        <w:t>When generating each line of our sonnets, we ensured that each subsequent word had the correct starting (or ending when generating backwards) syllable stress in order to maintain the expected Shakespearian meter. This was done by pruning all the words which did not have the appropriate ending or starting stress syllable and re-normalizing a copy of the corresponding column of the observation matrix over this new, controlled distribution.</w:t>
+      </w:r>
+    </w:p>
+    <w:p>
+      <w:pPr>
+        <w:jc w:val="both"/>
+      </w:pPr>
+      <w:r>
+        <w:t>This yielded particularly large advantages in imitating Shakespeare’s style. Although it was slightly limiting in terms of creativity, since we were on average only pruning ~50% of each word from the observation distribution we still had a large subset of words to choose from. This was in some sense actually a good feature as in guaranteed variety of words within a sentence and avoided repeated highly probably words.</w:t>
+      </w:r>
+    </w:p>
+    <w:p>
+      <w:pPr>
+        <w:jc w:val="both"/>
+        <w:rPr>
+          <w:b/>
+        </w:rPr>
+      </w:pPr>
+      <w:r>
+        <w:rPr>
+          <w:b/>
+        </w:rPr>
+        <w:t>5.3 Additional Texts</w:t>
+      </w:r>
+    </w:p>
+    <w:p>
+      <w:pPr>
+        <w:jc w:val="both"/>
+      </w:pPr>
+      <w:r>
+        <w:t>One of the things we learnt from the Kaggle project was that having a larger dataset is often beneficial. There was not a specific problem we were trying to solve with this addition to our Shakespeare Bot, but we felt that perhaps the larger dataset and rhyming dictionary would be beneficial in adding creativity to our poetry generation and counteract some of the limitations imposed by rhyming and meter.</w:t>
+      </w:r>
+    </w:p>
+    <w:p>
+      <w:pPr>
+        <w:jc w:val="both"/>
+      </w:pPr>
+      <w:r>
+        <w:lastRenderedPageBreak/>
+        <w:t>We added the Edmund Spenser dataset as well as sonnets we fetched ourselves from some of Shakespeare’s contemporaries which abided by the Shakespearian sonnet structure; these included John Keats, John Clare</w:t>
+      </w:r>
+      <w:r>
+        <w:t xml:space="preserve"> and Robert Frost.  The result of our expanded sonnet dataset can be found below.</w:t>
+      </w:r>
+    </w:p>
+    <w:p>
+      <w:pPr>
+        <w:jc w:val="both"/>
+        <w:rPr>
+          <w:b/>
+        </w:rPr>
+      </w:pPr>
+      <w:r>
+        <w:rPr>
+          <w:b/>
+        </w:rPr>
+        <w:t>5.4 Parts Of Speech (POS) Restraints</w:t>
+      </w:r>
+    </w:p>
+    <w:p>
+      <w:pPr>
+        <w:jc w:val="both"/>
+      </w:pPr>
+      <w:r>
+        <w:t>We noticed that one of the grammatical difficulties which we were sometimes running into with the sonnet was repeated parts of speech (POS).</w:t>
       </w:r>
       <w:bookmarkStart w:id="0" w:name="_GoBack"/>
       <w:bookmarkEnd w:id="0"/>
-    </w:p>
-    <w:p>
-      <w:pPr>
-        <w:rPr>
-          <w:b/>
-        </w:rPr>
-      </w:pPr>
-      <w:r>
-        <w:rPr>
-          <w:b/>
-        </w:rPr>
-        <w:t>5.1 Rhyme</w:t>
-      </w:r>
-    </w:p>
-    <w:p>
-      <w:pPr>
-        <w:jc w:val="both"/>
-      </w:pPr>
-      <w:r>
-        <w:t xml:space="preserve">In order to add rhyming to our Shakespearian sonnets, during preprocessing we </w:t>
-      </w:r>
-      <w:r>
-        <w:t>generated a rhyming dictionary. In addition, every line of each poem was reversed before being processed by the HMM training algorithm, this allowed us to model reverse transition probabilities (reading sentence right to left) instead of forward transition probabilities (reading sentence left to right).</w:t>
-      </w:r>
-    </w:p>
-    <w:p>
-      <w:pPr>
-        <w:jc w:val="both"/>
-      </w:pPr>
-      <w:r>
-        <w:t xml:space="preserve">Using these new state transition and observation matrices we could then generate each line of the poem backwards. This was done by randomly selecting a word with a rhyme in our rhyming dictionary and using that as the seed for the generation of our poem line. If the line, was a rhyming line (i.e. the second </w:t>
-      </w:r>
-      <w:r>
-        <w:rPr>
-          <w:i/>
-        </w:rPr>
-        <w:t>a</w:t>
-      </w:r>
-      <w:r>
-        <w:t xml:space="preserve"> rhyme line), then the seed was selected from one of the rhymes of its previous rhyming line (first </w:t>
-      </w:r>
-      <w:r>
-        <w:rPr>
-          <w:i/>
-        </w:rPr>
-        <w:t xml:space="preserve">a </w:t>
-      </w:r>
-      <w:r>
-        <w:t>rhyme line).</w:t>
-      </w:r>
-      <w:r>
-        <w:t xml:space="preserve"> This was done similarly for each rhyming scheme.</w:t>
-      </w:r>
-    </w:p>
-    <w:p>
-      <w:pPr>
-        <w:jc w:val="both"/>
-      </w:pPr>
-      <w:r>
-        <w:t xml:space="preserve">This ended up working very well and yielded much nicer sonnets than the non-rhyming approach. These sonnets also matched much more closely the sonnets written by Shakespeare since the rhyming scheme was an important characteristic of his approach. The only limitation this imposed is that the final word of each line (the seed word in the line generation) had to come from the rhyming dictionary. We felt that although this was a little limiting, since the dictionaries were so large it did not limit the creativity of our Shakespeare Bot too heavily. In the future it would be beneficial to generate rhymes for many of the words in the poems. Perhaps from an external rhyming dictionary source. This would allow for a larger </w:t>
-      </w:r>
-      <w:r>
-        <w:lastRenderedPageBreak/>
-        <w:t>variety in the rhyming schemes and greater variety in each line since there are more possible seed words. See below for an examp</w:t>
-      </w:r>
-      <w:r>
-        <w:t>le of a sonnet generated once we added rhyming</w:t>
-      </w:r>
-      <w:r>
-        <w:t>.</w:t>
-      </w:r>
-    </w:p>
-    <w:p>
-      <w:pPr>
-        <w:jc w:val="both"/>
-      </w:pPr>
-      <w:r>
-        <w:t>(Rhyming sonnet)</w:t>
-      </w:r>
-    </w:p>
-    <w:p>
-      <w:pPr>
-        <w:jc w:val="both"/>
-        <w:rPr>
-          <w:b/>
-        </w:rPr>
-      </w:pPr>
-      <w:r>
-        <w:rPr>
-          <w:b/>
-        </w:rPr>
-        <w:t>5.2 Meter</w:t>
-      </w:r>
-    </w:p>
-    <w:p>
-      <w:pPr>
-        <w:jc w:val="both"/>
-      </w:pPr>
-      <w:r>
-        <w:t>One of issues we noticed with the naïve poem generation was that without control over the meter, the generated sonnets did not match particularly well the linguistic flow of Shakespeare’s sonnets. In addition, often our lines were simply too long and wordy as our line ending condition was based on word count or transition to an end state.</w:t>
-      </w:r>
-    </w:p>
-    <w:p>
-      <w:pPr>
-        <w:jc w:val="both"/>
-        <w:rPr>
-          <w:sz w:val="20"/>
-        </w:rPr>
-      </w:pPr>
-      <w:r>
-        <w:t xml:space="preserve">In order to remedy these </w:t>
-      </w:r>
-      <w:proofErr w:type="gramStart"/>
-      <w:r>
-        <w:t>problems</w:t>
-      </w:r>
-      <w:proofErr w:type="gramEnd"/>
-      <w:r>
-        <w:t xml:space="preserve"> we decided to incorporate </w:t>
-      </w:r>
-      <w:r>
-        <w:t xml:space="preserve">syllable counting. Syllable counting allowed us to generate sentences which roughly 10 syllables (as a Shakespearian sonnet should have), by using the syllable count as a new ending condition for our sonnet line generation. Syllable counting was done using the python </w:t>
-      </w:r>
-      <w:r>
-        <w:rPr>
-          <w:i/>
-        </w:rPr>
-        <w:t xml:space="preserve">NLTK </w:t>
-      </w:r>
-      <w:r>
-        <w:t>[</w:t>
-      </w:r>
-      <w:r>
-        <w:rPr>
-          <w:color w:val="FF0000"/>
-        </w:rPr>
-        <w:t>link</w:t>
-      </w:r>
-      <w:r>
-        <w:t xml:space="preserve">] library, as well as </w:t>
-      </w:r>
-      <w:proofErr w:type="spellStart"/>
-      <w:r>
-        <w:rPr>
-          <w:i/>
-        </w:rPr>
-        <w:t>pyHyphen</w:t>
-      </w:r>
-      <w:proofErr w:type="spellEnd"/>
-      <w:r>
-        <w:t xml:space="preserve"> </w:t>
-      </w:r>
-      <w:r>
-        <w:rPr>
-          <w:sz w:val="20"/>
-        </w:rPr>
-        <w:t>[</w:t>
-      </w:r>
-      <w:r>
-        <w:rPr>
-          <w:color w:val="FF0000"/>
-          <w:sz w:val="20"/>
-        </w:rPr>
-        <w:t>link</w:t>
-      </w:r>
-      <w:r>
-        <w:rPr>
-          <w:sz w:val="20"/>
-        </w:rPr>
-        <w:t xml:space="preserve">] for words that are not present in the </w:t>
-      </w:r>
-      <w:r>
-        <w:rPr>
-          <w:i/>
-          <w:sz w:val="20"/>
-        </w:rPr>
-        <w:t>NLTK</w:t>
-      </w:r>
-      <w:r>
-        <w:rPr>
-          <w:sz w:val="20"/>
-        </w:rPr>
-        <w:t xml:space="preserve"> library. Although the syllable counting is not 100% accurate, it was close enough for our purpose.</w:t>
-      </w:r>
-    </w:p>
-    <w:p>
-      <w:pPr>
-        <w:jc w:val="both"/>
-      </w:pPr>
-      <w:r>
-        <w:t xml:space="preserve">Adding syllable counting also allowed us to keep track of the current syllable stress within a poem when parsing the training poem lines. Using this information, as well as syllable stress information from the </w:t>
-      </w:r>
-      <w:r>
-        <w:rPr>
-          <w:i/>
-        </w:rPr>
-        <w:t>NLTK</w:t>
-      </w:r>
-      <w:r>
-        <w:t xml:space="preserve"> library, we were able to provide </w:t>
-      </w:r>
-      <w:r>
-        <w:t xml:space="preserve">an estimate of the </w:t>
-      </w:r>
-      <w:r>
-        <w:t>stress for each syllable for ea</w:t>
-      </w:r>
-      <w:r>
-        <w:t xml:space="preserve">ch word; combining the syllable counting stress estimate as well as the </w:t>
-      </w:r>
-      <w:r>
-        <w:rPr>
-          <w:i/>
-        </w:rPr>
-        <w:t>NLTK</w:t>
-      </w:r>
-      <w:r>
-        <w:t xml:space="preserve"> stress estimate allowed us to show the multiple possible syllable stresses that each word could (i.e. content as in happy, or content as in material).</w:t>
-      </w:r>
-    </w:p>
-    <w:p>
-      <w:pPr>
-        <w:jc w:val="both"/>
-      </w:pPr>
-      <w:r>
-        <w:t>When generating each line of our sonnets, we ensured that each subsequent word had the correct starting (or ending when generating backwards) syllable stress in order to maintain the expected Shakespearian meter. This was done by pruning all the words which did not have the appropriate ending or starting stress syllable and re-normalizing a copy of the corresponding column of the observation matrix over this new, controlled distribution.</w:t>
-      </w:r>
-    </w:p>
-    <w:p>
-      <w:pPr>
-        <w:jc w:val="both"/>
-      </w:pPr>
-      <w:r>
-        <w:t>This yielded particularly large advantages in imitating Shakespeare’s style. Although it was slightly limiting in terms of creativity, since we were on average only pruning ~50% of each word from the observation distribution we still had a large subset of words to choose from. This was in some sense actually a good feature as in guaranteed variety of words within a sentence and avoided repeated highly probably words.</w:t>
-      </w:r>
-    </w:p>
-    <w:p>
-      <w:pPr>
-        <w:jc w:val="both"/>
-        <w:rPr>
-          <w:b/>
-        </w:rPr>
-      </w:pPr>
-      <w:r>
-        <w:rPr>
-          <w:b/>
-        </w:rPr>
-        <w:t>5.3 Additional Texts</w:t>
-      </w:r>
-    </w:p>
-    <w:p>
-      <w:pPr>
-        <w:jc w:val="both"/>
-      </w:pPr>
-      <w:r>
-        <w:t xml:space="preserve">One of the things we learnt from the </w:t>
-      </w:r>
-      <w:proofErr w:type="spellStart"/>
-      <w:r>
-        <w:t>Kaggle</w:t>
-      </w:r>
-      <w:proofErr w:type="spellEnd"/>
-      <w:r>
-        <w:t xml:space="preserve"> project was that having a larger dataset is often beneficial. There was not a specific problem we were trying to solve with this addition to our Shakespeare Bot, but we felt that perhaps the larger dataset and rhyming dictionary would be beneficial in adding creativity to our poetry generation and counteract some of the limitations imposed by rhyming and meter.</w:t>
-      </w:r>
-    </w:p>
-    <w:p>
-      <w:pPr>
-        <w:jc w:val="both"/>
-      </w:pPr>
-      <w:r>
-        <w:t>We added the Edmund Spenser dataset as well as sonnets we fetched ourselves from some of Shakespeare’s contemporaries which abided by the Shakespearian sonnet structure; these included John Keats, John Clare</w:t>
-      </w:r>
-      <w:r>
-        <w:t xml:space="preserve"> and Robert Frost.  The result of our expanded sonnet dataset can be found below.</w:t>
-      </w:r>
     </w:p>
     <w:p>
       <w:pPr>
@@ -903,13 +755,8 @@
         </w:numPr>
       </w:pPr>
       <w:r>
-        <w:t xml:space="preserve">What were you trying to </w:t>
-      </w:r>
-      <w:proofErr w:type="gramStart"/>
-      <w:r>
-        <w:t>fix</w:t>
-      </w:r>
-      <w:proofErr w:type="gramEnd"/>
+        <w:t>What were you trying to fix</w:t>
+      </w:r>
     </w:p>
     <w:p>
       <w:pPr>
@@ -920,13 +767,8 @@
         </w:numPr>
       </w:pPr>
       <w:r>
-        <w:t xml:space="preserve">How did you attempt to fix </w:t>
-      </w:r>
-      <w:proofErr w:type="gramStart"/>
-      <w:r>
-        <w:t>it</w:t>
-      </w:r>
-      <w:proofErr w:type="gramEnd"/>
+        <w:t>How did you attempt to fix it</w:t>
+      </w:r>
     </w:p>
     <w:p>
       <w:pPr>
@@ -949,7 +791,6 @@
         </w:numPr>
       </w:pPr>
       <w:r>
-        <w:lastRenderedPageBreak/>
         <w:t>Did it succeed?</w:t>
       </w:r>
     </w:p>
@@ -962,15 +803,7 @@
         </w:numPr>
       </w:pPr>
       <w:r>
-        <w:t xml:space="preserve">If </w:t>
-      </w:r>
-      <w:proofErr w:type="gramStart"/>
-      <w:r>
-        <w:t>not</w:t>
-      </w:r>
-      <w:proofErr w:type="gramEnd"/>
-      <w:r>
-        <w:t xml:space="preserve"> why?</w:t>
+        <w:t>If not why?</w:t>
       </w:r>
     </w:p>
     <w:p>
@@ -982,21 +815,8 @@
         </w:numPr>
       </w:pPr>
       <w:r>
-        <w:t xml:space="preserve">What </w:t>
-      </w:r>
-      <w:proofErr w:type="spellStart"/>
-      <w:r>
-        <w:t>tradeoffs</w:t>
-      </w:r>
-      <w:proofErr w:type="spellEnd"/>
-      <w:r>
-        <w:t xml:space="preserve"> in quality and creativity did this change </w:t>
-      </w:r>
-      <w:proofErr w:type="gramStart"/>
-      <w:r>
-        <w:t>cause</w:t>
-      </w:r>
-      <w:proofErr w:type="gramEnd"/>
+        <w:t>What tradeoffs in quality and creativity did this change cause</w:t>
+      </w:r>
     </w:p>
     <w:p>
       <w:pPr>

</xml_diff>

<commit_message>
Minor modifications to generation seeding and POS grouping
</commit_message>
<xml_diff>
--- a/project2_report.docx
+++ b/project2_report.docx
@@ -733,18 +733,116 @@
         <w:rPr>
           <w:b/>
         </w:rPr>
-        <w:t>5.4 Parts Of Speech (POS) Restraints</w:t>
-      </w:r>
-    </w:p>
-    <w:p>
-      <w:pPr>
-        <w:jc w:val="both"/>
-      </w:pPr>
-      <w:r>
-        <w:t>We noticed that one of the grammatical difficulties which we were sometimes running into with the sonnet was repeated parts of speech (POS).</w:t>
+        <w:t>5.4 Part Of Speech (POS) Restraints</w:t>
+      </w:r>
+    </w:p>
+    <w:p>
+      <w:pPr>
+        <w:jc w:val="both"/>
+      </w:pPr>
+      <w:r>
+        <w:t xml:space="preserve">We noticed that one of the grammatical difficulties which we were sometimes running into with the sonnet was repeated </w:t>
+      </w:r>
+      <w:r>
+        <w:t>part</w:t>
+      </w:r>
+      <w:r>
+        <w:t xml:space="preserve"> of speech (POS)</w:t>
+      </w:r>
+      <w:r>
+        <w:t xml:space="preserve"> tags</w:t>
+      </w:r>
+      <w:r>
+        <w:t>.</w:t>
+      </w:r>
+      <w:r>
+        <w:t xml:space="preserve"> For example, in the generated sentence “</w:t>
+      </w:r>
+      <w:r>
+        <w:t>Leve</w:t>
+      </w:r>
+      <w:r>
+        <w:t xml:space="preserve">l </w:t>
+      </w:r>
+      <w:r>
+        <w:rPr>
+          <w:i/>
+        </w:rPr>
+        <w:t>inspire</w:t>
+      </w:r>
+      <w:r>
+        <w:t xml:space="preserve"> </w:t>
+      </w:r>
+      <w:r>
+        <w:rPr>
+          <w:i/>
+        </w:rPr>
+        <w:t>convert</w:t>
+      </w:r>
+      <w:r>
+        <w:t xml:space="preserve"> device perish”, both </w:t>
+      </w:r>
+      <w:r>
+        <w:t xml:space="preserve">“inspire” and “convert” are verbs and it is grammatically quite rare for this to happen; one exception would be the sentence “He </w:t>
+      </w:r>
+      <w:r>
+        <w:rPr>
+          <w:i/>
+        </w:rPr>
+        <w:t>began</w:t>
+      </w:r>
+      <w:r>
+        <w:t xml:space="preserve"> </w:t>
+      </w:r>
+      <w:r>
+        <w:rPr>
+          <w:i/>
+        </w:rPr>
+        <w:t>working</w:t>
+      </w:r>
+      <w:r>
+        <w:t xml:space="preserve"> on his project”. As such, as a general rule we decided to enforce that POS tags</w:t>
+      </w:r>
+      <w:r>
+        <w:t xml:space="preserve"> of one type</w:t>
+      </w:r>
+      <w:r>
+        <w:t xml:space="preserve"> could not be repeated</w:t>
+      </w:r>
+      <w:r>
+        <w:t xml:space="preserve"> sequentially; i.e. a verb could not follow a verb. POS tagging was done using the </w:t>
+      </w:r>
+      <w:r>
+        <w:rPr>
+          <w:i/>
+        </w:rPr>
+        <w:t>NLTK</w:t>
+      </w:r>
+      <w:r>
+        <w:t xml:space="preserve"> library and the data was then stored in a dictionary for quick retrieval.</w:t>
+      </w:r>
+    </w:p>
+    <w:p>
+      <w:pPr>
+        <w:jc w:val="both"/>
+      </w:pPr>
+      <w:r>
+        <w:t xml:space="preserve">This </w:t>
+      </w:r>
+      <w:r>
+        <w:t xml:space="preserve">approach </w:t>
       </w:r>
       <w:bookmarkStart w:id="0" w:name="_GoBack"/>
       <w:bookmarkEnd w:id="0"/>
+      <w:r>
+        <w:t>yielded favorable result</w:t>
+      </w:r>
+      <w:r>
+        <w:t>s and qualitatively generated grammatically correct sentences more often than before. In addition, it had the added benefit of adding more variety within the poems as highly probably word sequences were now broken by the POS tag of the current line’s randomly generated seed word. Since there are so many words for each POS tag this did not noticeably a</w:t>
+      </w:r>
+      <w:r>
+        <w:t>ffect the creativity of our poem generation algorithm.</w:t>
+      </w:r>
     </w:p>
     <w:p>
       <w:pPr>

</xml_diff>

<commit_message>
Added to report. Improved POS, fived naive generation and standard generation bugs.
</commit_message>
<xml_diff>
--- a/project2_report.docx
+++ b/project2_report.docx
@@ -379,11 +379,13 @@
     <w:p>
       <w:pPr>
         <w:rPr>
+          <w:color w:val="FF0000"/>
           <w:sz w:val="18"/>
         </w:rPr>
       </w:pPr>
       <w:r>
         <w:rPr>
+          <w:color w:val="FF0000"/>
           <w:sz w:val="18"/>
         </w:rPr>
         <w:t>How did you choose hidden states</w:t>
@@ -446,11 +448,442 @@
       </w:r>
     </w:p>
     <w:p>
+      <w:pPr>
+        <w:jc w:val="both"/>
+      </w:pPr>
       <w:r>
         <w:t>To generate our poems we use three trained HMMs, one for each stanza type, and individually generate each stanza</w:t>
       </w:r>
       <w:r>
         <w:t>. The stanzas were then combined in the correct order to generate our Shakesperian sonnet. The first letter of each line was capitalized and punctuation at the end of the line was added randomly; with a high probability simply a comma was added, and with a small probability an exclamation mark, question mark or semicolon was added.</w:t>
+      </w:r>
+      <w:r>
+        <w:t xml:space="preserve"> Using this naïve generation method and 30 hidden states Sonnet 1 was generated below.</w:t>
+      </w:r>
+      <w:r>
+        <w:t xml:space="preserve"> In the Appendix, Sonnets</w:t>
+      </w:r>
+      <w:r>
+        <w:t xml:space="preserve"> A1-A5</w:t>
+      </w:r>
+      <w:r>
+        <w:t xml:space="preserve"> demonstrate the effect of different number of states on naïve generation.</w:t>
+      </w:r>
+    </w:p>
+    <w:p>
+      <w:pPr>
+        <w:rPr>
+          <w:i/>
+          <w:u w:val="single"/>
+        </w:rPr>
+      </w:pPr>
+      <w:r>
+        <w:tab/>
+      </w:r>
+      <w:r>
+        <w:rPr>
+          <w:i/>
+          <w:u w:val="single"/>
+        </w:rPr>
+        <w:t>Sonnet 1</w:t>
+      </w:r>
+    </w:p>
+    <w:p>
+      <w:pPr>
+        <w:pStyle w:val="NoSpacing"/>
+        <w:ind w:left="709"/>
+        <w:rPr>
+          <w:i/>
+        </w:rPr>
+      </w:pPr>
+      <w:r>
+        <w:rPr>
+          <w:i/>
+        </w:rPr>
+        <w:t>Which upon thinking for their head,</w:t>
+      </w:r>
+      <w:r>
+        <w:rPr>
+          <w:i/>
+        </w:rPr>
+        <w:tab/>
+      </w:r>
+      <w:r>
+        <w:rPr>
+          <w:i/>
+        </w:rPr>
+        <w:tab/>
+      </w:r>
+      <w:r>
+        <w:rPr>
+          <w:i/>
+        </w:rPr>
+        <w:tab/>
+      </w:r>
+      <w:r>
+        <w:rPr>
+          <w:i/>
+        </w:rPr>
+        <w:tab/>
+      </w:r>
+      <w:r>
+        <w:rPr>
+          <w:i/>
+        </w:rPr>
+        <w:tab/>
+      </w:r>
+      <w:r>
+        <w:rPr>
+          <w:i/>
+        </w:rPr>
+        <w:tab/>
+        <w:t>(1)</w:t>
+      </w:r>
+    </w:p>
+    <w:p>
+      <w:pPr>
+        <w:pStyle w:val="NoSpacing"/>
+        <w:ind w:left="709"/>
+        <w:rPr>
+          <w:i/>
+        </w:rPr>
+      </w:pPr>
+      <w:r>
+        <w:rPr>
+          <w:i/>
+        </w:rPr>
+        <w:t>But seeing sauces patience do war,</w:t>
+      </w:r>
+    </w:p>
+    <w:p>
+      <w:pPr>
+        <w:pStyle w:val="NoSpacing"/>
+        <w:ind w:left="709"/>
+        <w:rPr>
+          <w:i/>
+        </w:rPr>
+      </w:pPr>
+      <w:r>
+        <w:rPr>
+          <w:i/>
+        </w:rPr>
+        <w:t>And face thy pipe thy if my function swear therefore are temptation invited,</w:t>
+      </w:r>
+    </w:p>
+    <w:p>
+      <w:pPr>
+        <w:pStyle w:val="NoSpacing"/>
+        <w:ind w:left="709"/>
+        <w:rPr>
+          <w:i/>
+        </w:rPr>
+      </w:pPr>
+      <w:r>
+        <w:rPr>
+          <w:i/>
+        </w:rPr>
+        <w:t>But dost and where stain all strange,</w:t>
+      </w:r>
+    </w:p>
+    <w:p>
+      <w:pPr>
+        <w:pStyle w:val="NoSpacing"/>
+        <w:ind w:left="709"/>
+        <w:rPr>
+          <w:i/>
+        </w:rPr>
+      </w:pPr>
+      <w:r>
+        <w:rPr>
+          <w:i/>
+        </w:rPr>
+        <w:t>And that those things wilt thee dreams true,</w:t>
+      </w:r>
+      <w:r>
+        <w:rPr>
+          <w:i/>
+        </w:rPr>
+        <w:tab/>
+      </w:r>
+      <w:r>
+        <w:rPr>
+          <w:i/>
+        </w:rPr>
+        <w:tab/>
+      </w:r>
+      <w:r>
+        <w:rPr>
+          <w:i/>
+        </w:rPr>
+        <w:tab/>
+      </w:r>
+      <w:r>
+        <w:rPr>
+          <w:i/>
+        </w:rPr>
+        <w:tab/>
+      </w:r>
+      <w:r>
+        <w:rPr>
+          <w:i/>
+        </w:rPr>
+        <w:tab/>
+        <w:t>(5)</w:t>
+      </w:r>
+    </w:p>
+    <w:p>
+      <w:pPr>
+        <w:pStyle w:val="NoSpacing"/>
+        <w:ind w:left="709"/>
+        <w:rPr>
+          <w:i/>
+        </w:rPr>
+      </w:pPr>
+      <w:r>
+        <w:rPr>
+          <w:i/>
+        </w:rPr>
+        <w:t>Your very I shall think begins asked than and is needing clock to bright,</w:t>
+      </w:r>
+    </w:p>
+    <w:p>
+      <w:pPr>
+        <w:pStyle w:val="NoSpacing"/>
+        <w:ind w:left="709"/>
+        <w:rPr>
+          <w:i/>
+        </w:rPr>
+      </w:pPr>
+      <w:r>
+        <w:rPr>
+          <w:i/>
+        </w:rPr>
+        <w:t>When lovely reproach harvest defaced;</w:t>
+      </w:r>
+    </w:p>
+    <w:p>
+      <w:pPr>
+        <w:pStyle w:val="NoSpacing"/>
+        <w:ind w:left="709"/>
+        <w:rPr>
+          <w:i/>
+        </w:rPr>
+      </w:pPr>
+      <w:r>
+        <w:rPr>
+          <w:i/>
+        </w:rPr>
+        <w:t>That so admitted lame do altered days,</w:t>
+      </w:r>
+    </w:p>
+    <w:p>
+      <w:pPr>
+        <w:pStyle w:val="NoSpacing"/>
+        <w:ind w:left="709"/>
+        <w:rPr>
+          <w:i/>
+        </w:rPr>
+      </w:pPr>
+      <w:r>
+        <w:rPr>
+          <w:i/>
+        </w:rPr>
+        <w:t>He newer their thoughts of suited point a him proof fear brag that they thee,</w:t>
+      </w:r>
+    </w:p>
+    <w:p>
+      <w:pPr>
+        <w:pStyle w:val="NoSpacing"/>
+        <w:ind w:left="709"/>
+        <w:rPr>
+          <w:i/>
+        </w:rPr>
+      </w:pPr>
+      <w:r>
+        <w:rPr>
+          <w:i/>
+        </w:rPr>
+        <w:t>Against what of gracious the great,</w:t>
+      </w:r>
+      <w:r>
+        <w:rPr>
+          <w:i/>
+        </w:rPr>
+        <w:tab/>
+      </w:r>
+      <w:r>
+        <w:rPr>
+          <w:i/>
+        </w:rPr>
+        <w:tab/>
+      </w:r>
+      <w:r>
+        <w:rPr>
+          <w:i/>
+        </w:rPr>
+        <w:tab/>
+      </w:r>
+      <w:r>
+        <w:rPr>
+          <w:i/>
+        </w:rPr>
+        <w:tab/>
+      </w:r>
+      <w:r>
+        <w:rPr>
+          <w:i/>
+        </w:rPr>
+        <w:tab/>
+      </w:r>
+      <w:r>
+        <w:rPr>
+          <w:i/>
+        </w:rPr>
+        <w:tab/>
+        <w:t>(10)</w:t>
+      </w:r>
+    </w:p>
+    <w:p>
+      <w:pPr>
+        <w:pStyle w:val="NoSpacing"/>
+        <w:ind w:left="709"/>
+        <w:rPr>
+          <w:i/>
+        </w:rPr>
+      </w:pPr>
+      <w:r>
+        <w:rPr>
+          <w:i/>
+        </w:rPr>
+        <w:lastRenderedPageBreak/>
+        <w:t>And I walks truly by thy lines thine air,</w:t>
+      </w:r>
+    </w:p>
+    <w:p>
+      <w:pPr>
+        <w:pStyle w:val="NoSpacing"/>
+        <w:ind w:left="709"/>
+        <w:rPr>
+          <w:i/>
+        </w:rPr>
+      </w:pPr>
+      <w:r>
+        <w:rPr>
+          <w:i/>
+        </w:rPr>
+        <w:t>That I and doth at of such yet nor to must everywhere,</w:t>
+      </w:r>
+    </w:p>
+    <w:p>
+      <w:pPr>
+        <w:pStyle w:val="NoSpacing"/>
+        <w:ind w:left="709"/>
+        <w:rPr>
+          <w:i/>
+        </w:rPr>
+      </w:pPr>
+      <w:r>
+        <w:rPr>
+          <w:i/>
+        </w:rPr>
+        <w:t>And thy thy you that thy store.</w:t>
+      </w:r>
+    </w:p>
+    <w:p>
+      <w:pPr>
+        <w:pStyle w:val="NoSpacing"/>
+        <w:ind w:left="709"/>
+        <w:rPr>
+          <w:i/>
+        </w:rPr>
+      </w:pPr>
+      <w:r>
+        <w:rPr>
+          <w:i/>
+        </w:rPr>
+        <w:t>For so need besides thou knows mind.</w:t>
+      </w:r>
+    </w:p>
+    <w:p>
+      <w:pPr>
+        <w:pStyle w:val="NoSpacing"/>
+        <w:ind w:left="709"/>
+        <w:rPr>
+          <w:i/>
+        </w:rPr>
+      </w:pPr>
+    </w:p>
+    <w:p>
+      <w:pPr>
+        <w:jc w:val="both"/>
+      </w:pPr>
+      <w:r>
+        <w:t>Although mostly nonsensical, sonnet 1 has a few lines which appear to maintain Shakespeare’s voice</w:t>
+      </w:r>
+      <w:r>
+        <w:t xml:space="preserve"> and are intelligible,</w:t>
+      </w:r>
+      <w:r>
+        <w:t xml:space="preserve"> such as lines 1, 5,8 and 11. Overall it also feels like a Shakespearian due to the words used and the overall sentence flow of each line. Particularly it is obvious to note that many of the lines (1,2,3,4,7,10,13,14) start with conjunctions, which one of the grammatical characteristics of Shakespeare’s sonnet writing.</w:t>
+      </w:r>
+      <w:r>
+        <w:t xml:space="preserve"> The HMM model was able to capture some of the aspects of Shakespeare’s line stru</w:t>
+      </w:r>
+      <w:r>
+        <w:t>cture as the hidden states represented a loose grouping of parts of speech tags. This becomes particularly clear in the starting conjunction characteristic. Because this part of speech always occurs at the same place in the sentence the HMM is able to accurately capture and replicate this characteristic, as is clear in our generated sonnet. This relationship is not as clear cut within the sentence where parts of speech, rhyme and meter are much more varied for each word. At the end of sentences HMMs were able to capture the fact that Shakespeare (and sentences in general) rarely ends a line with a preposition or article. This is most likely because states which have a high probability of generating preposition or articles only have a small probability of transitioning to the end state, which would be an expected result of our HMM training.</w:t>
+      </w:r>
+    </w:p>
+    <w:p>
+      <w:pPr>
+        <w:jc w:val="both"/>
+      </w:pPr>
+      <w:r>
+        <w:t xml:space="preserve">Unfortunately, it also lacks some of the key characteristics which defines a Shakespearian sonnet. First of all, it </w:t>
+      </w:r>
+      <w:r>
+        <w:t xml:space="preserve">does not match the rhyming scheme at all. However, this is not particularly surprising since naïve generation does not take into account rhymes and the probability of randomly generating two end words which rhyme is small. The sonnet also doesn’t have proper syllable counts with lines ranging from 19 syllables (line 3) down to 7 syllables (line 13). Since the naïve generation line stopping condition is simply based on transitioning to the end state and we have assumed the Markov property, this large variety in line lengths is not surprising. Similarly, the sonnet fails to capture </w:t>
+      </w:r>
+      <w:r>
+        <w:t xml:space="preserve">the </w:t>
+      </w:r>
+      <w:r>
+        <w:t>meter</w:t>
+      </w:r>
+      <w:r>
+        <w:t xml:space="preserve"> of Shakespearian sonnets</w:t>
+      </w:r>
+      <w:r>
+        <w:t xml:space="preserve">; line 5 and line </w:t>
+      </w:r>
+      <w:r>
+        <w:t>13 are</w:t>
+      </w:r>
+      <w:r>
+        <w:t xml:space="preserve"> almost entirely composed of stressed sy</w:t>
+      </w:r>
+      <w:r>
+        <w:t>llables.</w:t>
+      </w:r>
+    </w:p>
+    <w:p>
+      <w:pPr>
+        <w:jc w:val="both"/>
+      </w:pPr>
+      <w:r>
+        <w:t xml:space="preserve">Comparing this sonnet to Sonnets A1-A5 which were generated with a different number of hidden states we see that the main difference is in the quality of the sentences. Sonnet A5 (50 Hidden States) yielded a similar number of </w:t>
+      </w:r>
+      <w:r>
+        <w:t>intelligible sentences as using 30 hidden states, while Sonnet A1 has no intelligible sentences. This corresponds with the expectation that a larger number of hidden states better captures sentence structure, but this increase in hidden states is met with diminishing returns and exponentially longer training times. We also note that the increase in hidden states has little or no effect on the quality of the rhyming and meter within the sonnets.</w:t>
+      </w:r>
+    </w:p>
+    <w:p>
+      <w:r>
+        <w:t>Line 13-&gt;7 syllabeles</w:t>
+      </w:r>
+    </w:p>
+    <w:p>
+      <w:r>
+        <w:t>Line 3-&gt; 19 syllables</w:t>
       </w:r>
     </w:p>
     <w:p>
@@ -477,7 +910,13 @@
         </w:numPr>
       </w:pPr>
       <w:r>
-        <w:t>Rhyme, thythm and syllable count</w:t>
+        <w:t xml:space="preserve">Rhyme, </w:t>
+      </w:r>
+      <w:r>
+        <w:t>meter</w:t>
+      </w:r>
+      <w:r>
+        <w:t xml:space="preserve"> and syllable count</w:t>
       </w:r>
     </w:p>
     <w:p>
@@ -489,6 +928,7 @@
         </w:numPr>
       </w:pPr>
       <w:r>
+        <w:lastRenderedPageBreak/>
         <w:t>Does poem make sense?</w:t>
       </w:r>
     </w:p>
@@ -522,17 +962,6 @@
       </w:r>
     </w:p>
     <w:p>
-      <w:r>
-        <w:t>Include non-Naïve sonnet</w:t>
-      </w:r>
-    </w:p>
-    <w:p>
-      <w:r>
-        <w:lastRenderedPageBreak/>
-        <w:t xml:space="preserve">Compare </w:t>
-      </w:r>
-    </w:p>
-    <w:p>
       <w:pPr>
         <w:rPr>
           <w:b/>
@@ -619,7 +1048,13 @@
         <w:jc w:val="both"/>
       </w:pPr>
       <w:r>
-        <w:t>This ended up working very well and yielded much nicer sonnets than the non-rhyming approach. These sonnets also matched much more closely the sonnets written by Shakespeare since the rhyming scheme was an important characteristic of his approach. The only limitation this imposed is that the final word of each line (the seed word in the line generation) had to come from the rhyming dictionary. We felt that although this was a little limiting, since the dictionaries were so large it did not limit the creativity of our Shakespeare Bot too heavily. In the future it would be beneficial to generate rhymes for many of the words in the poems. Perhaps from an external rhyming dictionary source. This would allow for a larger variety in the rhyming schemes and greater variety in each line since there are more possible seed words. See below for an examp</w:t>
+        <w:t xml:space="preserve">This ended up working very well and yielded much nicer sonnets than the non-rhyming approach. These sonnets also matched much more closely the sonnets written by Shakespeare since the rhyming scheme was an important characteristic of his approach. The only limitation this imposed is that the final word of each line (the seed word in the line generation) had to come from the rhyming dictionary. We felt that although this was a little limiting, since the dictionaries were so large it did not limit the creativity of our Shakespeare Bot too heavily. In the future it would be beneficial to generate rhymes for many of the words in the poems. Perhaps from an external rhyming dictionary source. This would allow for a larger variety in the rhyming schemes and greater variety in each line since there are more possible seed words. See </w:t>
+      </w:r>
+      <w:r>
+        <w:t>Sonnet 2 below</w:t>
+      </w:r>
+      <w:r>
+        <w:t xml:space="preserve"> for an examp</w:t>
       </w:r>
       <w:r>
         <w:t>le of a sonnet generated once we added rhyming</w:t>
@@ -630,11 +1065,365 @@
     </w:p>
     <w:p>
       <w:pPr>
+        <w:ind w:firstLine="709"/>
         <w:jc w:val="both"/>
-      </w:pPr>
-      <w:r>
-        <w:t>(Rhyming sonnet)</w:t>
-      </w:r>
+        <w:rPr>
+          <w:i/>
+          <w:u w:val="single"/>
+        </w:rPr>
+      </w:pPr>
+      <w:r>
+        <w:rPr>
+          <w:i/>
+          <w:u w:val="single"/>
+        </w:rPr>
+        <w:t>Sonnet 2</w:t>
+      </w:r>
+    </w:p>
+    <w:p>
+      <w:pPr>
+        <w:pStyle w:val="NoSpacing"/>
+        <w:ind w:firstLine="709"/>
+        <w:rPr>
+          <w:i/>
+        </w:rPr>
+      </w:pPr>
+      <w:r>
+        <w:rPr>
+          <w:i/>
+        </w:rPr>
+        <w:t>The are is be from fair seen brains eyes,</w:t>
+      </w:r>
+      <w:r>
+        <w:rPr>
+          <w:i/>
+        </w:rPr>
+        <w:tab/>
+      </w:r>
+      <w:r>
+        <w:rPr>
+          <w:i/>
+        </w:rPr>
+        <w:tab/>
+      </w:r>
+      <w:r>
+        <w:rPr>
+          <w:i/>
+        </w:rPr>
+        <w:tab/>
+      </w:r>
+      <w:r>
+        <w:rPr>
+          <w:i/>
+        </w:rPr>
+        <w:tab/>
+      </w:r>
+      <w:r>
+        <w:rPr>
+          <w:i/>
+        </w:rPr>
+        <w:tab/>
+      </w:r>
+      <w:r>
+        <w:rPr>
+          <w:i/>
+        </w:rPr>
+        <w:tab/>
+        <w:t>(1)</w:t>
+      </w:r>
+    </w:p>
+    <w:p>
+      <w:pPr>
+        <w:pStyle w:val="NoSpacing"/>
+        <w:ind w:firstLine="709"/>
+        <w:rPr>
+          <w:i/>
+        </w:rPr>
+      </w:pPr>
+      <w:r>
+        <w:rPr>
+          <w:i/>
+        </w:rPr>
+        <w:t>Though lest shall o'erpressed said,</w:t>
+      </w:r>
+    </w:p>
+    <w:p>
+      <w:pPr>
+        <w:pStyle w:val="NoSpacing"/>
+        <w:ind w:firstLine="709"/>
+        <w:rPr>
+          <w:i/>
+        </w:rPr>
+      </w:pPr>
+      <w:r>
+        <w:rPr>
+          <w:i/>
+        </w:rPr>
+        <w:t>Which where moving spies,</w:t>
+      </w:r>
+    </w:p>
+    <w:p>
+      <w:pPr>
+        <w:pStyle w:val="NoSpacing"/>
+        <w:ind w:firstLine="709"/>
+        <w:rPr>
+          <w:i/>
+        </w:rPr>
+      </w:pPr>
+      <w:r>
+        <w:rPr>
+          <w:i/>
+        </w:rPr>
+        <w:t>My wide a shall the morning hath clock must prime an allayed;</w:t>
+      </w:r>
+    </w:p>
+    <w:p>
+      <w:pPr>
+        <w:pStyle w:val="NoSpacing"/>
+        <w:ind w:firstLine="709"/>
+        <w:rPr>
+          <w:i/>
+        </w:rPr>
+      </w:pPr>
+      <w:r>
+        <w:rPr>
+          <w:i/>
+        </w:rPr>
+        <w:t>To as farther whether o'er refuse streams womb one love,</w:t>
+      </w:r>
+      <w:r>
+        <w:rPr>
+          <w:i/>
+        </w:rPr>
+        <w:tab/>
+      </w:r>
+      <w:r>
+        <w:rPr>
+          <w:i/>
+        </w:rPr>
+        <w:tab/>
+      </w:r>
+      <w:r>
+        <w:rPr>
+          <w:i/>
+        </w:rPr>
+        <w:tab/>
+        <w:t>(5</w:t>
+      </w:r>
+      <w:r>
+        <w:rPr>
+          <w:i/>
+        </w:rPr>
+        <w:t>)</w:t>
+      </w:r>
+    </w:p>
+    <w:p>
+      <w:pPr>
+        <w:pStyle w:val="NoSpacing"/>
+        <w:ind w:firstLine="709"/>
+        <w:rPr>
+          <w:i/>
+        </w:rPr>
+      </w:pPr>
+      <w:r>
+        <w:rPr>
+          <w:i/>
+        </w:rPr>
+        <w:t>Stealing did to-day the embassage,</w:t>
+      </w:r>
+    </w:p>
+    <w:p>
+      <w:pPr>
+        <w:pStyle w:val="NoSpacing"/>
+        <w:ind w:firstLine="709"/>
+        <w:rPr>
+          <w:i/>
+        </w:rPr>
+      </w:pPr>
+      <w:r>
+        <w:rPr>
+          <w:i/>
+        </w:rPr>
+        <w:t>As since frost and doth above,</w:t>
+      </w:r>
+    </w:p>
+    <w:p>
+      <w:pPr>
+        <w:pStyle w:val="NoSpacing"/>
+        <w:ind w:firstLine="709"/>
+        <w:rPr>
+          <w:i/>
+        </w:rPr>
+      </w:pPr>
+      <w:r>
+        <w:rPr>
+          <w:i/>
+        </w:rPr>
+        <w:t>For my sins which simple doth vassalage,</w:t>
+      </w:r>
+    </w:p>
+    <w:p>
+      <w:pPr>
+        <w:pStyle w:val="NoSpacing"/>
+        <w:ind w:firstLine="709"/>
+        <w:rPr>
+          <w:i/>
+        </w:rPr>
+      </w:pPr>
+      <w:r>
+        <w:rPr>
+          <w:i/>
+        </w:rPr>
+        <w:t>But die pursuit guess day pass and rank back do to knife,</w:t>
+      </w:r>
+    </w:p>
+    <w:p>
+      <w:pPr>
+        <w:pStyle w:val="NoSpacing"/>
+        <w:ind w:firstLine="709"/>
+        <w:rPr>
+          <w:i/>
+        </w:rPr>
+      </w:pPr>
+      <w:r>
+        <w:rPr>
+          <w:i/>
+        </w:rPr>
+        <w:t>Mine shows is be,</w:t>
+      </w:r>
+      <w:r>
+        <w:rPr>
+          <w:i/>
+        </w:rPr>
+        <w:tab/>
+      </w:r>
+      <w:r>
+        <w:rPr>
+          <w:i/>
+        </w:rPr>
+        <w:tab/>
+      </w:r>
+      <w:r>
+        <w:rPr>
+          <w:i/>
+        </w:rPr>
+        <w:tab/>
+      </w:r>
+      <w:r>
+        <w:rPr>
+          <w:i/>
+        </w:rPr>
+        <w:tab/>
+      </w:r>
+      <w:r>
+        <w:rPr>
+          <w:i/>
+        </w:rPr>
+        <w:tab/>
+      </w:r>
+      <w:r>
+        <w:rPr>
+          <w:i/>
+        </w:rPr>
+        <w:tab/>
+      </w:r>
+      <w:r>
+        <w:rPr>
+          <w:i/>
+        </w:rPr>
+        <w:tab/>
+      </w:r>
+      <w:r>
+        <w:rPr>
+          <w:i/>
+        </w:rPr>
+        <w:tab/>
+        <w:t>(10)</w:t>
+      </w:r>
+    </w:p>
+    <w:p>
+      <w:pPr>
+        <w:pStyle w:val="NoSpacing"/>
+        <w:ind w:firstLine="709"/>
+        <w:rPr>
+          <w:i/>
+        </w:rPr>
+      </w:pPr>
+      <w:r>
+        <w:rPr>
+          <w:i/>
+        </w:rPr>
+        <w:t>And when may thy farther most orphans life,</w:t>
+      </w:r>
+    </w:p>
+    <w:p>
+      <w:pPr>
+        <w:pStyle w:val="NoSpacing"/>
+        <w:ind w:firstLine="709"/>
+        <w:rPr>
+          <w:i/>
+        </w:rPr>
+      </w:pPr>
+      <w:r>
+        <w:rPr>
+          <w:i/>
+        </w:rPr>
+        <w:t>Though love for delights deepest his by thee did see,</w:t>
+      </w:r>
+    </w:p>
+    <w:p>
+      <w:pPr>
+        <w:pStyle w:val="NoSpacing"/>
+        <w:ind w:firstLine="709"/>
+        <w:rPr>
+          <w:i/>
+        </w:rPr>
+      </w:pPr>
+      <w:r>
+        <w:rPr>
+          <w:i/>
+        </w:rPr>
+        <w:t>As suborned do art of with old,</w:t>
+      </w:r>
+    </w:p>
+    <w:p>
+      <w:pPr>
+        <w:pStyle w:val="NoSpacing"/>
+        <w:ind w:firstLine="709"/>
+        <w:rPr>
+          <w:i/>
+        </w:rPr>
+      </w:pPr>
+      <w:r>
+        <w:rPr>
+          <w:i/>
+        </w:rPr>
+        <w:t>I this yet doth death be told.</w:t>
+      </w:r>
+    </w:p>
+    <w:p>
+      <w:pPr>
+        <w:pStyle w:val="NoSpacing"/>
+        <w:ind w:firstLine="709"/>
+      </w:pPr>
+    </w:p>
+    <w:p>
+      <w:pPr>
+        <w:pStyle w:val="NoSpacing"/>
+        <w:jc w:val="both"/>
+      </w:pPr>
+      <w:r>
+        <w:lastRenderedPageBreak/>
+        <w:t xml:space="preserve">As intended, sonnet 2 now matches the Shakespearian sonnet rhyming scheme. However, it does not solve the meter and syllable length problem encountered with the naïve </w:t>
+      </w:r>
+      <w:r>
+        <w:t>generation; line 4 has 14 syllables and line 12 has almost entirely stressed syllables. These issues are addressed below.</w:t>
+      </w:r>
+    </w:p>
+    <w:p>
+      <w:pPr>
+        <w:pStyle w:val="NoSpacing"/>
+      </w:pPr>
     </w:p>
     <w:p>
       <w:pPr>
@@ -784,19 +1573,18 @@
         <w:rPr>
           <w:sz w:val="20"/>
         </w:rPr>
-        <w:t xml:space="preserve"> for words that are not present in the </w:t>
-      </w:r>
-      <w:r>
-        <w:rPr>
-          <w:i/>
-          <w:sz w:val="20"/>
+        <w:t xml:space="preserve"> </w:t>
+      </w:r>
+      <w:r>
+        <w:t xml:space="preserve">for words that are not present in the </w:t>
+      </w:r>
+      <w:r>
+        <w:rPr>
+          <w:i/>
         </w:rPr>
         <w:t>NLTK</w:t>
       </w:r>
       <w:r>
-        <w:rPr>
-          <w:sz w:val="20"/>
-        </w:rPr>
         <w:t xml:space="preserve"> library. Although the syllable counting is not 100% accurate, it was close enough for our purpose.</w:t>
       </w:r>
     </w:p>
@@ -840,16 +1628,777 @@
         <w:jc w:val="both"/>
       </w:pPr>
       <w:r>
+        <w:t>When generating each line of our sonnets, we ensured that each subsequent word had the correct starting (or ending when generating backwards) syllable stress in order to maintain the expected Shakespearian meter. This was done by pruning all the words which did not have the appropriate ending or starting stress syllable and re-normalizing a copy of the corresponding column of the observation matrix over this new, controlled distribution.</w:t>
+      </w:r>
+    </w:p>
+    <w:p>
+      <w:pPr>
+        <w:jc w:val="both"/>
+      </w:pPr>
+      <w:r>
+        <w:t>This yielded particularly large advantages in imitating Shakespeare’s style. Although it was slightly limiting in terms of creativity, since we were on average only pruning ~50% of each word from the observation distribution we still had a large subset of words to choose from. This was in some sense actually a good feature as in guaranteed variety of words within a sentence and avoided repeated highly probably words.</w:t>
+      </w:r>
+      <w:r>
+        <w:t xml:space="preserve"> See Sonnet 3 below for an example of a poem generated using both rhyme and meter.</w:t>
+      </w:r>
+    </w:p>
+    <w:p>
+      <w:pPr>
+        <w:pStyle w:val="NoSpacing"/>
+        <w:ind w:firstLine="709"/>
+        <w:rPr>
+          <w:i/>
+          <w:u w:val="single"/>
+        </w:rPr>
+      </w:pPr>
+      <w:r>
+        <w:rPr>
+          <w:i/>
+          <w:u w:val="single"/>
+        </w:rPr>
+        <w:t>Sonnet 3</w:t>
+      </w:r>
+    </w:p>
+    <w:p>
+      <w:pPr>
+        <w:pStyle w:val="NoSpacing"/>
+        <w:ind w:firstLine="709"/>
+        <w:rPr>
+          <w:u w:val="single"/>
+        </w:rPr>
+      </w:pPr>
+    </w:p>
+    <w:p>
+      <w:pPr>
+        <w:pStyle w:val="NoSpacing"/>
+        <w:ind w:firstLine="709"/>
+        <w:rPr>
+          <w:i/>
+        </w:rPr>
+      </w:pPr>
+      <w:r>
+        <w:rPr>
+          <w:i/>
+        </w:rPr>
+        <w:t>Which brief were kingdom my thy I is smell!</w:t>
+      </w:r>
+      <w:r>
+        <w:rPr>
+          <w:i/>
+        </w:rPr>
+        <w:tab/>
+      </w:r>
+      <w:r>
+        <w:rPr>
+          <w:i/>
+        </w:rPr>
+        <w:tab/>
+      </w:r>
+      <w:r>
+        <w:rPr>
+          <w:i/>
+        </w:rPr>
+        <w:tab/>
+        <w:t>[10]</w:t>
+      </w:r>
+      <w:r>
+        <w:rPr>
+          <w:i/>
+        </w:rPr>
+        <w:tab/>
+        <w:t>&lt;0,1,0,</w:t>
+      </w:r>
+      <w:r>
+        <w:rPr>
+          <w:i/>
+        </w:rPr>
+        <w:t>1,0,1,1,1,0,1&gt;</w:t>
+      </w:r>
+    </w:p>
+    <w:p>
+      <w:pPr>
+        <w:pStyle w:val="NoSpacing"/>
+        <w:ind w:firstLine="709"/>
+        <w:rPr>
+          <w:i/>
+        </w:rPr>
+      </w:pPr>
+      <w:r>
+        <w:rPr>
+          <w:i/>
+        </w:rPr>
+        <w:t>Bad picture's thousand usest and your thy deem,</w:t>
+      </w:r>
+      <w:r>
+        <w:rPr>
+          <w:i/>
+        </w:rPr>
+        <w:tab/>
+      </w:r>
+      <w:r>
+        <w:rPr>
+          <w:i/>
+        </w:rPr>
+        <w:tab/>
+      </w:r>
+      <w:r>
+        <w:rPr>
+          <w:i/>
+        </w:rPr>
+        <w:tab/>
+        <w:t>[11]</w:t>
+      </w:r>
+      <w:r>
+        <w:rPr>
+          <w:i/>
+        </w:rPr>
+        <w:tab/>
+        <w:t>&lt;0,1,0,1,0,1,0,0,1,0,1&gt;</w:t>
+      </w:r>
+    </w:p>
+    <w:p>
+      <w:pPr>
+        <w:pStyle w:val="NoSpacing"/>
+        <w:ind w:firstLine="709"/>
+        <w:rPr>
+          <w:i/>
+        </w:rPr>
+      </w:pPr>
+      <w:r>
+        <w:rPr>
+          <w:i/>
+        </w:rPr>
+        <w:t>If praise the image for my ever tell,</w:t>
+      </w:r>
+      <w:r>
+        <w:rPr>
+          <w:i/>
+        </w:rPr>
+        <w:tab/>
+      </w:r>
+      <w:r>
+        <w:rPr>
+          <w:i/>
+        </w:rPr>
+        <w:tab/>
+      </w:r>
+      <w:r>
+        <w:rPr>
+          <w:i/>
+        </w:rPr>
+        <w:tab/>
+      </w:r>
+      <w:r>
+        <w:rPr>
+          <w:i/>
+        </w:rPr>
+        <w:tab/>
+        <w:t>[10]</w:t>
+      </w:r>
+      <w:r>
+        <w:rPr>
+          <w:i/>
+        </w:rPr>
+        <w:tab/>
+        <w:t>&lt;0,1,0,1,0,0,1,1,0,1&gt;</w:t>
+      </w:r>
+    </w:p>
+    <w:p>
+      <w:pPr>
+        <w:pStyle w:val="NoSpacing"/>
+        <w:ind w:firstLine="709"/>
+        <w:rPr>
+          <w:i/>
+        </w:rPr>
+      </w:pPr>
+      <w:r>
+        <w:rPr>
+          <w:i/>
+        </w:rPr>
+        <w:t>Persuade in are muse proud-pied the seem,</w:t>
+      </w:r>
+      <w:r>
+        <w:rPr>
+          <w:i/>
+        </w:rPr>
+        <w:tab/>
+      </w:r>
+      <w:r>
+        <w:rPr>
+          <w:i/>
+        </w:rPr>
+        <w:tab/>
+      </w:r>
+      <w:r>
+        <w:rPr>
+          <w:i/>
+        </w:rPr>
+        <w:tab/>
+        <w:t>[10]</w:t>
+      </w:r>
+      <w:r>
+        <w:rPr>
+          <w:i/>
+        </w:rPr>
+        <w:tab/>
+        <w:t>&lt;0,1,0,1,0,1,0,1,0,1&gt;</w:t>
+      </w:r>
+    </w:p>
+    <w:p>
+      <w:pPr>
+        <w:pStyle w:val="NoSpacing"/>
+        <w:ind w:firstLine="709"/>
+        <w:rPr>
+          <w:i/>
+        </w:rPr>
+      </w:pPr>
+      <w:r>
+        <w:rPr>
+          <w:i/>
+        </w:rPr>
+        <w:t>Them purple green my once forget in keep;</w:t>
+      </w:r>
+      <w:r>
+        <w:rPr>
+          <w:i/>
+        </w:rPr>
+        <w:tab/>
+      </w:r>
+      <w:r>
+        <w:rPr>
+          <w:i/>
+        </w:rPr>
+        <w:tab/>
+      </w:r>
+      <w:r>
+        <w:rPr>
+          <w:i/>
+        </w:rPr>
+        <w:tab/>
+        <w:t>[10]</w:t>
+      </w:r>
+      <w:r>
+        <w:rPr>
+          <w:i/>
+        </w:rPr>
+        <w:tab/>
+        <w:t>&lt;0,1,0,1,0,1,0,1,0,1&gt;</w:t>
+      </w:r>
+    </w:p>
+    <w:p>
+      <w:pPr>
+        <w:pStyle w:val="NoSpacing"/>
+        <w:ind w:firstLine="709"/>
+        <w:rPr>
+          <w:i/>
+        </w:rPr>
+      </w:pPr>
+      <w:r>
+        <w:rPr>
+          <w:i/>
+        </w:rPr>
+        <w:t>Revenge alack but with feathers to your eye,</w:t>
+      </w:r>
+      <w:r>
+        <w:rPr>
+          <w:i/>
+        </w:rPr>
+        <w:tab/>
+      </w:r>
+      <w:r>
+        <w:rPr>
+          <w:i/>
+        </w:rPr>
+        <w:tab/>
+      </w:r>
+      <w:r>
+        <w:rPr>
+          <w:i/>
+        </w:rPr>
+        <w:tab/>
+        <w:t>[11]</w:t>
+      </w:r>
+      <w:r>
+        <w:rPr>
+          <w:i/>
+        </w:rPr>
+        <w:tab/>
+        <w:t>&lt;0,1,0,1,0,1,0,1,0,</w:t>
+      </w:r>
+      <w:r>
+        <w:rPr>
+          <w:i/>
+        </w:rPr>
+        <w:t>0</w:t>
+      </w:r>
+      <w:r>
+        <w:rPr>
+          <w:i/>
+        </w:rPr>
+        <w:t>,</w:t>
+      </w:r>
+      <w:r>
+        <w:rPr>
+          <w:i/>
+        </w:rPr>
+        <w:t>1</w:t>
+      </w:r>
+      <w:r>
+        <w:rPr>
+          <w:i/>
+        </w:rPr>
+        <w:t>&gt;</w:t>
+      </w:r>
+    </w:p>
+    <w:p>
+      <w:pPr>
+        <w:pStyle w:val="NoSpacing"/>
+        <w:ind w:firstLine="709"/>
+        <w:rPr>
+          <w:i/>
+        </w:rPr>
+      </w:pPr>
+      <w:r>
+        <w:rPr>
+          <w:i/>
+        </w:rPr>
+        <w:t>Eat harder how if poor to well to weep.</w:t>
+      </w:r>
+      <w:r>
+        <w:rPr>
+          <w:i/>
+        </w:rPr>
+        <w:tab/>
+      </w:r>
+      <w:r>
+        <w:rPr>
+          <w:i/>
+        </w:rPr>
+        <w:tab/>
+      </w:r>
+      <w:r>
+        <w:rPr>
+          <w:i/>
+        </w:rPr>
+        <w:tab/>
+      </w:r>
+      <w:r>
+        <w:rPr>
+          <w:i/>
+        </w:rPr>
+        <w:tab/>
+        <w:t>[10]</w:t>
+      </w:r>
+      <w:r>
+        <w:rPr>
+          <w:i/>
+        </w:rPr>
+        <w:tab/>
+        <w:t>&lt;0,1,0,1,0,1,0,1,0,1&gt;</w:t>
+      </w:r>
+    </w:p>
+    <w:p>
+      <w:pPr>
+        <w:pStyle w:val="NoSpacing"/>
+        <w:ind w:firstLine="709"/>
+        <w:rPr>
+          <w:i/>
+        </w:rPr>
+      </w:pPr>
+      <w:r>
+        <w:rPr>
+          <w:i/>
+        </w:rPr>
+        <w:t>Ay laughed still thinking not would with can fly,</w:t>
+      </w:r>
+      <w:r>
+        <w:rPr>
+          <w:i/>
+        </w:rPr>
+        <w:tab/>
+      </w:r>
+      <w:r>
+        <w:rPr>
+          <w:i/>
+        </w:rPr>
+        <w:tab/>
+      </w:r>
+      <w:r>
+        <w:rPr>
+          <w:i/>
+        </w:rPr>
+        <w:tab/>
+        <w:t>[10]</w:t>
+      </w:r>
+      <w:r>
+        <w:rPr>
+          <w:i/>
+        </w:rPr>
+        <w:tab/>
+        <w:t>&lt;0,1,0,1,0,1,0,1,0,1&gt;</w:t>
+      </w:r>
+    </w:p>
+    <w:p>
+      <w:pPr>
+        <w:pStyle w:val="NoSpacing"/>
+        <w:ind w:firstLine="709"/>
+        <w:rPr>
+          <w:i/>
+        </w:rPr>
+      </w:pPr>
+      <w:r>
+        <w:rPr>
+          <w:i/>
+        </w:rPr>
+        <w:t>New but to of addition mistaking,</w:t>
+      </w:r>
+      <w:r>
+        <w:rPr>
+          <w:i/>
+        </w:rPr>
+        <w:tab/>
+      </w:r>
+      <w:r>
+        <w:rPr>
+          <w:i/>
+        </w:rPr>
+        <w:tab/>
+      </w:r>
+      <w:r>
+        <w:rPr>
+          <w:i/>
+        </w:rPr>
+        <w:tab/>
+      </w:r>
+      <w:r>
+        <w:rPr>
+          <w:i/>
+        </w:rPr>
+        <w:tab/>
+        <w:t>[10]</w:t>
+      </w:r>
+      <w:r>
+        <w:rPr>
+          <w:i/>
+        </w:rPr>
+        <w:tab/>
+        <w:t>&lt;</w:t>
+      </w:r>
+      <w:r>
+        <w:rPr>
+          <w:i/>
+        </w:rPr>
+        <w:t>1,0,1,0,1,1,0,1,0,1&gt;</w:t>
+      </w:r>
+    </w:p>
+    <w:p>
+      <w:pPr>
+        <w:pStyle w:val="NoSpacing"/>
+        <w:ind w:firstLine="709"/>
+        <w:rPr>
+          <w:i/>
+        </w:rPr>
+      </w:pPr>
+      <w:r>
+        <w:rPr>
+          <w:i/>
+        </w:rPr>
+        <w:t>My graciously is health familiar be,</w:t>
+      </w:r>
+      <w:r>
+        <w:rPr>
+          <w:i/>
+        </w:rPr>
+        <w:tab/>
+      </w:r>
+      <w:r>
+        <w:rPr>
+          <w:i/>
+        </w:rPr>
+        <w:tab/>
+      </w:r>
+      <w:r>
+        <w:rPr>
+          <w:i/>
+        </w:rPr>
+        <w:tab/>
+      </w:r>
+      <w:r>
+        <w:rPr>
+          <w:i/>
+        </w:rPr>
+        <w:tab/>
+        <w:t>[10]</w:t>
+      </w:r>
+      <w:r>
+        <w:rPr>
+          <w:i/>
+        </w:rPr>
+        <w:tab/>
+        <w:t>&lt;0,1,0,1,0,1,0,1,0,1&gt;</w:t>
+      </w:r>
+    </w:p>
+    <w:p>
+      <w:pPr>
+        <w:pStyle w:val="NoSpacing"/>
+        <w:ind w:firstLine="709"/>
+        <w:rPr>
+          <w:i/>
+        </w:rPr>
+      </w:pPr>
+      <w:r>
+        <w:rPr>
+          <w:i/>
+        </w:rPr>
+        <w:t>Thy graciously against had thy making,</w:t>
+      </w:r>
+      <w:r>
+        <w:rPr>
+          <w:i/>
+        </w:rPr>
+        <w:tab/>
+      </w:r>
+      <w:r>
+        <w:rPr>
+          <w:i/>
+        </w:rPr>
+        <w:tab/>
+      </w:r>
+      <w:r>
+        <w:rPr>
+          <w:i/>
+        </w:rPr>
+        <w:tab/>
+      </w:r>
+      <w:r>
+        <w:rPr>
+          <w:i/>
+        </w:rPr>
+        <w:tab/>
+        <w:t>[10]</w:t>
+      </w:r>
+      <w:r>
+        <w:rPr>
+          <w:i/>
+        </w:rPr>
+        <w:tab/>
+        <w:t>&lt;0,1,0,1,0,1,0,1,0,1&gt;</w:t>
+      </w:r>
+    </w:p>
+    <w:p>
+      <w:pPr>
+        <w:pStyle w:val="NoSpacing"/>
+        <w:ind w:firstLine="709"/>
+        <w:rPr>
+          <w:i/>
+        </w:rPr>
+      </w:pPr>
+      <w:r>
+        <w:rPr>
+          <w:i/>
+        </w:rPr>
         <w:lastRenderedPageBreak/>
-        <w:t>When generating each line of our sonnets, we ensured that each subsequent word had the correct starting (or ending when generating backwards) syllable stress in order to maintain the expected Shakespearian meter. This was done by pruning all the words which did not have the appropriate ending or starting stress syllable and re-normalizing a copy of the corresponding column of the observation matrix over this new, controlled distribution.</w:t>
-      </w:r>
-    </w:p>
-    <w:p>
-      <w:pPr>
+        <w:t>Nor horse cool bring for reason you poor see,</w:t>
+      </w:r>
+      <w:r>
+        <w:rPr>
+          <w:i/>
+        </w:rPr>
+        <w:tab/>
+      </w:r>
+      <w:r>
+        <w:rPr>
+          <w:i/>
+        </w:rPr>
+        <w:tab/>
+      </w:r>
+      <w:r>
+        <w:rPr>
+          <w:i/>
+        </w:rPr>
+        <w:tab/>
+        <w:t>[10]</w:t>
+      </w:r>
+      <w:r>
+        <w:rPr>
+          <w:i/>
+        </w:rPr>
+        <w:tab/>
+        <w:t>&lt;0,1,0,1,0,1,0,1,0,1&gt;</w:t>
+      </w:r>
+    </w:p>
+    <w:p>
+      <w:pPr>
+        <w:pStyle w:val="NoSpacing"/>
+        <w:ind w:firstLine="709"/>
+        <w:rPr>
+          <w:i/>
+        </w:rPr>
+      </w:pPr>
+      <w:r>
+        <w:rPr>
+          <w:i/>
+        </w:rPr>
+        <w:t>Skill by ne'er leads o put then than and end,</w:t>
+      </w:r>
+      <w:r>
+        <w:rPr>
+          <w:i/>
+        </w:rPr>
+        <w:tab/>
+      </w:r>
+      <w:r>
+        <w:rPr>
+          <w:i/>
+        </w:rPr>
+        <w:tab/>
+      </w:r>
+      <w:r>
+        <w:rPr>
+          <w:i/>
+        </w:rPr>
+        <w:tab/>
+        <w:t>[10]</w:t>
+      </w:r>
+      <w:r>
+        <w:rPr>
+          <w:i/>
+        </w:rPr>
+        <w:tab/>
+        <w:t>&lt;1,0</w:t>
+      </w:r>
+      <w:r>
+        <w:rPr>
+          <w:i/>
+        </w:rPr>
+        <w:t>,</w:t>
+      </w:r>
+      <w:r>
+        <w:rPr>
+          <w:i/>
+        </w:rPr>
+        <w:t>1,0</w:t>
+      </w:r>
+      <w:r>
+        <w:rPr>
+          <w:i/>
+        </w:rPr>
+        <w:t>,</w:t>
+      </w:r>
+      <w:r>
+        <w:rPr>
+          <w:i/>
+        </w:rPr>
+        <w:t>1</w:t>
+      </w:r>
+      <w:r>
+        <w:rPr>
+          <w:i/>
+        </w:rPr>
+        <w:t>,1,0,1,0,1&gt;</w:t>
+      </w:r>
+    </w:p>
+    <w:p>
+      <w:pPr>
+        <w:pStyle w:val="NoSpacing"/>
+        <w:ind w:firstLine="709"/>
+        <w:rPr>
+          <w:i/>
+        </w:rPr>
+      </w:pPr>
+      <w:r>
+        <w:rPr>
+          <w:i/>
+        </w:rPr>
+        <w:t>High spent and swear but for what dear a friend.</w:t>
+      </w:r>
+      <w:r>
+        <w:rPr>
+          <w:i/>
+        </w:rPr>
+        <w:tab/>
+      </w:r>
+      <w:r>
+        <w:rPr>
+          <w:i/>
+        </w:rPr>
+        <w:tab/>
+        <w:t>[10]</w:t>
+      </w:r>
+      <w:r>
+        <w:rPr>
+          <w:i/>
+        </w:rPr>
+        <w:tab/>
+        <w:t>&lt;0,1,0,1,0,1,0,1,0,1&gt;</w:t>
+      </w:r>
+    </w:p>
+    <w:p>
+      <w:pPr>
+        <w:pStyle w:val="NoSpacing"/>
+        <w:rPr>
+          <w:i/>
+        </w:rPr>
+      </w:pPr>
+    </w:p>
+    <w:p>
+      <w:pPr>
+        <w:pStyle w:val="NoSpacing"/>
         <w:jc w:val="both"/>
       </w:pPr>
       <w:r>
-        <w:t>This yielded particularly large advantages in imitating Shakespeare’s style. Although it was slightly limiting in terms of creativity, since we were on average only pruning ~50% of each word from the observation distribution we still had a large subset of words to choose from. This was in some sense actually a good feature as in guaranteed variety of words within a sentence and avoided repeated highly probably words.</w:t>
+        <w:t>Using meter and syllable count consistently generated better poem</w:t>
+      </w:r>
+      <w:r>
+        <w:t>s,</w:t>
+      </w:r>
+      <w:r>
+        <w:t xml:space="preserve"> as shown by Sonnet 3. </w:t>
+      </w:r>
+      <w:r>
+        <w:t xml:space="preserve">The new restrictions do not appear to have affected the intelligibility of the poem and have aided in generating a more accurate Shakespearian sonnet. </w:t>
+      </w:r>
+      <w:r>
+        <w:t>We’ve manually annotated the number of syllables by each line as [-] and the stress of each syllable as &lt;-&gt; where 0 represents unstressed and 1 represents stressed.</w:t>
+      </w:r>
+      <w:r>
+        <w:t xml:space="preserve"> As we can see the syllable count is now almos</w:t>
+      </w:r>
+      <w:r>
+        <w:t>t exact to the characteristic 10 syllables</w:t>
+      </w:r>
+      <w:r>
+        <w:t xml:space="preserve">. The few differences arise due to words which are not in the </w:t>
+      </w:r>
+      <w:r>
+        <w:rPr>
+          <w:i/>
+        </w:rPr>
+        <w:t>NLTK</w:t>
+      </w:r>
+      <w:r>
+        <w:t xml:space="preserve"> syllable dataset and are not properly parsed by </w:t>
+      </w:r>
+      <w:r>
+        <w:rPr>
+          <w:i/>
+        </w:rPr>
+        <w:t>pyHyphen</w:t>
+      </w:r>
+      <w:r>
+        <w:t xml:space="preserve">, for example usest in line 2 is two syllables, while our automated algorithm labelled it as one. Similarly, the stressed/unstressed syllable pattern is thrown off by words that are not in the dictionary or were not properly labelled by our automated algorithm. </w:t>
+      </w:r>
+      <w:r>
+        <w:t>Unfortunately,</w:t>
+      </w:r>
+      <w:r>
+        <w:t xml:space="preserve"> the mislabelling of </w:t>
+      </w:r>
+      <w:r>
+        <w:t xml:space="preserve">syllable stress can cause a cascade effect as each word is generated based on the previous words stress. A good example of this in the above poem is the word “o” in line 13, which is mislabelled as being high stress while it should be low stress. This mislabelling cascades and the next 4 words are generated with the wrong stress pattern (recall that line generation is done from right to left). </w:t>
+      </w:r>
+      <w:r>
+        <w:t>However, overall taking into account the meter of the poem was very beneficial to replicating the Shakespearian sonnet style.</w:t>
       </w:r>
     </w:p>
     <w:p>
@@ -859,11 +2408,31 @@
           <w:b/>
         </w:rPr>
       </w:pPr>
-      <w:r>
+    </w:p>
+    <w:p>
+      <w:pPr>
+        <w:jc w:val="both"/>
         <w:rPr>
           <w:b/>
         </w:rPr>
-        <w:t>5.3 Additional Texts</w:t>
+      </w:pPr>
+      <w:r>
+        <w:rPr>
+          <w:b/>
+        </w:rPr>
+        <w:t>5.</w:t>
+      </w:r>
+      <w:r>
+        <w:rPr>
+          <w:b/>
+        </w:rPr>
+        <w:t>3</w:t>
+      </w:r>
+      <w:r>
+        <w:rPr>
+          <w:b/>
+        </w:rPr>
+        <w:t xml:space="preserve"> Part Of Speech (POS) Restraints</w:t>
       </w:r>
     </w:p>
     <w:p>
@@ -871,6 +2440,456 @@
         <w:jc w:val="both"/>
       </w:pPr>
       <w:r>
+        <w:t xml:space="preserve">We noticed that one of the grammatical difficulties which we were sometimes running into with the sonnet was repeated </w:t>
+      </w:r>
+      <w:r>
+        <w:t>part</w:t>
+      </w:r>
+      <w:r>
+        <w:t xml:space="preserve"> of speech (POS)</w:t>
+      </w:r>
+      <w:r>
+        <w:t xml:space="preserve"> tags</w:t>
+      </w:r>
+      <w:r>
+        <w:t>.</w:t>
+      </w:r>
+      <w:r>
+        <w:t xml:space="preserve"> For example, in the generated sentence “</w:t>
+      </w:r>
+      <w:r>
+        <w:t>Leve</w:t>
+      </w:r>
+      <w:r>
+        <w:t xml:space="preserve">l </w:t>
+      </w:r>
+      <w:r>
+        <w:rPr>
+          <w:i/>
+        </w:rPr>
+        <w:t>inspire</w:t>
+      </w:r>
+      <w:r>
+        <w:t xml:space="preserve"> </w:t>
+      </w:r>
+      <w:r>
+        <w:rPr>
+          <w:i/>
+        </w:rPr>
+        <w:t>convert</w:t>
+      </w:r>
+      <w:r>
+        <w:t xml:space="preserve"> device perish”, both </w:t>
+      </w:r>
+      <w:r>
+        <w:t xml:space="preserve">“inspire” and “convert” are verbs and it is grammatically quite rare for this to happen; one exception would be the sentence “He </w:t>
+      </w:r>
+      <w:r>
+        <w:rPr>
+          <w:i/>
+        </w:rPr>
+        <w:t>began</w:t>
+      </w:r>
+      <w:r>
+        <w:t xml:space="preserve"> </w:t>
+      </w:r>
+      <w:r>
+        <w:rPr>
+          <w:i/>
+        </w:rPr>
+        <w:t>working</w:t>
+      </w:r>
+      <w:r>
+        <w:t xml:space="preserve"> on his project”. As such, as a general rule we decided to enforce that POS tags</w:t>
+      </w:r>
+      <w:r>
+        <w:t xml:space="preserve"> of one type</w:t>
+      </w:r>
+      <w:r>
+        <w:t xml:space="preserve"> could not be repeated</w:t>
+      </w:r>
+      <w:r>
+        <w:t xml:space="preserve"> sequentially; i.e. a verb could not follow a verb. </w:t>
+      </w:r>
+      <w:r>
+        <w:t xml:space="preserve">We also enforced that certain tags could </w:t>
+      </w:r>
+      <w:r>
+        <w:rPr>
+          <w:i/>
+        </w:rPr>
+        <w:t xml:space="preserve">only </w:t>
+      </w:r>
+      <w:r>
+        <w:t>occur sequentially</w:t>
+      </w:r>
+      <w:r>
+        <w:t xml:space="preserve"> (</w:t>
+      </w:r>
+      <w:bookmarkStart w:id="0" w:name="_GoBack"/>
+      <w:bookmarkEnd w:id="0"/>
+      <w:r>
+        <w:t>i.e. an adverb must lead a verb</w:t>
+      </w:r>
+      <w:r>
+        <w:t xml:space="preserve"> and a pronoun must lead a noun) and that certain tags could </w:t>
+      </w:r>
+      <w:r>
+        <w:t>never</w:t>
+      </w:r>
+      <w:r>
+        <w:t xml:space="preserve"> occur sequentially (i.e. a preposition should never lead a verb). </w:t>
+      </w:r>
+      <w:r>
+        <w:t>POS</w:t>
+      </w:r>
+      <w:r>
+        <w:t xml:space="preserve"> tagging was done using the </w:t>
+      </w:r>
+      <w:r>
+        <w:rPr>
+          <w:i/>
+        </w:rPr>
+        <w:t>NLTK</w:t>
+      </w:r>
+      <w:r>
+        <w:t xml:space="preserve"> library and the data was then stored in a dictionary for quick retrieval.</w:t>
+      </w:r>
+      <w:r>
+        <w:t xml:space="preserve"> Many of the tags provided by the </w:t>
+      </w:r>
+      <w:r>
+        <w:rPr>
+          <w:i/>
+        </w:rPr>
+        <w:t xml:space="preserve">NLTK </w:t>
+      </w:r>
+      <w:r>
+        <w:t>library were too descriptive</w:t>
+      </w:r>
+      <w:r>
+        <w:t xml:space="preserve"> for our purpose</w:t>
+      </w:r>
+      <w:r>
+        <w:t>, so they were grouped into broader tags; i.e. “Determiner”, “Predeterminer” and “Wh-determiner” where all grouped under “Determiner”</w:t>
+      </w:r>
+      <w:r>
+        <w:t>.</w:t>
+      </w:r>
+      <w:r>
+        <w:t xml:space="preserve"> </w:t>
+      </w:r>
+      <w:r>
+        <w:t>See</w:t>
+      </w:r>
+      <w:r>
+        <w:t xml:space="preserve"> Sonnet 4 below for an example of a sonnet generated using rhyming, meter and POS retraints.</w:t>
+      </w:r>
+    </w:p>
+    <w:p>
+      <w:pPr>
+        <w:pStyle w:val="NoSpacing"/>
+        <w:ind w:firstLine="709"/>
+        <w:rPr>
+          <w:i/>
+          <w:u w:val="single"/>
+        </w:rPr>
+      </w:pPr>
+      <w:r>
+        <w:rPr>
+          <w:i/>
+          <w:u w:val="single"/>
+        </w:rPr>
+        <w:t>Sonnet 4</w:t>
+      </w:r>
+    </w:p>
+    <w:p>
+      <w:pPr>
+        <w:pStyle w:val="NoSpacing"/>
+        <w:ind w:firstLine="709"/>
+        <w:rPr>
+          <w:i/>
+        </w:rPr>
+      </w:pPr>
+    </w:p>
+    <w:p>
+      <w:pPr>
+        <w:pStyle w:val="NoSpacing"/>
+        <w:ind w:firstLine="709"/>
+        <w:rPr>
+          <w:i/>
+        </w:rPr>
+      </w:pPr>
+      <w:r>
+        <w:rPr>
+          <w:i/>
+        </w:rPr>
+        <w:t>Death o and second mountain may no eye;</w:t>
+      </w:r>
+    </w:p>
+    <w:p>
+      <w:pPr>
+        <w:pStyle w:val="NoSpacing"/>
+        <w:ind w:firstLine="709"/>
+        <w:rPr>
+          <w:i/>
+        </w:rPr>
+      </w:pPr>
+      <w:r>
+        <w:rPr>
+          <w:i/>
+        </w:rPr>
+        <w:t>Upon is dignifies only anew,</w:t>
+      </w:r>
+    </w:p>
+    <w:p>
+      <w:pPr>
+        <w:pStyle w:val="NoSpacing"/>
+        <w:ind w:firstLine="709"/>
+        <w:rPr>
+          <w:i/>
+        </w:rPr>
+      </w:pPr>
+      <w:r>
+        <w:rPr>
+          <w:i/>
+        </w:rPr>
+        <w:t>Cost and dost do brand and to history,</w:t>
+      </w:r>
+    </w:p>
+    <w:p>
+      <w:pPr>
+        <w:pStyle w:val="NoSpacing"/>
+        <w:ind w:firstLine="709"/>
+        <w:rPr>
+          <w:i/>
+        </w:rPr>
+      </w:pPr>
+      <w:r>
+        <w:rPr>
+          <w:i/>
+        </w:rPr>
+        <w:t>Help kiss deserv'st thinks to keep thy hue,</w:t>
+      </w:r>
+    </w:p>
+    <w:p>
+      <w:pPr>
+        <w:pStyle w:val="NoSpacing"/>
+        <w:ind w:firstLine="709"/>
+        <w:rPr>
+          <w:i/>
+        </w:rPr>
+      </w:pPr>
+      <w:r>
+        <w:rPr>
+          <w:i/>
+        </w:rPr>
+        <w:t>Cheered worth's contend then did which fresh self is,</w:t>
+      </w:r>
+    </w:p>
+    <w:p>
+      <w:pPr>
+        <w:pStyle w:val="NoSpacing"/>
+        <w:ind w:firstLine="709"/>
+        <w:rPr>
+          <w:i/>
+        </w:rPr>
+      </w:pPr>
+      <w:r>
+        <w:rPr>
+          <w:i/>
+        </w:rPr>
+        <w:t>But which of well-contented endured,</w:t>
+      </w:r>
+    </w:p>
+    <w:p>
+      <w:pPr>
+        <w:pStyle w:val="NoSpacing"/>
+        <w:ind w:firstLine="709"/>
+        <w:rPr>
+          <w:i/>
+        </w:rPr>
+      </w:pPr>
+      <w:r>
+        <w:rPr>
+          <w:i/>
+        </w:rPr>
+        <w:t>Fresh pity more wink root to heinous this;</w:t>
+      </w:r>
+    </w:p>
+    <w:p>
+      <w:pPr>
+        <w:pStyle w:val="NoSpacing"/>
+        <w:ind w:firstLine="709"/>
+        <w:rPr>
+          <w:i/>
+        </w:rPr>
+      </w:pPr>
+      <w:r>
+        <w:rPr>
+          <w:i/>
+        </w:rPr>
+        <w:t>Breathed such as put and time were much assured,</w:t>
+      </w:r>
+    </w:p>
+    <w:p>
+      <w:pPr>
+        <w:pStyle w:val="NoSpacing"/>
+        <w:ind w:firstLine="709"/>
+        <w:rPr>
+          <w:i/>
+        </w:rPr>
+      </w:pPr>
+      <w:r>
+        <w:rPr>
+          <w:i/>
+        </w:rPr>
+        <w:t>In dumb the others sweet and lives wouldst bright,</w:t>
+      </w:r>
+    </w:p>
+    <w:p>
+      <w:pPr>
+        <w:pStyle w:val="NoSpacing"/>
+        <w:ind w:firstLine="709"/>
+        <w:rPr>
+          <w:i/>
+        </w:rPr>
+      </w:pPr>
+      <w:r>
+        <w:rPr>
+          <w:i/>
+        </w:rPr>
+        <w:t>With gazers thee but triumphant with expressed,</w:t>
+      </w:r>
+    </w:p>
+    <w:p>
+      <w:pPr>
+        <w:pStyle w:val="NoSpacing"/>
+        <w:ind w:firstLine="709"/>
+        <w:rPr>
+          <w:i/>
+        </w:rPr>
+      </w:pPr>
+      <w:r>
+        <w:rPr>
+          <w:i/>
+        </w:rPr>
+        <w:t>She health growing and words in eyes of night,</w:t>
+      </w:r>
+    </w:p>
+    <w:p>
+      <w:pPr>
+        <w:pStyle w:val="NoSpacing"/>
+        <w:ind w:firstLine="709"/>
+        <w:rPr>
+          <w:i/>
+        </w:rPr>
+      </w:pPr>
+      <w:r>
+        <w:rPr>
+          <w:i/>
+        </w:rPr>
+        <w:lastRenderedPageBreak/>
+        <w:t>Them prouder sweetly gaze or out unrest!</w:t>
+      </w:r>
+    </w:p>
+    <w:p>
+      <w:pPr>
+        <w:pStyle w:val="NoSpacing"/>
+        <w:ind w:firstLine="709"/>
+        <w:rPr>
+          <w:i/>
+        </w:rPr>
+      </w:pPr>
+      <w:r>
+        <w:rPr>
+          <w:i/>
+        </w:rPr>
+        <w:t>Which untrue silent fool is dear love thee,</w:t>
+      </w:r>
+    </w:p>
+    <w:p>
+      <w:pPr>
+        <w:pStyle w:val="NoSpacing"/>
+        <w:ind w:firstLine="709"/>
+        <w:rPr>
+          <w:i/>
+        </w:rPr>
+      </w:pPr>
+      <w:r>
+        <w:rPr>
+          <w:i/>
+        </w:rPr>
+        <w:t>Love beauty after an by be the me.</w:t>
+      </w:r>
+    </w:p>
+    <w:p>
+      <w:pPr>
+        <w:pStyle w:val="NoSpacing"/>
+        <w:rPr>
+          <w:i/>
+        </w:rPr>
+      </w:pPr>
+    </w:p>
+    <w:p>
+      <w:pPr>
+        <w:jc w:val="both"/>
+      </w:pPr>
+      <w:r>
+        <w:t>It’s much harder to evaluate the effect of the POS tagging restrictions, however it appears that in general this avoids some common grammatical mistakes which previous versions of our generation algorithm were encountering. For example</w:t>
+      </w:r>
+      <w:r>
+        <w:t>,</w:t>
+      </w:r>
+      <w:r>
+        <w:t xml:space="preserve"> in Sonnet 2 line 10 we have the double verb “is be” or</w:t>
+      </w:r>
+      <w:r>
+        <w:t xml:space="preserve"> in</w:t>
+      </w:r>
+      <w:r>
+        <w:t xml:space="preserve"> line 13 we have the double preposition “of with”</w:t>
+      </w:r>
+      <w:r>
+        <w:t xml:space="preserve">. </w:t>
+      </w:r>
+      <w:r>
+        <w:t>Overall, t</w:t>
+      </w:r>
+      <w:r>
+        <w:t xml:space="preserve">his approach yielded favorable results and qualitatively generated </w:t>
+      </w:r>
+      <w:r>
+        <w:t>grammatically correct sentences slightly</w:t>
+      </w:r>
+      <w:r>
+        <w:t xml:space="preserve"> often than before. In addition, it had the added benefit of adding more variety within the poems as highly probably word sequences were now broken by the POS tag of the current line’s randomly generated seed word. Since there are so many words for each POS tag this did not noticeably affect the creativity of our poem generation algorithm.</w:t>
+      </w:r>
+    </w:p>
+    <w:p>
+      <w:pPr>
+        <w:pStyle w:val="NoSpacing"/>
+      </w:pPr>
+    </w:p>
+    <w:p>
+      <w:pPr>
+        <w:jc w:val="both"/>
+        <w:rPr>
+          <w:b/>
+        </w:rPr>
+      </w:pPr>
+      <w:r>
+        <w:rPr>
+          <w:b/>
+        </w:rPr>
+        <w:t>5.4 Additional Texts</w:t>
+      </w:r>
+    </w:p>
+    <w:p>
+      <w:pPr>
+        <w:jc w:val="both"/>
+      </w:pPr>
+      <w:r>
         <w:t>One of the things we learnt from the Kaggle project was that having a larger dataset is often beneficial. There was not a specific problem we were trying to solve with this addition to our Shakespeare Bot, but we felt that perhaps the larger dataset and rhyming dictionary would be beneficial in adding creativity to our poetry generation and counteract some of the limitations imposed by rhyming and meter.</w:t>
       </w:r>
     </w:p>
@@ -879,152 +2898,13 @@
         <w:jc w:val="both"/>
       </w:pPr>
       <w:r>
-        <w:t>We added the Edmund Spenser dataset as well as sonnets we fetched ourselves from some of Shakespeare’s contemporaries which abided by the Shakespearian sonnet structure; these included John Keats, John Clare</w:t>
-      </w:r>
-      <w:r>
-        <w:t xml:space="preserve"> and Robert Frost.  The result of our expanded sonnet dataset can be found below.</w:t>
+        <w:t>We added the Edmund Spenser dataset as well as sonnets we fetched ourselves from some of Shakespeare’s contemporaries which abided by the Shakespearian sonnet structure; these included John Keats, John Clare and Robert Frost.  The result of our expanded sonnet dataset can be found below.</w:t>
       </w:r>
     </w:p>
     <w:p>
       <w:pPr>
         <w:jc w:val="both"/>
-        <w:rPr>
-          <w:b/>
-        </w:rPr>
-      </w:pPr>
-      <w:r>
-        <w:rPr>
-          <w:b/>
-        </w:rPr>
-        <w:t>5.4 Part Of Speech (POS) Restraints</w:t>
-      </w:r>
-    </w:p>
-    <w:p>
-      <w:pPr>
-        <w:jc w:val="both"/>
-      </w:pPr>
-      <w:r>
-        <w:t xml:space="preserve">We noticed that one of the grammatical difficulties which we were sometimes running into with the sonnet was repeated </w:t>
-      </w:r>
-      <w:r>
-        <w:t>part</w:t>
-      </w:r>
-      <w:r>
-        <w:t xml:space="preserve"> of speech (POS)</w:t>
-      </w:r>
-      <w:r>
-        <w:t xml:space="preserve"> tags</w:t>
-      </w:r>
-      <w:r>
-        <w:t>.</w:t>
-      </w:r>
-      <w:r>
-        <w:t xml:space="preserve"> For example, in the generated sentence “</w:t>
-      </w:r>
-      <w:r>
-        <w:t>Leve</w:t>
-      </w:r>
-      <w:r>
-        <w:t xml:space="preserve">l </w:t>
-      </w:r>
-      <w:r>
-        <w:rPr>
-          <w:i/>
-        </w:rPr>
-        <w:t>inspire</w:t>
-      </w:r>
-      <w:r>
-        <w:t xml:space="preserve"> </w:t>
-      </w:r>
-      <w:r>
-        <w:rPr>
-          <w:i/>
-        </w:rPr>
-        <w:t>convert</w:t>
-      </w:r>
-      <w:r>
-        <w:t xml:space="preserve"> device perish”, both </w:t>
-      </w:r>
-      <w:r>
-        <w:t xml:space="preserve">“inspire” and “convert” are verbs and it is grammatically quite rare for this to happen; one exception would be the sentence “He </w:t>
-      </w:r>
-      <w:r>
-        <w:rPr>
-          <w:i/>
-        </w:rPr>
-        <w:t>began</w:t>
-      </w:r>
-      <w:r>
-        <w:t xml:space="preserve"> </w:t>
-      </w:r>
-      <w:r>
-        <w:rPr>
-          <w:i/>
-        </w:rPr>
-        <w:t>working</w:t>
-      </w:r>
-      <w:r>
-        <w:t xml:space="preserve"> on his project”. As such, as a general rule we decided to enforce that POS tags</w:t>
-      </w:r>
-      <w:r>
-        <w:t xml:space="preserve"> of one type</w:t>
-      </w:r>
-      <w:r>
-        <w:t xml:space="preserve"> could not be repeated</w:t>
-      </w:r>
-      <w:r>
-        <w:t xml:space="preserve"> sequentially; i.e. a verb could not follow a verb. POS tagging was done using the </w:t>
-      </w:r>
-      <w:r>
-        <w:rPr>
-          <w:i/>
-        </w:rPr>
-        <w:t>NLTK</w:t>
-      </w:r>
-      <w:r>
-        <w:t xml:space="preserve"> library and the data was then stored in a dictionary for quick retrieval.</w:t>
-      </w:r>
-      <w:r>
-        <w:t xml:space="preserve"> Many of the tags provided by the </w:t>
-      </w:r>
-      <w:r>
-        <w:rPr>
-          <w:i/>
-        </w:rPr>
-        <w:t xml:space="preserve">NLTK </w:t>
-      </w:r>
-      <w:r>
-        <w:t>library were too descriptive</w:t>
-      </w:r>
-      <w:r>
-        <w:t xml:space="preserve"> for our purpose</w:t>
-      </w:r>
-      <w:r>
-        <w:t>, so they were grouped into broader tags; i.e. “Determiner”, “Predeterminer” and “Wh-determiner” where all grouped under “Determiner”</w:t>
-      </w:r>
-      <w:r>
-        <w:t>.</w:t>
-      </w:r>
-    </w:p>
-    <w:p>
-      <w:pPr>
-        <w:jc w:val="both"/>
-      </w:pPr>
-      <w:r>
-        <w:t xml:space="preserve">This </w:t>
-      </w:r>
-      <w:r>
-        <w:t xml:space="preserve">approach </w:t>
-      </w:r>
-      <w:r>
-        <w:t>yielded favorable result</w:t>
-      </w:r>
-      <w:r>
-        <w:t>s and qualitatively generated grammatically correct sentences more often than before. In addition, it had the added benefit of adding more variety within the poems as highly probably word sequences were now broken by the POS tag of the current line’s randomly generated seed word. Since there are so many words for each POS tag this did not noticeably a</w:t>
-      </w:r>
-      <w:r>
-        <w:t>ffect the creativity of our poem generation algorithm.</w:t>
-      </w:r>
+      </w:pPr>
     </w:p>
     <w:p>
       <w:pPr>
@@ -1115,13 +2995,7 @@
     </w:p>
     <w:p>
       <w:r>
-        <w:lastRenderedPageBreak/>
-        <w:t>In conclusion, our team was successful in implementing a Shakespeare Bot which produced Shakespearian sonnets of a reasonable quality. We took several steps to improve upon the basic HMM implementation and naïve poem generation, and each modification had a visibly positive effect on the quality of the poems. Rhyme scheme and meter were the most important in replicating the Shakespearian style, however controlling for POS was the most important in improving the reliability of generating grammatically correct sentences.</w:t>
-      </w:r>
-      <w:bookmarkStart w:id="0" w:name="_GoBack"/>
-      <w:bookmarkEnd w:id="0"/>
-      <w:r>
-        <w:t xml:space="preserve"> </w:t>
+        <w:t xml:space="preserve">In conclusion, our team was successful in implementing a Shakespeare Bot which produced Shakespearian sonnets of a reasonable quality. We took several steps to improve upon the basic HMM implementation and naïve poem generation, and each modification had a visibly positive effect on the quality of the poems. Rhyme scheme and meter were the most important in replicating the Shakespearian style, however controlling for POS was the most important in improving the reliability of generating grammatically correct sentences. </w:t>
       </w:r>
     </w:p>
     <w:p>
@@ -1260,6 +3134,7 @@
                         <w:noProof/>
                         <w:lang w:val="en-US"/>
                       </w:rPr>
+                      <w:lastRenderedPageBreak/>
                       <w:t xml:space="preserve">[2] </w:t>
                     </w:r>
                   </w:p>
@@ -1289,15 +3164,6 @@
               </w:tr>
             </w:tbl>
             <w:p>
-              <w:pPr>
-                <w:divId w:val="1910925032"/>
-                <w:rPr>
-                  <w:rFonts w:eastAsia="Times New Roman"/>
-                  <w:noProof/>
-                </w:rPr>
-              </w:pPr>
-            </w:p>
-            <w:p>
               <w:r>
                 <w:rPr>
                   <w:b/>
@@ -1318,6 +3184,1157 @@
           <w:sz w:val="26"/>
         </w:rPr>
       </w:pPr>
+      <w:r>
+        <w:rPr>
+          <w:b/>
+          <w:sz w:val="26"/>
+        </w:rPr>
+        <w:t>8. Appendix</w:t>
+      </w:r>
+    </w:p>
+    <w:p>
+      <w:pPr>
+        <w:rPr>
+          <w:i/>
+          <w:u w:val="single"/>
+        </w:rPr>
+      </w:pPr>
+      <w:r>
+        <w:rPr>
+          <w:i/>
+          <w:u w:val="single"/>
+        </w:rPr>
+        <w:t>Sonnet A1 (5 Hidden States)</w:t>
+      </w:r>
+    </w:p>
+    <w:p>
+      <w:pPr>
+        <w:pStyle w:val="NoSpacing"/>
+        <w:rPr>
+          <w:i/>
+        </w:rPr>
+      </w:pPr>
+      <w:r>
+        <w:rPr>
+          <w:i/>
+        </w:rPr>
+        <w:t>From else alone know,</w:t>
+      </w:r>
+    </w:p>
+    <w:p>
+      <w:pPr>
+        <w:pStyle w:val="NoSpacing"/>
+        <w:rPr>
+          <w:i/>
+        </w:rPr>
+      </w:pPr>
+      <w:r>
+        <w:rPr>
+          <w:i/>
+        </w:rPr>
+        <w:t>Time's yield my call of to esteemed wantonness thou without my jewels you more,</w:t>
+      </w:r>
+    </w:p>
+    <w:p>
+      <w:pPr>
+        <w:pStyle w:val="NoSpacing"/>
+        <w:rPr>
+          <w:i/>
+        </w:rPr>
+      </w:pPr>
+      <w:r>
+        <w:rPr>
+          <w:i/>
+        </w:rPr>
+        <w:t>This first crawls gentle with are stick'st wisdom excellence releasing,</w:t>
+      </w:r>
+    </w:p>
+    <w:p>
+      <w:pPr>
+        <w:pStyle w:val="NoSpacing"/>
+        <w:rPr>
+          <w:i/>
+        </w:rPr>
+      </w:pPr>
+      <w:r>
+        <w:rPr>
+          <w:i/>
+        </w:rPr>
+        <w:t>Worth hate tables why thy so a speed thy know minds,</w:t>
+      </w:r>
+    </w:p>
+    <w:p>
+      <w:pPr>
+        <w:pStyle w:val="NoSpacing"/>
+        <w:rPr>
+          <w:i/>
+        </w:rPr>
+      </w:pPr>
+      <w:r>
+        <w:rPr>
+          <w:i/>
+        </w:rPr>
+        <w:t>Art betwixt in thinly in be,</w:t>
+      </w:r>
+    </w:p>
+    <w:p>
+      <w:pPr>
+        <w:pStyle w:val="NoSpacing"/>
+        <w:rPr>
+          <w:i/>
+        </w:rPr>
+      </w:pPr>
+      <w:r>
+        <w:rPr>
+          <w:i/>
+        </w:rPr>
+        <w:t>And in is self decrees will the thee the me and form self some so,</w:t>
+      </w:r>
+    </w:p>
+    <w:p>
+      <w:pPr>
+        <w:pStyle w:val="NoSpacing"/>
+        <w:rPr>
+          <w:i/>
+        </w:rPr>
+      </w:pPr>
+      <w:r>
+        <w:rPr>
+          <w:i/>
+        </w:rPr>
+        <w:t>That betraying return fear with forgoing ear.</w:t>
+      </w:r>
+    </w:p>
+    <w:p>
+      <w:pPr>
+        <w:pStyle w:val="NoSpacing"/>
+        <w:rPr>
+          <w:i/>
+        </w:rPr>
+      </w:pPr>
+      <w:r>
+        <w:rPr>
+          <w:i/>
+        </w:rPr>
+        <w:t>When it extreme turns me within trust sound me,</w:t>
+      </w:r>
+    </w:p>
+    <w:p>
+      <w:pPr>
+        <w:pStyle w:val="NoSpacing"/>
+        <w:rPr>
+          <w:i/>
+        </w:rPr>
+      </w:pPr>
+      <w:r>
+        <w:rPr>
+          <w:i/>
+        </w:rPr>
+        <w:t>From proof a fair?</w:t>
+      </w:r>
+    </w:p>
+    <w:p>
+      <w:pPr>
+        <w:pStyle w:val="NoSpacing"/>
+        <w:rPr>
+          <w:i/>
+        </w:rPr>
+      </w:pPr>
+      <w:r>
+        <w:rPr>
+          <w:i/>
+        </w:rPr>
+        <w:t>O those it praise thou all thither tie thine of love.</w:t>
+      </w:r>
+    </w:p>
+    <w:p>
+      <w:pPr>
+        <w:pStyle w:val="NoSpacing"/>
+        <w:rPr>
+          <w:i/>
+        </w:rPr>
+      </w:pPr>
+      <w:r>
+        <w:rPr>
+          <w:i/>
+        </w:rPr>
+        <w:t>Cloud something as if new sing lovers rhetoric kind,</w:t>
+      </w:r>
+    </w:p>
+    <w:p>
+      <w:pPr>
+        <w:pStyle w:val="NoSpacing"/>
+        <w:rPr>
+          <w:i/>
+        </w:rPr>
+      </w:pPr>
+      <w:r>
+        <w:rPr>
+          <w:i/>
+        </w:rPr>
+        <w:t>That every my new self in lost sweet doth but kind life rank bright,</w:t>
+      </w:r>
+    </w:p>
+    <w:p>
+      <w:pPr>
+        <w:pStyle w:val="NoSpacing"/>
+        <w:rPr>
+          <w:i/>
+        </w:rPr>
+      </w:pPr>
+      <w:r>
+        <w:rPr>
+          <w:i/>
+        </w:rPr>
+        <w:t>No things so thy you takes rich my told?</w:t>
+      </w:r>
+    </w:p>
+    <w:p>
+      <w:pPr>
+        <w:pStyle w:val="NoSpacing"/>
+        <w:rPr>
+          <w:i/>
+        </w:rPr>
+      </w:pPr>
+      <w:r>
+        <w:rPr>
+          <w:i/>
+        </w:rPr>
+        <w:t>Thy this from own by women's king have to to begin.</w:t>
+      </w:r>
+    </w:p>
+    <w:p>
+      <w:pPr>
+        <w:rPr>
+          <w:i/>
+          <w:u w:val="single"/>
+        </w:rPr>
+      </w:pPr>
+    </w:p>
+    <w:p>
+      <w:pPr>
+        <w:rPr>
+          <w:i/>
+          <w:u w:val="single"/>
+        </w:rPr>
+      </w:pPr>
+      <w:r>
+        <w:rPr>
+          <w:i/>
+          <w:u w:val="single"/>
+        </w:rPr>
+        <w:t>Sonnet A</w:t>
+      </w:r>
+      <w:r>
+        <w:rPr>
+          <w:i/>
+          <w:u w:val="single"/>
+        </w:rPr>
+        <w:t>2</w:t>
+      </w:r>
+      <w:r>
+        <w:rPr>
+          <w:i/>
+          <w:u w:val="single"/>
+        </w:rPr>
+        <w:t xml:space="preserve"> (15 Hidden States)</w:t>
+      </w:r>
+    </w:p>
+    <w:p>
+      <w:pPr>
+        <w:pStyle w:val="NoSpacing"/>
+        <w:rPr>
+          <w:i/>
+        </w:rPr>
+      </w:pPr>
+      <w:r>
+        <w:rPr>
+          <w:i/>
+        </w:rPr>
+        <w:t>How that mine define,</w:t>
+      </w:r>
+    </w:p>
+    <w:p>
+      <w:pPr>
+        <w:pStyle w:val="NoSpacing"/>
+        <w:rPr>
+          <w:i/>
+        </w:rPr>
+      </w:pPr>
+      <w:r>
+        <w:rPr>
+          <w:i/>
+        </w:rPr>
+        <w:t>Growth guilty the stop golden love I bring consum'st each bear heaven I is he a old fair time;</w:t>
+      </w:r>
+    </w:p>
+    <w:p>
+      <w:pPr>
+        <w:pStyle w:val="NoSpacing"/>
+        <w:rPr>
+          <w:i/>
+        </w:rPr>
+      </w:pPr>
+      <w:r>
+        <w:rPr>
+          <w:i/>
+        </w:rPr>
+        <w:t>While fitted,</w:t>
+      </w:r>
+    </w:p>
+    <w:p>
+      <w:pPr>
+        <w:pStyle w:val="NoSpacing"/>
+        <w:rPr>
+          <w:i/>
+        </w:rPr>
+      </w:pPr>
+      <w:r>
+        <w:rPr>
+          <w:i/>
+        </w:rPr>
+        <w:t>But in hand end,</w:t>
+      </w:r>
+    </w:p>
+    <w:p>
+      <w:pPr>
+        <w:pStyle w:val="NoSpacing"/>
+        <w:rPr>
+          <w:i/>
+        </w:rPr>
+      </w:pPr>
+      <w:r>
+        <w:rPr>
+          <w:i/>
+        </w:rPr>
+        <w:t>That sweet late away cries,</w:t>
+      </w:r>
+    </w:p>
+    <w:p>
+      <w:pPr>
+        <w:pStyle w:val="NoSpacing"/>
+        <w:rPr>
+          <w:i/>
+        </w:rPr>
+      </w:pPr>
+      <w:r>
+        <w:rPr>
+          <w:i/>
+        </w:rPr>
+        <w:t>Or fear on man although for be function his increase,</w:t>
+      </w:r>
+    </w:p>
+    <w:p>
+      <w:pPr>
+        <w:pStyle w:val="NoSpacing"/>
+        <w:rPr>
+          <w:i/>
+        </w:rPr>
+      </w:pPr>
+      <w:r>
+        <w:rPr>
+          <w:i/>
+        </w:rPr>
+        <w:t>Numbers so I laid helen's with not grant motion fortune sweet-seasoned yet fearfully with do not,</w:t>
+      </w:r>
+    </w:p>
+    <w:p>
+      <w:pPr>
+        <w:pStyle w:val="NoSpacing"/>
+        <w:rPr>
+          <w:i/>
+        </w:rPr>
+      </w:pPr>
+      <w:r>
+        <w:rPr>
+          <w:i/>
+        </w:rPr>
+        <w:t>And doth too are of few me beauty his thing white use?</w:t>
+      </w:r>
+    </w:p>
+    <w:p>
+      <w:pPr>
+        <w:pStyle w:val="NoSpacing"/>
+        <w:rPr>
+          <w:i/>
+        </w:rPr>
+      </w:pPr>
+      <w:r>
+        <w:rPr>
+          <w:i/>
+        </w:rPr>
+        <w:t>To a to my just war works fair pay but the eye thy aye look drawn doth she in lawful it first self fair cured,</w:t>
+      </w:r>
+    </w:p>
+    <w:p>
+      <w:pPr>
+        <w:pStyle w:val="NoSpacing"/>
+        <w:rPr>
+          <w:i/>
+        </w:rPr>
+      </w:pPr>
+      <w:r>
+        <w:rPr>
+          <w:i/>
+        </w:rPr>
+        <w:t>And time's judgement despise,</w:t>
+      </w:r>
+    </w:p>
+    <w:p>
+      <w:pPr>
+        <w:pStyle w:val="NoSpacing"/>
+        <w:rPr>
+          <w:i/>
+        </w:rPr>
+      </w:pPr>
+      <w:r>
+        <w:rPr>
+          <w:i/>
+        </w:rPr>
+        <w:t>From lest kind my on say die never like wardrobe it thy,</w:t>
+      </w:r>
+    </w:p>
+    <w:p>
+      <w:pPr>
+        <w:pStyle w:val="NoSpacing"/>
+        <w:rPr>
+          <w:i/>
+        </w:rPr>
+      </w:pPr>
+      <w:r>
+        <w:rPr>
+          <w:i/>
+        </w:rPr>
+        <w:t>Shall all-oblivious my so!</w:t>
+      </w:r>
+    </w:p>
+    <w:p>
+      <w:pPr>
+        <w:pStyle w:val="NoSpacing"/>
+        <w:rPr>
+          <w:i/>
+        </w:rPr>
+      </w:pPr>
+      <w:r>
+        <w:rPr>
+          <w:i/>
+        </w:rPr>
+        <w:t>The thou want truth matter,</w:t>
+      </w:r>
+    </w:p>
+    <w:p>
+      <w:pPr>
+        <w:pStyle w:val="NoSpacing"/>
+        <w:rPr>
+          <w:i/>
+        </w:rPr>
+      </w:pPr>
+      <w:r>
+        <w:rPr>
+          <w:i/>
+        </w:rPr>
+        <w:t>Where not winter thence virtue assure with thus as tongues heats moan.</w:t>
+      </w:r>
+    </w:p>
+    <w:p>
+      <w:pPr>
+        <w:pStyle w:val="NoSpacing"/>
+        <w:rPr>
+          <w:i/>
+        </w:rPr>
+      </w:pPr>
+    </w:p>
+    <w:p>
+      <w:pPr>
+        <w:rPr>
+          <w:i/>
+          <w:u w:val="single"/>
+        </w:rPr>
+      </w:pPr>
+      <w:r>
+        <w:rPr>
+          <w:i/>
+          <w:u w:val="single"/>
+        </w:rPr>
+        <w:t>Sonnet A</w:t>
+      </w:r>
+      <w:r>
+        <w:rPr>
+          <w:i/>
+          <w:u w:val="single"/>
+        </w:rPr>
+        <w:t>3</w:t>
+      </w:r>
+      <w:r>
+        <w:rPr>
+          <w:i/>
+          <w:u w:val="single"/>
+        </w:rPr>
+        <w:t xml:space="preserve"> (20 Hidden States)</w:t>
+      </w:r>
+    </w:p>
+    <w:p>
+      <w:pPr>
+        <w:pStyle w:val="NoSpacing"/>
+        <w:rPr>
+          <w:i/>
+        </w:rPr>
+      </w:pPr>
+      <w:r>
+        <w:rPr>
+          <w:i/>
+        </w:rPr>
+        <w:t>Will therefore I the ornament as for of breast fading own excel,</w:t>
+      </w:r>
+    </w:p>
+    <w:p>
+      <w:pPr>
+        <w:pStyle w:val="NoSpacing"/>
+        <w:rPr>
+          <w:i/>
+        </w:rPr>
+      </w:pPr>
+      <w:r>
+        <w:rPr>
+          <w:i/>
+        </w:rPr>
+        <w:t>Th' didst ripe way,</w:t>
+      </w:r>
+    </w:p>
+    <w:p>
+      <w:pPr>
+        <w:pStyle w:val="NoSpacing"/>
+        <w:rPr>
+          <w:i/>
+        </w:rPr>
+      </w:pPr>
+      <w:r>
+        <w:rPr>
+          <w:i/>
+        </w:rPr>
+        <w:t>The form a be store,</w:t>
+      </w:r>
+    </w:p>
+    <w:p>
+      <w:pPr>
+        <w:pStyle w:val="NoSpacing"/>
+        <w:rPr>
+          <w:i/>
+        </w:rPr>
+      </w:pPr>
+      <w:r>
+        <w:rPr>
+          <w:i/>
+        </w:rPr>
+        <w:t>That merit wires eye riches plead thee deeds,</w:t>
+      </w:r>
+    </w:p>
+    <w:p>
+      <w:pPr>
+        <w:pStyle w:val="NoSpacing"/>
+        <w:rPr>
+          <w:i/>
+        </w:rPr>
+      </w:pPr>
+      <w:r>
+        <w:rPr>
+          <w:i/>
+        </w:rPr>
+        <w:t>For the hand of much be thee!</w:t>
+      </w:r>
+    </w:p>
+    <w:p>
+      <w:pPr>
+        <w:pStyle w:val="NoSpacing"/>
+        <w:rPr>
+          <w:i/>
+        </w:rPr>
+      </w:pPr>
+      <w:r>
+        <w:rPr>
+          <w:i/>
+        </w:rPr>
+        <w:lastRenderedPageBreak/>
+        <w:t>And purpose bide,</w:t>
+      </w:r>
+    </w:p>
+    <w:p>
+      <w:pPr>
+        <w:pStyle w:val="NoSpacing"/>
+        <w:rPr>
+          <w:i/>
+        </w:rPr>
+      </w:pPr>
+      <w:r>
+        <w:rPr>
+          <w:i/>
+        </w:rPr>
+        <w:t>And thy these a have but that sight,</w:t>
+      </w:r>
+    </w:p>
+    <w:p>
+      <w:pPr>
+        <w:pStyle w:val="NoSpacing"/>
+        <w:rPr>
+          <w:i/>
+        </w:rPr>
+      </w:pPr>
+      <w:r>
+        <w:rPr>
+          <w:i/>
+        </w:rPr>
+        <w:t>Ah those beauty to to live,</w:t>
+      </w:r>
+    </w:p>
+    <w:p>
+      <w:pPr>
+        <w:pStyle w:val="NoSpacing"/>
+        <w:rPr>
+          <w:i/>
+        </w:rPr>
+      </w:pPr>
+      <w:r>
+        <w:rPr>
+          <w:i/>
+        </w:rPr>
+        <w:t>No wretch with cured,</w:t>
+      </w:r>
+    </w:p>
+    <w:p>
+      <w:pPr>
+        <w:pStyle w:val="NoSpacing"/>
+        <w:rPr>
+          <w:i/>
+        </w:rPr>
+      </w:pPr>
+      <w:r>
+        <w:rPr>
+          <w:i/>
+        </w:rPr>
+        <w:t>Though black reckon obsequious all did shall well your with wrinkles beauty my all every me well of fits;</w:t>
+      </w:r>
+    </w:p>
+    <w:p>
+      <w:pPr>
+        <w:pStyle w:val="NoSpacing"/>
+        <w:rPr>
+          <w:i/>
+        </w:rPr>
+      </w:pPr>
+      <w:r>
+        <w:rPr>
+          <w:i/>
+        </w:rPr>
+        <w:t>But locked on thence daily why hand wondrous quest youth,</w:t>
+      </w:r>
+    </w:p>
+    <w:p>
+      <w:pPr>
+        <w:pStyle w:val="NoSpacing"/>
+        <w:rPr>
+          <w:i/>
+        </w:rPr>
+      </w:pPr>
+      <w:r>
+        <w:rPr>
+          <w:i/>
+        </w:rPr>
+        <w:t>But where that the rarities ornament,</w:t>
+      </w:r>
+    </w:p>
+    <w:p>
+      <w:pPr>
+        <w:pStyle w:val="NoSpacing"/>
+        <w:rPr>
+          <w:i/>
+        </w:rPr>
+      </w:pPr>
+      <w:r>
+        <w:rPr>
+          <w:i/>
+        </w:rPr>
+        <w:t>Thrice in thou slander yet my I be so,</w:t>
+      </w:r>
+    </w:p>
+    <w:p>
+      <w:pPr>
+        <w:pStyle w:val="NoSpacing"/>
+        <w:rPr>
+          <w:i/>
+        </w:rPr>
+      </w:pPr>
+      <w:r>
+        <w:rPr>
+          <w:i/>
+        </w:rPr>
+        <w:t>To him sleep is a men doth right the am or and this wealth I hearsay longer.</w:t>
+      </w:r>
+    </w:p>
+    <w:p>
+      <w:pPr>
+        <w:pStyle w:val="NoSpacing"/>
+        <w:rPr>
+          <w:i/>
+        </w:rPr>
+      </w:pPr>
+    </w:p>
+    <w:p>
+      <w:pPr>
+        <w:rPr>
+          <w:i/>
+          <w:u w:val="single"/>
+        </w:rPr>
+      </w:pPr>
+      <w:r>
+        <w:rPr>
+          <w:i/>
+          <w:u w:val="single"/>
+        </w:rPr>
+        <w:t>Sonnet A</w:t>
+      </w:r>
+      <w:r>
+        <w:rPr>
+          <w:i/>
+          <w:u w:val="single"/>
+        </w:rPr>
+        <w:t>4</w:t>
+      </w:r>
+      <w:r>
+        <w:rPr>
+          <w:i/>
+          <w:u w:val="single"/>
+        </w:rPr>
+        <w:t xml:space="preserve"> (25 Hidden States)</w:t>
+      </w:r>
+    </w:p>
+    <w:p>
+      <w:pPr>
+        <w:pStyle w:val="NoSpacing"/>
+        <w:rPr>
+          <w:i/>
+        </w:rPr>
+      </w:pPr>
+      <w:r>
+        <w:rPr>
+          <w:i/>
+        </w:rPr>
+        <w:t>In hath abundance mistress make woman by december's once counterfeit,</w:t>
+      </w:r>
+    </w:p>
+    <w:p>
+      <w:pPr>
+        <w:pStyle w:val="NoSpacing"/>
+        <w:rPr>
+          <w:i/>
+        </w:rPr>
+      </w:pPr>
+      <w:r>
+        <w:rPr>
+          <w:i/>
+        </w:rPr>
+        <w:t>My used be captain two would by deserv'st to treason,</w:t>
+      </w:r>
+    </w:p>
+    <w:p>
+      <w:pPr>
+        <w:pStyle w:val="NoSpacing"/>
+        <w:rPr>
+          <w:i/>
+        </w:rPr>
+      </w:pPr>
+      <w:r>
+        <w:rPr>
+          <w:i/>
+        </w:rPr>
+        <w:t>Yet nor be frame of think view,</w:t>
+      </w:r>
+    </w:p>
+    <w:p>
+      <w:pPr>
+        <w:pStyle w:val="NoSpacing"/>
+        <w:rPr>
+          <w:i/>
+        </w:rPr>
+      </w:pPr>
+      <w:r>
+        <w:rPr>
+          <w:i/>
+        </w:rPr>
+        <w:t>Fairing with sad lace leave confounds deeds are my holds should be words?</w:t>
+      </w:r>
+    </w:p>
+    <w:p>
+      <w:pPr>
+        <w:pStyle w:val="NoSpacing"/>
+        <w:rPr>
+          <w:i/>
+        </w:rPr>
+      </w:pPr>
+      <w:r>
+        <w:rPr>
+          <w:i/>
+        </w:rPr>
+        <w:t>Look sweetest wood's of single forgotten!</w:t>
+      </w:r>
+    </w:p>
+    <w:p>
+      <w:pPr>
+        <w:pStyle w:val="NoSpacing"/>
+        <w:rPr>
+          <w:i/>
+        </w:rPr>
+      </w:pPr>
+      <w:r>
+        <w:rPr>
+          <w:i/>
+        </w:rPr>
+        <w:t>Since services write are;</w:t>
+      </w:r>
+    </w:p>
+    <w:p>
+      <w:pPr>
+        <w:pStyle w:val="NoSpacing"/>
+        <w:rPr>
+          <w:i/>
+        </w:rPr>
+      </w:pPr>
+      <w:r>
+        <w:rPr>
+          <w:i/>
+        </w:rPr>
+        <w:t>Thing of tie me masked and esteem,</w:t>
+      </w:r>
+    </w:p>
+    <w:p>
+      <w:pPr>
+        <w:pStyle w:val="NoSpacing"/>
+        <w:rPr>
+          <w:i/>
+        </w:rPr>
+      </w:pPr>
+      <w:r>
+        <w:rPr>
+          <w:i/>
+        </w:rPr>
+        <w:t>If a which the wrinkles above,</w:t>
+      </w:r>
+    </w:p>
+    <w:p>
+      <w:pPr>
+        <w:pStyle w:val="NoSpacing"/>
+        <w:rPr>
+          <w:i/>
+        </w:rPr>
+      </w:pPr>
+      <w:r>
+        <w:rPr>
+          <w:i/>
+        </w:rPr>
+        <w:t>So my smell seeing either return I will graces more,</w:t>
+      </w:r>
+    </w:p>
+    <w:p>
+      <w:pPr>
+        <w:pStyle w:val="NoSpacing"/>
+        <w:rPr>
+          <w:i/>
+        </w:rPr>
+      </w:pPr>
+      <w:r>
+        <w:rPr>
+          <w:i/>
+        </w:rPr>
+        <w:t>But canst who to bud ears will own,</w:t>
+      </w:r>
+    </w:p>
+    <w:p>
+      <w:pPr>
+        <w:pStyle w:val="NoSpacing"/>
+        <w:rPr>
+          <w:i/>
+        </w:rPr>
+      </w:pPr>
+      <w:r>
+        <w:rPr>
+          <w:i/>
+        </w:rPr>
+        <w:t>The thought of all taught stol'n world care,</w:t>
+      </w:r>
+    </w:p>
+    <w:p>
+      <w:pPr>
+        <w:pStyle w:val="NoSpacing"/>
+        <w:rPr>
+          <w:i/>
+        </w:rPr>
+      </w:pPr>
+      <w:r>
+        <w:rPr>
+          <w:i/>
+        </w:rPr>
+        <w:t>Sets all now building more,</w:t>
+      </w:r>
+    </w:p>
+    <w:p>
+      <w:pPr>
+        <w:pStyle w:val="NoSpacing"/>
+        <w:rPr>
+          <w:i/>
+        </w:rPr>
+      </w:pPr>
+      <w:r>
+        <w:rPr>
+          <w:i/>
+        </w:rPr>
+        <w:t>I thine be me,</w:t>
+      </w:r>
+    </w:p>
+    <w:p>
+      <w:pPr>
+        <w:pStyle w:val="NoSpacing"/>
+        <w:rPr>
+          <w:i/>
+        </w:rPr>
+      </w:pPr>
+      <w:r>
+        <w:rPr>
+          <w:i/>
+        </w:rPr>
+        <w:t>When you outright with blot.</w:t>
+      </w:r>
+    </w:p>
+    <w:p>
+      <w:pPr>
+        <w:pStyle w:val="NoSpacing"/>
+        <w:rPr>
+          <w:i/>
+        </w:rPr>
+      </w:pPr>
+    </w:p>
+    <w:p>
+      <w:pPr>
+        <w:rPr>
+          <w:i/>
+          <w:u w:val="single"/>
+        </w:rPr>
+      </w:pPr>
+      <w:r>
+        <w:rPr>
+          <w:i/>
+          <w:u w:val="single"/>
+        </w:rPr>
+        <w:t>Sonnet A</w:t>
+      </w:r>
+      <w:r>
+        <w:rPr>
+          <w:i/>
+          <w:u w:val="single"/>
+        </w:rPr>
+        <w:t>5</w:t>
+      </w:r>
+      <w:r>
+        <w:rPr>
+          <w:i/>
+          <w:u w:val="single"/>
+        </w:rPr>
+        <w:t xml:space="preserve"> (50 Hidden States)</w:t>
+      </w:r>
+    </w:p>
+    <w:p>
+      <w:pPr>
+        <w:pStyle w:val="NoSpacing"/>
+        <w:rPr>
+          <w:i/>
+        </w:rPr>
+      </w:pPr>
+      <w:r>
+        <w:rPr>
+          <w:i/>
+        </w:rPr>
+        <w:t>Which towers me hath dwell,</w:t>
+      </w:r>
+    </w:p>
+    <w:p>
+      <w:pPr>
+        <w:pStyle w:val="NoSpacing"/>
+        <w:rPr>
+          <w:i/>
+        </w:rPr>
+      </w:pPr>
+      <w:r>
+        <w:rPr>
+          <w:i/>
+        </w:rPr>
+        <w:t>Who lusty predict think that dull war travel that my i'll black like maturity pilgrimage,</w:t>
+      </w:r>
+    </w:p>
+    <w:p>
+      <w:pPr>
+        <w:pStyle w:val="NoSpacing"/>
+        <w:rPr>
+          <w:i/>
+        </w:rPr>
+      </w:pPr>
+      <w:r>
+        <w:rPr>
+          <w:i/>
+        </w:rPr>
+        <w:t>What's oft why a when great altered springs to rider wand'ring impart,</w:t>
+      </w:r>
+    </w:p>
+    <w:p>
+      <w:pPr>
+        <w:pStyle w:val="NoSpacing"/>
+        <w:rPr>
+          <w:i/>
+        </w:rPr>
+      </w:pPr>
+      <w:r>
+        <w:rPr>
+          <w:i/>
+        </w:rPr>
+        <w:t>Profitless the basest are that the those thou self-substantial dulness,</w:t>
+      </w:r>
+    </w:p>
+    <w:p>
+      <w:pPr>
+        <w:pStyle w:val="NoSpacing"/>
+        <w:rPr>
+          <w:i/>
+        </w:rPr>
+      </w:pPr>
+      <w:r>
+        <w:rPr>
+          <w:i/>
+        </w:rPr>
+        <w:t>Whose which olives from them with prayers ill,</w:t>
+      </w:r>
+    </w:p>
+    <w:p>
+      <w:pPr>
+        <w:pStyle w:val="NoSpacing"/>
+        <w:rPr>
+          <w:i/>
+        </w:rPr>
+      </w:pPr>
+      <w:r>
+        <w:rPr>
+          <w:i/>
+        </w:rPr>
+        <w:t>The oft thy are oaths prizing misplaced,</w:t>
+      </w:r>
+    </w:p>
+    <w:p>
+      <w:pPr>
+        <w:pStyle w:val="NoSpacing"/>
+        <w:rPr>
+          <w:i/>
+        </w:rPr>
+      </w:pPr>
+      <w:r>
+        <w:rPr>
+          <w:i/>
+        </w:rPr>
+        <w:t>Music have to not all eternity away,</w:t>
+      </w:r>
+    </w:p>
+    <w:p>
+      <w:pPr>
+        <w:pStyle w:val="NoSpacing"/>
+        <w:rPr>
+          <w:i/>
+        </w:rPr>
+      </w:pPr>
+      <w:r>
+        <w:rPr>
+          <w:i/>
+        </w:rPr>
+        <w:t>Distilled heavy diseased night which some preserve gentle flower,</w:t>
+      </w:r>
+    </w:p>
+    <w:p>
+      <w:pPr>
+        <w:pStyle w:val="NoSpacing"/>
+        <w:rPr>
+          <w:i/>
+        </w:rPr>
+      </w:pPr>
+      <w:r>
+        <w:rPr>
+          <w:i/>
+        </w:rPr>
+        <w:t>But do false words new,</w:t>
+      </w:r>
+    </w:p>
+    <w:p>
+      <w:pPr>
+        <w:pStyle w:val="NoSpacing"/>
+        <w:rPr>
+          <w:i/>
+        </w:rPr>
+      </w:pPr>
+      <w:r>
+        <w:rPr>
+          <w:i/>
+        </w:rPr>
+        <w:t>Shall they thee rhyme,</w:t>
+      </w:r>
+    </w:p>
+    <w:p>
+      <w:pPr>
+        <w:pStyle w:val="NoSpacing"/>
+        <w:rPr>
+          <w:i/>
+        </w:rPr>
+      </w:pPr>
+      <w:r>
+        <w:rPr>
+          <w:i/>
+        </w:rPr>
+        <w:t>But thy must of me are tell?</w:t>
+      </w:r>
+    </w:p>
+    <w:p>
+      <w:pPr>
+        <w:pStyle w:val="NoSpacing"/>
+        <w:rPr>
+          <w:i/>
+        </w:rPr>
+      </w:pPr>
+      <w:r>
+        <w:rPr>
+          <w:i/>
+        </w:rPr>
+        <w:t>Yet what foul your of grow grief,</w:t>
+      </w:r>
+    </w:p>
+    <w:p>
+      <w:pPr>
+        <w:pStyle w:val="NoSpacing"/>
+        <w:rPr>
+          <w:i/>
+        </w:rPr>
+      </w:pPr>
+      <w:r>
+        <w:rPr>
+          <w:i/>
+        </w:rPr>
+        <w:t>That eye mine thy ne'er thee beauty love love of thee,</w:t>
+      </w:r>
+    </w:p>
+    <w:p>
+      <w:pPr>
+        <w:pStyle w:val="NoSpacing"/>
+        <w:rPr>
+          <w:i/>
+        </w:rPr>
+      </w:pPr>
+      <w:r>
+        <w:rPr>
+          <w:i/>
+        </w:rPr>
+        <w:t>'tis thy must friend go belong.</w:t>
+      </w:r>
     </w:p>
     <w:sectPr>
       <w:pgSz w:w="12240" w:h="15840"/>
@@ -2067,6 +5084,15 @@
       <w:szCs w:val="24"/>
     </w:rPr>
   </w:style>
+  <w:style w:type="paragraph" w:styleId="NoSpacing">
+    <w:name w:val="No Spacing"/>
+    <w:uiPriority w:val="1"/>
+    <w:qFormat/>
+    <w:rsid w:val="00CA1583"/>
+    <w:pPr>
+      <w:spacing w:after="0" w:line="240" w:lineRule="auto"/>
+    </w:pPr>
+  </w:style>
 </w:styles>
 </file>
 
@@ -2144,8 +5170,8 @@
   </w:compat>
   <w:rsids>
     <w:rsidRoot w:val="00E91AA7"/>
-    <w:rsid w:val="00A053CA"/>
     <w:rsid w:val="00E91AA7"/>
+    <w:rsid w:val="00FA061B"/>
   </w:rsids>
   <m:mathPr>
     <m:mathFont m:val="Cambria Math"/>
@@ -2918,7 +5944,7 @@
 </file>
 
 <file path=customXml/itemProps1.xml><?xml version="1.0" encoding="utf-8"?>
-<ds:datastoreItem xmlns:ds="http://schemas.openxmlformats.org/officeDocument/2006/customXml" ds:itemID="{0F55A0E2-8641-4576-B0E0-BC8355A424AC}">
+<ds:datastoreItem xmlns:ds="http://schemas.openxmlformats.org/officeDocument/2006/customXml" ds:itemID="{6EFC2BA2-DE1B-4208-95FD-7CAC182675CB}">
   <ds:schemaRefs>
     <ds:schemaRef ds:uri="http://schemas.openxmlformats.org/officeDocument/2006/bibliography"/>
   </ds:schemaRefs>

</xml_diff>

<commit_message>
Added a few lines in section 2.2 of the report
</commit_message>
<xml_diff>
--- a/project2_report.docx
+++ b/project2_report.docx
@@ -1,6 +1,6 @@
 
 <file path=word/document.xml><?xml version="1.0" encoding="utf-8"?>
-<w:document xmlns:wpc="http://schemas.microsoft.com/office/word/2010/wordprocessingCanvas" xmlns:cx="http://schemas.microsoft.com/office/drawing/2014/chartex" xmlns:cx1="http://schemas.microsoft.com/office/drawing/2015/9/8/chartex" xmlns:cx2="http://schemas.microsoft.com/office/drawing/2015/10/21/chartex" xmlns:mc="http://schemas.openxmlformats.org/markup-compatibility/2006" xmlns:o="urn:schemas-microsoft-com:office:office" xmlns:r="http://schemas.openxmlformats.org/officeDocument/2006/relationships" xmlns:m="http://schemas.openxmlformats.org/officeDocument/2006/math" xmlns:v="urn:schemas-microsoft-com:vml" xmlns:wp14="http://schemas.microsoft.com/office/word/2010/wordprocessingDrawing" xmlns:wp="http://schemas.openxmlformats.org/drawingml/2006/wordprocessingDrawing" xmlns:w10="urn:schemas-microsoft-com:office:word" xmlns:w="http://schemas.openxmlformats.org/wordprocessingml/2006/main" xmlns:w14="http://schemas.microsoft.com/office/word/2010/wordml" xmlns:w15="http://schemas.microsoft.com/office/word/2012/wordml" xmlns:w16se="http://schemas.microsoft.com/office/word/2015/wordml/symex" xmlns:wpg="http://schemas.microsoft.com/office/word/2010/wordprocessingGroup" xmlns:wpi="http://schemas.microsoft.com/office/word/2010/wordprocessingInk" xmlns:wne="http://schemas.microsoft.com/office/word/2006/wordml" xmlns:wps="http://schemas.microsoft.com/office/word/2010/wordprocessingShape" mc:Ignorable="w14 w15 w16se wp14">
+<w:document xmlns:wpc="http://schemas.microsoft.com/office/word/2010/wordprocessingCanvas" xmlns:cx="http://schemas.microsoft.com/office/drawing/2014/chartex" xmlns:cx1="http://schemas.microsoft.com/office/drawing/2015/9/8/chartex" xmlns:mc="http://schemas.openxmlformats.org/markup-compatibility/2006" xmlns:o="urn:schemas-microsoft-com:office:office" xmlns:r="http://schemas.openxmlformats.org/officeDocument/2006/relationships" xmlns:m="http://schemas.openxmlformats.org/officeDocument/2006/math" xmlns:v="urn:schemas-microsoft-com:vml" xmlns:wp14="http://schemas.microsoft.com/office/word/2010/wordprocessingDrawing" xmlns:wp="http://schemas.openxmlformats.org/drawingml/2006/wordprocessingDrawing" xmlns:w10="urn:schemas-microsoft-com:office:word" xmlns:w="http://schemas.openxmlformats.org/wordprocessingml/2006/main" xmlns:w14="http://schemas.microsoft.com/office/word/2010/wordml" xmlns:w15="http://schemas.microsoft.com/office/word/2012/wordml" xmlns:w16se="http://schemas.microsoft.com/office/word/2015/wordml/symex" xmlns:wpg="http://schemas.microsoft.com/office/word/2010/wordprocessingGroup" xmlns:wpi="http://schemas.microsoft.com/office/word/2010/wordprocessingInk" xmlns:wne="http://schemas.microsoft.com/office/word/2006/wordml" xmlns:wps="http://schemas.microsoft.com/office/word/2010/wordprocessingShape" mc:Ignorable="w14 w15 w16se wp14">
   <w:body>
     <w:p>
       <w:pPr>
@@ -26,11 +26,47 @@
           <w:i/>
         </w:rPr>
       </w:pPr>
-      <w:r>
-        <w:rPr>
-          <w:i/>
-        </w:rPr>
-        <w:t>Akshta Athawale, Mannat Singh and Miguel Aroca-Ouellette</w:t>
+      <w:proofErr w:type="spellStart"/>
+      <w:r>
+        <w:rPr>
+          <w:i/>
+        </w:rPr>
+        <w:t>Akshta</w:t>
+      </w:r>
+      <w:proofErr w:type="spellEnd"/>
+      <w:r>
+        <w:rPr>
+          <w:i/>
+        </w:rPr>
+        <w:t xml:space="preserve"> </w:t>
+      </w:r>
+      <w:proofErr w:type="spellStart"/>
+      <w:r>
+        <w:rPr>
+          <w:i/>
+        </w:rPr>
+        <w:t>Athawale</w:t>
+      </w:r>
+      <w:proofErr w:type="spellEnd"/>
+      <w:r>
+        <w:rPr>
+          <w:i/>
+        </w:rPr>
+        <w:t xml:space="preserve">, Mannat Singh and Miguel </w:t>
+      </w:r>
+      <w:proofErr w:type="spellStart"/>
+      <w:r>
+        <w:rPr>
+          <w:i/>
+        </w:rPr>
+        <w:t>Aroca</w:t>
+      </w:r>
+      <w:proofErr w:type="spellEnd"/>
+      <w:r>
+        <w:rPr>
+          <w:i/>
+        </w:rPr>
+        <w:t>-Ouellette</w:t>
       </w:r>
     </w:p>
     <w:p>
@@ -100,10 +136,42 @@
         <w:jc w:val="both"/>
       </w:pPr>
       <w:r>
-        <w:t>We have three members in our team, Akshta Athawale, Mannat Singh and Miguel Aroca-Ouellette.</w:t>
-      </w:r>
-      <w:r>
-        <w:t xml:space="preserve"> Akshta was in charge of visualization and interpretation. Mannat was in charge of </w:t>
+        <w:t xml:space="preserve">We have three members in our team, </w:t>
+      </w:r>
+      <w:proofErr w:type="spellStart"/>
+      <w:r>
+        <w:t>Akshta</w:t>
+      </w:r>
+      <w:proofErr w:type="spellEnd"/>
+      <w:r>
+        <w:t xml:space="preserve"> </w:t>
+      </w:r>
+      <w:proofErr w:type="spellStart"/>
+      <w:r>
+        <w:t>Athawale</w:t>
+      </w:r>
+      <w:proofErr w:type="spellEnd"/>
+      <w:r>
+        <w:t xml:space="preserve">, Mannat Singh and Miguel </w:t>
+      </w:r>
+      <w:proofErr w:type="spellStart"/>
+      <w:r>
+        <w:t>Aroca</w:t>
+      </w:r>
+      <w:proofErr w:type="spellEnd"/>
+      <w:r>
+        <w:t>-Ouellette.</w:t>
+      </w:r>
+      <w:r>
+        <w:t xml:space="preserve"> </w:t>
+      </w:r>
+      <w:proofErr w:type="spellStart"/>
+      <w:r>
+        <w:t>Akshta</w:t>
+      </w:r>
+      <w:proofErr w:type="spellEnd"/>
+      <w:r>
+        <w:t xml:space="preserve"> was in charge of visualization and interpretation. Mannat was in charge of </w:t>
       </w:r>
       <w:r>
         <w:t xml:space="preserve">the unsupervised learning and HMM implementation. Miguel was in charge of preprocessing, poem generation and </w:t>
@@ -152,7 +220,15 @@
         <w:jc w:val="both"/>
       </w:pPr>
       <w:r>
-        <w:t>Our team chose to tokenize the dataset by word, where a singular sequence would be represented by a line of a poem and each type of stanza (quatrain, volta and couplet) maintain</w:t>
+        <w:t xml:space="preserve">Our team chose to tokenize the dataset by word, where a singular sequence would be represented by a line of a poem and each type of stanza (quatrain, </w:t>
+      </w:r>
+      <w:proofErr w:type="spellStart"/>
+      <w:r>
+        <w:t>volta</w:t>
+      </w:r>
+      <w:proofErr w:type="spellEnd"/>
+      <w:r>
+        <w:t xml:space="preserve"> and couplet) maintain</w:t>
       </w:r>
       <w:r>
         <w:t>ed</w:t>
@@ -173,7 +249,31 @@
         <w:t>They</w:t>
       </w:r>
       <w:r>
-        <w:t xml:space="preserve"> maintain a consistent mood through, except for the volta, which usually represents a change in mood. This is grammatically demarcated by particularly strong adjectives and adverbs, as they have to provide a counterpoint in 4 lines to the 8 of the previous quatrains. By separating the volta from the other quatrains our team hoped to capture this shift in mood, or at least the shift in intensity.  Similarly, although the couplet does not bring the same intensity as the volta, it does use different language from the rest of the poem as Shakespeare is bringing a close to the story he has presented. It usually starts with a conjunction (i.e. “or”, “but”, “yet”, “then”) and instead of posing the questions or accusations of t</w:t>
+        <w:t xml:space="preserve"> maintain a consistent mood through, except for the </w:t>
+      </w:r>
+      <w:proofErr w:type="spellStart"/>
+      <w:r>
+        <w:t>volta</w:t>
+      </w:r>
+      <w:proofErr w:type="spellEnd"/>
+      <w:r>
+        <w:t xml:space="preserve">, which usually represents a change in mood. This is grammatically demarcated by particularly strong adjectives and adverbs, as they have to provide a counterpoint in 4 lines to the 8 of the previous quatrains. By separating the </w:t>
+      </w:r>
+      <w:proofErr w:type="spellStart"/>
+      <w:r>
+        <w:t>volta</w:t>
+      </w:r>
+      <w:proofErr w:type="spellEnd"/>
+      <w:r>
+        <w:t xml:space="preserve"> from the other quatrains our team hoped to capture this shift in mood, or at least the shift in intensity.  Similarly, although the couplet does not bring the same intensity as the </w:t>
+      </w:r>
+      <w:proofErr w:type="spellStart"/>
+      <w:r>
+        <w:t>volta</w:t>
+      </w:r>
+      <w:proofErr w:type="spellEnd"/>
+      <w:r>
+        <w:t>, it does use different language from the rest of the poem as Shakespeare is bringing a close to the story he has presented. It usually starts with a conjunction (i.e. “or”, “but”, “yet”, “then”) and instead of posing the questions or accusations of t</w:t>
       </w:r>
       <w:r>
         <w:t>he previous lines, it presents</w:t>
@@ -211,10 +311,34 @@
         <w:jc w:val="both"/>
       </w:pPr>
       <w:r>
-        <w:t>Originally, we had removed all punctuation when tokenizing words but found that we were often left with nonsensical words such as “consumst” instead of “consum’st”. We quickly realized that Shakespeare often uses apostrophes as an alternate spelling to words or to omit syllables. Similarly, he used hyphens to alter the meaning of combined words. So, in the end w</w:t>
-      </w:r>
-      <w:r>
-        <w:t>hen tokenizing the data, all punctuation was stripped except for apostrophes “ ‘ “</w:t>
+        <w:t>Originally, we had removed all punctuation when tokenizing words but found that we were often left with nonsensical words such as “</w:t>
+      </w:r>
+      <w:proofErr w:type="spellStart"/>
+      <w:r>
+        <w:t>consumst</w:t>
+      </w:r>
+      <w:proofErr w:type="spellEnd"/>
+      <w:r>
+        <w:t>” instead of “</w:t>
+      </w:r>
+      <w:proofErr w:type="spellStart"/>
+      <w:r>
+        <w:t>consum’st</w:t>
+      </w:r>
+      <w:proofErr w:type="spellEnd"/>
+      <w:r>
+        <w:t>”. We quickly realized that Shakespeare often uses apostrophes as an alternate spelling to words or to omit syllables. Similarly, he used hyphens to alter the meaning of combined words. So, in the end w</w:t>
+      </w:r>
+      <w:r>
+        <w:t xml:space="preserve">hen tokenizing the data, all punctuation was stripped except for apostrophes </w:t>
+      </w:r>
+      <w:proofErr w:type="gramStart"/>
+      <w:r>
+        <w:t>“ ‘</w:t>
+      </w:r>
+      <w:proofErr w:type="gramEnd"/>
+      <w:r>
+        <w:t xml:space="preserve"> “</w:t>
       </w:r>
       <w:r>
         <w:t xml:space="preserve"> and hyphens “-“</w:t>
@@ -238,7 +362,23 @@
         <w:t xml:space="preserve">Some examples of the problems fixed by leaving in the apostrophes are </w:t>
       </w:r>
       <w:r>
-        <w:t>“consum’st” and “murd’rous”.</w:t>
+        <w:t>“</w:t>
+      </w:r>
+      <w:proofErr w:type="spellStart"/>
+      <w:r>
+        <w:t>consum’st</w:t>
+      </w:r>
+      <w:proofErr w:type="spellEnd"/>
+      <w:r>
+        <w:t>” and “</w:t>
+      </w:r>
+      <w:proofErr w:type="spellStart"/>
+      <w:r>
+        <w:t>murd’rous</w:t>
+      </w:r>
+      <w:proofErr w:type="spellEnd"/>
+      <w:r>
+        <w:t>”.</w:t>
       </w:r>
       <w:r>
         <w:t xml:space="preserve"> Hyphens fixed combinations such as</w:t>
@@ -291,11 +431,47 @@
       <w:r>
         <w:t>During preprocessing, we also used the line endings and the known rhyming scheme (</w:t>
       </w:r>
-      <w:r>
-        <w:rPr>
-          <w:i/>
-        </w:rPr>
-        <w:t>abab cdcd efef gg</w:t>
+      <w:proofErr w:type="spellStart"/>
+      <w:r>
+        <w:rPr>
+          <w:i/>
+        </w:rPr>
+        <w:t>abab</w:t>
+      </w:r>
+      <w:proofErr w:type="spellEnd"/>
+      <w:r>
+        <w:rPr>
+          <w:i/>
+        </w:rPr>
+        <w:t xml:space="preserve"> </w:t>
+      </w:r>
+      <w:proofErr w:type="spellStart"/>
+      <w:r>
+        <w:rPr>
+          <w:i/>
+        </w:rPr>
+        <w:t>cdcd</w:t>
+      </w:r>
+      <w:proofErr w:type="spellEnd"/>
+      <w:r>
+        <w:rPr>
+          <w:i/>
+        </w:rPr>
+        <w:t xml:space="preserve"> </w:t>
+      </w:r>
+      <w:proofErr w:type="spellStart"/>
+      <w:r>
+        <w:rPr>
+          <w:i/>
+        </w:rPr>
+        <w:t>efef</w:t>
+      </w:r>
+      <w:proofErr w:type="spellEnd"/>
+      <w:r>
+        <w:rPr>
+          <w:i/>
+        </w:rPr>
+        <w:t xml:space="preserve"> gg</w:t>
       </w:r>
       <w:r>
         <w:t>) to create a rhyming dictionary which was later used by our poem generation algorithm to ensure rhymes at the end of the lines.</w:t>
@@ -322,71 +498,51 @@
         </w:rPr>
       </w:pPr>
       <w:r>
-        <w:t xml:space="preserve">In order to perform unsupervised learning we used the Baum-Welch algorithm as laid out in the lecture slides and HMM notes. The stopping condition was the convergence of the </w:t>
-      </w:r>
-      <m:oMath>
-        <m:sSub>
-          <m:sSubPr>
-            <m:ctrlPr>
-              <w:rPr>
-                <w:rFonts w:ascii="Cambria Math" w:hAnsi="Cambria Math"/>
-                <w:i/>
-              </w:rPr>
-            </m:ctrlPr>
-          </m:sSubPr>
-          <m:e>
-            <m:r>
-              <w:rPr>
-                <w:rFonts w:ascii="Cambria Math" w:hAnsi="Cambria Math"/>
-              </w:rPr>
-              <m:t>L</m:t>
-            </m:r>
-          </m:e>
-          <m:sub>
-            <m:r>
-              <w:rPr>
-                <w:rFonts w:ascii="Cambria Math" w:hAnsi="Cambria Math"/>
-              </w:rPr>
-              <m:t>2</m:t>
-            </m:r>
-          </m:sub>
-        </m:sSub>
-      </m:oMath>
+        <w:t>In order to perform unsupervised learning</w:t>
+      </w:r>
+      <w:r>
+        <w:t>,</w:t>
+      </w:r>
+      <w:r>
+        <w:t xml:space="preserve"> we used the Baum-Welch algorithm as laid out in the lecture slides and HMM notes</w:t>
+      </w:r>
+      <w:r>
+        <w:t xml:space="preserve"> for multiple training sequences</w:t>
+      </w:r>
+      <w:r>
+        <w:t xml:space="preserve">. </w:t>
+      </w:r>
+      <w:r>
+        <w:t xml:space="preserve">The stopping condition was the convergence of the </w:t>
+      </w:r>
+      <w:proofErr w:type="spellStart"/>
+      <w:r>
+        <w:t>Frobenius</w:t>
+      </w:r>
+      <w:proofErr w:type="spellEnd"/>
       <w:r>
         <w:rPr>
           <w:rFonts w:eastAsiaTheme="minorEastAsia"/>
         </w:rPr>
-        <w:t xml:space="preserve"> norms of both the state transition and the observation matrix.</w:t>
+        <w:t xml:space="preserve"> norms of both the state transition and the observation matrices, which we checked by looking at whether the fractional change in norms was below a threshold for both the matrices</w:t>
       </w:r>
       <w:r>
         <w:rPr>
           <w:rFonts w:eastAsiaTheme="minorEastAsia"/>
         </w:rPr>
+        <w:t>.</w:t>
+      </w:r>
+      <w:r>
+        <w:rPr>
+          <w:rFonts w:eastAsiaTheme="minorEastAsia"/>
+        </w:rPr>
         <w:t xml:space="preserve"> </w:t>
       </w:r>
       <w:r>
         <w:rPr>
           <w:rFonts w:eastAsiaTheme="minorEastAsia"/>
         </w:rPr>
-        <w:t>The number of hidden states was chosen qualitatively by inspecting the sonnets, as well as using the hidden state visualizations discussed below.</w:t>
-      </w:r>
-      <w:r>
-        <w:rPr>
-          <w:rFonts w:eastAsiaTheme="minorEastAsia"/>
-        </w:rPr>
-        <w:t xml:space="preserve"> Qualitative analysis showed that increasing the number of states allowed for better sentence structure, however this came with diminishing returns in creativity and computation time. We found that a good balance between these two factors was using 30 hidden states, as each state captured enough information from the poems to generate grammatically</w:t>
-      </w:r>
-      <w:r>
-        <w:rPr>
-          <w:rFonts w:eastAsiaTheme="minorEastAsia"/>
-        </w:rPr>
-        <w:t xml:space="preserve"> probable sequences while still generating varied and creative poem lines.</w:t>
-      </w:r>
-      <w:r>
-        <w:rPr>
-          <w:rFonts w:eastAsiaTheme="minorEastAsia"/>
-        </w:rPr>
-        <w:t xml:space="preserve"> See Section 4 for a sonnet</w:t>
+        <w:t>The number of hidden states was chosen qualitatively by inspecting the sonnets, as well as using the hidden state visualiz</w:t>
       </w:r>
       <w:bookmarkStart w:id="0" w:name="_GoBack"/>
       <w:bookmarkEnd w:id="0"/>
@@ -394,7 +550,105 @@
         <w:rPr>
           <w:rFonts w:eastAsiaTheme="minorEastAsia"/>
         </w:rPr>
-        <w:t xml:space="preserve"> generated with 30 hidden states and the Appendix for sonnets generated with other number of hidden states.</w:t>
+        <w:t>ations discussed below.</w:t>
+      </w:r>
+      <w:r>
+        <w:rPr>
+          <w:rFonts w:eastAsiaTheme="minorEastAsia"/>
+        </w:rPr>
+        <w:t xml:space="preserve"> </w:t>
+      </w:r>
+    </w:p>
+    <w:p>
+      <w:pPr>
+        <w:jc w:val="both"/>
+        <w:rPr>
+          <w:rFonts w:eastAsiaTheme="minorEastAsia"/>
+        </w:rPr>
+      </w:pPr>
+      <w:r>
+        <w:rPr>
+          <w:rFonts w:eastAsiaTheme="minorEastAsia"/>
+        </w:rPr>
+        <w:t xml:space="preserve">With our first version of code, it used to take ~ 1 hour to iterate over the set of sequences for one EM step with 5 hidden states. We realised that in order to tweak and test a range of model parameters and pre-processing techniques within the time we had, we needed to improve upon the HMM training time. A few optimisations were made – </w:t>
+      </w:r>
+    </w:p>
+    <w:p>
+      <w:pPr>
+        <w:pStyle w:val="ListParagraph"/>
+        <w:numPr>
+          <w:ilvl w:val="0"/>
+          <w:numId w:val="6"/>
+        </w:numPr>
+        <w:jc w:val="both"/>
+        <w:rPr>
+          <w:rFonts w:eastAsiaTheme="minorEastAsia"/>
+        </w:rPr>
+      </w:pPr>
+      <w:r>
+        <w:rPr>
+          <w:rFonts w:eastAsiaTheme="minorEastAsia"/>
+        </w:rPr>
+        <w:t xml:space="preserve">To calculate the marginal probabilities, the denominators don’t need to be re-calculated each time and can be stored in memory </w:t>
+      </w:r>
+    </w:p>
+    <w:p>
+      <w:pPr>
+        <w:pStyle w:val="ListParagraph"/>
+        <w:numPr>
+          <w:ilvl w:val="0"/>
+          <w:numId w:val="6"/>
+        </w:numPr>
+        <w:jc w:val="both"/>
+        <w:rPr>
+          <w:rFonts w:eastAsiaTheme="minorEastAsia"/>
+        </w:rPr>
+      </w:pPr>
+      <w:r>
+        <w:rPr>
+          <w:rFonts w:eastAsiaTheme="minorEastAsia"/>
+        </w:rPr>
+        <w:t>While recalculating the O matrix for a sequence, iteration over all the words is unnecessary, only words which occur in the sequence will have their numerators updated, and the denominators will remain the same for each word for a given state – this was the most time consuming step without the optimisation</w:t>
+      </w:r>
+    </w:p>
+    <w:p>
+      <w:pPr>
+        <w:jc w:val="both"/>
+        <w:rPr>
+          <w:rFonts w:eastAsiaTheme="minorEastAsia"/>
+        </w:rPr>
+      </w:pPr>
+      <w:r>
+        <w:rPr>
+          <w:rFonts w:eastAsiaTheme="minorEastAsia"/>
+        </w:rPr>
+        <w:t>These reduced the runtime tremendously, resulting in the time for one EM step dropping down to ~ 2 minutes (for 5 hidden states), allowing us to train the HMM quite frequently with different inputs and parameters.</w:t>
+      </w:r>
+    </w:p>
+    <w:p>
+      <w:pPr>
+        <w:jc w:val="both"/>
+        <w:rPr>
+          <w:rFonts w:eastAsiaTheme="minorEastAsia"/>
+        </w:rPr>
+      </w:pPr>
+      <w:r>
+        <w:rPr>
+          <w:rFonts w:eastAsiaTheme="minorEastAsia"/>
+        </w:rPr>
+        <w:t>Qualitative analysis showed that increasing the number of states allowed for better sentence structure, however this came with diminishing returns in creativity and computation time. We found that a good balance between these two factors was using 30 hidden states, as each state captured enough information from the poems to generate grammatically</w:t>
+      </w:r>
+      <w:r>
+        <w:rPr>
+          <w:rFonts w:eastAsiaTheme="minorEastAsia"/>
+        </w:rPr>
+        <w:t xml:space="preserve"> probable sequences while still generating varied and creative poem lines.</w:t>
+      </w:r>
+      <w:r>
+        <w:rPr>
+          <w:rFonts w:eastAsiaTheme="minorEastAsia"/>
+        </w:rPr>
+        <w:t xml:space="preserve"> See Section 4 for a sonnet generated with 30 hidden states and the Appendix for sonnets generated with other number of hidden states.</w:t>
       </w:r>
     </w:p>
     <w:p>
@@ -503,6 +757,7 @@
         <w:rPr>
           <w:u w:val="single"/>
         </w:rPr>
+        <w:lastRenderedPageBreak/>
         <w:t>State 1</w:t>
       </w:r>
       <w:r>
@@ -532,7 +787,21 @@
         <w:rPr>
           <w:i/>
         </w:rPr>
-        <w:t xml:space="preserve"> lovers', jade, shines, breathes, cast, owes, ignorance, drops, i'll, blunt </w:t>
+        <w:t xml:space="preserve"> lovers', jade, shines, breathes, cast, owes, ignorance, drops, </w:t>
+      </w:r>
+      <w:proofErr w:type="spellStart"/>
+      <w:r>
+        <w:rPr>
+          <w:i/>
+        </w:rPr>
+        <w:t>i'll</w:t>
+      </w:r>
+      <w:proofErr w:type="spellEnd"/>
+      <w:r>
+        <w:rPr>
+          <w:i/>
+        </w:rPr>
+        <w:t xml:space="preserve">, blunt </w:t>
       </w:r>
     </w:p>
     <w:p>
@@ -552,7 +821,49 @@
         <w:rPr>
           <w:i/>
         </w:rPr>
-        <w:t xml:space="preserve"> stone, whether, slave, consum'st, wife, stick'st, imprisoned, race, convertest, silvered</w:t>
+        <w:t xml:space="preserve"> stone, whether, slave, </w:t>
+      </w:r>
+      <w:proofErr w:type="spellStart"/>
+      <w:r>
+        <w:rPr>
+          <w:i/>
+        </w:rPr>
+        <w:t>consum'st</w:t>
+      </w:r>
+      <w:proofErr w:type="spellEnd"/>
+      <w:r>
+        <w:rPr>
+          <w:i/>
+        </w:rPr>
+        <w:t xml:space="preserve">, wife, </w:t>
+      </w:r>
+      <w:proofErr w:type="spellStart"/>
+      <w:r>
+        <w:rPr>
+          <w:i/>
+        </w:rPr>
+        <w:t>stick'st</w:t>
+      </w:r>
+      <w:proofErr w:type="spellEnd"/>
+      <w:r>
+        <w:rPr>
+          <w:i/>
+        </w:rPr>
+        <w:t xml:space="preserve">, imprisoned, race, </w:t>
+      </w:r>
+      <w:proofErr w:type="spellStart"/>
+      <w:r>
+        <w:rPr>
+          <w:i/>
+        </w:rPr>
+        <w:t>convertest</w:t>
+      </w:r>
+      <w:proofErr w:type="spellEnd"/>
+      <w:r>
+        <w:rPr>
+          <w:i/>
+        </w:rPr>
+        <w:t>, silvered</w:t>
       </w:r>
     </w:p>
     <w:p>
@@ -573,7 +884,35 @@
         <w:rPr>
           <w:i/>
         </w:rPr>
-        <w:t xml:space="preserve"> erst, profound, threw, grave, fall, doubting, cools, tyranny, 'greeing, crow, </w:t>
+        <w:t xml:space="preserve"> </w:t>
+      </w:r>
+      <w:proofErr w:type="spellStart"/>
+      <w:r>
+        <w:rPr>
+          <w:i/>
+        </w:rPr>
+        <w:t>erst</w:t>
+      </w:r>
+      <w:proofErr w:type="spellEnd"/>
+      <w:r>
+        <w:rPr>
+          <w:i/>
+        </w:rPr>
+        <w:t>, profound, threw, grave, fall, doubting, cools, tyranny, '</w:t>
+      </w:r>
+      <w:proofErr w:type="spellStart"/>
+      <w:r>
+        <w:rPr>
+          <w:i/>
+        </w:rPr>
+        <w:t>greeing</w:t>
+      </w:r>
+      <w:proofErr w:type="spellEnd"/>
+      <w:r>
+        <w:rPr>
+          <w:i/>
+        </w:rPr>
+        <w:t xml:space="preserve">, crow, </w:t>
       </w:r>
     </w:p>
     <w:p>
@@ -606,7 +945,21 @@
         <w:rPr>
           <w:i/>
         </w:rPr>
-        <w:t>oned, ear, wand'rest, widow's.</w:t>
+        <w:t xml:space="preserve">oned, ear, </w:t>
+      </w:r>
+      <w:proofErr w:type="spellStart"/>
+      <w:r>
+        <w:rPr>
+          <w:i/>
+        </w:rPr>
+        <w:t>wand'rest</w:t>
+      </w:r>
+      <w:proofErr w:type="spellEnd"/>
+      <w:r>
+        <w:rPr>
+          <w:i/>
+        </w:rPr>
+        <w:t>, widow's.</w:t>
       </w:r>
     </w:p>
     <w:p>
@@ -686,7 +1039,15 @@
         <w:t>State 2:</w:t>
       </w:r>
       <w:r>
-        <w:t xml:space="preserve"> Love (lovers’, jade, shines, breathes ), </w:t>
+        <w:t xml:space="preserve"> Love (lovers’, jade, shines, </w:t>
+      </w:r>
+      <w:proofErr w:type="gramStart"/>
+      <w:r>
+        <w:t>breathes )</w:t>
+      </w:r>
+      <w:proofErr w:type="gramEnd"/>
+      <w:r>
+        <w:t xml:space="preserve">, </w:t>
       </w:r>
       <w:r>
         <w:tab/>
@@ -704,7 +1065,23 @@
         <w:t>State 3:</w:t>
       </w:r>
       <w:r>
-        <w:t xml:space="preserve"> Confinement or being forced (imprisoned, slave, stone, stick'st, convertest, race</w:t>
+        <w:t xml:space="preserve"> Confinement or being forced (imprisoned, slave, stone, </w:t>
+      </w:r>
+      <w:proofErr w:type="spellStart"/>
+      <w:r>
+        <w:t>stick'st</w:t>
+      </w:r>
+      <w:proofErr w:type="spellEnd"/>
+      <w:r>
+        <w:t xml:space="preserve">, </w:t>
+      </w:r>
+      <w:proofErr w:type="spellStart"/>
+      <w:r>
+        <w:t>convertest</w:t>
+      </w:r>
+      <w:proofErr w:type="spellEnd"/>
+      <w:r>
+        <w:t>, race</w:t>
       </w:r>
       <w:r>
         <w:rPr>
@@ -767,7 +1144,6 @@
         <w:jc w:val="both"/>
       </w:pPr>
       <w:r>
-        <w:lastRenderedPageBreak/>
         <w:t>To get a better understanding of these groupings we then looked at parts of speech (POS- generated by each state. Specifically,</w:t>
       </w:r>
       <w:r>
@@ -997,6 +1373,7 @@
       <w:r>
         <w:t xml:space="preserve"> and </w:t>
       </w:r>
+      <w:proofErr w:type="spellStart"/>
       <w:r>
         <w:t>t</w:t>
       </w:r>
@@ -1004,7 +1381,14 @@
         <w:rPr>
           <w:i/>
         </w:rPr>
-        <w:t>Sate 5</w:t>
+        <w:t>Sate</w:t>
+      </w:r>
+      <w:proofErr w:type="spellEnd"/>
+      <w:r>
+        <w:rPr>
+          <w:i/>
+        </w:rPr>
+        <w:t xml:space="preserve"> 5</w:t>
       </w:r>
       <w:r>
         <w:t xml:space="preserve"> a </w:t>
@@ -1208,7 +1592,7 @@
       <w:r>
         <w:rPr>
           <w:noProof/>
-          <w:lang w:eastAsia="en-CA"/>
+          <w:lang w:val="en-IN" w:eastAsia="en-IN"/>
         </w:rPr>
         <w:lastRenderedPageBreak/>
         <w:drawing>
@@ -1492,7 +1876,21 @@
         <w:rPr>
           <w:i/>
         </w:rPr>
-        <w:t xml:space="preserve"> harsh, dye, ambush, perceiv'st, measured, increase, sessions, seldom, striving, flower, </w:t>
+        <w:t xml:space="preserve"> harsh, dye, ambush, </w:t>
+      </w:r>
+      <w:proofErr w:type="spellStart"/>
+      <w:r>
+        <w:rPr>
+          <w:i/>
+        </w:rPr>
+        <w:t>perceiv'st</w:t>
+      </w:r>
+      <w:proofErr w:type="spellEnd"/>
+      <w:r>
+        <w:rPr>
+          <w:i/>
+        </w:rPr>
+        <w:t xml:space="preserve">, measured, increase, sessions, seldom, striving, flower, </w:t>
       </w:r>
     </w:p>
     <w:p>
@@ -1512,7 +1910,21 @@
         <w:rPr>
           <w:i/>
         </w:rPr>
-        <w:t xml:space="preserve"> stone, general, herald, kingly, believed, drinks, maketh, feeble, starved, drudge, </w:t>
+        <w:t xml:space="preserve"> stone, general, herald, kingly, believed, drinks, </w:t>
+      </w:r>
+      <w:proofErr w:type="spellStart"/>
+      <w:r>
+        <w:rPr>
+          <w:i/>
+        </w:rPr>
+        <w:t>maketh</w:t>
+      </w:r>
+      <w:proofErr w:type="spellEnd"/>
+      <w:r>
+        <w:rPr>
+          <w:i/>
+        </w:rPr>
+        <w:t xml:space="preserve">, feeble, starved, drudge, </w:t>
       </w:r>
     </w:p>
     <w:p>
@@ -1632,7 +2044,21 @@
         <w:rPr>
           <w:i/>
         </w:rPr>
-        <w:t xml:space="preserve"> acceptable, suff'ring, gross, ceremony, mournful, welcome, where-through, intend, hope, trees, </w:t>
+        <w:t xml:space="preserve"> acceptable, </w:t>
+      </w:r>
+      <w:proofErr w:type="spellStart"/>
+      <w:r>
+        <w:rPr>
+          <w:i/>
+        </w:rPr>
+        <w:t>suff'ring</w:t>
+      </w:r>
+      <w:proofErr w:type="spellEnd"/>
+      <w:r>
+        <w:rPr>
+          <w:i/>
+        </w:rPr>
+        <w:t xml:space="preserve">, gross, ceremony, mournful, welcome, where-through, intend, hope, trees, </w:t>
       </w:r>
     </w:p>
     <w:p>
@@ -1693,7 +2119,21 @@
         <w:rPr>
           <w:i/>
         </w:rPr>
-        <w:t xml:space="preserve"> ne'er, uneared, mine, slandering, pleasant, long-lived, mixed, afford, heat, five, </w:t>
+        <w:t xml:space="preserve"> ne'er, </w:t>
+      </w:r>
+      <w:proofErr w:type="spellStart"/>
+      <w:r>
+        <w:rPr>
+          <w:i/>
+        </w:rPr>
+        <w:t>uneared</w:t>
+      </w:r>
+      <w:proofErr w:type="spellEnd"/>
+      <w:r>
+        <w:rPr>
+          <w:i/>
+        </w:rPr>
+        <w:t xml:space="preserve">, mine, slandering, pleasant, long-lived, mixed, afford, heat, five, </w:t>
       </w:r>
     </w:p>
     <w:p>
@@ -1753,7 +2193,21 @@
         <w:rPr>
           <w:i/>
         </w:rPr>
-        <w:t xml:space="preserve"> double-vantage, verses, evident, mud, bristly, prize, defendant, a, tallies, hied, </w:t>
+        <w:t xml:space="preserve"> double-vantage, verses, evident, mud, bristly, prize, defendant, a, tallies, </w:t>
+      </w:r>
+      <w:proofErr w:type="spellStart"/>
+      <w:r>
+        <w:rPr>
+          <w:i/>
+        </w:rPr>
+        <w:t>hied</w:t>
+      </w:r>
+      <w:proofErr w:type="spellEnd"/>
+      <w:r>
+        <w:rPr>
+          <w:i/>
+        </w:rPr>
+        <w:t xml:space="preserve">, </w:t>
       </w:r>
     </w:p>
     <w:p>
@@ -1773,7 +2227,21 @@
         <w:rPr>
           <w:i/>
         </w:rPr>
-        <w:t xml:space="preserve"> receiv'st, survive, perfection, me, wherever, shows, embassy, unrest, monuments, pursuit, </w:t>
+        <w:t xml:space="preserve"> </w:t>
+      </w:r>
+      <w:proofErr w:type="spellStart"/>
+      <w:r>
+        <w:rPr>
+          <w:i/>
+        </w:rPr>
+        <w:t>receiv'st</w:t>
+      </w:r>
+      <w:proofErr w:type="spellEnd"/>
+      <w:r>
+        <w:rPr>
+          <w:i/>
+        </w:rPr>
+        <w:t xml:space="preserve">, survive, perfection, me, wherever, shows, embassy, unrest, monuments, pursuit, </w:t>
       </w:r>
     </w:p>
     <w:p>
@@ -1813,7 +2281,21 @@
         <w:rPr>
           <w:i/>
         </w:rPr>
-        <w:t xml:space="preserve"> happy, fools, painting, climbed, unfolding, despair, eye, ruinate, wane, crow, </w:t>
+        <w:t xml:space="preserve"> happy, fools, painting, climbed, unfolding, despair, eye, </w:t>
+      </w:r>
+      <w:proofErr w:type="spellStart"/>
+      <w:r>
+        <w:rPr>
+          <w:i/>
+        </w:rPr>
+        <w:t>ruinate</w:t>
+      </w:r>
+      <w:proofErr w:type="spellEnd"/>
+      <w:r>
+        <w:rPr>
+          <w:i/>
+        </w:rPr>
+        <w:t xml:space="preserve">, wane, crow, </w:t>
       </w:r>
     </w:p>
     <w:p>
@@ -1853,7 +2335,21 @@
         <w:rPr>
           <w:i/>
         </w:rPr>
-        <w:t xml:space="preserve"> spend, permit, 'not, go, straying, his, i, statute, commanded, curls, </w:t>
+        <w:t xml:space="preserve"> spend, permit, 'not, go, straying, his, </w:t>
+      </w:r>
+      <w:proofErr w:type="spellStart"/>
+      <w:r>
+        <w:rPr>
+          <w:i/>
+        </w:rPr>
+        <w:t>i</w:t>
+      </w:r>
+      <w:proofErr w:type="spellEnd"/>
+      <w:r>
+        <w:rPr>
+          <w:i/>
+        </w:rPr>
+        <w:t xml:space="preserve">, statute, commanded, curls, </w:t>
       </w:r>
     </w:p>
     <w:p>
@@ -1873,7 +2369,21 @@
         <w:rPr>
           <w:i/>
         </w:rPr>
-        <w:t xml:space="preserve"> pluck, sea, help, beloved, chance, o'ertake, for, universe, died, render, </w:t>
+        <w:t xml:space="preserve"> pluck, sea, help, beloved, chance, </w:t>
+      </w:r>
+      <w:proofErr w:type="spellStart"/>
+      <w:r>
+        <w:rPr>
+          <w:i/>
+        </w:rPr>
+        <w:t>o'ertake</w:t>
+      </w:r>
+      <w:proofErr w:type="spellEnd"/>
+      <w:r>
+        <w:rPr>
+          <w:i/>
+        </w:rPr>
+        <w:t xml:space="preserve">, for, universe, died, render, </w:t>
       </w:r>
     </w:p>
     <w:p>
@@ -1913,7 +2423,21 @@
         <w:rPr>
           <w:i/>
         </w:rPr>
-        <w:t xml:space="preserve"> lov'st, say, supposed, no, pale, mansion, teach, graces, special-blest, poor, </w:t>
+        <w:t xml:space="preserve"> </w:t>
+      </w:r>
+      <w:proofErr w:type="spellStart"/>
+      <w:r>
+        <w:rPr>
+          <w:i/>
+        </w:rPr>
+        <w:t>lov'st</w:t>
+      </w:r>
+      <w:proofErr w:type="spellEnd"/>
+      <w:r>
+        <w:rPr>
+          <w:i/>
+        </w:rPr>
+        <w:t xml:space="preserve">, say, supposed, no, pale, mansion, teach, graces, special-blest, poor, </w:t>
       </w:r>
     </w:p>
     <w:p>
@@ -1933,7 +2457,21 @@
         <w:rPr>
           <w:i/>
         </w:rPr>
-        <w:t xml:space="preserve"> singleness, beguile, flowers, speak, miracle, defence, discased, tear, uphold, trespass, </w:t>
+        <w:t xml:space="preserve"> singleness, beguile, flowers, speak, miracle, defence, </w:t>
+      </w:r>
+      <w:proofErr w:type="spellStart"/>
+      <w:r>
+        <w:rPr>
+          <w:i/>
+        </w:rPr>
+        <w:t>discased</w:t>
+      </w:r>
+      <w:proofErr w:type="spellEnd"/>
+      <w:r>
+        <w:rPr>
+          <w:i/>
+        </w:rPr>
+        <w:t xml:space="preserve">, tear, uphold, trespass, </w:t>
       </w:r>
     </w:p>
     <w:p>
@@ -1993,7 +2531,21 @@
         <w:rPr>
           <w:i/>
         </w:rPr>
-        <w:t xml:space="preserve"> influence, favourites, matcheth, cries, wrinkle, already, sort, vanished, love', deepest, </w:t>
+        <w:t xml:space="preserve"> influence, favourites, </w:t>
+      </w:r>
+      <w:proofErr w:type="spellStart"/>
+      <w:r>
+        <w:rPr>
+          <w:i/>
+        </w:rPr>
+        <w:t>matcheth</w:t>
+      </w:r>
+      <w:proofErr w:type="spellEnd"/>
+      <w:r>
+        <w:rPr>
+          <w:i/>
+        </w:rPr>
+        <w:t xml:space="preserve">, cries, wrinkle, already, sort, vanished, love', deepest, </w:t>
       </w:r>
     </w:p>
     <w:p>
@@ -2013,7 +2565,35 @@
         <w:rPr>
           <w:i/>
         </w:rPr>
-        <w:t xml:space="preserve"> bearer, staineth, wand'rest, gladly, 'thou, hiding, morning, dare, chips, glutton, </w:t>
+        <w:t xml:space="preserve"> bearer, </w:t>
+      </w:r>
+      <w:proofErr w:type="spellStart"/>
+      <w:r>
+        <w:rPr>
+          <w:i/>
+        </w:rPr>
+        <w:t>staineth</w:t>
+      </w:r>
+      <w:proofErr w:type="spellEnd"/>
+      <w:r>
+        <w:rPr>
+          <w:i/>
+        </w:rPr>
+        <w:t xml:space="preserve">, </w:t>
+      </w:r>
+      <w:proofErr w:type="spellStart"/>
+      <w:r>
+        <w:rPr>
+          <w:i/>
+        </w:rPr>
+        <w:t>wand'rest</w:t>
+      </w:r>
+      <w:proofErr w:type="spellEnd"/>
+      <w:r>
+        <w:rPr>
+          <w:i/>
+        </w:rPr>
+        <w:t xml:space="preserve">, gladly, 'thou, hiding, morning, dare, chips, glutton, </w:t>
       </w:r>
     </w:p>
     <w:p>
@@ -2073,7 +2653,49 @@
         <w:rPr>
           <w:i/>
         </w:rPr>
-        <w:t xml:space="preserve"> 'greeing, unjust, knowledge, like, carcanet, brass, brav'ry, scorn, cools, pointing,</w:t>
+        <w:t xml:space="preserve"> '</w:t>
+      </w:r>
+      <w:proofErr w:type="spellStart"/>
+      <w:r>
+        <w:rPr>
+          <w:i/>
+        </w:rPr>
+        <w:t>greeing</w:t>
+      </w:r>
+      <w:proofErr w:type="spellEnd"/>
+      <w:r>
+        <w:rPr>
+          <w:i/>
+        </w:rPr>
+        <w:t xml:space="preserve">, unjust, knowledge, like, </w:t>
+      </w:r>
+      <w:proofErr w:type="spellStart"/>
+      <w:r>
+        <w:rPr>
+          <w:i/>
+        </w:rPr>
+        <w:t>carcanet</w:t>
+      </w:r>
+      <w:proofErr w:type="spellEnd"/>
+      <w:r>
+        <w:rPr>
+          <w:i/>
+        </w:rPr>
+        <w:t xml:space="preserve">, brass, </w:t>
+      </w:r>
+      <w:proofErr w:type="spellStart"/>
+      <w:r>
+        <w:rPr>
+          <w:i/>
+        </w:rPr>
+        <w:t>brav'ry</w:t>
+      </w:r>
+      <w:proofErr w:type="spellEnd"/>
+      <w:r>
+        <w:rPr>
+          <w:i/>
+        </w:rPr>
+        <w:t>, scorn, cools, pointing,</w:t>
       </w:r>
     </w:p>
     <w:p>
@@ -2127,8 +2749,16 @@
         <w:rPr>
           <w:i/>
         </w:rPr>
-        <w:t xml:space="preserve"> quantity or comparison (harsh, measured, increase, seldom )</w:t>
-      </w:r>
+        <w:t xml:space="preserve"> quantity or comparison (harsh, measured, increase, </w:t>
+      </w:r>
+      <w:proofErr w:type="gramStart"/>
+      <w:r>
+        <w:rPr>
+          <w:i/>
+        </w:rPr>
+        <w:t>seldom )</w:t>
+      </w:r>
+      <w:proofErr w:type="gramEnd"/>
     </w:p>
     <w:p>
       <w:pPr>
@@ -2181,11 +2811,19 @@
         </w:rPr>
         <w:t>death (</w:t>
       </w:r>
-      <w:r>
-        <w:rPr>
-          <w:i/>
-        </w:rPr>
-        <w:t>suff'ring, gross, ceremony, mournful,</w:t>
+      <w:proofErr w:type="spellStart"/>
+      <w:r>
+        <w:rPr>
+          <w:i/>
+        </w:rPr>
+        <w:t>suff'ring</w:t>
+      </w:r>
+      <w:proofErr w:type="spellEnd"/>
+      <w:r>
+        <w:rPr>
+          <w:i/>
+        </w:rPr>
+        <w:t>, gross, ceremony, mournful,</w:t>
       </w:r>
       <w:r>
         <w:rPr>
@@ -2304,7 +2942,7 @@
           <w:b/>
           <w:noProof/>
           <w:sz w:val="26"/>
-          <w:lang w:eastAsia="en-CA"/>
+          <w:lang w:val="en-IN" w:eastAsia="en-IN"/>
         </w:rPr>
         <w:lastRenderedPageBreak/>
         <w:drawing>
@@ -2636,7 +3274,15 @@
         <w:t xml:space="preserve"> HMMs, one for each stanza type. Each stanza then used its token library to individually generate the appropriate number of lines for that stanza</w:t>
       </w:r>
       <w:r>
-        <w:t>. The stanzas were then combined in the correct order to generate our Shakesperian sonnet. The first letter of each line was capitalized and punctuation at the end of the line was added randomly; with a high probability simply a comma was added, and with a small probability an exclamation mark, question mark or semicolon was added.</w:t>
+        <w:t xml:space="preserve">. The stanzas were then combined in the correct order to generate our </w:t>
+      </w:r>
+      <w:proofErr w:type="spellStart"/>
+      <w:r>
+        <w:t>Shakesperian</w:t>
+      </w:r>
+      <w:proofErr w:type="spellEnd"/>
+      <w:r>
+        <w:t xml:space="preserve"> sonnet. The first letter of each line was capitalized and punctuation at the end of the line was added randomly; with a high probability simply a comma was added, and with a small probability an exclamation mark, question mark or semicolon was added.</w:t>
       </w:r>
       <w:r>
         <w:t xml:space="preserve"> Using this naïve generation method and 30 hidden states</w:t>
@@ -2955,7 +3601,21 @@
         <w:rPr>
           <w:i/>
         </w:rPr>
-        <w:t>And I walks truly by thy lines thine air,</w:t>
+        <w:t xml:space="preserve">And I </w:t>
+      </w:r>
+      <w:proofErr w:type="gramStart"/>
+      <w:r>
+        <w:rPr>
+          <w:i/>
+        </w:rPr>
+        <w:t>walks</w:t>
+      </w:r>
+      <w:proofErr w:type="gramEnd"/>
+      <w:r>
+        <w:rPr>
+          <w:i/>
+        </w:rPr>
+        <w:t xml:space="preserve"> truly by thy lines thine air,</w:t>
       </w:r>
     </w:p>
     <w:p>
@@ -2985,7 +3645,21 @@
         <w:rPr>
           <w:i/>
         </w:rPr>
-        <w:t>And thy thy you that thy store.</w:t>
+        <w:t xml:space="preserve">And thy </w:t>
+      </w:r>
+      <w:proofErr w:type="spellStart"/>
+      <w:r>
+        <w:rPr>
+          <w:i/>
+        </w:rPr>
+        <w:t>thy</w:t>
+      </w:r>
+      <w:proofErr w:type="spellEnd"/>
+      <w:r>
+        <w:rPr>
+          <w:i/>
+        </w:rPr>
+        <w:t xml:space="preserve"> you that thy store.</w:t>
       </w:r>
     </w:p>
     <w:p>
@@ -3329,7 +4003,21 @@
         <w:rPr>
           <w:i/>
         </w:rPr>
-        <w:t>Though lest shall o'erpressed said,</w:t>
+        <w:t xml:space="preserve">Though lest shall </w:t>
+      </w:r>
+      <w:proofErr w:type="spellStart"/>
+      <w:r>
+        <w:rPr>
+          <w:i/>
+        </w:rPr>
+        <w:t>o'erpressed</w:t>
+      </w:r>
+      <w:proofErr w:type="spellEnd"/>
+      <w:r>
+        <w:rPr>
+          <w:i/>
+        </w:rPr>
+        <w:t xml:space="preserve"> said,</w:t>
       </w:r>
     </w:p>
     <w:p>
@@ -3408,7 +4096,21 @@
         <w:rPr>
           <w:i/>
         </w:rPr>
-        <w:t>Stealing did to-day the embassage,</w:t>
+        <w:t xml:space="preserve">Stealing did to-day the </w:t>
+      </w:r>
+      <w:proofErr w:type="spellStart"/>
+      <w:r>
+        <w:rPr>
+          <w:i/>
+        </w:rPr>
+        <w:t>embassage</w:t>
+      </w:r>
+      <w:proofErr w:type="spellEnd"/>
+      <w:r>
+        <w:rPr>
+          <w:i/>
+        </w:rPr>
+        <w:t>,</w:t>
       </w:r>
     </w:p>
     <w:p>
@@ -3468,7 +4170,21 @@
         <w:rPr>
           <w:i/>
         </w:rPr>
-        <w:t>Mine shows is be,</w:t>
+        <w:t xml:space="preserve">Mine shows is </w:t>
+      </w:r>
+      <w:proofErr w:type="gramStart"/>
+      <w:r>
+        <w:rPr>
+          <w:i/>
+        </w:rPr>
+        <w:t>be</w:t>
+      </w:r>
+      <w:proofErr w:type="gramEnd"/>
+      <w:r>
+        <w:rPr>
+          <w:i/>
+        </w:rPr>
+        <w:t>,</w:t>
       </w:r>
       <w:r>
         <w:rPr>
@@ -3532,7 +4248,21 @@
         <w:rPr>
           <w:i/>
         </w:rPr>
-        <w:t>And when may thy farther most orphans life,</w:t>
+        <w:t xml:space="preserve">And when may thy farther most </w:t>
+      </w:r>
+      <w:proofErr w:type="gramStart"/>
+      <w:r>
+        <w:rPr>
+          <w:i/>
+        </w:rPr>
+        <w:t>orphans</w:t>
+      </w:r>
+      <w:proofErr w:type="gramEnd"/>
+      <w:r>
+        <w:rPr>
+          <w:i/>
+        </w:rPr>
+        <w:t xml:space="preserve"> life,</w:t>
       </w:r>
     </w:p>
     <w:p>
@@ -3708,12 +4438,14 @@
       <w:r>
         <w:t xml:space="preserve">library, as well as </w:t>
       </w:r>
+      <w:proofErr w:type="spellStart"/>
       <w:r>
         <w:rPr>
           <w:i/>
         </w:rPr>
         <w:t>pyHyphen</w:t>
       </w:r>
+      <w:proofErr w:type="spellEnd"/>
       <w:sdt>
         <w:sdtPr>
           <w:rPr>
@@ -3906,7 +4638,21 @@
         <w:rPr>
           <w:i/>
         </w:rPr>
-        <w:t>Which brief were kingdom my thy I is smell!</w:t>
+        <w:t xml:space="preserve">Which brief were kingdom my thy I </w:t>
+      </w:r>
+      <w:proofErr w:type="gramStart"/>
+      <w:r>
+        <w:rPr>
+          <w:i/>
+        </w:rPr>
+        <w:t>is</w:t>
+      </w:r>
+      <w:proofErr w:type="gramEnd"/>
+      <w:r>
+        <w:rPr>
+          <w:i/>
+        </w:rPr>
+        <w:t xml:space="preserve"> smell!</w:t>
       </w:r>
       <w:r>
         <w:rPr>
@@ -3953,7 +4699,21 @@
         <w:rPr>
           <w:i/>
         </w:rPr>
-        <w:t>Bad picture's thousand usest and your thy deem,</w:t>
+        <w:t xml:space="preserve">Bad picture's thousand </w:t>
+      </w:r>
+      <w:proofErr w:type="spellStart"/>
+      <w:r>
+        <w:rPr>
+          <w:i/>
+        </w:rPr>
+        <w:t>usest</w:t>
+      </w:r>
+      <w:proofErr w:type="spellEnd"/>
+      <w:r>
+        <w:rPr>
+          <w:i/>
+        </w:rPr>
+        <w:t xml:space="preserve"> and your thy deem,</w:t>
       </w:r>
       <w:r>
         <w:rPr>
@@ -4630,12 +5390,14 @@
       <w:r>
         <w:t xml:space="preserve"> syllable dataset and are not properly parsed by </w:t>
       </w:r>
+      <w:proofErr w:type="spellStart"/>
       <w:r>
         <w:rPr>
           <w:i/>
         </w:rPr>
         <w:t>pyHyphen</w:t>
       </w:r>
+      <w:proofErr w:type="spellEnd"/>
       <w:r>
         <w:t>;</w:t>
       </w:r>
@@ -4646,7 +5408,15 @@
         <w:t>,</w:t>
       </w:r>
       <w:r>
-        <w:t xml:space="preserve"> usest in line 2 is two syllables, while our automated algorithm labelled it as one. Similarly, the stressed/unstressed syllable pattern is thrown off by words that are not in the dictionary or were not properly labelled by our automated algorithm. </w:t>
+        <w:t xml:space="preserve"> </w:t>
+      </w:r>
+      <w:proofErr w:type="spellStart"/>
+      <w:r>
+        <w:t>usest</w:t>
+      </w:r>
+      <w:proofErr w:type="spellEnd"/>
+      <w:r>
+        <w:t xml:space="preserve"> in line 2 is two syllables, while our automated algorithm labelled it as one. Similarly, the stressed/unstressed syllable pattern is thrown off by words that are not in the dictionary or were not properly labelled by our automated algorithm. </w:t>
       </w:r>
       <w:r>
         <w:t>Unfortunately,</w:t>
@@ -4696,7 +5466,21 @@
         <w:rPr>
           <w:b/>
         </w:rPr>
-        <w:t xml:space="preserve"> Part Of Speech (POS) Restraints</w:t>
+        <w:t xml:space="preserve"> Part </w:t>
+      </w:r>
+      <w:proofErr w:type="gramStart"/>
+      <w:r>
+        <w:rPr>
+          <w:b/>
+        </w:rPr>
+        <w:t>Of</w:t>
+      </w:r>
+      <w:proofErr w:type="gramEnd"/>
+      <w:r>
+        <w:rPr>
+          <w:b/>
+        </w:rPr>
+        <w:t xml:space="preserve"> Speech (POS) Restraints</w:t>
       </w:r>
     </w:p>
     <w:p>
@@ -4836,7 +5620,23 @@
         <w:t xml:space="preserve"> for our purpose</w:t>
       </w:r>
       <w:r>
-        <w:t>, so they were grouped into broader tags; i.e. “Determiner”, “Predeterminer” and “Wh-determiner” where all grouped under “Determiner”</w:t>
+        <w:t>, so they were grouped into broader tags; i.e. “Determiner”, “</w:t>
+      </w:r>
+      <w:proofErr w:type="spellStart"/>
+      <w:r>
+        <w:t>Predeterminer</w:t>
+      </w:r>
+      <w:proofErr w:type="spellEnd"/>
+      <w:r>
+        <w:t>” and “</w:t>
+      </w:r>
+      <w:proofErr w:type="spellStart"/>
+      <w:r>
+        <w:t>Wh</w:t>
+      </w:r>
+      <w:proofErr w:type="spellEnd"/>
+      <w:r>
+        <w:t>-determiner” where all grouped under “Determiner”</w:t>
       </w:r>
       <w:r>
         <w:t>.</w:t>
@@ -4848,7 +5648,15 @@
         <w:t>See</w:t>
       </w:r>
       <w:r>
-        <w:t xml:space="preserve"> Sonnet 4 below for an example of a sonnet generated using rhyming, meter and POS retraints.</w:t>
+        <w:t xml:space="preserve"> Sonnet 4 below for an example of a sonnet generated using rhyming, meter and POS </w:t>
+      </w:r>
+      <w:proofErr w:type="spellStart"/>
+      <w:r>
+        <w:t>retraints</w:t>
+      </w:r>
+      <w:proofErr w:type="spellEnd"/>
+      <w:r>
+        <w:t>.</w:t>
       </w:r>
     </w:p>
     <w:p>
@@ -4934,7 +5742,21 @@
         <w:rPr>
           <w:i/>
         </w:rPr>
-        <w:t>Help kiss deserv'st thinks to keep thy hue,</w:t>
+        <w:t xml:space="preserve">Help kiss </w:t>
+      </w:r>
+      <w:proofErr w:type="spellStart"/>
+      <w:r>
+        <w:rPr>
+          <w:i/>
+        </w:rPr>
+        <w:t>deserv'st</w:t>
+      </w:r>
+      <w:proofErr w:type="spellEnd"/>
+      <w:r>
+        <w:rPr>
+          <w:i/>
+        </w:rPr>
+        <w:t xml:space="preserve"> thinks to keep thy hue,</w:t>
       </w:r>
     </w:p>
     <w:p>
@@ -5156,7 +5978,15 @@
         <w:jc w:val="both"/>
       </w:pPr>
       <w:r>
-        <w:t>One of the things we learnt from the Kaggle project was that having a larger dataset is often beneficial. There was not a specific problem we were trying to solve with this addition to our Shakespeare Bot, but we felt that perhaps the larger dataset and rhyming dictionary would be beneficial in adding creativity to our poetry generation and counteract some of the limitations imposed by rhyming and meter.</w:t>
+        <w:t xml:space="preserve">One of the things we learnt from the </w:t>
+      </w:r>
+      <w:proofErr w:type="spellStart"/>
+      <w:r>
+        <w:t>Kaggle</w:t>
+      </w:r>
+      <w:proofErr w:type="spellEnd"/>
+      <w:r>
+        <w:t xml:space="preserve"> project was that having a larger dataset is often beneficial. There was not a specific problem we were trying to solve with this addition to our Shakespeare Bot, but we felt that perhaps the larger dataset and rhyming dictionary would be beneficial in adding creativity to our poetry generation and counteract some of the limitations imposed by rhyming and meter.</w:t>
       </w:r>
     </w:p>
     <w:p>
@@ -5220,7 +6050,21 @@
         <w:rPr>
           <w:i/>
         </w:rPr>
-        <w:t>They rules myself my gifts and 'tis this mask,</w:t>
+        <w:t xml:space="preserve">They </w:t>
+      </w:r>
+      <w:proofErr w:type="gramStart"/>
+      <w:r>
+        <w:rPr>
+          <w:i/>
+        </w:rPr>
+        <w:t>rules</w:t>
+      </w:r>
+      <w:proofErr w:type="gramEnd"/>
+      <w:r>
+        <w:rPr>
+          <w:i/>
+        </w:rPr>
+        <w:t xml:space="preserve"> myself my gifts and 'tis this mask,</w:t>
       </w:r>
     </w:p>
     <w:p>
@@ -5321,11 +6165,33 @@
           <w:i/>
         </w:rPr>
       </w:pPr>
-      <w:r>
-        <w:rPr>
-          <w:i/>
-        </w:rPr>
-        <w:t>Comptroll chopt but it such be mouth to breast,</w:t>
+      <w:proofErr w:type="spellStart"/>
+      <w:r>
+        <w:rPr>
+          <w:i/>
+        </w:rPr>
+        <w:t>Comptroll</w:t>
+      </w:r>
+      <w:proofErr w:type="spellEnd"/>
+      <w:r>
+        <w:rPr>
+          <w:i/>
+        </w:rPr>
+        <w:t xml:space="preserve"> </w:t>
+      </w:r>
+      <w:proofErr w:type="spellStart"/>
+      <w:r>
+        <w:rPr>
+          <w:i/>
+        </w:rPr>
+        <w:t>chopt</w:t>
+      </w:r>
+      <w:proofErr w:type="spellEnd"/>
+      <w:r>
+        <w:rPr>
+          <w:i/>
+        </w:rPr>
+        <w:t xml:space="preserve"> but it such be mouth to breast,</w:t>
       </w:r>
     </w:p>
     <w:p>
@@ -5370,7 +6236,21 @@
         <w:rPr>
           <w:i/>
         </w:rPr>
-        <w:t>Me nor those other prouder my shall white,</w:t>
+        <w:t xml:space="preserve">Me nor those other prouder </w:t>
+      </w:r>
+      <w:proofErr w:type="gramStart"/>
+      <w:r>
+        <w:rPr>
+          <w:i/>
+        </w:rPr>
+        <w:t>my</w:t>
+      </w:r>
+      <w:proofErr w:type="gramEnd"/>
+      <w:r>
+        <w:rPr>
+          <w:i/>
+        </w:rPr>
+        <w:t xml:space="preserve"> shall white,</w:t>
       </w:r>
     </w:p>
     <w:p>
@@ -5400,7 +6280,21 @@
         <w:rPr>
           <w:i/>
         </w:rPr>
-        <w:t>And thee who self your lov'st proud will prime.</w:t>
+        <w:t xml:space="preserve">And thee who self your </w:t>
+      </w:r>
+      <w:proofErr w:type="spellStart"/>
+      <w:r>
+        <w:rPr>
+          <w:i/>
+        </w:rPr>
+        <w:t>lov'st</w:t>
+      </w:r>
+      <w:proofErr w:type="spellEnd"/>
+      <w:r>
+        <w:rPr>
+          <w:i/>
+        </w:rPr>
+        <w:t xml:space="preserve"> proud will prime.</w:t>
       </w:r>
     </w:p>
     <w:p>
@@ -5466,7 +6360,21 @@
         <w:rPr>
           <w:i/>
         </w:rPr>
-        <w:t>Depraves times o'erworn of came to wrong,</w:t>
+        <w:t xml:space="preserve">Depraves times </w:t>
+      </w:r>
+      <w:proofErr w:type="spellStart"/>
+      <w:r>
+        <w:rPr>
+          <w:i/>
+        </w:rPr>
+        <w:t>o'erworn</w:t>
+      </w:r>
+      <w:proofErr w:type="spellEnd"/>
+      <w:r>
+        <w:rPr>
+          <w:i/>
+        </w:rPr>
+        <w:t xml:space="preserve"> of came to wrong,</w:t>
       </w:r>
     </w:p>
     <w:p>
@@ -5496,8 +6404,16 @@
         <w:rPr>
           <w:i/>
         </w:rPr>
-        <w:t>Do many shine of bird from thee to tongue,</w:t>
-      </w:r>
+        <w:t xml:space="preserve">Do many shine of bird from thee to </w:t>
+      </w:r>
+      <w:proofErr w:type="gramStart"/>
+      <w:r>
+        <w:rPr>
+          <w:i/>
+        </w:rPr>
+        <w:t>tongue,</w:t>
+      </w:r>
+      <w:proofErr w:type="gramEnd"/>
     </w:p>
     <w:p>
       <w:pPr>
@@ -5541,7 +6457,21 @@
         <w:rPr>
           <w:i/>
         </w:rPr>
-        <w:t>Friend's nor i'll finishing hath catch self quite?</w:t>
+        <w:t xml:space="preserve">Friend's nor </w:t>
+      </w:r>
+      <w:proofErr w:type="spellStart"/>
+      <w:r>
+        <w:rPr>
+          <w:i/>
+        </w:rPr>
+        <w:t>i'll</w:t>
+      </w:r>
+      <w:proofErr w:type="spellEnd"/>
+      <w:r>
+        <w:rPr>
+          <w:i/>
+        </w:rPr>
+        <w:t xml:space="preserve"> finishing hath catch self quite?</w:t>
       </w:r>
     </w:p>
     <w:p>
@@ -5602,7 +6532,21 @@
         <w:rPr>
           <w:i/>
         </w:rPr>
-        <w:t>Would annexed pride the ripening persever,</w:t>
+        <w:t xml:space="preserve">Would annexed pride the ripening </w:t>
+      </w:r>
+      <w:proofErr w:type="spellStart"/>
+      <w:r>
+        <w:rPr>
+          <w:i/>
+        </w:rPr>
+        <w:t>persever</w:t>
+      </w:r>
+      <w:proofErr w:type="spellEnd"/>
+      <w:r>
+        <w:rPr>
+          <w:i/>
+        </w:rPr>
+        <w:t>,</w:t>
       </w:r>
     </w:p>
     <w:p>
@@ -5647,7 +6591,21 @@
         <w:rPr>
           <w:i/>
         </w:rPr>
-        <w:t>She grace and why but own your leach my part.</w:t>
+        <w:t xml:space="preserve">She </w:t>
+      </w:r>
+      <w:proofErr w:type="gramStart"/>
+      <w:r>
+        <w:rPr>
+          <w:i/>
+        </w:rPr>
+        <w:t>grace</w:t>
+      </w:r>
+      <w:proofErr w:type="gramEnd"/>
+      <w:r>
+        <w:rPr>
+          <w:i/>
+        </w:rPr>
+        <w:t xml:space="preserve"> and why but own your leach my part.</w:t>
       </w:r>
     </w:p>
     <w:p>
@@ -5963,7 +6921,21 @@
         <w:rPr>
           <w:i/>
         </w:rPr>
-        <w:t>This first crawls gentle with are stick'st wisdom excellence releasing,</w:t>
+        <w:t xml:space="preserve">This first crawls gentle with are </w:t>
+      </w:r>
+      <w:proofErr w:type="spellStart"/>
+      <w:r>
+        <w:rPr>
+          <w:i/>
+        </w:rPr>
+        <w:t>stick'st</w:t>
+      </w:r>
+      <w:proofErr w:type="spellEnd"/>
+      <w:r>
+        <w:rPr>
+          <w:i/>
+        </w:rPr>
+        <w:t xml:space="preserve"> wisdom excellence releasing,</w:t>
       </w:r>
     </w:p>
     <w:p>
@@ -6061,35 +7033,77 @@
         <w:rPr>
           <w:i/>
         </w:rPr>
-        <w:t>O those it praise thou all thither tie thine of love.</w:t>
-      </w:r>
-    </w:p>
-    <w:p>
-      <w:pPr>
-        <w:pStyle w:val="NoSpacing"/>
-        <w:rPr>
-          <w:i/>
-        </w:rPr>
-      </w:pPr>
-      <w:r>
-        <w:rPr>
-          <w:i/>
-        </w:rPr>
-        <w:t>Cloud something as if new sing lovers rhetoric kind,</w:t>
-      </w:r>
-    </w:p>
-    <w:p>
-      <w:pPr>
-        <w:pStyle w:val="NoSpacing"/>
-        <w:rPr>
-          <w:i/>
-        </w:rPr>
-      </w:pPr>
-      <w:r>
-        <w:rPr>
-          <w:i/>
-        </w:rPr>
-        <w:t>That every my new self in lost sweet doth but kind life rank bright,</w:t>
+        <w:t xml:space="preserve">O those it </w:t>
+      </w:r>
+      <w:proofErr w:type="gramStart"/>
+      <w:r>
+        <w:rPr>
+          <w:i/>
+        </w:rPr>
+        <w:t>praise</w:t>
+      </w:r>
+      <w:proofErr w:type="gramEnd"/>
+      <w:r>
+        <w:rPr>
+          <w:i/>
+        </w:rPr>
+        <w:t xml:space="preserve"> thou all thither tie thine of love.</w:t>
+      </w:r>
+    </w:p>
+    <w:p>
+      <w:pPr>
+        <w:pStyle w:val="NoSpacing"/>
+        <w:rPr>
+          <w:i/>
+        </w:rPr>
+      </w:pPr>
+      <w:r>
+        <w:rPr>
+          <w:i/>
+        </w:rPr>
+        <w:t xml:space="preserve">Cloud something as if new sing </w:t>
+      </w:r>
+      <w:proofErr w:type="gramStart"/>
+      <w:r>
+        <w:rPr>
+          <w:i/>
+        </w:rPr>
+        <w:t>lovers</w:t>
+      </w:r>
+      <w:proofErr w:type="gramEnd"/>
+      <w:r>
+        <w:rPr>
+          <w:i/>
+        </w:rPr>
+        <w:t xml:space="preserve"> rhetoric kind,</w:t>
+      </w:r>
+    </w:p>
+    <w:p>
+      <w:pPr>
+        <w:pStyle w:val="NoSpacing"/>
+        <w:rPr>
+          <w:i/>
+        </w:rPr>
+      </w:pPr>
+      <w:r>
+        <w:rPr>
+          <w:i/>
+        </w:rPr>
+        <w:t xml:space="preserve">That </w:t>
+      </w:r>
+      <w:proofErr w:type="gramStart"/>
+      <w:r>
+        <w:rPr>
+          <w:i/>
+        </w:rPr>
+        <w:t>every my</w:t>
+      </w:r>
+      <w:proofErr w:type="gramEnd"/>
+      <w:r>
+        <w:rPr>
+          <w:i/>
+        </w:rPr>
+        <w:t xml:space="preserve"> new self in lost sweet doth but kind life rank bright,</w:t>
       </w:r>
     </w:p>
     <w:p>
@@ -6104,21 +7118,49 @@
           <w:i/>
         </w:rPr>
         <w:lastRenderedPageBreak/>
-        <w:t>No things so thy you takes rich my told?</w:t>
-      </w:r>
-    </w:p>
-    <w:p>
-      <w:pPr>
-        <w:pStyle w:val="NoSpacing"/>
-        <w:rPr>
-          <w:i/>
-        </w:rPr>
-      </w:pPr>
-      <w:r>
-        <w:rPr>
-          <w:i/>
-        </w:rPr>
-        <w:t>Thy this from own by women's king have to to begin.</w:t>
+        <w:t xml:space="preserve">No things so thy you </w:t>
+      </w:r>
+      <w:proofErr w:type="gramStart"/>
+      <w:r>
+        <w:rPr>
+          <w:i/>
+        </w:rPr>
+        <w:t>takes</w:t>
+      </w:r>
+      <w:proofErr w:type="gramEnd"/>
+      <w:r>
+        <w:rPr>
+          <w:i/>
+        </w:rPr>
+        <w:t xml:space="preserve"> rich my told?</w:t>
+      </w:r>
+    </w:p>
+    <w:p>
+      <w:pPr>
+        <w:pStyle w:val="NoSpacing"/>
+        <w:rPr>
+          <w:i/>
+        </w:rPr>
+      </w:pPr>
+      <w:r>
+        <w:rPr>
+          <w:i/>
+        </w:rPr>
+        <w:t xml:space="preserve">Thy this from own by women's king have to </w:t>
+      </w:r>
+      <w:proofErr w:type="spellStart"/>
+      <w:r>
+        <w:rPr>
+          <w:i/>
+        </w:rPr>
+        <w:t>to</w:t>
+      </w:r>
+      <w:proofErr w:type="spellEnd"/>
+      <w:r>
+        <w:rPr>
+          <w:i/>
+        </w:rPr>
+        <w:t xml:space="preserve"> begin.</w:t>
       </w:r>
     </w:p>
     <w:p>
@@ -6183,7 +7225,35 @@
         <w:rPr>
           <w:i/>
         </w:rPr>
-        <w:t>Growth guilty the stop golden love I bring consum'st each bear heaven I is he a old fair time;</w:t>
+        <w:t xml:space="preserve">Growth guilty the stop golden love I bring </w:t>
+      </w:r>
+      <w:proofErr w:type="spellStart"/>
+      <w:r>
+        <w:rPr>
+          <w:i/>
+        </w:rPr>
+        <w:t>consum'st</w:t>
+      </w:r>
+      <w:proofErr w:type="spellEnd"/>
+      <w:r>
+        <w:rPr>
+          <w:i/>
+        </w:rPr>
+        <w:t xml:space="preserve"> each bear heaven I is he </w:t>
+      </w:r>
+      <w:proofErr w:type="gramStart"/>
+      <w:r>
+        <w:rPr>
+          <w:i/>
+        </w:rPr>
+        <w:t>a</w:t>
+      </w:r>
+      <w:proofErr w:type="gramEnd"/>
+      <w:r>
+        <w:rPr>
+          <w:i/>
+        </w:rPr>
+        <w:t xml:space="preserve"> old fair time;</w:t>
       </w:r>
     </w:p>
     <w:p>
@@ -6253,7 +7323,21 @@
         <w:rPr>
           <w:i/>
         </w:rPr>
-        <w:t>Numbers so I laid helen's with not grant motion fortune sweet-seasoned yet fearfully with do not,</w:t>
+        <w:t xml:space="preserve">Numbers so I laid </w:t>
+      </w:r>
+      <w:proofErr w:type="spellStart"/>
+      <w:r>
+        <w:rPr>
+          <w:i/>
+        </w:rPr>
+        <w:t>helen's</w:t>
+      </w:r>
+      <w:proofErr w:type="spellEnd"/>
+      <w:r>
+        <w:rPr>
+          <w:i/>
+        </w:rPr>
+        <w:t xml:space="preserve"> with not grant motion fortune sweet-seasoned yet fearfully with do not,</w:t>
       </w:r>
     </w:p>
     <w:p>
@@ -6281,21 +7365,49 @@
         <w:rPr>
           <w:i/>
         </w:rPr>
-        <w:t>To a to my just war works fair pay but the eye thy aye look drawn doth she in lawful it first self fair cured,</w:t>
-      </w:r>
-    </w:p>
-    <w:p>
-      <w:pPr>
-        <w:pStyle w:val="NoSpacing"/>
-        <w:rPr>
-          <w:i/>
-        </w:rPr>
-      </w:pPr>
-      <w:r>
-        <w:rPr>
-          <w:i/>
-        </w:rPr>
-        <w:t>And time's judgement despise,</w:t>
+        <w:t xml:space="preserve">To a to my just war works fair pay but the eye thy aye </w:t>
+      </w:r>
+      <w:proofErr w:type="gramStart"/>
+      <w:r>
+        <w:rPr>
+          <w:i/>
+        </w:rPr>
+        <w:t>look</w:t>
+      </w:r>
+      <w:proofErr w:type="gramEnd"/>
+      <w:r>
+        <w:rPr>
+          <w:i/>
+        </w:rPr>
+        <w:t xml:space="preserve"> drawn doth she in lawful it first self fair cured,</w:t>
+      </w:r>
+    </w:p>
+    <w:p>
+      <w:pPr>
+        <w:pStyle w:val="NoSpacing"/>
+        <w:rPr>
+          <w:i/>
+        </w:rPr>
+      </w:pPr>
+      <w:r>
+        <w:rPr>
+          <w:i/>
+        </w:rPr>
+        <w:t xml:space="preserve">And time's judgement </w:t>
+      </w:r>
+      <w:proofErr w:type="gramStart"/>
+      <w:r>
+        <w:rPr>
+          <w:i/>
+        </w:rPr>
+        <w:t>despise</w:t>
+      </w:r>
+      <w:proofErr w:type="gramEnd"/>
+      <w:r>
+        <w:rPr>
+          <w:i/>
+        </w:rPr>
+        <w:t>,</w:t>
       </w:r>
     </w:p>
     <w:p>
@@ -6412,11 +7524,19 @@
           <w:i/>
         </w:rPr>
       </w:pPr>
-      <w:r>
-        <w:rPr>
-          <w:i/>
-        </w:rPr>
-        <w:t>Th' didst ripe way,</w:t>
+      <w:proofErr w:type="spellStart"/>
+      <w:r>
+        <w:rPr>
+          <w:i/>
+        </w:rPr>
+        <w:t>Th</w:t>
+      </w:r>
+      <w:proofErr w:type="spellEnd"/>
+      <w:r>
+        <w:rPr>
+          <w:i/>
+        </w:rPr>
+        <w:t>' didst ripe way,</w:t>
       </w:r>
     </w:p>
     <w:p>
@@ -6500,7 +7620,35 @@
         <w:rPr>
           <w:i/>
         </w:rPr>
-        <w:t>Ah those beauty to to live,</w:t>
+        <w:t xml:space="preserve">Ah </w:t>
+      </w:r>
+      <w:proofErr w:type="gramStart"/>
+      <w:r>
+        <w:rPr>
+          <w:i/>
+        </w:rPr>
+        <w:t>those beauty</w:t>
+      </w:r>
+      <w:proofErr w:type="gramEnd"/>
+      <w:r>
+        <w:rPr>
+          <w:i/>
+        </w:rPr>
+        <w:t xml:space="preserve"> to </w:t>
+      </w:r>
+      <w:proofErr w:type="spellStart"/>
+      <w:r>
+        <w:rPr>
+          <w:i/>
+        </w:rPr>
+        <w:t>to</w:t>
+      </w:r>
+      <w:proofErr w:type="spellEnd"/>
+      <w:r>
+        <w:rPr>
+          <w:i/>
+        </w:rPr>
+        <w:t xml:space="preserve"> live,</w:t>
       </w:r>
     </w:p>
     <w:p>
@@ -6528,7 +7676,21 @@
         <w:rPr>
           <w:i/>
         </w:rPr>
-        <w:t>Though black reckon obsequious all did shall well your with wrinkles beauty my all every me well of fits;</w:t>
+        <w:t xml:space="preserve">Though black reckon obsequious all did shall well </w:t>
+      </w:r>
+      <w:proofErr w:type="gramStart"/>
+      <w:r>
+        <w:rPr>
+          <w:i/>
+        </w:rPr>
+        <w:t>your</w:t>
+      </w:r>
+      <w:proofErr w:type="gramEnd"/>
+      <w:r>
+        <w:rPr>
+          <w:i/>
+        </w:rPr>
+        <w:t xml:space="preserve"> with wrinkles beauty my all every me well of fits;</w:t>
       </w:r>
     </w:p>
     <w:p>
@@ -6635,21 +7797,49 @@
         <w:rPr>
           <w:i/>
         </w:rPr>
-        <w:t>In hath abundance mistress make woman by december's once counterfeit,</w:t>
-      </w:r>
-    </w:p>
-    <w:p>
-      <w:pPr>
-        <w:pStyle w:val="NoSpacing"/>
-        <w:rPr>
-          <w:i/>
-        </w:rPr>
-      </w:pPr>
-      <w:r>
-        <w:rPr>
-          <w:i/>
-        </w:rPr>
-        <w:t>My used be captain two would by deserv'st to treason,</w:t>
+        <w:t xml:space="preserve">In hath abundance mistress make woman by </w:t>
+      </w:r>
+      <w:proofErr w:type="spellStart"/>
+      <w:r>
+        <w:rPr>
+          <w:i/>
+        </w:rPr>
+        <w:t>december's</w:t>
+      </w:r>
+      <w:proofErr w:type="spellEnd"/>
+      <w:r>
+        <w:rPr>
+          <w:i/>
+        </w:rPr>
+        <w:t xml:space="preserve"> once counterfeit,</w:t>
+      </w:r>
+    </w:p>
+    <w:p>
+      <w:pPr>
+        <w:pStyle w:val="NoSpacing"/>
+        <w:rPr>
+          <w:i/>
+        </w:rPr>
+      </w:pPr>
+      <w:r>
+        <w:rPr>
+          <w:i/>
+        </w:rPr>
+        <w:t xml:space="preserve">My used be captain two would by </w:t>
+      </w:r>
+      <w:proofErr w:type="spellStart"/>
+      <w:r>
+        <w:rPr>
+          <w:i/>
+        </w:rPr>
+        <w:t>deserv'st</w:t>
+      </w:r>
+      <w:proofErr w:type="spellEnd"/>
+      <w:r>
+        <w:rPr>
+          <w:i/>
+        </w:rPr>
+        <w:t xml:space="preserve"> to treason,</w:t>
       </w:r>
     </w:p>
     <w:p>
@@ -6691,7 +7881,21 @@
         <w:rPr>
           <w:i/>
         </w:rPr>
-        <w:t>Look sweetest wood's of single forgotten!</w:t>
+        <w:t xml:space="preserve">Look sweetest </w:t>
+      </w:r>
+      <w:proofErr w:type="gramStart"/>
+      <w:r>
+        <w:rPr>
+          <w:i/>
+        </w:rPr>
+        <w:t>wood's</w:t>
+      </w:r>
+      <w:proofErr w:type="gramEnd"/>
+      <w:r>
+        <w:rPr>
+          <w:i/>
+        </w:rPr>
+        <w:t xml:space="preserve"> of single forgotten!</w:t>
       </w:r>
     </w:p>
     <w:p>
@@ -6747,7 +7951,21 @@
         <w:rPr>
           <w:i/>
         </w:rPr>
-        <w:t>So my smell seeing either return I will graces more,</w:t>
+        <w:t xml:space="preserve">So my smell seeing either return I will </w:t>
+      </w:r>
+      <w:proofErr w:type="gramStart"/>
+      <w:r>
+        <w:rPr>
+          <w:i/>
+        </w:rPr>
+        <w:t>graces</w:t>
+      </w:r>
+      <w:proofErr w:type="gramEnd"/>
+      <w:r>
+        <w:rPr>
+          <w:i/>
+        </w:rPr>
+        <w:t xml:space="preserve"> more,</w:t>
       </w:r>
     </w:p>
     <w:p>
@@ -6776,7 +7994,21 @@
         <w:rPr>
           <w:i/>
         </w:rPr>
-        <w:t>The thought of all taught stol'n world care,</w:t>
+        <w:t xml:space="preserve">The thought of all taught </w:t>
+      </w:r>
+      <w:proofErr w:type="spellStart"/>
+      <w:r>
+        <w:rPr>
+          <w:i/>
+        </w:rPr>
+        <w:t>stol'n</w:t>
+      </w:r>
+      <w:proofErr w:type="spellEnd"/>
+      <w:r>
+        <w:rPr>
+          <w:i/>
+        </w:rPr>
+        <w:t xml:space="preserve"> world care,</w:t>
       </w:r>
     </w:p>
     <w:p>
@@ -6883,35 +8115,77 @@
         <w:rPr>
           <w:i/>
         </w:rPr>
-        <w:t>Who lusty predict think that dull war travel that my i'll black like maturity pilgrimage,</w:t>
-      </w:r>
-    </w:p>
-    <w:p>
-      <w:pPr>
-        <w:pStyle w:val="NoSpacing"/>
-        <w:rPr>
-          <w:i/>
-        </w:rPr>
-      </w:pPr>
-      <w:r>
-        <w:rPr>
-          <w:i/>
-        </w:rPr>
-        <w:t>What's oft why a when great altered springs to rider wand'ring impart,</w:t>
-      </w:r>
-    </w:p>
-    <w:p>
-      <w:pPr>
-        <w:pStyle w:val="NoSpacing"/>
-        <w:rPr>
-          <w:i/>
-        </w:rPr>
-      </w:pPr>
-      <w:r>
-        <w:rPr>
-          <w:i/>
-        </w:rPr>
-        <w:t>Profitless the basest are that the those thou self-substantial dulness,</w:t>
+        <w:t xml:space="preserve">Who lusty predict think that dull war travel that my </w:t>
+      </w:r>
+      <w:proofErr w:type="spellStart"/>
+      <w:r>
+        <w:rPr>
+          <w:i/>
+        </w:rPr>
+        <w:t>i'll</w:t>
+      </w:r>
+      <w:proofErr w:type="spellEnd"/>
+      <w:r>
+        <w:rPr>
+          <w:i/>
+        </w:rPr>
+        <w:t xml:space="preserve"> black like maturity pilgrimage,</w:t>
+      </w:r>
+    </w:p>
+    <w:p>
+      <w:pPr>
+        <w:pStyle w:val="NoSpacing"/>
+        <w:rPr>
+          <w:i/>
+        </w:rPr>
+      </w:pPr>
+      <w:r>
+        <w:rPr>
+          <w:i/>
+        </w:rPr>
+        <w:t xml:space="preserve">What's oft why a when great altered springs to rider </w:t>
+      </w:r>
+      <w:proofErr w:type="spellStart"/>
+      <w:r>
+        <w:rPr>
+          <w:i/>
+        </w:rPr>
+        <w:t>wand'ring</w:t>
+      </w:r>
+      <w:proofErr w:type="spellEnd"/>
+      <w:r>
+        <w:rPr>
+          <w:i/>
+        </w:rPr>
+        <w:t xml:space="preserve"> impart,</w:t>
+      </w:r>
+    </w:p>
+    <w:p>
+      <w:pPr>
+        <w:pStyle w:val="NoSpacing"/>
+        <w:rPr>
+          <w:i/>
+        </w:rPr>
+      </w:pPr>
+      <w:r>
+        <w:rPr>
+          <w:i/>
+        </w:rPr>
+        <w:t xml:space="preserve">Profitless the basest are that the those thou self-substantial </w:t>
+      </w:r>
+      <w:proofErr w:type="spellStart"/>
+      <w:r>
+        <w:rPr>
+          <w:i/>
+        </w:rPr>
+        <w:t>dulness</w:t>
+      </w:r>
+      <w:proofErr w:type="spellEnd"/>
+      <w:r>
+        <w:rPr>
+          <w:i/>
+        </w:rPr>
+        <w:t>,</w:t>
       </w:r>
     </w:p>
     <w:p>
@@ -7023,35 +8297,91 @@
         <w:rPr>
           <w:i/>
         </w:rPr>
-        <w:t>Yet what foul your of grow grief,</w:t>
-      </w:r>
-    </w:p>
-    <w:p>
-      <w:pPr>
-        <w:pStyle w:val="NoSpacing"/>
-        <w:rPr>
-          <w:i/>
-        </w:rPr>
-      </w:pPr>
-      <w:r>
-        <w:rPr>
-          <w:i/>
-        </w:rPr>
-        <w:t>That eye mine thy ne'er thee beauty love love of thee,</w:t>
-      </w:r>
-    </w:p>
-    <w:p>
-      <w:pPr>
-        <w:pStyle w:val="NoSpacing"/>
-        <w:rPr>
-          <w:i/>
-        </w:rPr>
-      </w:pPr>
-      <w:r>
-        <w:rPr>
-          <w:i/>
-        </w:rPr>
-        <w:t>'tis thy must friend go belong.</w:t>
+        <w:t xml:space="preserve">Yet what foul </w:t>
+      </w:r>
+      <w:proofErr w:type="gramStart"/>
+      <w:r>
+        <w:rPr>
+          <w:i/>
+        </w:rPr>
+        <w:t>your</w:t>
+      </w:r>
+      <w:proofErr w:type="gramEnd"/>
+      <w:r>
+        <w:rPr>
+          <w:i/>
+        </w:rPr>
+        <w:t xml:space="preserve"> of grow grief,</w:t>
+      </w:r>
+    </w:p>
+    <w:p>
+      <w:pPr>
+        <w:pStyle w:val="NoSpacing"/>
+        <w:rPr>
+          <w:i/>
+        </w:rPr>
+      </w:pPr>
+      <w:r>
+        <w:rPr>
+          <w:i/>
+        </w:rPr>
+        <w:t xml:space="preserve">That eye </w:t>
+      </w:r>
+      <w:proofErr w:type="gramStart"/>
+      <w:r>
+        <w:rPr>
+          <w:i/>
+        </w:rPr>
+        <w:t>mine</w:t>
+      </w:r>
+      <w:proofErr w:type="gramEnd"/>
+      <w:r>
+        <w:rPr>
+          <w:i/>
+        </w:rPr>
+        <w:t xml:space="preserve"> thy ne'er thee beauty love </w:t>
+      </w:r>
+      <w:proofErr w:type="spellStart"/>
+      <w:r>
+        <w:rPr>
+          <w:i/>
+        </w:rPr>
+        <w:t>love</w:t>
+      </w:r>
+      <w:proofErr w:type="spellEnd"/>
+      <w:r>
+        <w:rPr>
+          <w:i/>
+        </w:rPr>
+        <w:t xml:space="preserve"> of thee,</w:t>
+      </w:r>
+    </w:p>
+    <w:p>
+      <w:pPr>
+        <w:pStyle w:val="NoSpacing"/>
+        <w:rPr>
+          <w:i/>
+        </w:rPr>
+      </w:pPr>
+      <w:r>
+        <w:rPr>
+          <w:i/>
+        </w:rPr>
+        <w:t xml:space="preserve">'tis thy must friend </w:t>
+      </w:r>
+      <w:proofErr w:type="gramStart"/>
+      <w:r>
+        <w:rPr>
+          <w:i/>
+        </w:rPr>
+        <w:t>go</w:t>
+      </w:r>
+      <w:proofErr w:type="gramEnd"/>
+      <w:r>
+        <w:rPr>
+          <w:i/>
+        </w:rPr>
+        <w:t xml:space="preserve"> belong.</w:t>
       </w:r>
     </w:p>
     <w:sectPr>
@@ -7065,7 +8395,7 @@
 </file>
 
 <file path=word/numbering.xml><?xml version="1.0" encoding="utf-8"?>
-<w:numbering xmlns:wpc="http://schemas.microsoft.com/office/word/2010/wordprocessingCanvas" xmlns:cx="http://schemas.microsoft.com/office/drawing/2014/chartex" xmlns:cx1="http://schemas.microsoft.com/office/drawing/2015/9/8/chartex" xmlns:cx2="http://schemas.microsoft.com/office/drawing/2015/10/21/chartex" xmlns:mc="http://schemas.openxmlformats.org/markup-compatibility/2006" xmlns:o="urn:schemas-microsoft-com:office:office" xmlns:r="http://schemas.openxmlformats.org/officeDocument/2006/relationships" xmlns:m="http://schemas.openxmlformats.org/officeDocument/2006/math" xmlns:v="urn:schemas-microsoft-com:vml" xmlns:wp14="http://schemas.microsoft.com/office/word/2010/wordprocessingDrawing" xmlns:wp="http://schemas.openxmlformats.org/drawingml/2006/wordprocessingDrawing" xmlns:w10="urn:schemas-microsoft-com:office:word" xmlns:w="http://schemas.openxmlformats.org/wordprocessingml/2006/main" xmlns:w14="http://schemas.microsoft.com/office/word/2010/wordml" xmlns:w15="http://schemas.microsoft.com/office/word/2012/wordml" xmlns:w16se="http://schemas.microsoft.com/office/word/2015/wordml/symex" xmlns:wpg="http://schemas.microsoft.com/office/word/2010/wordprocessingGroup" xmlns:wpi="http://schemas.microsoft.com/office/word/2010/wordprocessingInk" xmlns:wne="http://schemas.microsoft.com/office/word/2006/wordml" xmlns:wps="http://schemas.microsoft.com/office/word/2010/wordprocessingShape" mc:Ignorable="w14 w15 w16se wp14">
+<w:numbering xmlns:wpc="http://schemas.microsoft.com/office/word/2010/wordprocessingCanvas" xmlns:cx="http://schemas.microsoft.com/office/drawing/2014/chartex" xmlns:cx1="http://schemas.microsoft.com/office/drawing/2015/9/8/chartex" xmlns:mc="http://schemas.openxmlformats.org/markup-compatibility/2006" xmlns:o="urn:schemas-microsoft-com:office:office" xmlns:r="http://schemas.openxmlformats.org/officeDocument/2006/relationships" xmlns:m="http://schemas.openxmlformats.org/officeDocument/2006/math" xmlns:v="urn:schemas-microsoft-com:vml" xmlns:wp14="http://schemas.microsoft.com/office/word/2010/wordprocessingDrawing" xmlns:wp="http://schemas.openxmlformats.org/drawingml/2006/wordprocessingDrawing" xmlns:w10="urn:schemas-microsoft-com:office:word" xmlns:w="http://schemas.openxmlformats.org/wordprocessingml/2006/main" xmlns:w14="http://schemas.microsoft.com/office/word/2010/wordml" xmlns:w15="http://schemas.microsoft.com/office/word/2012/wordml" xmlns:w16se="http://schemas.microsoft.com/office/word/2015/wordml/symex" xmlns:wpg="http://schemas.microsoft.com/office/word/2010/wordprocessingGroup" xmlns:wpi="http://schemas.microsoft.com/office/word/2010/wordprocessingInk" xmlns:wne="http://schemas.microsoft.com/office/word/2006/wordml" xmlns:wps="http://schemas.microsoft.com/office/word/2010/wordprocessingShape" mc:Ignorable="w14 w15 w16se wp14">
   <w:abstractNum w:abstractNumId="0" w15:restartNumberingAfterBreak="0">
     <w:nsid w:val="005E4D56"/>
     <w:multiLevelType w:val="hybridMultilevel"/>
@@ -7625,6 +8955,118 @@
       <w:lvlJc w:val="left"/>
       <w:pPr>
         <w:ind w:left="6840" w:hanging="360"/>
+      </w:pPr>
+      <w:rPr>
+        <w:rFonts w:ascii="Wingdings" w:hAnsi="Wingdings" w:hint="default"/>
+      </w:rPr>
+    </w:lvl>
+  </w:abstractNum>
+  <w:abstractNum w:abstractNumId="5" w15:restartNumberingAfterBreak="0">
+    <w:nsid w:val="6A9807D6"/>
+    <w:multiLevelType w:val="hybridMultilevel"/>
+    <w:tmpl w:val="8D08FA14"/>
+    <w:lvl w:ilvl="0" w:tplc="C1845536">
+      <w:numFmt w:val="bullet"/>
+      <w:lvlText w:val="-"/>
+      <w:lvlJc w:val="left"/>
+      <w:pPr>
+        <w:ind w:left="720" w:hanging="360"/>
+      </w:pPr>
+      <w:rPr>
+        <w:rFonts w:ascii="Calibri" w:eastAsiaTheme="minorEastAsia" w:hAnsi="Calibri" w:cstheme="minorBidi" w:hint="default"/>
+      </w:rPr>
+    </w:lvl>
+    <w:lvl w:ilvl="1" w:tplc="40090003" w:tentative="1">
+      <w:start w:val="1"/>
+      <w:numFmt w:val="bullet"/>
+      <w:lvlText w:val="o"/>
+      <w:lvlJc w:val="left"/>
+      <w:pPr>
+        <w:ind w:left="1440" w:hanging="360"/>
+      </w:pPr>
+      <w:rPr>
+        <w:rFonts w:ascii="Courier New" w:hAnsi="Courier New" w:cs="Courier New" w:hint="default"/>
+      </w:rPr>
+    </w:lvl>
+    <w:lvl w:ilvl="2" w:tplc="40090005" w:tentative="1">
+      <w:start w:val="1"/>
+      <w:numFmt w:val="bullet"/>
+      <w:lvlText w:val=""/>
+      <w:lvlJc w:val="left"/>
+      <w:pPr>
+        <w:ind w:left="2160" w:hanging="360"/>
+      </w:pPr>
+      <w:rPr>
+        <w:rFonts w:ascii="Wingdings" w:hAnsi="Wingdings" w:hint="default"/>
+      </w:rPr>
+    </w:lvl>
+    <w:lvl w:ilvl="3" w:tplc="40090001" w:tentative="1">
+      <w:start w:val="1"/>
+      <w:numFmt w:val="bullet"/>
+      <w:lvlText w:val=""/>
+      <w:lvlJc w:val="left"/>
+      <w:pPr>
+        <w:ind w:left="2880" w:hanging="360"/>
+      </w:pPr>
+      <w:rPr>
+        <w:rFonts w:ascii="Symbol" w:hAnsi="Symbol" w:hint="default"/>
+      </w:rPr>
+    </w:lvl>
+    <w:lvl w:ilvl="4" w:tplc="40090003" w:tentative="1">
+      <w:start w:val="1"/>
+      <w:numFmt w:val="bullet"/>
+      <w:lvlText w:val="o"/>
+      <w:lvlJc w:val="left"/>
+      <w:pPr>
+        <w:ind w:left="3600" w:hanging="360"/>
+      </w:pPr>
+      <w:rPr>
+        <w:rFonts w:ascii="Courier New" w:hAnsi="Courier New" w:cs="Courier New" w:hint="default"/>
+      </w:rPr>
+    </w:lvl>
+    <w:lvl w:ilvl="5" w:tplc="40090005" w:tentative="1">
+      <w:start w:val="1"/>
+      <w:numFmt w:val="bullet"/>
+      <w:lvlText w:val=""/>
+      <w:lvlJc w:val="left"/>
+      <w:pPr>
+        <w:ind w:left="4320" w:hanging="360"/>
+      </w:pPr>
+      <w:rPr>
+        <w:rFonts w:ascii="Wingdings" w:hAnsi="Wingdings" w:hint="default"/>
+      </w:rPr>
+    </w:lvl>
+    <w:lvl w:ilvl="6" w:tplc="40090001" w:tentative="1">
+      <w:start w:val="1"/>
+      <w:numFmt w:val="bullet"/>
+      <w:lvlText w:val=""/>
+      <w:lvlJc w:val="left"/>
+      <w:pPr>
+        <w:ind w:left="5040" w:hanging="360"/>
+      </w:pPr>
+      <w:rPr>
+        <w:rFonts w:ascii="Symbol" w:hAnsi="Symbol" w:hint="default"/>
+      </w:rPr>
+    </w:lvl>
+    <w:lvl w:ilvl="7" w:tplc="40090003" w:tentative="1">
+      <w:start w:val="1"/>
+      <w:numFmt w:val="bullet"/>
+      <w:lvlText w:val="o"/>
+      <w:lvlJc w:val="left"/>
+      <w:pPr>
+        <w:ind w:left="5760" w:hanging="360"/>
+      </w:pPr>
+      <w:rPr>
+        <w:rFonts w:ascii="Courier New" w:hAnsi="Courier New" w:cs="Courier New" w:hint="default"/>
+      </w:rPr>
+    </w:lvl>
+    <w:lvl w:ilvl="8" w:tplc="40090005" w:tentative="1">
+      <w:start w:val="1"/>
+      <w:numFmt w:val="bullet"/>
+      <w:lvlText w:val=""/>
+      <w:lvlJc w:val="left"/>
+      <w:pPr>
+        <w:ind w:left="6480" w:hanging="360"/>
       </w:pPr>
       <w:rPr>
         <w:rFonts w:ascii="Wingdings" w:hAnsi="Wingdings" w:hint="default"/>
@@ -7646,6 +9088,9 @@
   <w:num w:numId="5">
     <w:abstractNumId w:val="3"/>
   </w:num>
+  <w:num w:numId="6">
+    <w:abstractNumId w:val="5"/>
+  </w:num>
 </w:numbering>
 </file>
 
@@ -7666,7 +9111,7 @@
       </w:pPr>
     </w:pPrDefault>
   </w:docDefaults>
-  <w:latentStyles w:defLockedState="0" w:defUIPriority="99" w:defSemiHidden="0" w:defUnhideWhenUsed="0" w:defQFormat="0" w:count="372">
+  <w:latentStyles w:defLockedState="0" w:defUIPriority="99" w:defSemiHidden="0" w:defUnhideWhenUsed="0" w:defQFormat="0" w:count="371">
     <w:lsdException w:name="Normal" w:uiPriority="0" w:qFormat="1"/>
     <w:lsdException w:name="heading 1" w:uiPriority="9" w:qFormat="1"/>
     <w:lsdException w:name="heading 2" w:semiHidden="1" w:uiPriority="9" w:unhideWhenUsed="1" w:qFormat="1"/>
@@ -8038,7 +9483,6 @@
     <w:lsdException w:name="List Table 5 Dark Accent 6" w:uiPriority="50"/>
     <w:lsdException w:name="List Table 6 Colorful Accent 6" w:uiPriority="51"/>
     <w:lsdException w:name="List Table 7 Colorful Accent 6" w:uiPriority="52"/>
-    <w:lsdException w:name="Mention" w:semiHidden="1" w:unhideWhenUsed="1"/>
   </w:latentStyles>
   <w:style w:type="paragraph" w:default="1" w:styleId="Normal">
     <w:name w:val="Normal"/>
@@ -8473,7 +9917,7 @@
 </file>
 
 <file path=customXml/itemProps1.xml><?xml version="1.0" encoding="utf-8"?>
-<ds:datastoreItem xmlns:ds="http://schemas.openxmlformats.org/officeDocument/2006/customXml" ds:itemID="{4F78C653-4954-4015-B32C-4BF7F6DFB1FC}">
+<ds:datastoreItem xmlns:ds="http://schemas.openxmlformats.org/officeDocument/2006/customXml" ds:itemID="{AD121F1A-0017-4AA6-B9B3-2A2C191C5008}">
   <ds:schemaRefs>
     <ds:schemaRef ds:uri="http://schemas.openxmlformats.org/officeDocument/2006/bibliography"/>
   </ds:schemaRefs>

</xml_diff>

<commit_message>
adding a few lines to the report
</commit_message>
<xml_diff>
--- a/project2_report.docx
+++ b/project2_report.docx
@@ -1,6 +1,6 @@
 
 <file path=word/document.xml><?xml version="1.0" encoding="utf-8"?>
-<w:document xmlns:wpc="http://schemas.microsoft.com/office/word/2010/wordprocessingCanvas" xmlns:cx="http://schemas.microsoft.com/office/drawing/2014/chartex" xmlns:cx1="http://schemas.microsoft.com/office/drawing/2015/9/8/chartex" xmlns:mc="http://schemas.openxmlformats.org/markup-compatibility/2006" xmlns:o="urn:schemas-microsoft-com:office:office" xmlns:r="http://schemas.openxmlformats.org/officeDocument/2006/relationships" xmlns:m="http://schemas.openxmlformats.org/officeDocument/2006/math" xmlns:v="urn:schemas-microsoft-com:vml" xmlns:wp14="http://schemas.microsoft.com/office/word/2010/wordprocessingDrawing" xmlns:wp="http://schemas.openxmlformats.org/drawingml/2006/wordprocessingDrawing" xmlns:w10="urn:schemas-microsoft-com:office:word" xmlns:w="http://schemas.openxmlformats.org/wordprocessingml/2006/main" xmlns:w14="http://schemas.microsoft.com/office/word/2010/wordml" xmlns:w15="http://schemas.microsoft.com/office/word/2012/wordml" xmlns:w16se="http://schemas.microsoft.com/office/word/2015/wordml/symex" xmlns:wpg="http://schemas.microsoft.com/office/word/2010/wordprocessingGroup" xmlns:wpi="http://schemas.microsoft.com/office/word/2010/wordprocessingInk" xmlns:wne="http://schemas.microsoft.com/office/word/2006/wordml" xmlns:wps="http://schemas.microsoft.com/office/word/2010/wordprocessingShape" mc:Ignorable="w14 w15 w16se wp14">
+<w:document xmlns:wpc="http://schemas.microsoft.com/office/word/2010/wordprocessingCanvas" xmlns:mc="http://schemas.openxmlformats.org/markup-compatibility/2006" xmlns:o="urn:schemas-microsoft-com:office:office" xmlns:r="http://schemas.openxmlformats.org/officeDocument/2006/relationships" xmlns:m="http://schemas.openxmlformats.org/officeDocument/2006/math" xmlns:v="urn:schemas-microsoft-com:vml" xmlns:wp14="http://schemas.microsoft.com/office/word/2010/wordprocessingDrawing" xmlns:wp="http://schemas.openxmlformats.org/drawingml/2006/wordprocessingDrawing" xmlns:w10="urn:schemas-microsoft-com:office:word" xmlns:w="http://schemas.openxmlformats.org/wordprocessingml/2006/main" xmlns:w14="http://schemas.microsoft.com/office/word/2010/wordml" xmlns:wpg="http://schemas.microsoft.com/office/word/2010/wordprocessingGroup" xmlns:wpi="http://schemas.microsoft.com/office/word/2010/wordprocessingInk" xmlns:wne="http://schemas.microsoft.com/office/word/2006/wordml" xmlns:wps="http://schemas.microsoft.com/office/word/2010/wordprocessingShape" mc:Ignorable="w14 wp14">
   <w:body>
     <w:p>
       <w:pPr>
@@ -52,7 +52,21 @@
         <w:rPr>
           <w:i/>
         </w:rPr>
-        <w:t xml:space="preserve">, Mannat Singh and Miguel </w:t>
+        <w:t xml:space="preserve">, </w:t>
+      </w:r>
+      <w:proofErr w:type="spellStart"/>
+      <w:r>
+        <w:rPr>
+          <w:i/>
+        </w:rPr>
+        <w:t>Mannat</w:t>
+      </w:r>
+      <w:proofErr w:type="spellEnd"/>
+      <w:r>
+        <w:rPr>
+          <w:i/>
+        </w:rPr>
+        <w:t xml:space="preserve"> Singh and Miguel </w:t>
       </w:r>
       <w:proofErr w:type="spellStart"/>
       <w:r>
@@ -152,7 +166,15 @@
       </w:r>
       <w:proofErr w:type="spellEnd"/>
       <w:r>
-        <w:t xml:space="preserve">, Mannat Singh and Miguel </w:t>
+        <w:t xml:space="preserve">, </w:t>
+      </w:r>
+      <w:proofErr w:type="spellStart"/>
+      <w:r>
+        <w:t>Mannat</w:t>
+      </w:r>
+      <w:proofErr w:type="spellEnd"/>
+      <w:r>
+        <w:t xml:space="preserve"> Singh and Miguel </w:t>
       </w:r>
       <w:proofErr w:type="spellStart"/>
       <w:r>
@@ -330,15 +352,7 @@
         <w:t>”. We quickly realized that Shakespeare often uses apostrophes as an alternate spelling to words or to omit syllables. Similarly, he used hyphens to alter the meaning of combined words. So, in the end w</w:t>
       </w:r>
       <w:r>
-        <w:t xml:space="preserve">hen tokenizing the data, all punctuation was stripped except for apostrophes </w:t>
-      </w:r>
-      <w:proofErr w:type="gramStart"/>
-      <w:r>
-        <w:t>“ ‘</w:t>
-      </w:r>
-      <w:proofErr w:type="gramEnd"/>
-      <w:r>
-        <w:t xml:space="preserve"> “</w:t>
+        <w:t>hen tokenizing the data, all punctuation was stripped except for apostrophes “ ‘ “</w:t>
       </w:r>
       <w:r>
         <w:t xml:space="preserve"> and hyphens “-“</w:t>
@@ -390,17 +404,17 @@
         <w:t>“</w:t>
       </w:r>
       <w:r>
-        <w:t>all-eating</w:t>
+        <w:t>all-</w:t>
+      </w:r>
+      <w:r>
+        <w:lastRenderedPageBreak/>
+        <w:t>eating</w:t>
       </w:r>
       <w:r>
         <w:t xml:space="preserve">”, which </w:t>
       </w:r>
       <w:r>
-        <w:t xml:space="preserve">means self </w:t>
-      </w:r>
-      <w:r>
-        <w:lastRenderedPageBreak/>
-        <w:t xml:space="preserve">consuming, </w:t>
+        <w:t xml:space="preserve">means self consuming, </w:t>
       </w:r>
       <w:r>
         <w:t>versus</w:t>
@@ -542,15 +556,7 @@
         <w:rPr>
           <w:rFonts w:eastAsiaTheme="minorEastAsia"/>
         </w:rPr>
-        <w:t>The number of hidden states was chosen qualitatively by inspecting the sonnets, as well as using the hidden state visualiz</w:t>
-      </w:r>
-      <w:bookmarkStart w:id="0" w:name="_GoBack"/>
-      <w:bookmarkEnd w:id="0"/>
-      <w:r>
-        <w:rPr>
-          <w:rFonts w:eastAsiaTheme="minorEastAsia"/>
-        </w:rPr>
-        <w:t>ations discussed below.</w:t>
+        <w:t>The number of hidden states was chosen qualitatively by inspecting the sonnets, as well as using the hidden state visualizations discussed below.</w:t>
       </w:r>
       <w:r>
         <w:rPr>
@@ -1592,7 +1598,7 @@
       <w:r>
         <w:rPr>
           <w:noProof/>
-          <w:lang w:val="en-IN" w:eastAsia="en-IN"/>
+          <w:lang w:val="en-US"/>
         </w:rPr>
         <w:lastRenderedPageBreak/>
         <w:drawing>
@@ -1613,7 +1619,7 @@
                     </pic:cNvPicPr>
                   </pic:nvPicPr>
                   <pic:blipFill rotWithShape="1">
-                    <a:blip r:embed="rId6">
+                    <a:blip r:embed="rId7">
                       <a:extLst>
                         <a:ext uri="{28A0092B-C50C-407E-A947-70E740481C1C}">
                           <a14:useLocalDpi xmlns:a14="http://schemas.microsoft.com/office/drawing/2010/main" val="0"/>
@@ -2942,11 +2948,11 @@
           <w:b/>
           <w:noProof/>
           <w:sz w:val="26"/>
-          <w:lang w:val="en-IN" w:eastAsia="en-IN"/>
+          <w:lang w:val="en-US"/>
         </w:rPr>
         <w:lastRenderedPageBreak/>
         <w:drawing>
-          <wp:inline distT="0" distB="0" distL="0" distR="0" wp14:anchorId="58C82F4D" wp14:editId="12CB7B29">
+          <wp:inline distT="0" distB="0" distL="0" distR="0" wp14:anchorId="1F4D87D3" wp14:editId="7C6073FA">
             <wp:extent cx="6017846" cy="3348283"/>
             <wp:effectExtent l="0" t="0" r="2540" b="5080"/>
             <wp:docPr id="4" name="Picture 4" descr="D:\Assignments\New folder\Shakespearebot_9000-master\New copy\Shakespearebot_9000\state_trans30.png"/>
@@ -2963,7 +2969,7 @@
                     </pic:cNvPicPr>
                   </pic:nvPicPr>
                   <pic:blipFill rotWithShape="1">
-                    <a:blip r:embed="rId7">
+                    <a:blip r:embed="rId8">
                       <a:extLst>
                         <a:ext uri="{28A0092B-C50C-407E-A947-70E740481C1C}">
                           <a14:useLocalDpi xmlns:a14="http://schemas.microsoft.com/office/drawing/2010/main" val="0"/>
@@ -3000,6 +3006,11 @@
     </w:p>
     <w:p>
       <w:r>
+        <w:t>Note: We have plotted only part of the matrix. We have removed the edges with zero or very low probabilities.</w:t>
+      </w:r>
+    </w:p>
+    <w:p>
+      <w:r>
         <w:t>This diagram allows for certain insights on the states, particularly:</w:t>
       </w:r>
     </w:p>
@@ -3018,43 +3029,15 @@
         <w:rPr>
           <w:lang w:val="en-IN"/>
         </w:rPr>
-        <w:t>As in the</w:t>
-      </w:r>
+        <w:t>Same as the case with 5 hidden states, start goes to one of the states (22) with a very high probab</w:t>
+      </w:r>
+      <w:bookmarkStart w:id="0" w:name="_GoBack"/>
+      <w:bookmarkEnd w:id="0"/>
       <w:r>
         <w:rPr>
           <w:lang w:val="en-IN"/>
         </w:rPr>
-        <w:t xml:space="preserve"> 5 hidden state case,</w:t>
-      </w:r>
-      <w:r>
-        <w:rPr>
-          <w:lang w:val="en-IN"/>
-        </w:rPr>
-        <w:t xml:space="preserve"> the</w:t>
-      </w:r>
-      <w:r>
-        <w:rPr>
-          <w:lang w:val="en-IN"/>
-        </w:rPr>
-        <w:t xml:space="preserve"> start </w:t>
-      </w:r>
-      <w:r>
-        <w:rPr>
-          <w:lang w:val="en-IN"/>
-        </w:rPr>
-        <w:t xml:space="preserve">state </w:t>
-      </w:r>
-      <w:r>
-        <w:rPr>
-          <w:lang w:val="en-IN"/>
-        </w:rPr>
-        <w:t xml:space="preserve">goes </w:t>
-      </w:r>
-      <w:r>
-        <w:rPr>
-          <w:lang w:val="en-IN"/>
-        </w:rPr>
-        <w:t>a specific state with high probability (State 22).</w:t>
+        <w:t>ility, which means the first word is generated in a specific fashion</w:t>
       </w:r>
     </w:p>
     <w:p>
@@ -3072,37 +3055,7 @@
         <w:rPr>
           <w:lang w:val="en-IN"/>
         </w:rPr>
-        <w:t>The e</w:t>
-      </w:r>
-      <w:r>
-        <w:rPr>
-          <w:lang w:val="en-IN"/>
-        </w:rPr>
-        <w:t xml:space="preserve">nd </w:t>
-      </w:r>
-      <w:r>
-        <w:rPr>
-          <w:lang w:val="en-IN"/>
-        </w:rPr>
-        <w:t xml:space="preserve">state </w:t>
-      </w:r>
-      <w:r>
-        <w:rPr>
-          <w:lang w:val="en-IN"/>
-        </w:rPr>
-        <w:t>can only be reached</w:t>
-      </w:r>
-      <w:r>
-        <w:rPr>
-          <w:lang w:val="en-IN"/>
-        </w:rPr>
-        <w:t xml:space="preserve"> from 3 out of 30 states:</w:t>
-      </w:r>
-      <w:r>
-        <w:rPr>
-          <w:lang w:val="en-IN"/>
-        </w:rPr>
-        <w:t xml:space="preserve"> 15, 28 and 30</w:t>
+        <w:t>End can only be reached from 3 out of 30 states, viz. 15, 28 and 30</w:t>
       </w:r>
     </w:p>
     <w:p>
@@ -3120,61 +3073,25 @@
         <w:rPr>
           <w:lang w:val="en-IN"/>
         </w:rPr>
-        <w:t>There are some word pair s</w:t>
+        <w:t xml:space="preserve">There are some states in this case as well which mostly occur in pair, viz. 16 </w:t>
       </w:r>
       <w:r>
         <w:rPr>
           <w:lang w:val="en-IN"/>
         </w:rPr>
-        <w:t>tates in this case as well:</w:t>
+        <w:t xml:space="preserve"> 24 with 89%, 2 </w:t>
       </w:r>
       <w:r>
         <w:rPr>
           <w:lang w:val="en-IN"/>
         </w:rPr>
-        <w:t xml:space="preserve"> 16 </w:t>
+        <w:t> 30 with 96%, 26</w:t>
       </w:r>
       <w:r>
         <w:rPr>
           <w:lang w:val="en-IN"/>
         </w:rPr>
-        <w:sym w:font="Wingdings" w:char="F0E0"/>
-      </w:r>
-      <w:r>
-        <w:rPr>
-          <w:lang w:val="en-IN"/>
-        </w:rPr>
-        <w:t xml:space="preserve"> 24 with 89%, 2 </w:t>
-      </w:r>
-      <w:r>
-        <w:rPr>
-          <w:lang w:val="en-IN"/>
-        </w:rPr>
-        <w:sym w:font="Wingdings" w:char="F0E0"/>
-      </w:r>
-      <w:r>
-        <w:rPr>
-          <w:lang w:val="en-IN"/>
-        </w:rPr>
-        <w:t xml:space="preserve"> 30 with 96%, 26</w:t>
-      </w:r>
-      <w:r>
-        <w:rPr>
-          <w:lang w:val="en-IN"/>
-        </w:rPr>
-        <w:sym w:font="Wingdings" w:char="F0E0"/>
-      </w:r>
-      <w:r>
-        <w:rPr>
-          <w:lang w:val="en-IN"/>
-        </w:rPr>
-        <w:t xml:space="preserve"> 7 with 89%</w:t>
-      </w:r>
-      <w:r>
-        <w:rPr>
-          <w:lang w:val="en-IN"/>
-        </w:rPr>
-        <w:t>.</w:t>
+        <w:t> 7 with 89%</w:t>
       </w:r>
     </w:p>
     <w:p>
@@ -3192,26 +3109,50 @@
         <w:rPr>
           <w:lang w:val="en-IN"/>
         </w:rPr>
-        <w:t>And lastly, every state transitions to only 2 or 3 other states with a significant probability</w:t>
-      </w:r>
-      <w:r>
+        <w:t>And lastly, every state transitions to only 2 or 3 other states with a significant probability. So, no abrupt jumps in this case either</w:t>
+      </w:r>
+    </w:p>
+    <w:p>
+      <w:pPr>
+        <w:pStyle w:val="ListParagraph"/>
         <w:rPr>
           <w:lang w:val="en-IN"/>
         </w:rPr>
-        <w:t>.</w:t>
-      </w:r>
-    </w:p>
-    <w:p>
-      <w:pPr>
+      </w:pPr>
+    </w:p>
+    <w:p>
+      <w:pPr>
+        <w:pStyle w:val="ListParagraph"/>
         <w:rPr>
           <w:lang w:val="en-IN"/>
         </w:rPr>
       </w:pPr>
-      <w:r>
+    </w:p>
+    <w:p>
+      <w:pPr>
         <w:rPr>
           <w:lang w:val="en-IN"/>
         </w:rPr>
-        <w:t>Thus overall, although the 30 hidden state case is much more complex and difficult to interpret, it does yield similar properties to the 5 hidden state case.</w:t>
+      </w:pPr>
+      <w:r>
+        <w:rPr>
+          <w:lang w:val="en-IN"/>
+        </w:rPr>
+        <w:t xml:space="preserve">Thus overall, although the 30 hidden state </w:t>
+      </w:r>
+      <w:proofErr w:type="gramStart"/>
+      <w:r>
+        <w:rPr>
+          <w:lang w:val="en-IN"/>
+        </w:rPr>
+        <w:t>case</w:t>
+      </w:r>
+      <w:proofErr w:type="gramEnd"/>
+      <w:r>
+        <w:rPr>
+          <w:lang w:val="en-IN"/>
+        </w:rPr>
+        <w:t xml:space="preserve"> is much more complex and difficult to interpret, it does yield similar properties to the 5 hidden state case.</w:t>
       </w:r>
     </w:p>
     <w:p>
@@ -3282,7 +3223,11 @@
       </w:r>
       <w:proofErr w:type="spellEnd"/>
       <w:r>
-        <w:t xml:space="preserve"> sonnet. The first letter of each line was capitalized and punctuation at the end of the line was added randomly; with a high probability simply a comma was added, and with a small probability an exclamation mark, question mark or semicolon was added.</w:t>
+        <w:t xml:space="preserve"> sonnet. The first letter of each line was capitalized and punctuation at the end of the line was added randomly; with a high probability </w:t>
+      </w:r>
+      <w:r>
+        <w:lastRenderedPageBreak/>
+        <w:t>simply a comma was added, and with a small probability an exclamation mark, question mark or semicolon was added.</w:t>
       </w:r>
       <w:r>
         <w:t xml:space="preserve"> Using this naïve generation method and 30 hidden states</w:t>
@@ -3397,7 +3342,6 @@
         <w:rPr>
           <w:i/>
         </w:rPr>
-        <w:lastRenderedPageBreak/>
         <w:t>But seeing sauces patience do war,</w:t>
       </w:r>
     </w:p>
@@ -3785,6 +3729,7 @@
         <w:jc w:val="both"/>
       </w:pPr>
       <w:r>
+        <w:lastRenderedPageBreak/>
         <w:t xml:space="preserve">Comparing this sonnet to Sonnets A1-A5 which were generated with a different number of hidden states we see that the main difference is in the quality of the sentences. Sonnet A5 (50 Hidden States) yielded a similar number of </w:t>
       </w:r>
       <w:r>
@@ -3803,7 +3748,6 @@
           <w:b/>
           <w:sz w:val="26"/>
         </w:rPr>
-        <w:lastRenderedPageBreak/>
         <w:t>5. Addition</w:t>
       </w:r>
       <w:r>
@@ -4170,21 +4114,7 @@
         <w:rPr>
           <w:i/>
         </w:rPr>
-        <w:t xml:space="preserve">Mine shows is </w:t>
-      </w:r>
-      <w:proofErr w:type="gramStart"/>
-      <w:r>
-        <w:rPr>
-          <w:i/>
-        </w:rPr>
-        <w:t>be</w:t>
-      </w:r>
-      <w:proofErr w:type="gramEnd"/>
-      <w:r>
-        <w:rPr>
-          <w:i/>
-        </w:rPr>
-        <w:t>,</w:t>
+        <w:t>Mine shows is be,</w:t>
       </w:r>
       <w:r>
         <w:rPr>
@@ -4248,21 +4178,7 @@
         <w:rPr>
           <w:i/>
         </w:rPr>
-        <w:t xml:space="preserve">And when may thy farther most </w:t>
-      </w:r>
-      <w:proofErr w:type="gramStart"/>
-      <w:r>
-        <w:rPr>
-          <w:i/>
-        </w:rPr>
-        <w:t>orphans</w:t>
-      </w:r>
-      <w:proofErr w:type="gramEnd"/>
-      <w:r>
-        <w:rPr>
-          <w:i/>
-        </w:rPr>
-        <w:t xml:space="preserve"> life,</w:t>
+        <w:t>And when may thy farther most orphans life,</w:t>
       </w:r>
     </w:p>
     <w:p>
@@ -4352,7 +4268,6 @@
         <w:jc w:val="both"/>
       </w:pPr>
       <w:r>
-        <w:lastRenderedPageBreak/>
         <w:t>As mentioned above, one</w:t>
       </w:r>
       <w:r>
@@ -4638,21 +4553,21 @@
         <w:rPr>
           <w:i/>
         </w:rPr>
-        <w:t xml:space="preserve">Which brief were kingdom my thy I </w:t>
+        <w:t xml:space="preserve">Which brief were kingdom </w:t>
       </w:r>
       <w:proofErr w:type="gramStart"/>
       <w:r>
         <w:rPr>
           <w:i/>
         </w:rPr>
-        <w:t>is</w:t>
+        <w:t>my thy</w:t>
       </w:r>
       <w:proofErr w:type="gramEnd"/>
       <w:r>
         <w:rPr>
           <w:i/>
         </w:rPr>
-        <w:t xml:space="preserve"> smell!</w:t>
+        <w:t xml:space="preserve"> I is smell!</w:t>
       </w:r>
       <w:r>
         <w:rPr>
@@ -5036,6 +4951,7 @@
         <w:rPr>
           <w:i/>
         </w:rPr>
+        <w:lastRenderedPageBreak/>
         <w:t>New but to of addition mistaking,</w:t>
       </w:r>
       <w:r>
@@ -5332,7 +5248,6 @@
         <w:jc w:val="both"/>
       </w:pPr>
       <w:r>
-        <w:lastRenderedPageBreak/>
         <w:t>Using meter and syllable count consistently generated better poem</w:t>
       </w:r>
       <w:r>
@@ -5466,21 +5381,7 @@
         <w:rPr>
           <w:b/>
         </w:rPr>
-        <w:t xml:space="preserve"> Part </w:t>
-      </w:r>
-      <w:proofErr w:type="gramStart"/>
-      <w:r>
-        <w:rPr>
-          <w:b/>
-        </w:rPr>
-        <w:t>Of</w:t>
-      </w:r>
-      <w:proofErr w:type="gramEnd"/>
-      <w:r>
-        <w:rPr>
-          <w:b/>
-        </w:rPr>
-        <w:t xml:space="preserve"> Speech (POS) Restraints</w:t>
+        <w:t xml:space="preserve"> Part Of Speech (POS) Restraints</w:t>
       </w:r>
     </w:p>
     <w:p>
@@ -5816,6 +5717,7 @@
         <w:rPr>
           <w:i/>
         </w:rPr>
+        <w:lastRenderedPageBreak/>
         <w:t>Breathed such as put and time were much assured,</w:t>
       </w:r>
     </w:p>
@@ -5922,7 +5824,6 @@
         <w:jc w:val="both"/>
       </w:pPr>
       <w:r>
-        <w:lastRenderedPageBreak/>
         <w:t>It’s much harder to evaluate the effect of the POS tagging restrictions, however it appears that in general this avoids some common grammatical mistakes which previous versions of our generation algorithm were encountering. For example</w:t>
       </w:r>
       <w:r>
@@ -6050,22 +5951,342 @@
         <w:rPr>
           <w:i/>
         </w:rPr>
-        <w:t xml:space="preserve">They </w:t>
+        <w:t>They rules myself my gifts and 'tis this mask,</w:t>
+      </w:r>
+    </w:p>
+    <w:p>
+      <w:pPr>
+        <w:pStyle w:val="NoSpacing"/>
+        <w:ind w:firstLine="851"/>
+        <w:rPr>
+          <w:i/>
+        </w:rPr>
+      </w:pPr>
+      <w:r>
+        <w:rPr>
+          <w:i/>
+        </w:rPr>
+        <w:t>And brand but pride for love have mollify,</w:t>
+      </w:r>
+    </w:p>
+    <w:p>
+      <w:pPr>
+        <w:pStyle w:val="NoSpacing"/>
+        <w:ind w:firstLine="851"/>
+        <w:rPr>
+          <w:i/>
+        </w:rPr>
+      </w:pPr>
+      <w:r>
+        <w:rPr>
+          <w:i/>
+        </w:rPr>
+        <w:t>Full plaints thy being men the dust of task,</w:t>
+      </w:r>
+    </w:p>
+    <w:p>
+      <w:pPr>
+        <w:pStyle w:val="NoSpacing"/>
+        <w:ind w:firstLine="851"/>
+        <w:rPr>
+          <w:i/>
+        </w:rPr>
+      </w:pPr>
+      <w:r>
+        <w:rPr>
+          <w:i/>
+        </w:rPr>
+        <w:t>Huge me breath they thou golden silent made!</w:t>
+      </w:r>
+    </w:p>
+    <w:p>
+      <w:pPr>
+        <w:pStyle w:val="NoSpacing"/>
+        <w:ind w:firstLine="851"/>
+        <w:rPr>
+          <w:i/>
+        </w:rPr>
+      </w:pPr>
+      <w:r>
+        <w:rPr>
+          <w:i/>
+        </w:rPr>
+        <w:t>Would bright contentment on a night of youth,</w:t>
+      </w:r>
+    </w:p>
+    <w:p>
+      <w:pPr>
+        <w:pStyle w:val="NoSpacing"/>
+        <w:ind w:firstLine="851"/>
+        <w:rPr>
+          <w:i/>
+        </w:rPr>
+      </w:pPr>
+      <w:r>
+        <w:rPr>
+          <w:i/>
+        </w:rPr>
+        <w:t>Led inward broke to pleasure to my shade,</w:t>
+      </w:r>
+    </w:p>
+    <w:p>
+      <w:pPr>
+        <w:pStyle w:val="NoSpacing"/>
+        <w:ind w:firstLine="851"/>
+        <w:rPr>
+          <w:i/>
+        </w:rPr>
+      </w:pPr>
+      <w:r>
+        <w:rPr>
+          <w:i/>
+        </w:rPr>
+        <w:t>Hill brief awhile a thou quick with my truth,</w:t>
+      </w:r>
+    </w:p>
+    <w:p>
+      <w:pPr>
+        <w:pStyle w:val="NoSpacing"/>
+        <w:ind w:firstLine="851"/>
+        <w:rPr>
+          <w:i/>
+        </w:rPr>
+      </w:pPr>
+      <w:proofErr w:type="spellStart"/>
+      <w:r>
+        <w:rPr>
+          <w:i/>
+        </w:rPr>
+        <w:t>Comptroll</w:t>
+      </w:r>
+      <w:proofErr w:type="spellEnd"/>
+      <w:r>
+        <w:rPr>
+          <w:i/>
+        </w:rPr>
+        <w:t xml:space="preserve"> </w:t>
+      </w:r>
+      <w:proofErr w:type="spellStart"/>
+      <w:r>
+        <w:rPr>
+          <w:i/>
+        </w:rPr>
+        <w:t>chopt</w:t>
+      </w:r>
+      <w:proofErr w:type="spellEnd"/>
+      <w:r>
+        <w:rPr>
+          <w:i/>
+        </w:rPr>
+        <w:t xml:space="preserve"> but it such be mouth to breast,</w:t>
+      </w:r>
+    </w:p>
+    <w:p>
+      <w:pPr>
+        <w:pStyle w:val="NoSpacing"/>
+        <w:ind w:firstLine="851"/>
+        <w:rPr>
+          <w:i/>
+        </w:rPr>
+      </w:pPr>
+      <w:r>
+        <w:rPr>
+          <w:i/>
+        </w:rPr>
+        <w:t>Has where kindle dangerous thou delight,</w:t>
+      </w:r>
+    </w:p>
+    <w:p>
+      <w:pPr>
+        <w:pStyle w:val="NoSpacing"/>
+        <w:ind w:firstLine="851"/>
+        <w:rPr>
+          <w:i/>
+        </w:rPr>
+      </w:pPr>
+      <w:r>
+        <w:rPr>
+          <w:i/>
+        </w:rPr>
+        <w:t>We whilst when critic leisure ghastly chest,</w:t>
+      </w:r>
+    </w:p>
+    <w:p>
+      <w:pPr>
+        <w:pStyle w:val="NoSpacing"/>
+        <w:ind w:firstLine="851"/>
+        <w:rPr>
+          <w:i/>
+        </w:rPr>
+      </w:pPr>
+      <w:r>
+        <w:rPr>
+          <w:i/>
+        </w:rPr>
+        <w:t>Me nor those other prouder my shall white,</w:t>
+      </w:r>
+    </w:p>
+    <w:p>
+      <w:pPr>
+        <w:pStyle w:val="NoSpacing"/>
+        <w:ind w:firstLine="851"/>
+        <w:rPr>
+          <w:i/>
+        </w:rPr>
+      </w:pPr>
+      <w:r>
+        <w:rPr>
+          <w:i/>
+        </w:rPr>
+        <w:t>Doubt to images they upon her time,</w:t>
+      </w:r>
+    </w:p>
+    <w:p>
+      <w:pPr>
+        <w:pStyle w:val="NoSpacing"/>
+        <w:ind w:firstLine="851"/>
+        <w:rPr>
+          <w:i/>
+        </w:rPr>
+      </w:pPr>
+      <w:r>
+        <w:rPr>
+          <w:i/>
+        </w:rPr>
+        <w:t xml:space="preserve">And thee who self your </w:t>
+      </w:r>
+      <w:proofErr w:type="spellStart"/>
+      <w:r>
+        <w:rPr>
+          <w:i/>
+        </w:rPr>
+        <w:t>lov'st</w:t>
+      </w:r>
+      <w:proofErr w:type="spellEnd"/>
+      <w:r>
+        <w:rPr>
+          <w:i/>
+        </w:rPr>
+        <w:t xml:space="preserve"> proud will prime.</w:t>
+      </w:r>
+    </w:p>
+    <w:p>
+      <w:pPr>
+        <w:pStyle w:val="NoSpacing"/>
+        <w:ind w:firstLine="851"/>
+        <w:rPr>
+          <w:i/>
+        </w:rPr>
+      </w:pPr>
+    </w:p>
+    <w:p>
+      <w:pPr>
+        <w:pStyle w:val="NoSpacing"/>
+        <w:ind w:firstLine="851"/>
+        <w:rPr>
+          <w:i/>
+          <w:u w:val="single"/>
+        </w:rPr>
+      </w:pPr>
+      <w:r>
+        <w:rPr>
+          <w:i/>
+          <w:u w:val="single"/>
+        </w:rPr>
+        <w:t>Sonnet 6</w:t>
+      </w:r>
+    </w:p>
+    <w:p>
+      <w:pPr>
+        <w:pStyle w:val="NoSpacing"/>
+        <w:ind w:firstLine="851"/>
+        <w:rPr>
+          <w:i/>
+          <w:u w:val="single"/>
+        </w:rPr>
+      </w:pPr>
+    </w:p>
+    <w:p>
+      <w:pPr>
+        <w:pStyle w:val="NoSpacing"/>
+        <w:ind w:firstLine="851"/>
+        <w:rPr>
+          <w:i/>
+        </w:rPr>
+      </w:pPr>
+      <w:r>
+        <w:rPr>
+          <w:i/>
+        </w:rPr>
+        <w:t>Thy monument of each from middle speak,</w:t>
+      </w:r>
+    </w:p>
+    <w:p>
+      <w:pPr>
+        <w:pStyle w:val="NoSpacing"/>
+        <w:ind w:firstLine="851"/>
+        <w:rPr>
+          <w:i/>
+        </w:rPr>
+      </w:pPr>
+      <w:r>
+        <w:rPr>
+          <w:i/>
+        </w:rPr>
+        <w:t xml:space="preserve">Depraves times </w:t>
+      </w:r>
+      <w:proofErr w:type="spellStart"/>
+      <w:r>
+        <w:rPr>
+          <w:i/>
+        </w:rPr>
+        <w:t>o'erworn</w:t>
+      </w:r>
+      <w:proofErr w:type="spellEnd"/>
+      <w:r>
+        <w:rPr>
+          <w:i/>
+        </w:rPr>
+        <w:t xml:space="preserve"> of came to wrong,</w:t>
+      </w:r>
+    </w:p>
+    <w:p>
+      <w:pPr>
+        <w:pStyle w:val="NoSpacing"/>
+        <w:ind w:firstLine="851"/>
+        <w:rPr>
+          <w:i/>
+        </w:rPr>
+      </w:pPr>
+      <w:r>
+        <w:rPr>
+          <w:i/>
+        </w:rPr>
+        <w:t>Hill but have I have can five filled or break,</w:t>
+      </w:r>
+    </w:p>
+    <w:p>
+      <w:pPr>
+        <w:pStyle w:val="NoSpacing"/>
+        <w:ind w:firstLine="851"/>
+        <w:rPr>
+          <w:i/>
+        </w:rPr>
+      </w:pPr>
+      <w:r>
+        <w:rPr>
+          <w:i/>
+        </w:rPr>
+        <w:t xml:space="preserve">Do many shine of bird from thee to </w:t>
       </w:r>
       <w:proofErr w:type="gramStart"/>
       <w:r>
         <w:rPr>
           <w:i/>
         </w:rPr>
-        <w:t>rules</w:t>
+        <w:t>tongue,</w:t>
       </w:r>
       <w:proofErr w:type="gramEnd"/>
-      <w:r>
-        <w:rPr>
-          <w:i/>
-        </w:rPr>
-        <w:t xml:space="preserve"> myself my gifts and 'tis this mask,</w:t>
-      </w:r>
     </w:p>
     <w:p>
       <w:pPr>
@@ -6079,7 +6300,7 @@
         <w:rPr>
           <w:i/>
         </w:rPr>
-        <w:t>And brand but pride for love have mollify,</w:t>
+        <w:t>Shall whose should hours have ah see her light,</w:t>
       </w:r>
     </w:p>
     <w:p>
@@ -6094,7 +6315,7 @@
         <w:rPr>
           <w:i/>
         </w:rPr>
-        <w:t>Full plaints thy being men the dust of task,</w:t>
+        <w:t>But glass to is his weary and of bent,</w:t>
       </w:r>
     </w:p>
     <w:p>
@@ -6109,7 +6330,21 @@
         <w:rPr>
           <w:i/>
         </w:rPr>
-        <w:t>Huge me breath they thou golden silent made!</w:t>
+        <w:t xml:space="preserve">Friend's nor </w:t>
+      </w:r>
+      <w:proofErr w:type="spellStart"/>
+      <w:r>
+        <w:rPr>
+          <w:i/>
+        </w:rPr>
+        <w:t>i'll</w:t>
+      </w:r>
+      <w:proofErr w:type="spellEnd"/>
+      <w:r>
+        <w:rPr>
+          <w:i/>
+        </w:rPr>
+        <w:t xml:space="preserve"> finishing hath catch self quite?</w:t>
       </w:r>
     </w:p>
     <w:p>
@@ -6124,7 +6359,7 @@
         <w:rPr>
           <w:i/>
         </w:rPr>
-        <w:t>Would bright contentment on a night of youth,</w:t>
+        <w:t>Though dear subject a greatest discontent?</w:t>
       </w:r>
     </w:p>
     <w:p>
@@ -6139,7 +6374,7 @@
         <w:rPr>
           <w:i/>
         </w:rPr>
-        <w:t>Led inward broke to pleasure to my shade,</w:t>
+        <w:t>Cruelty speaking nothing sad her sever,</w:t>
       </w:r>
     </w:p>
     <w:p>
@@ -6154,7 +6389,7 @@
         <w:rPr>
           <w:i/>
         </w:rPr>
-        <w:t>Hill brief awhile a thou quick with my truth,</w:t>
+        <w:t>Fled clock fled eloquence let the heaven,</w:t>
       </w:r>
     </w:p>
     <w:p>
@@ -6165,33 +6400,25 @@
           <w:i/>
         </w:rPr>
       </w:pPr>
+      <w:r>
+        <w:rPr>
+          <w:i/>
+        </w:rPr>
+        <w:t xml:space="preserve">Would annexed pride the ripening </w:t>
+      </w:r>
       <w:proofErr w:type="spellStart"/>
       <w:r>
         <w:rPr>
           <w:i/>
         </w:rPr>
-        <w:t>Comptroll</w:t>
+        <w:t>persever</w:t>
       </w:r>
       <w:proofErr w:type="spellEnd"/>
       <w:r>
         <w:rPr>
           <w:i/>
         </w:rPr>
-        <w:t xml:space="preserve"> </w:t>
-      </w:r>
-      <w:proofErr w:type="spellStart"/>
-      <w:r>
-        <w:rPr>
-          <w:i/>
-        </w:rPr>
-        <w:t>chopt</w:t>
-      </w:r>
-      <w:proofErr w:type="spellEnd"/>
-      <w:r>
-        <w:rPr>
-          <w:i/>
-        </w:rPr>
-        <w:t xml:space="preserve"> but it such be mouth to breast,</w:t>
+        <w:t>,</w:t>
       </w:r>
     </w:p>
     <w:p>
@@ -6206,7 +6433,7 @@
         <w:rPr>
           <w:i/>
         </w:rPr>
-        <w:t>Has where kindle dangerous thou delight,</w:t>
+        <w:t>Conspire lest whate'er be to even,</w:t>
       </w:r>
     </w:p>
     <w:p>
@@ -6221,7 +6448,7 @@
         <w:rPr>
           <w:i/>
         </w:rPr>
-        <w:t>We whilst when critic leisure ghastly chest,</w:t>
+        <w:t>Her give to stones thy beauty and my heart,</w:t>
       </w:r>
     </w:p>
     <w:p>
@@ -6236,376 +6463,7 @@
         <w:rPr>
           <w:i/>
         </w:rPr>
-        <w:t xml:space="preserve">Me nor those other prouder </w:t>
-      </w:r>
-      <w:proofErr w:type="gramStart"/>
-      <w:r>
-        <w:rPr>
-          <w:i/>
-        </w:rPr>
-        <w:t>my</w:t>
-      </w:r>
-      <w:proofErr w:type="gramEnd"/>
-      <w:r>
-        <w:rPr>
-          <w:i/>
-        </w:rPr>
-        <w:t xml:space="preserve"> shall white,</w:t>
-      </w:r>
-    </w:p>
-    <w:p>
-      <w:pPr>
-        <w:pStyle w:val="NoSpacing"/>
-        <w:ind w:firstLine="851"/>
-        <w:rPr>
-          <w:i/>
-        </w:rPr>
-      </w:pPr>
-      <w:r>
-        <w:rPr>
-          <w:i/>
-        </w:rPr>
-        <w:t>Doubt to images they upon her time,</w:t>
-      </w:r>
-    </w:p>
-    <w:p>
-      <w:pPr>
-        <w:pStyle w:val="NoSpacing"/>
-        <w:ind w:firstLine="851"/>
-        <w:rPr>
-          <w:i/>
-        </w:rPr>
-      </w:pPr>
-      <w:r>
-        <w:rPr>
-          <w:i/>
-        </w:rPr>
-        <w:t xml:space="preserve">And thee who self your </w:t>
-      </w:r>
-      <w:proofErr w:type="spellStart"/>
-      <w:r>
-        <w:rPr>
-          <w:i/>
-        </w:rPr>
-        <w:t>lov'st</w:t>
-      </w:r>
-      <w:proofErr w:type="spellEnd"/>
-      <w:r>
-        <w:rPr>
-          <w:i/>
-        </w:rPr>
-        <w:t xml:space="preserve"> proud will prime.</w:t>
-      </w:r>
-    </w:p>
-    <w:p>
-      <w:pPr>
-        <w:pStyle w:val="NoSpacing"/>
-        <w:ind w:firstLine="851"/>
-        <w:rPr>
-          <w:i/>
-        </w:rPr>
-      </w:pPr>
-    </w:p>
-    <w:p>
-      <w:pPr>
-        <w:pStyle w:val="NoSpacing"/>
-        <w:ind w:firstLine="851"/>
-        <w:rPr>
-          <w:i/>
-          <w:u w:val="single"/>
-        </w:rPr>
-      </w:pPr>
-      <w:r>
-        <w:rPr>
-          <w:i/>
-          <w:u w:val="single"/>
-        </w:rPr>
-        <w:t>Sonnet 6</w:t>
-      </w:r>
-    </w:p>
-    <w:p>
-      <w:pPr>
-        <w:pStyle w:val="NoSpacing"/>
-        <w:ind w:firstLine="851"/>
-        <w:rPr>
-          <w:i/>
-          <w:u w:val="single"/>
-        </w:rPr>
-      </w:pPr>
-    </w:p>
-    <w:p>
-      <w:pPr>
-        <w:pStyle w:val="NoSpacing"/>
-        <w:ind w:firstLine="851"/>
-        <w:rPr>
-          <w:i/>
-        </w:rPr>
-      </w:pPr>
-      <w:r>
-        <w:rPr>
-          <w:i/>
-        </w:rPr>
-        <w:t>Thy monument of each from middle speak,</w:t>
-      </w:r>
-    </w:p>
-    <w:p>
-      <w:pPr>
-        <w:pStyle w:val="NoSpacing"/>
-        <w:ind w:firstLine="851"/>
-        <w:rPr>
-          <w:i/>
-        </w:rPr>
-      </w:pPr>
-      <w:r>
-        <w:rPr>
-          <w:i/>
-        </w:rPr>
-        <w:t xml:space="preserve">Depraves times </w:t>
-      </w:r>
-      <w:proofErr w:type="spellStart"/>
-      <w:r>
-        <w:rPr>
-          <w:i/>
-        </w:rPr>
-        <w:t>o'erworn</w:t>
-      </w:r>
-      <w:proofErr w:type="spellEnd"/>
-      <w:r>
-        <w:rPr>
-          <w:i/>
-        </w:rPr>
-        <w:t xml:space="preserve"> of came to wrong,</w:t>
-      </w:r>
-    </w:p>
-    <w:p>
-      <w:pPr>
-        <w:pStyle w:val="NoSpacing"/>
-        <w:ind w:firstLine="851"/>
-        <w:rPr>
-          <w:i/>
-        </w:rPr>
-      </w:pPr>
-      <w:r>
-        <w:rPr>
-          <w:i/>
-        </w:rPr>
-        <w:t>Hill but have I have can five filled or break,</w:t>
-      </w:r>
-    </w:p>
-    <w:p>
-      <w:pPr>
-        <w:pStyle w:val="NoSpacing"/>
-        <w:ind w:firstLine="851"/>
-        <w:rPr>
-          <w:i/>
-        </w:rPr>
-      </w:pPr>
-      <w:r>
-        <w:rPr>
-          <w:i/>
-        </w:rPr>
-        <w:t xml:space="preserve">Do many shine of bird from thee to </w:t>
-      </w:r>
-      <w:proofErr w:type="gramStart"/>
-      <w:r>
-        <w:rPr>
-          <w:i/>
-        </w:rPr>
-        <w:t>tongue,</w:t>
-      </w:r>
-      <w:proofErr w:type="gramEnd"/>
-    </w:p>
-    <w:p>
-      <w:pPr>
-        <w:pStyle w:val="NoSpacing"/>
-        <w:ind w:firstLine="851"/>
-        <w:rPr>
-          <w:i/>
-        </w:rPr>
-      </w:pPr>
-      <w:r>
-        <w:rPr>
-          <w:i/>
-        </w:rPr>
-        <w:t>Shall whose should hours have ah see her light,</w:t>
-      </w:r>
-    </w:p>
-    <w:p>
-      <w:pPr>
-        <w:pStyle w:val="NoSpacing"/>
-        <w:ind w:firstLine="851"/>
-        <w:rPr>
-          <w:i/>
-        </w:rPr>
-      </w:pPr>
-      <w:r>
-        <w:rPr>
-          <w:i/>
-        </w:rPr>
-        <w:t>But glass to is his weary and of bent,</w:t>
-      </w:r>
-    </w:p>
-    <w:p>
-      <w:pPr>
-        <w:pStyle w:val="NoSpacing"/>
-        <w:ind w:firstLine="851"/>
-        <w:rPr>
-          <w:i/>
-        </w:rPr>
-      </w:pPr>
-      <w:r>
-        <w:rPr>
-          <w:i/>
-        </w:rPr>
-        <w:t xml:space="preserve">Friend's nor </w:t>
-      </w:r>
-      <w:proofErr w:type="spellStart"/>
-      <w:r>
-        <w:rPr>
-          <w:i/>
-        </w:rPr>
-        <w:t>i'll</w:t>
-      </w:r>
-      <w:proofErr w:type="spellEnd"/>
-      <w:r>
-        <w:rPr>
-          <w:i/>
-        </w:rPr>
-        <w:t xml:space="preserve"> finishing hath catch self quite?</w:t>
-      </w:r>
-    </w:p>
-    <w:p>
-      <w:pPr>
-        <w:pStyle w:val="NoSpacing"/>
-        <w:ind w:firstLine="851"/>
-        <w:rPr>
-          <w:i/>
-        </w:rPr>
-      </w:pPr>
-      <w:r>
-        <w:rPr>
-          <w:i/>
-        </w:rPr>
-        <w:t>Though dear subject a greatest discontent?</w:t>
-      </w:r>
-    </w:p>
-    <w:p>
-      <w:pPr>
-        <w:pStyle w:val="NoSpacing"/>
-        <w:ind w:firstLine="851"/>
-        <w:rPr>
-          <w:i/>
-        </w:rPr>
-      </w:pPr>
-      <w:r>
-        <w:rPr>
-          <w:i/>
-        </w:rPr>
-        <w:lastRenderedPageBreak/>
-        <w:t>Cruelty speaking nothing sad her sever,</w:t>
-      </w:r>
-    </w:p>
-    <w:p>
-      <w:pPr>
-        <w:pStyle w:val="NoSpacing"/>
-        <w:ind w:firstLine="851"/>
-        <w:rPr>
-          <w:i/>
-        </w:rPr>
-      </w:pPr>
-      <w:r>
-        <w:rPr>
-          <w:i/>
-        </w:rPr>
-        <w:t>Fled clock fled eloquence let the heaven,</w:t>
-      </w:r>
-    </w:p>
-    <w:p>
-      <w:pPr>
-        <w:pStyle w:val="NoSpacing"/>
-        <w:ind w:firstLine="851"/>
-        <w:rPr>
-          <w:i/>
-        </w:rPr>
-      </w:pPr>
-      <w:r>
-        <w:rPr>
-          <w:i/>
-        </w:rPr>
-        <w:t xml:space="preserve">Would annexed pride the ripening </w:t>
-      </w:r>
-      <w:proofErr w:type="spellStart"/>
-      <w:r>
-        <w:rPr>
-          <w:i/>
-        </w:rPr>
-        <w:t>persever</w:t>
-      </w:r>
-      <w:proofErr w:type="spellEnd"/>
-      <w:r>
-        <w:rPr>
-          <w:i/>
-        </w:rPr>
-        <w:t>,</w:t>
-      </w:r>
-    </w:p>
-    <w:p>
-      <w:pPr>
-        <w:pStyle w:val="NoSpacing"/>
-        <w:ind w:firstLine="851"/>
-        <w:rPr>
-          <w:i/>
-        </w:rPr>
-      </w:pPr>
-      <w:r>
-        <w:rPr>
-          <w:i/>
-        </w:rPr>
-        <w:t>Conspire lest whate'er be to even,</w:t>
-      </w:r>
-    </w:p>
-    <w:p>
-      <w:pPr>
-        <w:pStyle w:val="NoSpacing"/>
-        <w:ind w:firstLine="851"/>
-        <w:rPr>
-          <w:i/>
-        </w:rPr>
-      </w:pPr>
-      <w:r>
-        <w:rPr>
-          <w:i/>
-        </w:rPr>
-        <w:t>Her give to stones thy beauty and my heart,</w:t>
-      </w:r>
-    </w:p>
-    <w:p>
-      <w:pPr>
-        <w:pStyle w:val="NoSpacing"/>
-        <w:ind w:firstLine="851"/>
-        <w:rPr>
-          <w:i/>
-        </w:rPr>
-      </w:pPr>
-      <w:r>
-        <w:rPr>
-          <w:i/>
-        </w:rPr>
-        <w:t xml:space="preserve">She </w:t>
-      </w:r>
-      <w:proofErr w:type="gramStart"/>
-      <w:r>
-        <w:rPr>
-          <w:i/>
-        </w:rPr>
-        <w:t>grace</w:t>
-      </w:r>
-      <w:proofErr w:type="gramEnd"/>
-      <w:r>
-        <w:rPr>
-          <w:i/>
-        </w:rPr>
-        <w:t xml:space="preserve"> and why but own your leach my part.</w:t>
+        <w:t>She grace and why but own your leach my part.</w:t>
       </w:r>
     </w:p>
     <w:p>
@@ -6730,7 +6588,7 @@
               </w:tblPr>
               <w:tblGrid>
                 <w:gridCol w:w="322"/>
-                <w:gridCol w:w="9038"/>
+                <w:gridCol w:w="9128"/>
               </w:tblGrid>
               <w:tr>
                 <w:trPr>
@@ -6949,6 +6807,7 @@
         <w:rPr>
           <w:i/>
         </w:rPr>
+        <w:lastRenderedPageBreak/>
         <w:t>Worth hate tables why thy so a speed thy know minds,</w:t>
       </w:r>
     </w:p>
@@ -7033,1355 +6892,1194 @@
         <w:rPr>
           <w:i/>
         </w:rPr>
-        <w:t xml:space="preserve">O those it </w:t>
-      </w:r>
+        <w:t>O those it praise thou all thither tie thine of love.</w:t>
+      </w:r>
+    </w:p>
+    <w:p>
+      <w:pPr>
+        <w:pStyle w:val="NoSpacing"/>
+        <w:rPr>
+          <w:i/>
+        </w:rPr>
+      </w:pPr>
       <w:proofErr w:type="gramStart"/>
       <w:r>
         <w:rPr>
           <w:i/>
         </w:rPr>
-        <w:t>praise</w:t>
+        <w:t>Cloud something as if new sing</w:t>
       </w:r>
       <w:proofErr w:type="gramEnd"/>
       <w:r>
         <w:rPr>
           <w:i/>
         </w:rPr>
-        <w:t xml:space="preserve"> thou all thither tie thine of love.</w:t>
-      </w:r>
-    </w:p>
-    <w:p>
-      <w:pPr>
-        <w:pStyle w:val="NoSpacing"/>
-        <w:rPr>
-          <w:i/>
-        </w:rPr>
-      </w:pPr>
-      <w:r>
-        <w:rPr>
-          <w:i/>
-        </w:rPr>
-        <w:t xml:space="preserve">Cloud something as if new sing </w:t>
+        <w:t xml:space="preserve"> lovers rhetoric kind,</w:t>
+      </w:r>
+    </w:p>
+    <w:p>
+      <w:pPr>
+        <w:pStyle w:val="NoSpacing"/>
+        <w:rPr>
+          <w:i/>
+        </w:rPr>
+      </w:pPr>
+      <w:r>
+        <w:rPr>
+          <w:i/>
+        </w:rPr>
+        <w:t>That every my new self in lost sweet doth but kind life rank bright,</w:t>
+      </w:r>
+    </w:p>
+    <w:p>
+      <w:pPr>
+        <w:pStyle w:val="NoSpacing"/>
+        <w:rPr>
+          <w:i/>
+        </w:rPr>
+      </w:pPr>
+      <w:r>
+        <w:rPr>
+          <w:i/>
+        </w:rPr>
+        <w:t xml:space="preserve">No things so </w:t>
       </w:r>
       <w:proofErr w:type="gramStart"/>
       <w:r>
         <w:rPr>
           <w:i/>
         </w:rPr>
-        <w:t>lovers</w:t>
+        <w:t>thy you</w:t>
       </w:r>
       <w:proofErr w:type="gramEnd"/>
       <w:r>
         <w:rPr>
           <w:i/>
         </w:rPr>
-        <w:t xml:space="preserve"> rhetoric kind,</w:t>
-      </w:r>
-    </w:p>
-    <w:p>
-      <w:pPr>
-        <w:pStyle w:val="NoSpacing"/>
-        <w:rPr>
-          <w:i/>
-        </w:rPr>
-      </w:pPr>
-      <w:r>
-        <w:rPr>
-          <w:i/>
-        </w:rPr>
-        <w:t xml:space="preserve">That </w:t>
+        <w:t xml:space="preserve"> takes rich my told?</w:t>
+      </w:r>
+    </w:p>
+    <w:p>
+      <w:pPr>
+        <w:pStyle w:val="NoSpacing"/>
+        <w:rPr>
+          <w:i/>
+        </w:rPr>
+      </w:pPr>
+      <w:r>
+        <w:rPr>
+          <w:i/>
+        </w:rPr>
+        <w:t xml:space="preserve">Thy this from own by women's king have to </w:t>
+      </w:r>
+      <w:proofErr w:type="spellStart"/>
+      <w:r>
+        <w:rPr>
+          <w:i/>
+        </w:rPr>
+        <w:t>to</w:t>
+      </w:r>
+      <w:proofErr w:type="spellEnd"/>
+      <w:r>
+        <w:rPr>
+          <w:i/>
+        </w:rPr>
+        <w:t xml:space="preserve"> begin.</w:t>
+      </w:r>
+    </w:p>
+    <w:p>
+      <w:pPr>
+        <w:rPr>
+          <w:i/>
+          <w:u w:val="single"/>
+        </w:rPr>
+      </w:pPr>
+    </w:p>
+    <w:p>
+      <w:pPr>
+        <w:rPr>
+          <w:i/>
+          <w:u w:val="single"/>
+        </w:rPr>
+      </w:pPr>
+      <w:r>
+        <w:rPr>
+          <w:i/>
+          <w:u w:val="single"/>
+        </w:rPr>
+        <w:t>Sonnet A</w:t>
+      </w:r>
+      <w:r>
+        <w:rPr>
+          <w:i/>
+          <w:u w:val="single"/>
+        </w:rPr>
+        <w:t>2</w:t>
+      </w:r>
+      <w:r>
+        <w:rPr>
+          <w:i/>
+          <w:u w:val="single"/>
+        </w:rPr>
+        <w:t xml:space="preserve"> (15 Hidden States)</w:t>
+      </w:r>
+    </w:p>
+    <w:p>
+      <w:pPr>
+        <w:pStyle w:val="NoSpacing"/>
+        <w:rPr>
+          <w:i/>
+        </w:rPr>
+      </w:pPr>
+      <w:r>
+        <w:rPr>
+          <w:i/>
+        </w:rPr>
+        <w:t>How that mine define,</w:t>
+      </w:r>
+    </w:p>
+    <w:p>
+      <w:pPr>
+        <w:pStyle w:val="NoSpacing"/>
+        <w:rPr>
+          <w:i/>
+        </w:rPr>
+      </w:pPr>
+      <w:r>
+        <w:rPr>
+          <w:i/>
+        </w:rPr>
+        <w:t xml:space="preserve">Growth guilty the stop golden love I bring </w:t>
+      </w:r>
+      <w:proofErr w:type="spellStart"/>
+      <w:r>
+        <w:rPr>
+          <w:i/>
+        </w:rPr>
+        <w:t>consum'st</w:t>
+      </w:r>
+      <w:proofErr w:type="spellEnd"/>
+      <w:r>
+        <w:rPr>
+          <w:i/>
+        </w:rPr>
+        <w:t xml:space="preserve"> each bear heaven I is he a old fair time;</w:t>
+      </w:r>
+    </w:p>
+    <w:p>
+      <w:pPr>
+        <w:pStyle w:val="NoSpacing"/>
+        <w:rPr>
+          <w:i/>
+        </w:rPr>
+      </w:pPr>
+      <w:r>
+        <w:rPr>
+          <w:i/>
+        </w:rPr>
+        <w:t>While fitted,</w:t>
+      </w:r>
+    </w:p>
+    <w:p>
+      <w:pPr>
+        <w:pStyle w:val="NoSpacing"/>
+        <w:rPr>
+          <w:i/>
+        </w:rPr>
+      </w:pPr>
+      <w:r>
+        <w:rPr>
+          <w:i/>
+        </w:rPr>
+        <w:t>But in hand end,</w:t>
+      </w:r>
+    </w:p>
+    <w:p>
+      <w:pPr>
+        <w:pStyle w:val="NoSpacing"/>
+        <w:rPr>
+          <w:i/>
+        </w:rPr>
+      </w:pPr>
+      <w:r>
+        <w:rPr>
+          <w:i/>
+        </w:rPr>
+        <w:t>That sweet late away cries,</w:t>
+      </w:r>
+    </w:p>
+    <w:p>
+      <w:pPr>
+        <w:pStyle w:val="NoSpacing"/>
+        <w:rPr>
+          <w:i/>
+        </w:rPr>
+      </w:pPr>
+      <w:r>
+        <w:rPr>
+          <w:i/>
+        </w:rPr>
+        <w:t>Or fear on man although for be function his increase,</w:t>
+      </w:r>
+    </w:p>
+    <w:p>
+      <w:pPr>
+        <w:pStyle w:val="NoSpacing"/>
+        <w:rPr>
+          <w:i/>
+        </w:rPr>
+      </w:pPr>
+      <w:r>
+        <w:rPr>
+          <w:i/>
+        </w:rPr>
+        <w:t xml:space="preserve">Numbers so I laid </w:t>
+      </w:r>
+      <w:proofErr w:type="spellStart"/>
+      <w:r>
+        <w:rPr>
+          <w:i/>
+        </w:rPr>
+        <w:t>helen's</w:t>
+      </w:r>
+      <w:proofErr w:type="spellEnd"/>
+      <w:r>
+        <w:rPr>
+          <w:i/>
+        </w:rPr>
+        <w:t xml:space="preserve"> with not grant motion fortune sweet-seasoned yet fearfully with do not,</w:t>
+      </w:r>
+    </w:p>
+    <w:p>
+      <w:pPr>
+        <w:pStyle w:val="NoSpacing"/>
+        <w:rPr>
+          <w:i/>
+        </w:rPr>
+      </w:pPr>
+      <w:r>
+        <w:rPr>
+          <w:i/>
+        </w:rPr>
+        <w:t>And doth too are of few me beauty his thing white use?</w:t>
+      </w:r>
+    </w:p>
+    <w:p>
+      <w:pPr>
+        <w:pStyle w:val="NoSpacing"/>
+        <w:rPr>
+          <w:i/>
+        </w:rPr>
+      </w:pPr>
+      <w:r>
+        <w:rPr>
+          <w:i/>
+        </w:rPr>
+        <w:t>To a to my just war works fair pay but the eye thy aye look drawn doth she in lawful it first self fair cured,</w:t>
+      </w:r>
+    </w:p>
+    <w:p>
+      <w:pPr>
+        <w:pStyle w:val="NoSpacing"/>
+        <w:rPr>
+          <w:i/>
+        </w:rPr>
+      </w:pPr>
+      <w:r>
+        <w:rPr>
+          <w:i/>
+        </w:rPr>
+        <w:t>And time's judgement despise,</w:t>
+      </w:r>
+    </w:p>
+    <w:p>
+      <w:pPr>
+        <w:pStyle w:val="NoSpacing"/>
+        <w:rPr>
+          <w:i/>
+        </w:rPr>
+      </w:pPr>
+      <w:r>
+        <w:rPr>
+          <w:i/>
+        </w:rPr>
+        <w:t>From lest kind my on say die never like wardrobe it thy,</w:t>
+      </w:r>
+    </w:p>
+    <w:p>
+      <w:pPr>
+        <w:pStyle w:val="NoSpacing"/>
+        <w:rPr>
+          <w:i/>
+        </w:rPr>
+      </w:pPr>
+      <w:r>
+        <w:rPr>
+          <w:i/>
+        </w:rPr>
+        <w:t>Shall all-oblivious my so!</w:t>
+      </w:r>
+    </w:p>
+    <w:p>
+      <w:pPr>
+        <w:pStyle w:val="NoSpacing"/>
+        <w:rPr>
+          <w:i/>
+        </w:rPr>
+      </w:pPr>
+      <w:r>
+        <w:rPr>
+          <w:i/>
+        </w:rPr>
+        <w:t>The thou want truth matter,</w:t>
+      </w:r>
+    </w:p>
+    <w:p>
+      <w:pPr>
+        <w:pStyle w:val="NoSpacing"/>
+        <w:rPr>
+          <w:i/>
+        </w:rPr>
+      </w:pPr>
+      <w:r>
+        <w:rPr>
+          <w:i/>
+        </w:rPr>
+        <w:t>Where not winter thence virtue assure with thus as tongues heats moan.</w:t>
+      </w:r>
+    </w:p>
+    <w:p>
+      <w:pPr>
+        <w:pStyle w:val="NoSpacing"/>
+        <w:rPr>
+          <w:i/>
+        </w:rPr>
+      </w:pPr>
+    </w:p>
+    <w:p>
+      <w:pPr>
+        <w:rPr>
+          <w:i/>
+          <w:u w:val="single"/>
+        </w:rPr>
+      </w:pPr>
+      <w:r>
+        <w:rPr>
+          <w:i/>
+          <w:u w:val="single"/>
+        </w:rPr>
+        <w:t>Sonnet A</w:t>
+      </w:r>
+      <w:r>
+        <w:rPr>
+          <w:i/>
+          <w:u w:val="single"/>
+        </w:rPr>
+        <w:t>3</w:t>
+      </w:r>
+      <w:r>
+        <w:rPr>
+          <w:i/>
+          <w:u w:val="single"/>
+        </w:rPr>
+        <w:t xml:space="preserve"> (20 Hidden States)</w:t>
+      </w:r>
+    </w:p>
+    <w:p>
+      <w:pPr>
+        <w:pStyle w:val="NoSpacing"/>
+        <w:rPr>
+          <w:i/>
+        </w:rPr>
+      </w:pPr>
+      <w:r>
+        <w:rPr>
+          <w:i/>
+        </w:rPr>
+        <w:t>Will therefore I the ornament as for of breast fading own excel,</w:t>
+      </w:r>
+    </w:p>
+    <w:p>
+      <w:pPr>
+        <w:pStyle w:val="NoSpacing"/>
+        <w:rPr>
+          <w:i/>
+        </w:rPr>
+      </w:pPr>
+      <w:proofErr w:type="spellStart"/>
+      <w:r>
+        <w:rPr>
+          <w:i/>
+        </w:rPr>
+        <w:t>Th</w:t>
+      </w:r>
+      <w:proofErr w:type="spellEnd"/>
+      <w:r>
+        <w:rPr>
+          <w:i/>
+        </w:rPr>
+        <w:t>' didst ripe way,</w:t>
+      </w:r>
+    </w:p>
+    <w:p>
+      <w:pPr>
+        <w:pStyle w:val="NoSpacing"/>
+        <w:rPr>
+          <w:i/>
+        </w:rPr>
+      </w:pPr>
+      <w:r>
+        <w:rPr>
+          <w:i/>
+        </w:rPr>
+        <w:t>The form a be store,</w:t>
+      </w:r>
+    </w:p>
+    <w:p>
+      <w:pPr>
+        <w:pStyle w:val="NoSpacing"/>
+        <w:rPr>
+          <w:i/>
+        </w:rPr>
+      </w:pPr>
+      <w:r>
+        <w:rPr>
+          <w:i/>
+        </w:rPr>
+        <w:t>That merit wires eye riches plead thee deeds,</w:t>
+      </w:r>
+    </w:p>
+    <w:p>
+      <w:pPr>
+        <w:pStyle w:val="NoSpacing"/>
+        <w:rPr>
+          <w:i/>
+        </w:rPr>
+      </w:pPr>
+      <w:r>
+        <w:rPr>
+          <w:i/>
+        </w:rPr>
+        <w:t>For the hand of much be thee!</w:t>
+      </w:r>
+    </w:p>
+    <w:p>
+      <w:pPr>
+        <w:pStyle w:val="NoSpacing"/>
+        <w:rPr>
+          <w:i/>
+        </w:rPr>
+      </w:pPr>
+      <w:r>
+        <w:rPr>
+          <w:i/>
+        </w:rPr>
+        <w:t>And purpose bide,</w:t>
+      </w:r>
+    </w:p>
+    <w:p>
+      <w:pPr>
+        <w:pStyle w:val="NoSpacing"/>
+        <w:rPr>
+          <w:i/>
+        </w:rPr>
+      </w:pPr>
+      <w:r>
+        <w:rPr>
+          <w:i/>
+        </w:rPr>
+        <w:t>And thy these a have but that sight,</w:t>
+      </w:r>
+    </w:p>
+    <w:p>
+      <w:pPr>
+        <w:pStyle w:val="NoSpacing"/>
+        <w:rPr>
+          <w:i/>
+        </w:rPr>
+      </w:pPr>
+      <w:r>
+        <w:rPr>
+          <w:i/>
+        </w:rPr>
+        <w:t xml:space="preserve">Ah those beauty to </w:t>
+      </w:r>
+      <w:proofErr w:type="spellStart"/>
+      <w:r>
+        <w:rPr>
+          <w:i/>
+        </w:rPr>
+        <w:t>to</w:t>
+      </w:r>
+      <w:proofErr w:type="spellEnd"/>
+      <w:r>
+        <w:rPr>
+          <w:i/>
+        </w:rPr>
+        <w:t xml:space="preserve"> live,</w:t>
+      </w:r>
+    </w:p>
+    <w:p>
+      <w:pPr>
+        <w:pStyle w:val="NoSpacing"/>
+        <w:rPr>
+          <w:i/>
+        </w:rPr>
+      </w:pPr>
+      <w:r>
+        <w:rPr>
+          <w:i/>
+        </w:rPr>
+        <w:t>No wretch with cured,</w:t>
+      </w:r>
+    </w:p>
+    <w:p>
+      <w:pPr>
+        <w:pStyle w:val="NoSpacing"/>
+        <w:rPr>
+          <w:i/>
+        </w:rPr>
+      </w:pPr>
+      <w:r>
+        <w:rPr>
+          <w:i/>
+        </w:rPr>
+        <w:t>Though black reckon obsequious all did shall well your with wrinkles beauty my all every me well of fits;</w:t>
+      </w:r>
+    </w:p>
+    <w:p>
+      <w:pPr>
+        <w:pStyle w:val="NoSpacing"/>
+        <w:rPr>
+          <w:i/>
+        </w:rPr>
+      </w:pPr>
+      <w:r>
+        <w:rPr>
+          <w:i/>
+        </w:rPr>
+        <w:t>But locked on thence daily why hand wondrous quest youth,</w:t>
+      </w:r>
+    </w:p>
+    <w:p>
+      <w:pPr>
+        <w:pStyle w:val="NoSpacing"/>
+        <w:rPr>
+          <w:i/>
+        </w:rPr>
+      </w:pPr>
+      <w:r>
+        <w:rPr>
+          <w:i/>
+        </w:rPr>
+        <w:t>But where that the rarities ornament,</w:t>
+      </w:r>
+    </w:p>
+    <w:p>
+      <w:pPr>
+        <w:pStyle w:val="NoSpacing"/>
+        <w:rPr>
+          <w:i/>
+        </w:rPr>
+      </w:pPr>
+      <w:r>
+        <w:rPr>
+          <w:i/>
+        </w:rPr>
+        <w:t>Thrice in thou slander yet my I be so,</w:t>
+      </w:r>
+    </w:p>
+    <w:p>
+      <w:pPr>
+        <w:pStyle w:val="NoSpacing"/>
+        <w:rPr>
+          <w:i/>
+        </w:rPr>
+      </w:pPr>
+      <w:r>
+        <w:rPr>
+          <w:i/>
+        </w:rPr>
+        <w:t>To him sleep is a men doth right the am or and this wealth I hearsay longer.</w:t>
+      </w:r>
+    </w:p>
+    <w:p>
+      <w:pPr>
+        <w:pStyle w:val="NoSpacing"/>
+        <w:rPr>
+          <w:i/>
+        </w:rPr>
+      </w:pPr>
+    </w:p>
+    <w:p>
+      <w:pPr>
+        <w:rPr>
+          <w:i/>
+          <w:u w:val="single"/>
+        </w:rPr>
+      </w:pPr>
+      <w:r>
+        <w:rPr>
+          <w:i/>
+          <w:u w:val="single"/>
+        </w:rPr>
+        <w:t>Sonnet A</w:t>
+      </w:r>
+      <w:r>
+        <w:rPr>
+          <w:i/>
+          <w:u w:val="single"/>
+        </w:rPr>
+        <w:t>4</w:t>
+      </w:r>
+      <w:r>
+        <w:rPr>
+          <w:i/>
+          <w:u w:val="single"/>
+        </w:rPr>
+        <w:t xml:space="preserve"> (25 Hidden States)</w:t>
+      </w:r>
+    </w:p>
+    <w:p>
+      <w:pPr>
+        <w:pStyle w:val="NoSpacing"/>
+        <w:rPr>
+          <w:i/>
+        </w:rPr>
+      </w:pPr>
+      <w:r>
+        <w:rPr>
+          <w:i/>
+        </w:rPr>
+        <w:lastRenderedPageBreak/>
+        <w:t xml:space="preserve">In hath abundance mistress make woman by </w:t>
+      </w:r>
+      <w:proofErr w:type="spellStart"/>
+      <w:r>
+        <w:rPr>
+          <w:i/>
+        </w:rPr>
+        <w:t>december's</w:t>
+      </w:r>
+      <w:proofErr w:type="spellEnd"/>
+      <w:r>
+        <w:rPr>
+          <w:i/>
+        </w:rPr>
+        <w:t xml:space="preserve"> once counterfeit,</w:t>
+      </w:r>
+    </w:p>
+    <w:p>
+      <w:pPr>
+        <w:pStyle w:val="NoSpacing"/>
+        <w:rPr>
+          <w:i/>
+        </w:rPr>
+      </w:pPr>
+      <w:r>
+        <w:rPr>
+          <w:i/>
+        </w:rPr>
+        <w:t xml:space="preserve">My used be captain two would by </w:t>
+      </w:r>
+      <w:proofErr w:type="spellStart"/>
+      <w:r>
+        <w:rPr>
+          <w:i/>
+        </w:rPr>
+        <w:t>deserv'st</w:t>
+      </w:r>
+      <w:proofErr w:type="spellEnd"/>
+      <w:r>
+        <w:rPr>
+          <w:i/>
+        </w:rPr>
+        <w:t xml:space="preserve"> to treason,</w:t>
+      </w:r>
+    </w:p>
+    <w:p>
+      <w:pPr>
+        <w:pStyle w:val="NoSpacing"/>
+        <w:rPr>
+          <w:i/>
+        </w:rPr>
+      </w:pPr>
+      <w:r>
+        <w:rPr>
+          <w:i/>
+        </w:rPr>
+        <w:t>Yet nor be frame of think view,</w:t>
+      </w:r>
+    </w:p>
+    <w:p>
+      <w:pPr>
+        <w:pStyle w:val="NoSpacing"/>
+        <w:rPr>
+          <w:i/>
+        </w:rPr>
+      </w:pPr>
+      <w:r>
+        <w:rPr>
+          <w:i/>
+        </w:rPr>
+        <w:t>Fairing with sad lace leave confounds deeds are my holds should be words?</w:t>
+      </w:r>
+    </w:p>
+    <w:p>
+      <w:pPr>
+        <w:pStyle w:val="NoSpacing"/>
+        <w:rPr>
+          <w:i/>
+        </w:rPr>
+      </w:pPr>
+      <w:r>
+        <w:rPr>
+          <w:i/>
+        </w:rPr>
+        <w:t>Look sweetest wood's of single forgotten!</w:t>
+      </w:r>
+    </w:p>
+    <w:p>
+      <w:pPr>
+        <w:pStyle w:val="NoSpacing"/>
+        <w:rPr>
+          <w:i/>
+        </w:rPr>
+      </w:pPr>
+      <w:r>
+        <w:rPr>
+          <w:i/>
+        </w:rPr>
+        <w:t>Since services write are;</w:t>
+      </w:r>
+    </w:p>
+    <w:p>
+      <w:pPr>
+        <w:pStyle w:val="NoSpacing"/>
+        <w:rPr>
+          <w:i/>
+        </w:rPr>
+      </w:pPr>
+      <w:r>
+        <w:rPr>
+          <w:i/>
+        </w:rPr>
+        <w:t>Thing of tie me masked and esteem,</w:t>
+      </w:r>
+    </w:p>
+    <w:p>
+      <w:pPr>
+        <w:pStyle w:val="NoSpacing"/>
+        <w:rPr>
+          <w:i/>
+        </w:rPr>
+      </w:pPr>
+      <w:r>
+        <w:rPr>
+          <w:i/>
+        </w:rPr>
+        <w:t>If a which the wrinkles above,</w:t>
+      </w:r>
+    </w:p>
+    <w:p>
+      <w:pPr>
+        <w:pStyle w:val="NoSpacing"/>
+        <w:rPr>
+          <w:i/>
+        </w:rPr>
+      </w:pPr>
+      <w:r>
+        <w:rPr>
+          <w:i/>
+        </w:rPr>
+        <w:t>So my smell seeing either return I will graces more,</w:t>
+      </w:r>
+    </w:p>
+    <w:p>
+      <w:pPr>
+        <w:pStyle w:val="NoSpacing"/>
+        <w:rPr>
+          <w:i/>
+        </w:rPr>
+      </w:pPr>
+      <w:r>
+        <w:rPr>
+          <w:i/>
+        </w:rPr>
+        <w:t>But canst who to bud ears will own,</w:t>
+      </w:r>
+    </w:p>
+    <w:p>
+      <w:pPr>
+        <w:pStyle w:val="NoSpacing"/>
+        <w:rPr>
+          <w:i/>
+        </w:rPr>
+      </w:pPr>
+      <w:r>
+        <w:rPr>
+          <w:i/>
+        </w:rPr>
+        <w:t xml:space="preserve">The thought of all taught </w:t>
+      </w:r>
+      <w:proofErr w:type="spellStart"/>
+      <w:r>
+        <w:rPr>
+          <w:i/>
+        </w:rPr>
+        <w:t>stol'n</w:t>
+      </w:r>
+      <w:proofErr w:type="spellEnd"/>
+      <w:r>
+        <w:rPr>
+          <w:i/>
+        </w:rPr>
+        <w:t xml:space="preserve"> world care,</w:t>
+      </w:r>
+    </w:p>
+    <w:p>
+      <w:pPr>
+        <w:pStyle w:val="NoSpacing"/>
+        <w:rPr>
+          <w:i/>
+        </w:rPr>
+      </w:pPr>
+      <w:r>
+        <w:rPr>
+          <w:i/>
+        </w:rPr>
+        <w:t>Sets all now building more,</w:t>
+      </w:r>
+    </w:p>
+    <w:p>
+      <w:pPr>
+        <w:pStyle w:val="NoSpacing"/>
+        <w:rPr>
+          <w:i/>
+        </w:rPr>
+      </w:pPr>
+      <w:r>
+        <w:rPr>
+          <w:i/>
+        </w:rPr>
+        <w:t>I thine be me,</w:t>
+      </w:r>
+    </w:p>
+    <w:p>
+      <w:pPr>
+        <w:pStyle w:val="NoSpacing"/>
+        <w:rPr>
+          <w:i/>
+        </w:rPr>
+      </w:pPr>
+      <w:r>
+        <w:rPr>
+          <w:i/>
+        </w:rPr>
+        <w:t>When you outright with blot.</w:t>
+      </w:r>
+    </w:p>
+    <w:p>
+      <w:pPr>
+        <w:pStyle w:val="NoSpacing"/>
+        <w:rPr>
+          <w:i/>
+        </w:rPr>
+      </w:pPr>
+    </w:p>
+    <w:p>
+      <w:pPr>
+        <w:rPr>
+          <w:i/>
+          <w:u w:val="single"/>
+        </w:rPr>
+      </w:pPr>
+      <w:r>
+        <w:rPr>
+          <w:i/>
+          <w:u w:val="single"/>
+        </w:rPr>
+        <w:t>Sonnet A</w:t>
+      </w:r>
+      <w:r>
+        <w:rPr>
+          <w:i/>
+          <w:u w:val="single"/>
+        </w:rPr>
+        <w:t>5</w:t>
+      </w:r>
+      <w:r>
+        <w:rPr>
+          <w:i/>
+          <w:u w:val="single"/>
+        </w:rPr>
+        <w:t xml:space="preserve"> (50 Hidden States)</w:t>
+      </w:r>
+    </w:p>
+    <w:p>
+      <w:pPr>
+        <w:pStyle w:val="NoSpacing"/>
+        <w:rPr>
+          <w:i/>
+        </w:rPr>
+      </w:pPr>
+      <w:r>
+        <w:rPr>
+          <w:i/>
+        </w:rPr>
+        <w:t>Which towers me hath dwell,</w:t>
+      </w:r>
+    </w:p>
+    <w:p>
+      <w:pPr>
+        <w:pStyle w:val="NoSpacing"/>
+        <w:rPr>
+          <w:i/>
+        </w:rPr>
+      </w:pPr>
+      <w:r>
+        <w:rPr>
+          <w:i/>
+        </w:rPr>
+        <w:t xml:space="preserve">Who lusty predict think that dull war travel that my </w:t>
+      </w:r>
+      <w:proofErr w:type="spellStart"/>
+      <w:r>
+        <w:rPr>
+          <w:i/>
+        </w:rPr>
+        <w:t>i'll</w:t>
+      </w:r>
+      <w:proofErr w:type="spellEnd"/>
+      <w:r>
+        <w:rPr>
+          <w:i/>
+        </w:rPr>
+        <w:t xml:space="preserve"> black like maturity pilgrimage,</w:t>
+      </w:r>
+    </w:p>
+    <w:p>
+      <w:pPr>
+        <w:pStyle w:val="NoSpacing"/>
+        <w:rPr>
+          <w:i/>
+        </w:rPr>
+      </w:pPr>
+      <w:r>
+        <w:rPr>
+          <w:i/>
+        </w:rPr>
+        <w:t xml:space="preserve">What's oft why a when great altered springs to rider </w:t>
+      </w:r>
+      <w:proofErr w:type="spellStart"/>
+      <w:r>
+        <w:rPr>
+          <w:i/>
+        </w:rPr>
+        <w:t>wand'ring</w:t>
+      </w:r>
+      <w:proofErr w:type="spellEnd"/>
+      <w:r>
+        <w:rPr>
+          <w:i/>
+        </w:rPr>
+        <w:t xml:space="preserve"> impart,</w:t>
+      </w:r>
+    </w:p>
+    <w:p>
+      <w:pPr>
+        <w:pStyle w:val="NoSpacing"/>
+        <w:rPr>
+          <w:i/>
+        </w:rPr>
+      </w:pPr>
+      <w:r>
+        <w:rPr>
+          <w:i/>
+        </w:rPr>
+        <w:t xml:space="preserve">Profitless the basest are that the those thou self-substantial </w:t>
+      </w:r>
+      <w:proofErr w:type="spellStart"/>
+      <w:r>
+        <w:rPr>
+          <w:i/>
+        </w:rPr>
+        <w:t>dulness</w:t>
+      </w:r>
+      <w:proofErr w:type="spellEnd"/>
+      <w:r>
+        <w:rPr>
+          <w:i/>
+        </w:rPr>
+        <w:t>,</w:t>
+      </w:r>
+    </w:p>
+    <w:p>
+      <w:pPr>
+        <w:pStyle w:val="NoSpacing"/>
+        <w:rPr>
+          <w:i/>
+        </w:rPr>
+      </w:pPr>
+      <w:r>
+        <w:rPr>
+          <w:i/>
+        </w:rPr>
+        <w:t>Whose which olives from them with prayers ill,</w:t>
+      </w:r>
+    </w:p>
+    <w:p>
+      <w:pPr>
+        <w:pStyle w:val="NoSpacing"/>
+        <w:rPr>
+          <w:i/>
+        </w:rPr>
+      </w:pPr>
+      <w:r>
+        <w:rPr>
+          <w:i/>
+        </w:rPr>
+        <w:t>The oft thy are oaths prizing misplaced,</w:t>
+      </w:r>
+    </w:p>
+    <w:p>
+      <w:pPr>
+        <w:pStyle w:val="NoSpacing"/>
+        <w:rPr>
+          <w:i/>
+        </w:rPr>
+      </w:pPr>
+      <w:r>
+        <w:rPr>
+          <w:i/>
+        </w:rPr>
+        <w:t>Music have to not all eternity away,</w:t>
+      </w:r>
+    </w:p>
+    <w:p>
+      <w:pPr>
+        <w:pStyle w:val="NoSpacing"/>
+        <w:rPr>
+          <w:i/>
+        </w:rPr>
+      </w:pPr>
+      <w:r>
+        <w:rPr>
+          <w:i/>
+        </w:rPr>
+        <w:t>Distilled heavy diseased night which some preserve gentle flower,</w:t>
+      </w:r>
+    </w:p>
+    <w:p>
+      <w:pPr>
+        <w:pStyle w:val="NoSpacing"/>
+        <w:rPr>
+          <w:i/>
+        </w:rPr>
+      </w:pPr>
+      <w:r>
+        <w:rPr>
+          <w:i/>
+        </w:rPr>
+        <w:t>But do false words new,</w:t>
+      </w:r>
+    </w:p>
+    <w:p>
+      <w:pPr>
+        <w:pStyle w:val="NoSpacing"/>
+        <w:rPr>
+          <w:i/>
+        </w:rPr>
+      </w:pPr>
+      <w:r>
+        <w:rPr>
+          <w:i/>
+        </w:rPr>
+        <w:t>Shall they thee rhyme,</w:t>
+      </w:r>
+    </w:p>
+    <w:p>
+      <w:pPr>
+        <w:pStyle w:val="NoSpacing"/>
+        <w:rPr>
+          <w:i/>
+        </w:rPr>
+      </w:pPr>
+      <w:r>
+        <w:rPr>
+          <w:i/>
+        </w:rPr>
+        <w:t>But thy must of me are tell?</w:t>
+      </w:r>
+    </w:p>
+    <w:p>
+      <w:pPr>
+        <w:pStyle w:val="NoSpacing"/>
+        <w:rPr>
+          <w:i/>
+        </w:rPr>
+      </w:pPr>
+      <w:r>
+        <w:rPr>
+          <w:i/>
+        </w:rPr>
+        <w:t>Yet what foul your of grow grief,</w:t>
+      </w:r>
+    </w:p>
+    <w:p>
+      <w:pPr>
+        <w:pStyle w:val="NoSpacing"/>
+        <w:rPr>
+          <w:i/>
+        </w:rPr>
+      </w:pPr>
+      <w:r>
+        <w:rPr>
+          <w:i/>
+        </w:rPr>
+        <w:t xml:space="preserve">That eye mine thy ne'er thee beauty love </w:t>
+      </w:r>
+      <w:proofErr w:type="spellStart"/>
+      <w:r>
+        <w:rPr>
+          <w:i/>
+        </w:rPr>
+        <w:t>love</w:t>
+      </w:r>
+      <w:proofErr w:type="spellEnd"/>
+      <w:r>
+        <w:rPr>
+          <w:i/>
+        </w:rPr>
+        <w:t xml:space="preserve"> of thee,</w:t>
+      </w:r>
+    </w:p>
+    <w:p>
+      <w:pPr>
+        <w:pStyle w:val="NoSpacing"/>
+        <w:rPr>
+          <w:i/>
+        </w:rPr>
+      </w:pPr>
+      <w:r>
+        <w:rPr>
+          <w:i/>
+        </w:rPr>
+        <w:t>'</w:t>
       </w:r>
       <w:proofErr w:type="gramStart"/>
       <w:r>
         <w:rPr>
           <w:i/>
         </w:rPr>
-        <w:t>every my</w:t>
+        <w:t>tis</w:t>
       </w:r>
       <w:proofErr w:type="gramEnd"/>
       <w:r>
         <w:rPr>
           <w:i/>
         </w:rPr>
-        <w:t xml:space="preserve"> new self in lost sweet doth but kind life rank bright,</w:t>
-      </w:r>
-    </w:p>
-    <w:p>
-      <w:pPr>
-        <w:pStyle w:val="NoSpacing"/>
-        <w:rPr>
-          <w:i/>
-        </w:rPr>
-      </w:pPr>
-      <w:r>
-        <w:rPr>
-          <w:i/>
-        </w:rPr>
-        <w:lastRenderedPageBreak/>
-        <w:t xml:space="preserve">No things so thy you </w:t>
-      </w:r>
-      <w:proofErr w:type="gramStart"/>
-      <w:r>
-        <w:rPr>
-          <w:i/>
-        </w:rPr>
-        <w:t>takes</w:t>
-      </w:r>
-      <w:proofErr w:type="gramEnd"/>
-      <w:r>
-        <w:rPr>
-          <w:i/>
-        </w:rPr>
-        <w:t xml:space="preserve"> rich my told?</w:t>
-      </w:r>
-    </w:p>
-    <w:p>
-      <w:pPr>
-        <w:pStyle w:val="NoSpacing"/>
-        <w:rPr>
-          <w:i/>
-        </w:rPr>
-      </w:pPr>
-      <w:r>
-        <w:rPr>
-          <w:i/>
-        </w:rPr>
-        <w:t xml:space="preserve">Thy this from own by women's king have to </w:t>
-      </w:r>
-      <w:proofErr w:type="spellStart"/>
-      <w:r>
-        <w:rPr>
-          <w:i/>
-        </w:rPr>
-        <w:t>to</w:t>
-      </w:r>
-      <w:proofErr w:type="spellEnd"/>
-      <w:r>
-        <w:rPr>
-          <w:i/>
-        </w:rPr>
-        <w:t xml:space="preserve"> begin.</w:t>
-      </w:r>
-    </w:p>
-    <w:p>
-      <w:pPr>
-        <w:rPr>
-          <w:i/>
-          <w:u w:val="single"/>
-        </w:rPr>
-      </w:pPr>
-    </w:p>
-    <w:p>
-      <w:pPr>
-        <w:rPr>
-          <w:i/>
-          <w:u w:val="single"/>
-        </w:rPr>
-      </w:pPr>
-      <w:r>
-        <w:rPr>
-          <w:i/>
-          <w:u w:val="single"/>
-        </w:rPr>
-        <w:t>Sonnet A</w:t>
-      </w:r>
-      <w:r>
-        <w:rPr>
-          <w:i/>
-          <w:u w:val="single"/>
-        </w:rPr>
-        <w:t>2</w:t>
-      </w:r>
-      <w:r>
-        <w:rPr>
-          <w:i/>
-          <w:u w:val="single"/>
-        </w:rPr>
-        <w:t xml:space="preserve"> (15 Hidden States)</w:t>
-      </w:r>
-    </w:p>
-    <w:p>
-      <w:pPr>
-        <w:pStyle w:val="NoSpacing"/>
-        <w:rPr>
-          <w:i/>
-        </w:rPr>
-      </w:pPr>
-      <w:r>
-        <w:rPr>
-          <w:i/>
-        </w:rPr>
-        <w:t>How that mine define,</w:t>
-      </w:r>
-    </w:p>
-    <w:p>
-      <w:pPr>
-        <w:pStyle w:val="NoSpacing"/>
-        <w:rPr>
-          <w:i/>
-        </w:rPr>
-      </w:pPr>
-      <w:r>
-        <w:rPr>
-          <w:i/>
-        </w:rPr>
-        <w:t xml:space="preserve">Growth guilty the stop golden love I bring </w:t>
-      </w:r>
-      <w:proofErr w:type="spellStart"/>
-      <w:r>
-        <w:rPr>
-          <w:i/>
-        </w:rPr>
-        <w:t>consum'st</w:t>
-      </w:r>
-      <w:proofErr w:type="spellEnd"/>
-      <w:r>
-        <w:rPr>
-          <w:i/>
-        </w:rPr>
-        <w:t xml:space="preserve"> each bear heaven I is he </w:t>
-      </w:r>
-      <w:proofErr w:type="gramStart"/>
-      <w:r>
-        <w:rPr>
-          <w:i/>
-        </w:rPr>
-        <w:t>a</w:t>
-      </w:r>
-      <w:proofErr w:type="gramEnd"/>
-      <w:r>
-        <w:rPr>
-          <w:i/>
-        </w:rPr>
-        <w:t xml:space="preserve"> old fair time;</w:t>
-      </w:r>
-    </w:p>
-    <w:p>
-      <w:pPr>
-        <w:pStyle w:val="NoSpacing"/>
-        <w:rPr>
-          <w:i/>
-        </w:rPr>
-      </w:pPr>
-      <w:r>
-        <w:rPr>
-          <w:i/>
-        </w:rPr>
-        <w:t>While fitted,</w:t>
-      </w:r>
-    </w:p>
-    <w:p>
-      <w:pPr>
-        <w:pStyle w:val="NoSpacing"/>
-        <w:rPr>
-          <w:i/>
-        </w:rPr>
-      </w:pPr>
-      <w:r>
-        <w:rPr>
-          <w:i/>
-        </w:rPr>
-        <w:t>But in hand end,</w:t>
-      </w:r>
-    </w:p>
-    <w:p>
-      <w:pPr>
-        <w:pStyle w:val="NoSpacing"/>
-        <w:rPr>
-          <w:i/>
-        </w:rPr>
-      </w:pPr>
-      <w:r>
-        <w:rPr>
-          <w:i/>
-        </w:rPr>
-        <w:t>That sweet late away cries,</w:t>
-      </w:r>
-    </w:p>
-    <w:p>
-      <w:pPr>
-        <w:pStyle w:val="NoSpacing"/>
-        <w:rPr>
-          <w:i/>
-        </w:rPr>
-      </w:pPr>
-      <w:r>
-        <w:rPr>
-          <w:i/>
-        </w:rPr>
-        <w:t>Or fear on man although for be function his increase,</w:t>
-      </w:r>
-    </w:p>
-    <w:p>
-      <w:pPr>
-        <w:pStyle w:val="NoSpacing"/>
-        <w:rPr>
-          <w:i/>
-        </w:rPr>
-      </w:pPr>
-      <w:r>
-        <w:rPr>
-          <w:i/>
-        </w:rPr>
-        <w:t xml:space="preserve">Numbers so I laid </w:t>
-      </w:r>
-      <w:proofErr w:type="spellStart"/>
-      <w:r>
-        <w:rPr>
-          <w:i/>
-        </w:rPr>
-        <w:t>helen's</w:t>
-      </w:r>
-      <w:proofErr w:type="spellEnd"/>
-      <w:r>
-        <w:rPr>
-          <w:i/>
-        </w:rPr>
-        <w:t xml:space="preserve"> with not grant motion fortune sweet-seasoned yet fearfully with do not,</w:t>
-      </w:r>
-    </w:p>
-    <w:p>
-      <w:pPr>
-        <w:pStyle w:val="NoSpacing"/>
-        <w:rPr>
-          <w:i/>
-        </w:rPr>
-      </w:pPr>
-      <w:r>
-        <w:rPr>
-          <w:i/>
-        </w:rPr>
-        <w:t>And doth too are of few me beauty his thing white use?</w:t>
-      </w:r>
-    </w:p>
-    <w:p>
-      <w:pPr>
-        <w:pStyle w:val="NoSpacing"/>
-        <w:rPr>
-          <w:i/>
-        </w:rPr>
-      </w:pPr>
-      <w:r>
-        <w:rPr>
-          <w:i/>
-        </w:rPr>
-        <w:t xml:space="preserve">To a to my just war works fair pay but the eye thy aye </w:t>
-      </w:r>
-      <w:proofErr w:type="gramStart"/>
-      <w:r>
-        <w:rPr>
-          <w:i/>
-        </w:rPr>
-        <w:t>look</w:t>
-      </w:r>
-      <w:proofErr w:type="gramEnd"/>
-      <w:r>
-        <w:rPr>
-          <w:i/>
-        </w:rPr>
-        <w:t xml:space="preserve"> drawn doth she in lawful it first self fair cured,</w:t>
-      </w:r>
-    </w:p>
-    <w:p>
-      <w:pPr>
-        <w:pStyle w:val="NoSpacing"/>
-        <w:rPr>
-          <w:i/>
-        </w:rPr>
-      </w:pPr>
-      <w:r>
-        <w:rPr>
-          <w:i/>
-        </w:rPr>
-        <w:t xml:space="preserve">And time's judgement </w:t>
-      </w:r>
-      <w:proofErr w:type="gramStart"/>
-      <w:r>
-        <w:rPr>
-          <w:i/>
-        </w:rPr>
-        <w:t>despise</w:t>
-      </w:r>
-      <w:proofErr w:type="gramEnd"/>
-      <w:r>
-        <w:rPr>
-          <w:i/>
-        </w:rPr>
-        <w:t>,</w:t>
-      </w:r>
-    </w:p>
-    <w:p>
-      <w:pPr>
-        <w:pStyle w:val="NoSpacing"/>
-        <w:rPr>
-          <w:i/>
-        </w:rPr>
-      </w:pPr>
-      <w:r>
-        <w:rPr>
-          <w:i/>
-        </w:rPr>
-        <w:t>From lest kind my on say die never like wardrobe it thy,</w:t>
-      </w:r>
-    </w:p>
-    <w:p>
-      <w:pPr>
-        <w:pStyle w:val="NoSpacing"/>
-        <w:rPr>
-          <w:i/>
-        </w:rPr>
-      </w:pPr>
-      <w:r>
-        <w:rPr>
-          <w:i/>
-        </w:rPr>
-        <w:t>Shall all-oblivious my so!</w:t>
-      </w:r>
-    </w:p>
-    <w:p>
-      <w:pPr>
-        <w:pStyle w:val="NoSpacing"/>
-        <w:rPr>
-          <w:i/>
-        </w:rPr>
-      </w:pPr>
-      <w:r>
-        <w:rPr>
-          <w:i/>
-        </w:rPr>
-        <w:t>The thou want truth matter,</w:t>
-      </w:r>
-    </w:p>
-    <w:p>
-      <w:pPr>
-        <w:pStyle w:val="NoSpacing"/>
-        <w:rPr>
-          <w:i/>
-        </w:rPr>
-      </w:pPr>
-      <w:r>
-        <w:rPr>
-          <w:i/>
-        </w:rPr>
-        <w:t>Where not winter thence virtue assure with thus as tongues heats moan.</w:t>
-      </w:r>
-    </w:p>
-    <w:p>
-      <w:pPr>
-        <w:pStyle w:val="NoSpacing"/>
-        <w:rPr>
-          <w:i/>
-        </w:rPr>
-      </w:pPr>
-    </w:p>
-    <w:p>
-      <w:pPr>
-        <w:rPr>
-          <w:i/>
-          <w:u w:val="single"/>
-        </w:rPr>
-      </w:pPr>
-      <w:r>
-        <w:rPr>
-          <w:i/>
-          <w:u w:val="single"/>
-        </w:rPr>
-        <w:t>Sonnet A</w:t>
-      </w:r>
-      <w:r>
-        <w:rPr>
-          <w:i/>
-          <w:u w:val="single"/>
-        </w:rPr>
-        <w:t>3</w:t>
-      </w:r>
-      <w:r>
-        <w:rPr>
-          <w:i/>
-          <w:u w:val="single"/>
-        </w:rPr>
-        <w:t xml:space="preserve"> (20 Hidden States)</w:t>
-      </w:r>
-    </w:p>
-    <w:p>
-      <w:pPr>
-        <w:pStyle w:val="NoSpacing"/>
-        <w:rPr>
-          <w:i/>
-        </w:rPr>
-      </w:pPr>
-      <w:r>
-        <w:rPr>
-          <w:i/>
-        </w:rPr>
-        <w:t>Will therefore I the ornament as for of breast fading own excel,</w:t>
-      </w:r>
-    </w:p>
-    <w:p>
-      <w:pPr>
-        <w:pStyle w:val="NoSpacing"/>
-        <w:rPr>
-          <w:i/>
-        </w:rPr>
-      </w:pPr>
-      <w:proofErr w:type="spellStart"/>
-      <w:r>
-        <w:rPr>
-          <w:i/>
-        </w:rPr>
-        <w:t>Th</w:t>
-      </w:r>
-      <w:proofErr w:type="spellEnd"/>
-      <w:r>
-        <w:rPr>
-          <w:i/>
-        </w:rPr>
-        <w:t>' didst ripe way,</w:t>
-      </w:r>
-    </w:p>
-    <w:p>
-      <w:pPr>
-        <w:pStyle w:val="NoSpacing"/>
-        <w:rPr>
-          <w:i/>
-        </w:rPr>
-      </w:pPr>
-      <w:r>
-        <w:rPr>
-          <w:i/>
-        </w:rPr>
-        <w:t>The form a be store,</w:t>
-      </w:r>
-    </w:p>
-    <w:p>
-      <w:pPr>
-        <w:pStyle w:val="NoSpacing"/>
-        <w:rPr>
-          <w:i/>
-        </w:rPr>
-      </w:pPr>
-      <w:r>
-        <w:rPr>
-          <w:i/>
-        </w:rPr>
-        <w:t>That merit wires eye riches plead thee deeds,</w:t>
-      </w:r>
-    </w:p>
-    <w:p>
-      <w:pPr>
-        <w:pStyle w:val="NoSpacing"/>
-        <w:rPr>
-          <w:i/>
-        </w:rPr>
-      </w:pPr>
-      <w:r>
-        <w:rPr>
-          <w:i/>
-        </w:rPr>
-        <w:t>For the hand of much be thee!</w:t>
-      </w:r>
-    </w:p>
-    <w:p>
-      <w:pPr>
-        <w:pStyle w:val="NoSpacing"/>
-        <w:rPr>
-          <w:i/>
-        </w:rPr>
-      </w:pPr>
-      <w:r>
-        <w:rPr>
-          <w:i/>
-        </w:rPr>
-        <w:t>And purpose bide,</w:t>
-      </w:r>
-    </w:p>
-    <w:p>
-      <w:pPr>
-        <w:pStyle w:val="NoSpacing"/>
-        <w:rPr>
-          <w:i/>
-        </w:rPr>
-      </w:pPr>
-      <w:r>
-        <w:rPr>
-          <w:i/>
-        </w:rPr>
-        <w:t>And thy these a have but that sight,</w:t>
-      </w:r>
-    </w:p>
-    <w:p>
-      <w:pPr>
-        <w:pStyle w:val="NoSpacing"/>
-        <w:rPr>
-          <w:i/>
-        </w:rPr>
-      </w:pPr>
-      <w:r>
-        <w:rPr>
-          <w:i/>
-        </w:rPr>
-        <w:t xml:space="preserve">Ah </w:t>
-      </w:r>
-      <w:proofErr w:type="gramStart"/>
-      <w:r>
-        <w:rPr>
-          <w:i/>
-        </w:rPr>
-        <w:t>those beauty</w:t>
-      </w:r>
-      <w:proofErr w:type="gramEnd"/>
-      <w:r>
-        <w:rPr>
-          <w:i/>
-        </w:rPr>
-        <w:t xml:space="preserve"> to </w:t>
-      </w:r>
-      <w:proofErr w:type="spellStart"/>
-      <w:r>
-        <w:rPr>
-          <w:i/>
-        </w:rPr>
-        <w:t>to</w:t>
-      </w:r>
-      <w:proofErr w:type="spellEnd"/>
-      <w:r>
-        <w:rPr>
-          <w:i/>
-        </w:rPr>
-        <w:t xml:space="preserve"> live,</w:t>
-      </w:r>
-    </w:p>
-    <w:p>
-      <w:pPr>
-        <w:pStyle w:val="NoSpacing"/>
-        <w:rPr>
-          <w:i/>
-        </w:rPr>
-      </w:pPr>
-      <w:r>
-        <w:rPr>
-          <w:i/>
-        </w:rPr>
-        <w:t>No wretch with cured,</w:t>
-      </w:r>
-    </w:p>
-    <w:p>
-      <w:pPr>
-        <w:pStyle w:val="NoSpacing"/>
-        <w:rPr>
-          <w:i/>
-        </w:rPr>
-      </w:pPr>
-      <w:r>
-        <w:rPr>
-          <w:i/>
-        </w:rPr>
-        <w:t xml:space="preserve">Though black reckon obsequious all did shall well </w:t>
-      </w:r>
-      <w:proofErr w:type="gramStart"/>
-      <w:r>
-        <w:rPr>
-          <w:i/>
-        </w:rPr>
-        <w:t>your</w:t>
-      </w:r>
-      <w:proofErr w:type="gramEnd"/>
-      <w:r>
-        <w:rPr>
-          <w:i/>
-        </w:rPr>
-        <w:t xml:space="preserve"> with wrinkles beauty my all every me well of fits;</w:t>
-      </w:r>
-    </w:p>
-    <w:p>
-      <w:pPr>
-        <w:pStyle w:val="NoSpacing"/>
-        <w:rPr>
-          <w:i/>
-        </w:rPr>
-      </w:pPr>
-      <w:r>
-        <w:rPr>
-          <w:i/>
-        </w:rPr>
-        <w:t>But locked on thence daily why hand wondrous quest youth,</w:t>
-      </w:r>
-    </w:p>
-    <w:p>
-      <w:pPr>
-        <w:pStyle w:val="NoSpacing"/>
-        <w:rPr>
-          <w:i/>
-        </w:rPr>
-      </w:pPr>
-      <w:r>
-        <w:rPr>
-          <w:i/>
-        </w:rPr>
-        <w:t>But where that the rarities ornament,</w:t>
-      </w:r>
-    </w:p>
-    <w:p>
-      <w:pPr>
-        <w:pStyle w:val="NoSpacing"/>
-        <w:rPr>
-          <w:i/>
-        </w:rPr>
-      </w:pPr>
-      <w:r>
-        <w:rPr>
-          <w:i/>
-        </w:rPr>
-        <w:t>Thrice in thou slander yet my I be so,</w:t>
-      </w:r>
-    </w:p>
-    <w:p>
-      <w:pPr>
-        <w:pStyle w:val="NoSpacing"/>
-        <w:rPr>
-          <w:i/>
-        </w:rPr>
-      </w:pPr>
-      <w:r>
-        <w:rPr>
-          <w:i/>
-        </w:rPr>
-        <w:t>To him sleep is a men doth right the am or and this wealth I hearsay longer.</w:t>
-      </w:r>
-    </w:p>
-    <w:p>
-      <w:pPr>
-        <w:pStyle w:val="NoSpacing"/>
-        <w:rPr>
-          <w:i/>
-        </w:rPr>
-      </w:pPr>
-    </w:p>
-    <w:p>
-      <w:pPr>
-        <w:rPr>
-          <w:i/>
-          <w:u w:val="single"/>
-        </w:rPr>
-      </w:pPr>
-      <w:r>
-        <w:rPr>
-          <w:i/>
-          <w:u w:val="single"/>
-        </w:rPr>
-        <w:t>Sonnet A</w:t>
-      </w:r>
-      <w:r>
-        <w:rPr>
-          <w:i/>
-          <w:u w:val="single"/>
-        </w:rPr>
-        <w:t>4</w:t>
-      </w:r>
-      <w:r>
-        <w:rPr>
-          <w:i/>
-          <w:u w:val="single"/>
-        </w:rPr>
-        <w:t xml:space="preserve"> (25 Hidden States)</w:t>
-      </w:r>
-    </w:p>
-    <w:p>
-      <w:pPr>
-        <w:pStyle w:val="NoSpacing"/>
-        <w:rPr>
-          <w:i/>
-        </w:rPr>
-      </w:pPr>
-      <w:r>
-        <w:rPr>
-          <w:i/>
-        </w:rPr>
-        <w:t xml:space="preserve">In hath abundance mistress make woman by </w:t>
-      </w:r>
-      <w:proofErr w:type="spellStart"/>
-      <w:r>
-        <w:rPr>
-          <w:i/>
-        </w:rPr>
-        <w:t>december's</w:t>
-      </w:r>
-      <w:proofErr w:type="spellEnd"/>
-      <w:r>
-        <w:rPr>
-          <w:i/>
-        </w:rPr>
-        <w:t xml:space="preserve"> once counterfeit,</w:t>
-      </w:r>
-    </w:p>
-    <w:p>
-      <w:pPr>
-        <w:pStyle w:val="NoSpacing"/>
-        <w:rPr>
-          <w:i/>
-        </w:rPr>
-      </w:pPr>
-      <w:r>
-        <w:rPr>
-          <w:i/>
-        </w:rPr>
-        <w:t xml:space="preserve">My used be captain two would by </w:t>
-      </w:r>
-      <w:proofErr w:type="spellStart"/>
-      <w:r>
-        <w:rPr>
-          <w:i/>
-        </w:rPr>
-        <w:t>deserv'st</w:t>
-      </w:r>
-      <w:proofErr w:type="spellEnd"/>
-      <w:r>
-        <w:rPr>
-          <w:i/>
-        </w:rPr>
-        <w:t xml:space="preserve"> to treason,</w:t>
-      </w:r>
-    </w:p>
-    <w:p>
-      <w:pPr>
-        <w:pStyle w:val="NoSpacing"/>
-        <w:rPr>
-          <w:i/>
-        </w:rPr>
-      </w:pPr>
-      <w:r>
-        <w:rPr>
-          <w:i/>
-        </w:rPr>
-        <w:t>Yet nor be frame of think view,</w:t>
-      </w:r>
-    </w:p>
-    <w:p>
-      <w:pPr>
-        <w:pStyle w:val="NoSpacing"/>
-        <w:rPr>
-          <w:i/>
-        </w:rPr>
-      </w:pPr>
-      <w:r>
-        <w:rPr>
-          <w:i/>
-        </w:rPr>
-        <w:t>Fairing with sad lace leave confounds deeds are my holds should be words?</w:t>
-      </w:r>
-    </w:p>
-    <w:p>
-      <w:pPr>
-        <w:pStyle w:val="NoSpacing"/>
-        <w:rPr>
-          <w:i/>
-        </w:rPr>
-      </w:pPr>
-      <w:r>
-        <w:rPr>
-          <w:i/>
-        </w:rPr>
-        <w:t xml:space="preserve">Look sweetest </w:t>
-      </w:r>
-      <w:proofErr w:type="gramStart"/>
-      <w:r>
-        <w:rPr>
-          <w:i/>
-        </w:rPr>
-        <w:t>wood's</w:t>
-      </w:r>
-      <w:proofErr w:type="gramEnd"/>
-      <w:r>
-        <w:rPr>
-          <w:i/>
-        </w:rPr>
-        <w:t xml:space="preserve"> of single forgotten!</w:t>
-      </w:r>
-    </w:p>
-    <w:p>
-      <w:pPr>
-        <w:pStyle w:val="NoSpacing"/>
-        <w:rPr>
-          <w:i/>
-        </w:rPr>
-      </w:pPr>
-      <w:r>
-        <w:rPr>
-          <w:i/>
-        </w:rPr>
-        <w:t>Since services write are;</w:t>
-      </w:r>
-    </w:p>
-    <w:p>
-      <w:pPr>
-        <w:pStyle w:val="NoSpacing"/>
-        <w:rPr>
-          <w:i/>
-        </w:rPr>
-      </w:pPr>
-      <w:r>
-        <w:rPr>
-          <w:i/>
-        </w:rPr>
-        <w:t>Thing of tie me masked and esteem,</w:t>
-      </w:r>
-    </w:p>
-    <w:p>
-      <w:pPr>
-        <w:pStyle w:val="NoSpacing"/>
-        <w:rPr>
-          <w:i/>
-        </w:rPr>
-      </w:pPr>
-      <w:r>
-        <w:rPr>
-          <w:i/>
-        </w:rPr>
-        <w:t>If a which the wrinkles above,</w:t>
-      </w:r>
-    </w:p>
-    <w:p>
-      <w:pPr>
-        <w:pStyle w:val="NoSpacing"/>
-        <w:rPr>
-          <w:i/>
-        </w:rPr>
-      </w:pPr>
-      <w:r>
-        <w:rPr>
-          <w:i/>
-        </w:rPr>
-        <w:t xml:space="preserve">So my smell seeing either return I will </w:t>
-      </w:r>
-      <w:proofErr w:type="gramStart"/>
-      <w:r>
-        <w:rPr>
-          <w:i/>
-        </w:rPr>
-        <w:t>graces</w:t>
-      </w:r>
-      <w:proofErr w:type="gramEnd"/>
-      <w:r>
-        <w:rPr>
-          <w:i/>
-        </w:rPr>
-        <w:t xml:space="preserve"> more,</w:t>
-      </w:r>
-    </w:p>
-    <w:p>
-      <w:pPr>
-        <w:pStyle w:val="NoSpacing"/>
-        <w:rPr>
-          <w:i/>
-        </w:rPr>
-      </w:pPr>
-      <w:r>
-        <w:rPr>
-          <w:i/>
-        </w:rPr>
-        <w:lastRenderedPageBreak/>
-        <w:t>But canst who to bud ears will own,</w:t>
-      </w:r>
-    </w:p>
-    <w:p>
-      <w:pPr>
-        <w:pStyle w:val="NoSpacing"/>
-        <w:rPr>
-          <w:i/>
-        </w:rPr>
-      </w:pPr>
-      <w:r>
-        <w:rPr>
-          <w:i/>
-        </w:rPr>
-        <w:t xml:space="preserve">The thought of all taught </w:t>
-      </w:r>
-      <w:proofErr w:type="spellStart"/>
-      <w:r>
-        <w:rPr>
-          <w:i/>
-        </w:rPr>
-        <w:t>stol'n</w:t>
-      </w:r>
-      <w:proofErr w:type="spellEnd"/>
-      <w:r>
-        <w:rPr>
-          <w:i/>
-        </w:rPr>
-        <w:t xml:space="preserve"> world care,</w:t>
-      </w:r>
-    </w:p>
-    <w:p>
-      <w:pPr>
-        <w:pStyle w:val="NoSpacing"/>
-        <w:rPr>
-          <w:i/>
-        </w:rPr>
-      </w:pPr>
-      <w:r>
-        <w:rPr>
-          <w:i/>
-        </w:rPr>
-        <w:t>Sets all now building more,</w:t>
-      </w:r>
-    </w:p>
-    <w:p>
-      <w:pPr>
-        <w:pStyle w:val="NoSpacing"/>
-        <w:rPr>
-          <w:i/>
-        </w:rPr>
-      </w:pPr>
-      <w:r>
-        <w:rPr>
-          <w:i/>
-        </w:rPr>
-        <w:t>I thine be me,</w:t>
-      </w:r>
-    </w:p>
-    <w:p>
-      <w:pPr>
-        <w:pStyle w:val="NoSpacing"/>
-        <w:rPr>
-          <w:i/>
-        </w:rPr>
-      </w:pPr>
-      <w:r>
-        <w:rPr>
-          <w:i/>
-        </w:rPr>
-        <w:t>When you outright with blot.</w:t>
-      </w:r>
-    </w:p>
-    <w:p>
-      <w:pPr>
-        <w:pStyle w:val="NoSpacing"/>
-        <w:rPr>
-          <w:i/>
-        </w:rPr>
-      </w:pPr>
-    </w:p>
-    <w:p>
-      <w:pPr>
-        <w:rPr>
-          <w:i/>
-          <w:u w:val="single"/>
-        </w:rPr>
-      </w:pPr>
-      <w:r>
-        <w:rPr>
-          <w:i/>
-          <w:u w:val="single"/>
-        </w:rPr>
-        <w:t>Sonnet A</w:t>
-      </w:r>
-      <w:r>
-        <w:rPr>
-          <w:i/>
-          <w:u w:val="single"/>
-        </w:rPr>
-        <w:t>5</w:t>
-      </w:r>
-      <w:r>
-        <w:rPr>
-          <w:i/>
-          <w:u w:val="single"/>
-        </w:rPr>
-        <w:t xml:space="preserve"> (50 Hidden States)</w:t>
-      </w:r>
-    </w:p>
-    <w:p>
-      <w:pPr>
-        <w:pStyle w:val="NoSpacing"/>
-        <w:rPr>
-          <w:i/>
-        </w:rPr>
-      </w:pPr>
-      <w:r>
-        <w:rPr>
-          <w:i/>
-        </w:rPr>
-        <w:t>Which towers me hath dwell,</w:t>
-      </w:r>
-    </w:p>
-    <w:p>
-      <w:pPr>
-        <w:pStyle w:val="NoSpacing"/>
-        <w:rPr>
-          <w:i/>
-        </w:rPr>
-      </w:pPr>
-      <w:r>
-        <w:rPr>
-          <w:i/>
-        </w:rPr>
-        <w:t xml:space="preserve">Who lusty predict think that dull war travel that my </w:t>
-      </w:r>
-      <w:proofErr w:type="spellStart"/>
-      <w:r>
-        <w:rPr>
-          <w:i/>
-        </w:rPr>
-        <w:t>i'll</w:t>
-      </w:r>
-      <w:proofErr w:type="spellEnd"/>
-      <w:r>
-        <w:rPr>
-          <w:i/>
-        </w:rPr>
-        <w:t xml:space="preserve"> black like maturity pilgrimage,</w:t>
-      </w:r>
-    </w:p>
-    <w:p>
-      <w:pPr>
-        <w:pStyle w:val="NoSpacing"/>
-        <w:rPr>
-          <w:i/>
-        </w:rPr>
-      </w:pPr>
-      <w:r>
-        <w:rPr>
-          <w:i/>
-        </w:rPr>
-        <w:t xml:space="preserve">What's oft why a when great altered springs to rider </w:t>
-      </w:r>
-      <w:proofErr w:type="spellStart"/>
-      <w:r>
-        <w:rPr>
-          <w:i/>
-        </w:rPr>
-        <w:t>wand'ring</w:t>
-      </w:r>
-      <w:proofErr w:type="spellEnd"/>
-      <w:r>
-        <w:rPr>
-          <w:i/>
-        </w:rPr>
-        <w:t xml:space="preserve"> impart,</w:t>
-      </w:r>
-    </w:p>
-    <w:p>
-      <w:pPr>
-        <w:pStyle w:val="NoSpacing"/>
-        <w:rPr>
-          <w:i/>
-        </w:rPr>
-      </w:pPr>
-      <w:r>
-        <w:rPr>
-          <w:i/>
-        </w:rPr>
-        <w:t xml:space="preserve">Profitless the basest are that the those thou self-substantial </w:t>
-      </w:r>
-      <w:proofErr w:type="spellStart"/>
-      <w:r>
-        <w:rPr>
-          <w:i/>
-        </w:rPr>
-        <w:t>dulness</w:t>
-      </w:r>
-      <w:proofErr w:type="spellEnd"/>
-      <w:r>
-        <w:rPr>
-          <w:i/>
-        </w:rPr>
-        <w:t>,</w:t>
-      </w:r>
-    </w:p>
-    <w:p>
-      <w:pPr>
-        <w:pStyle w:val="NoSpacing"/>
-        <w:rPr>
-          <w:i/>
-        </w:rPr>
-      </w:pPr>
-      <w:r>
-        <w:rPr>
-          <w:i/>
-        </w:rPr>
-        <w:t>Whose which olives from them with prayers ill,</w:t>
-      </w:r>
-    </w:p>
-    <w:p>
-      <w:pPr>
-        <w:pStyle w:val="NoSpacing"/>
-        <w:rPr>
-          <w:i/>
-        </w:rPr>
-      </w:pPr>
-      <w:r>
-        <w:rPr>
-          <w:i/>
-        </w:rPr>
-        <w:t>The oft thy are oaths prizing misplaced,</w:t>
-      </w:r>
-    </w:p>
-    <w:p>
-      <w:pPr>
-        <w:pStyle w:val="NoSpacing"/>
-        <w:rPr>
-          <w:i/>
-        </w:rPr>
-      </w:pPr>
-      <w:r>
-        <w:rPr>
-          <w:i/>
-        </w:rPr>
-        <w:t>Music have to not all eternity away,</w:t>
-      </w:r>
-    </w:p>
-    <w:p>
-      <w:pPr>
-        <w:pStyle w:val="NoSpacing"/>
-        <w:rPr>
-          <w:i/>
-        </w:rPr>
-      </w:pPr>
-      <w:r>
-        <w:rPr>
-          <w:i/>
-        </w:rPr>
-        <w:t>Distilled heavy diseased night which some preserve gentle flower,</w:t>
-      </w:r>
-    </w:p>
-    <w:p>
-      <w:pPr>
-        <w:pStyle w:val="NoSpacing"/>
-        <w:rPr>
-          <w:i/>
-        </w:rPr>
-      </w:pPr>
-      <w:r>
-        <w:rPr>
-          <w:i/>
-        </w:rPr>
-        <w:t>But do false words new,</w:t>
-      </w:r>
-    </w:p>
-    <w:p>
-      <w:pPr>
-        <w:pStyle w:val="NoSpacing"/>
-        <w:rPr>
-          <w:i/>
-        </w:rPr>
-      </w:pPr>
-      <w:r>
-        <w:rPr>
-          <w:i/>
-        </w:rPr>
-        <w:t>Shall they thee rhyme,</w:t>
-      </w:r>
-    </w:p>
-    <w:p>
-      <w:pPr>
-        <w:pStyle w:val="NoSpacing"/>
-        <w:rPr>
-          <w:i/>
-        </w:rPr>
-      </w:pPr>
-      <w:r>
-        <w:rPr>
-          <w:i/>
-        </w:rPr>
-        <w:t>But thy must of me are tell?</w:t>
-      </w:r>
-    </w:p>
-    <w:p>
-      <w:pPr>
-        <w:pStyle w:val="NoSpacing"/>
-        <w:rPr>
-          <w:i/>
-        </w:rPr>
-      </w:pPr>
-      <w:r>
-        <w:rPr>
-          <w:i/>
-        </w:rPr>
-        <w:t xml:space="preserve">Yet what foul </w:t>
-      </w:r>
-      <w:proofErr w:type="gramStart"/>
-      <w:r>
-        <w:rPr>
-          <w:i/>
-        </w:rPr>
-        <w:t>your</w:t>
-      </w:r>
-      <w:proofErr w:type="gramEnd"/>
-      <w:r>
-        <w:rPr>
-          <w:i/>
-        </w:rPr>
-        <w:t xml:space="preserve"> of grow grief,</w:t>
-      </w:r>
-    </w:p>
-    <w:p>
-      <w:pPr>
-        <w:pStyle w:val="NoSpacing"/>
-        <w:rPr>
-          <w:i/>
-        </w:rPr>
-      </w:pPr>
-      <w:r>
-        <w:rPr>
-          <w:i/>
-        </w:rPr>
-        <w:t xml:space="preserve">That eye </w:t>
-      </w:r>
-      <w:proofErr w:type="gramStart"/>
-      <w:r>
-        <w:rPr>
-          <w:i/>
-        </w:rPr>
-        <w:t>mine</w:t>
-      </w:r>
-      <w:proofErr w:type="gramEnd"/>
-      <w:r>
-        <w:rPr>
-          <w:i/>
-        </w:rPr>
-        <w:t xml:space="preserve"> thy ne'er thee beauty love </w:t>
-      </w:r>
-      <w:proofErr w:type="spellStart"/>
-      <w:r>
-        <w:rPr>
-          <w:i/>
-        </w:rPr>
-        <w:t>love</w:t>
-      </w:r>
-      <w:proofErr w:type="spellEnd"/>
-      <w:r>
-        <w:rPr>
-          <w:i/>
-        </w:rPr>
-        <w:t xml:space="preserve"> of thee,</w:t>
-      </w:r>
-    </w:p>
-    <w:p>
-      <w:pPr>
-        <w:pStyle w:val="NoSpacing"/>
-        <w:rPr>
-          <w:i/>
-        </w:rPr>
-      </w:pPr>
-      <w:r>
-        <w:rPr>
-          <w:i/>
-        </w:rPr>
-        <w:t xml:space="preserve">'tis thy must friend </w:t>
-      </w:r>
-      <w:proofErr w:type="gramStart"/>
-      <w:r>
-        <w:rPr>
-          <w:i/>
-        </w:rPr>
-        <w:t>go</w:t>
-      </w:r>
-      <w:proofErr w:type="gramEnd"/>
-      <w:r>
-        <w:rPr>
-          <w:i/>
-        </w:rPr>
-        <w:t xml:space="preserve"> belong.</w:t>
+        <w:t xml:space="preserve"> thy must friend go belong.</w:t>
       </w:r>
     </w:p>
     <w:sectPr>
@@ -8395,8 +8093,8 @@
 </file>
 
 <file path=word/numbering.xml><?xml version="1.0" encoding="utf-8"?>
-<w:numbering xmlns:wpc="http://schemas.microsoft.com/office/word/2010/wordprocessingCanvas" xmlns:cx="http://schemas.microsoft.com/office/drawing/2014/chartex" xmlns:cx1="http://schemas.microsoft.com/office/drawing/2015/9/8/chartex" xmlns:mc="http://schemas.openxmlformats.org/markup-compatibility/2006" xmlns:o="urn:schemas-microsoft-com:office:office" xmlns:r="http://schemas.openxmlformats.org/officeDocument/2006/relationships" xmlns:m="http://schemas.openxmlformats.org/officeDocument/2006/math" xmlns:v="urn:schemas-microsoft-com:vml" xmlns:wp14="http://schemas.microsoft.com/office/word/2010/wordprocessingDrawing" xmlns:wp="http://schemas.openxmlformats.org/drawingml/2006/wordprocessingDrawing" xmlns:w10="urn:schemas-microsoft-com:office:word" xmlns:w="http://schemas.openxmlformats.org/wordprocessingml/2006/main" xmlns:w14="http://schemas.microsoft.com/office/word/2010/wordml" xmlns:w15="http://schemas.microsoft.com/office/word/2012/wordml" xmlns:w16se="http://schemas.microsoft.com/office/word/2015/wordml/symex" xmlns:wpg="http://schemas.microsoft.com/office/word/2010/wordprocessingGroup" xmlns:wpi="http://schemas.microsoft.com/office/word/2010/wordprocessingInk" xmlns:wne="http://schemas.microsoft.com/office/word/2006/wordml" xmlns:wps="http://schemas.microsoft.com/office/word/2010/wordprocessingShape" mc:Ignorable="w14 w15 w16se wp14">
-  <w:abstractNum w:abstractNumId="0" w15:restartNumberingAfterBreak="0">
+<w:numbering xmlns:wpc="http://schemas.microsoft.com/office/word/2010/wordprocessingCanvas" xmlns:mc="http://schemas.openxmlformats.org/markup-compatibility/2006" xmlns:o="urn:schemas-microsoft-com:office:office" xmlns:r="http://schemas.openxmlformats.org/officeDocument/2006/relationships" xmlns:m="http://schemas.openxmlformats.org/officeDocument/2006/math" xmlns:v="urn:schemas-microsoft-com:vml" xmlns:wp14="http://schemas.microsoft.com/office/word/2010/wordprocessingDrawing" xmlns:wp="http://schemas.openxmlformats.org/drawingml/2006/wordprocessingDrawing" xmlns:w10="urn:schemas-microsoft-com:office:word" xmlns:w="http://schemas.openxmlformats.org/wordprocessingml/2006/main" xmlns:w14="http://schemas.microsoft.com/office/word/2010/wordml" xmlns:wpg="http://schemas.microsoft.com/office/word/2010/wordprocessingGroup" xmlns:wpi="http://schemas.microsoft.com/office/word/2010/wordprocessingInk" xmlns:wne="http://schemas.microsoft.com/office/word/2006/wordml" xmlns:wps="http://schemas.microsoft.com/office/word/2010/wordprocessingShape" mc:Ignorable="w14 wp14">
+  <w:abstractNum w:abstractNumId="0">
     <w:nsid w:val="005E4D56"/>
     <w:multiLevelType w:val="hybridMultilevel"/>
     <w:tmpl w:val="82323674"/>
@@ -8509,7 +8207,7 @@
       </w:rPr>
     </w:lvl>
   </w:abstractNum>
-  <w:abstractNum w:abstractNumId="1" w15:restartNumberingAfterBreak="0">
+  <w:abstractNum w:abstractNumId="1">
     <w:nsid w:val="2A37362B"/>
     <w:multiLevelType w:val="hybridMultilevel"/>
     <w:tmpl w:val="BC64D8F8"/>
@@ -8622,7 +8320,7 @@
       </w:rPr>
     </w:lvl>
   </w:abstractNum>
-  <w:abstractNum w:abstractNumId="2" w15:restartNumberingAfterBreak="0">
+  <w:abstractNum w:abstractNumId="2">
     <w:nsid w:val="4BC16D5B"/>
     <w:multiLevelType w:val="hybridMultilevel"/>
     <w:tmpl w:val="083066C6"/>
@@ -8735,7 +8433,7 @@
       </w:rPr>
     </w:lvl>
   </w:abstractNum>
-  <w:abstractNum w:abstractNumId="3" w15:restartNumberingAfterBreak="0">
+  <w:abstractNum w:abstractNumId="3">
     <w:nsid w:val="5F657AF7"/>
     <w:multiLevelType w:val="hybridMultilevel"/>
     <w:tmpl w:val="49E2BA42"/>
@@ -8848,7 +8546,7 @@
       </w:rPr>
     </w:lvl>
   </w:abstractNum>
-  <w:abstractNum w:abstractNumId="4" w15:restartNumberingAfterBreak="0">
+  <w:abstractNum w:abstractNumId="4">
     <w:nsid w:val="645022B2"/>
     <w:multiLevelType w:val="hybridMultilevel"/>
     <w:tmpl w:val="9502F5EA"/>
@@ -8961,7 +8659,7 @@
       </w:rPr>
     </w:lvl>
   </w:abstractNum>
-  <w:abstractNum w:abstractNumId="5" w15:restartNumberingAfterBreak="0">
+  <w:abstractNum w:abstractNumId="5">
     <w:nsid w:val="6A9807D6"/>
     <w:multiLevelType w:val="hybridMultilevel"/>
     <w:tmpl w:val="8D08FA14"/>
@@ -9095,7 +8793,7 @@
 </file>
 
 <file path=word/styles.xml><?xml version="1.0" encoding="utf-8"?>
-<w:styles xmlns:mc="http://schemas.openxmlformats.org/markup-compatibility/2006" xmlns:r="http://schemas.openxmlformats.org/officeDocument/2006/relationships" xmlns:w="http://schemas.openxmlformats.org/wordprocessingml/2006/main" xmlns:w14="http://schemas.microsoft.com/office/word/2010/wordml" xmlns:w15="http://schemas.microsoft.com/office/word/2012/wordml" xmlns:w16se="http://schemas.microsoft.com/office/word/2015/wordml/symex" mc:Ignorable="w14 w15 w16se">
+<w:styles xmlns:mc="http://schemas.openxmlformats.org/markup-compatibility/2006" xmlns:r="http://schemas.openxmlformats.org/officeDocument/2006/relationships" xmlns:w="http://schemas.openxmlformats.org/wordprocessingml/2006/main" xmlns:w14="http://schemas.microsoft.com/office/word/2010/wordml" mc:Ignorable="w14">
   <w:docDefaults>
     <w:rPrDefault>
       <w:rPr>
@@ -9111,378 +8809,144 @@
       </w:pPr>
     </w:pPrDefault>
   </w:docDefaults>
-  <w:latentStyles w:defLockedState="0" w:defUIPriority="99" w:defSemiHidden="0" w:defUnhideWhenUsed="0" w:defQFormat="0" w:count="371">
-    <w:lsdException w:name="Normal" w:uiPriority="0" w:qFormat="1"/>
-    <w:lsdException w:name="heading 1" w:uiPriority="9" w:qFormat="1"/>
-    <w:lsdException w:name="heading 2" w:semiHidden="1" w:uiPriority="9" w:unhideWhenUsed="1" w:qFormat="1"/>
-    <w:lsdException w:name="heading 3" w:semiHidden="1" w:uiPriority="9" w:unhideWhenUsed="1" w:qFormat="1"/>
-    <w:lsdException w:name="heading 4" w:semiHidden="1" w:uiPriority="9" w:unhideWhenUsed="1" w:qFormat="1"/>
-    <w:lsdException w:name="heading 5" w:semiHidden="1" w:uiPriority="9" w:unhideWhenUsed="1" w:qFormat="1"/>
-    <w:lsdException w:name="heading 6" w:semiHidden="1" w:uiPriority="9" w:unhideWhenUsed="1" w:qFormat="1"/>
-    <w:lsdException w:name="heading 7" w:semiHidden="1" w:uiPriority="9" w:unhideWhenUsed="1" w:qFormat="1"/>
-    <w:lsdException w:name="heading 8" w:semiHidden="1" w:uiPriority="9" w:unhideWhenUsed="1" w:qFormat="1"/>
-    <w:lsdException w:name="heading 9" w:semiHidden="1" w:uiPriority="9" w:unhideWhenUsed="1" w:qFormat="1"/>
-    <w:lsdException w:name="index 1" w:semiHidden="1" w:unhideWhenUsed="1"/>
-    <w:lsdException w:name="index 2" w:semiHidden="1" w:unhideWhenUsed="1"/>
-    <w:lsdException w:name="index 3" w:semiHidden="1" w:unhideWhenUsed="1"/>
-    <w:lsdException w:name="index 4" w:semiHidden="1" w:unhideWhenUsed="1"/>
-    <w:lsdException w:name="index 5" w:semiHidden="1" w:unhideWhenUsed="1"/>
-    <w:lsdException w:name="index 6" w:semiHidden="1" w:unhideWhenUsed="1"/>
-    <w:lsdException w:name="index 7" w:semiHidden="1" w:unhideWhenUsed="1"/>
-    <w:lsdException w:name="index 8" w:semiHidden="1" w:unhideWhenUsed="1"/>
-    <w:lsdException w:name="index 9" w:semiHidden="1" w:unhideWhenUsed="1"/>
-    <w:lsdException w:name="toc 1" w:semiHidden="1" w:uiPriority="39" w:unhideWhenUsed="1"/>
-    <w:lsdException w:name="toc 2" w:semiHidden="1" w:uiPriority="39" w:unhideWhenUsed="1"/>
-    <w:lsdException w:name="toc 3" w:semiHidden="1" w:uiPriority="39" w:unhideWhenUsed="1"/>
-    <w:lsdException w:name="toc 4" w:semiHidden="1" w:uiPriority="39" w:unhideWhenUsed="1"/>
-    <w:lsdException w:name="toc 5" w:semiHidden="1" w:uiPriority="39" w:unhideWhenUsed="1"/>
-    <w:lsdException w:name="toc 6" w:semiHidden="1" w:uiPriority="39" w:unhideWhenUsed="1"/>
-    <w:lsdException w:name="toc 7" w:semiHidden="1" w:uiPriority="39" w:unhideWhenUsed="1"/>
-    <w:lsdException w:name="toc 8" w:semiHidden="1" w:uiPriority="39" w:unhideWhenUsed="1"/>
-    <w:lsdException w:name="toc 9" w:semiHidden="1" w:uiPriority="39" w:unhideWhenUsed="1"/>
-    <w:lsdException w:name="Normal Indent" w:semiHidden="1" w:unhideWhenUsed="1"/>
-    <w:lsdException w:name="footnote text" w:semiHidden="1" w:unhideWhenUsed="1"/>
-    <w:lsdException w:name="annotation text" w:semiHidden="1" w:unhideWhenUsed="1"/>
-    <w:lsdException w:name="header" w:semiHidden="1" w:unhideWhenUsed="1"/>
-    <w:lsdException w:name="footer" w:semiHidden="1" w:unhideWhenUsed="1"/>
-    <w:lsdException w:name="index heading" w:semiHidden="1" w:unhideWhenUsed="1"/>
-    <w:lsdException w:name="caption" w:semiHidden="1" w:uiPriority="35" w:unhideWhenUsed="1" w:qFormat="1"/>
-    <w:lsdException w:name="table of figures" w:semiHidden="1" w:unhideWhenUsed="1"/>
-    <w:lsdException w:name="envelope address" w:semiHidden="1" w:unhideWhenUsed="1"/>
-    <w:lsdException w:name="envelope return" w:semiHidden="1" w:unhideWhenUsed="1"/>
-    <w:lsdException w:name="footnote reference" w:semiHidden="1" w:unhideWhenUsed="1"/>
-    <w:lsdException w:name="annotation reference" w:semiHidden="1" w:unhideWhenUsed="1"/>
-    <w:lsdException w:name="line number" w:semiHidden="1" w:unhideWhenUsed="1"/>
-    <w:lsdException w:name="page number" w:semiHidden="1" w:unhideWhenUsed="1"/>
-    <w:lsdException w:name="endnote reference" w:semiHidden="1" w:unhideWhenUsed="1"/>
-    <w:lsdException w:name="endnote text" w:semiHidden="1" w:unhideWhenUsed="1"/>
-    <w:lsdException w:name="table of authorities" w:semiHidden="1" w:unhideWhenUsed="1"/>
-    <w:lsdException w:name="macro" w:semiHidden="1" w:unhideWhenUsed="1"/>
-    <w:lsdException w:name="toa heading" w:semiHidden="1" w:unhideWhenUsed="1"/>
-    <w:lsdException w:name="List" w:semiHidden="1" w:unhideWhenUsed="1"/>
-    <w:lsdException w:name="List Bullet" w:semiHidden="1" w:unhideWhenUsed="1"/>
-    <w:lsdException w:name="List Number" w:semiHidden="1" w:unhideWhenUsed="1"/>
-    <w:lsdException w:name="List 2" w:semiHidden="1" w:unhideWhenUsed="1"/>
-    <w:lsdException w:name="List 3" w:semiHidden="1" w:unhideWhenUsed="1"/>
-    <w:lsdException w:name="List 4" w:semiHidden="1" w:unhideWhenUsed="1"/>
-    <w:lsdException w:name="List 5" w:semiHidden="1" w:unhideWhenUsed="1"/>
-    <w:lsdException w:name="List Bullet 2" w:semiHidden="1" w:unhideWhenUsed="1"/>
-    <w:lsdException w:name="List Bullet 3" w:semiHidden="1" w:unhideWhenUsed="1"/>
-    <w:lsdException w:name="List Bullet 4" w:semiHidden="1" w:unhideWhenUsed="1"/>
-    <w:lsdException w:name="List Bullet 5" w:semiHidden="1" w:unhideWhenUsed="1"/>
-    <w:lsdException w:name="List Number 2" w:semiHidden="1" w:unhideWhenUsed="1"/>
-    <w:lsdException w:name="List Number 3" w:semiHidden="1" w:unhideWhenUsed="1"/>
-    <w:lsdException w:name="List Number 4" w:semiHidden="1" w:unhideWhenUsed="1"/>
-    <w:lsdException w:name="List Number 5" w:semiHidden="1" w:unhideWhenUsed="1"/>
-    <w:lsdException w:name="Title" w:uiPriority="10" w:qFormat="1"/>
-    <w:lsdException w:name="Closing" w:semiHidden="1" w:unhideWhenUsed="1"/>
-    <w:lsdException w:name="Signature" w:semiHidden="1" w:unhideWhenUsed="1"/>
-    <w:lsdException w:name="Default Paragraph Font" w:semiHidden="1" w:uiPriority="1" w:unhideWhenUsed="1"/>
-    <w:lsdException w:name="Body Text" w:semiHidden="1" w:unhideWhenUsed="1"/>
-    <w:lsdException w:name="Body Text Indent" w:semiHidden="1" w:unhideWhenUsed="1"/>
-    <w:lsdException w:name="List Continue" w:semiHidden="1" w:unhideWhenUsed="1"/>
-    <w:lsdException w:name="List Continue 2" w:semiHidden="1" w:unhideWhenUsed="1"/>
-    <w:lsdException w:name="List Continue 3" w:semiHidden="1" w:unhideWhenUsed="1"/>
-    <w:lsdException w:name="List Continue 4" w:semiHidden="1" w:unhideWhenUsed="1"/>
-    <w:lsdException w:name="List Continue 5" w:semiHidden="1" w:unhideWhenUsed="1"/>
-    <w:lsdException w:name="Message Header" w:semiHidden="1" w:unhideWhenUsed="1"/>
-    <w:lsdException w:name="Subtitle" w:uiPriority="11" w:qFormat="1"/>
-    <w:lsdException w:name="Salutation" w:semiHidden="1" w:unhideWhenUsed="1"/>
-    <w:lsdException w:name="Date" w:semiHidden="1" w:unhideWhenUsed="1"/>
-    <w:lsdException w:name="Body Text First Indent" w:semiHidden="1" w:unhideWhenUsed="1"/>
-    <w:lsdException w:name="Body Text First Indent 2" w:semiHidden="1" w:unhideWhenUsed="1"/>
-    <w:lsdException w:name="Note Heading" w:semiHidden="1" w:unhideWhenUsed="1"/>
-    <w:lsdException w:name="Body Text 2" w:semiHidden="1" w:unhideWhenUsed="1"/>
-    <w:lsdException w:name="Body Text 3" w:semiHidden="1" w:unhideWhenUsed="1"/>
-    <w:lsdException w:name="Body Text Indent 2" w:semiHidden="1" w:unhideWhenUsed="1"/>
-    <w:lsdException w:name="Body Text Indent 3" w:semiHidden="1" w:unhideWhenUsed="1"/>
-    <w:lsdException w:name="Block Text" w:semiHidden="1" w:unhideWhenUsed="1"/>
-    <w:lsdException w:name="Hyperlink" w:semiHidden="1" w:unhideWhenUsed="1"/>
-    <w:lsdException w:name="FollowedHyperlink" w:semiHidden="1" w:unhideWhenUsed="1"/>
-    <w:lsdException w:name="Strong" w:uiPriority="22" w:qFormat="1"/>
-    <w:lsdException w:name="Emphasis" w:uiPriority="20" w:qFormat="1"/>
-    <w:lsdException w:name="Document Map" w:semiHidden="1" w:unhideWhenUsed="1"/>
-    <w:lsdException w:name="Plain Text" w:semiHidden="1" w:unhideWhenUsed="1"/>
-    <w:lsdException w:name="E-mail Signature" w:semiHidden="1" w:unhideWhenUsed="1"/>
-    <w:lsdException w:name="HTML Top of Form" w:semiHidden="1" w:unhideWhenUsed="1"/>
-    <w:lsdException w:name="HTML Bottom of Form" w:semiHidden="1" w:unhideWhenUsed="1"/>
-    <w:lsdException w:name="Normal (Web)" w:semiHidden="1" w:unhideWhenUsed="1"/>
-    <w:lsdException w:name="HTML Acronym" w:semiHidden="1" w:unhideWhenUsed="1"/>
-    <w:lsdException w:name="HTML Address" w:semiHidden="1" w:unhideWhenUsed="1"/>
-    <w:lsdException w:name="HTML Cite" w:semiHidden="1" w:unhideWhenUsed="1"/>
-    <w:lsdException w:name="HTML Code" w:semiHidden="1" w:unhideWhenUsed="1"/>
-    <w:lsdException w:name="HTML Definition" w:semiHidden="1" w:unhideWhenUsed="1"/>
-    <w:lsdException w:name="HTML Keyboard" w:semiHidden="1" w:unhideWhenUsed="1"/>
-    <w:lsdException w:name="HTML Preformatted" w:semiHidden="1" w:unhideWhenUsed="1"/>
-    <w:lsdException w:name="HTML Sample" w:semiHidden="1" w:unhideWhenUsed="1"/>
-    <w:lsdException w:name="HTML Typewriter" w:semiHidden="1" w:unhideWhenUsed="1"/>
-    <w:lsdException w:name="HTML Variable" w:semiHidden="1" w:unhideWhenUsed="1"/>
-    <w:lsdException w:name="Normal Table" w:semiHidden="1" w:unhideWhenUsed="1"/>
-    <w:lsdException w:name="annotation subject" w:semiHidden="1" w:unhideWhenUsed="1"/>
-    <w:lsdException w:name="No List" w:semiHidden="1" w:unhideWhenUsed="1"/>
-    <w:lsdException w:name="Outline List 1" w:semiHidden="1" w:unhideWhenUsed="1"/>
-    <w:lsdException w:name="Outline List 2" w:semiHidden="1" w:unhideWhenUsed="1"/>
-    <w:lsdException w:name="Outline List 3" w:semiHidden="1" w:unhideWhenUsed="1"/>
-    <w:lsdException w:name="Table Simple 1" w:semiHidden="1" w:unhideWhenUsed="1"/>
-    <w:lsdException w:name="Table Simple 2" w:semiHidden="1" w:unhideWhenUsed="1"/>
-    <w:lsdException w:name="Table Simple 3" w:semiHidden="1" w:unhideWhenUsed="1"/>
-    <w:lsdException w:name="Table Classic 1" w:semiHidden="1" w:unhideWhenUsed="1"/>
-    <w:lsdException w:name="Table Classic 2" w:semiHidden="1" w:unhideWhenUsed="1"/>
-    <w:lsdException w:name="Table Classic 3" w:semiHidden="1" w:unhideWhenUsed="1"/>
-    <w:lsdException w:name="Table Classic 4" w:semiHidden="1" w:unhideWhenUsed="1"/>
-    <w:lsdException w:name="Table Colorful 1" w:semiHidden="1" w:unhideWhenUsed="1"/>
-    <w:lsdException w:name="Table Colorful 2" w:semiHidden="1" w:unhideWhenUsed="1"/>
-    <w:lsdException w:name="Table Colorful 3" w:semiHidden="1" w:unhideWhenUsed="1"/>
-    <w:lsdException w:name="Table Columns 1" w:semiHidden="1" w:unhideWhenUsed="1"/>
-    <w:lsdException w:name="Table Columns 2" w:semiHidden="1" w:unhideWhenUsed="1"/>
-    <w:lsdException w:name="Table Columns 3" w:semiHidden="1" w:unhideWhenUsed="1"/>
-    <w:lsdException w:name="Table Columns 4" w:semiHidden="1" w:unhideWhenUsed="1"/>
-    <w:lsdException w:name="Table Columns 5" w:semiHidden="1" w:unhideWhenUsed="1"/>
-    <w:lsdException w:name="Table Grid 1" w:semiHidden="1" w:unhideWhenUsed="1"/>
-    <w:lsdException w:name="Table Grid 2" w:semiHidden="1" w:unhideWhenUsed="1"/>
-    <w:lsdException w:name="Table Grid 3" w:semiHidden="1" w:unhideWhenUsed="1"/>
-    <w:lsdException w:name="Table Grid 4" w:semiHidden="1" w:unhideWhenUsed="1"/>
-    <w:lsdException w:name="Table Grid 5" w:semiHidden="1" w:unhideWhenUsed="1"/>
-    <w:lsdException w:name="Table Grid 6" w:semiHidden="1" w:unhideWhenUsed="1"/>
-    <w:lsdException w:name="Table Grid 7" w:semiHidden="1" w:unhideWhenUsed="1"/>
-    <w:lsdException w:name="Table Grid 8" w:semiHidden="1" w:unhideWhenUsed="1"/>
-    <w:lsdException w:name="Table List 1" w:semiHidden="1" w:unhideWhenUsed="1"/>
-    <w:lsdException w:name="Table List 2" w:semiHidden="1" w:unhideWhenUsed="1"/>
-    <w:lsdException w:name="Table List 3" w:semiHidden="1" w:unhideWhenUsed="1"/>
-    <w:lsdException w:name="Table List 4" w:semiHidden="1" w:unhideWhenUsed="1"/>
-    <w:lsdException w:name="Table List 5" w:semiHidden="1" w:unhideWhenUsed="1"/>
-    <w:lsdException w:name="Table List 6" w:semiHidden="1" w:unhideWhenUsed="1"/>
-    <w:lsdException w:name="Table List 7" w:semiHidden="1" w:unhideWhenUsed="1"/>
-    <w:lsdException w:name="Table List 8" w:semiHidden="1" w:unhideWhenUsed="1"/>
-    <w:lsdException w:name="Table 3D effects 1" w:semiHidden="1" w:unhideWhenUsed="1"/>
-    <w:lsdException w:name="Table 3D effects 2" w:semiHidden="1" w:unhideWhenUsed="1"/>
-    <w:lsdException w:name="Table 3D effects 3" w:semiHidden="1" w:unhideWhenUsed="1"/>
-    <w:lsdException w:name="Table Contemporary" w:semiHidden="1" w:unhideWhenUsed="1"/>
-    <w:lsdException w:name="Table Elegant" w:semiHidden="1" w:unhideWhenUsed="1"/>
-    <w:lsdException w:name="Table Professional" w:semiHidden="1" w:unhideWhenUsed="1"/>
-    <w:lsdException w:name="Table Subtle 1" w:semiHidden="1" w:unhideWhenUsed="1"/>
-    <w:lsdException w:name="Table Subtle 2" w:semiHidden="1" w:unhideWhenUsed="1"/>
-    <w:lsdException w:name="Table Web 1" w:semiHidden="1" w:unhideWhenUsed="1"/>
-    <w:lsdException w:name="Table Web 2" w:semiHidden="1" w:unhideWhenUsed="1"/>
-    <w:lsdException w:name="Table Web 3" w:semiHidden="1" w:unhideWhenUsed="1"/>
-    <w:lsdException w:name="Balloon Text" w:semiHidden="1" w:unhideWhenUsed="1"/>
-    <w:lsdException w:name="Table Grid" w:uiPriority="39"/>
-    <w:lsdException w:name="Table Theme" w:semiHidden="1" w:unhideWhenUsed="1"/>
-    <w:lsdException w:name="Placeholder Text" w:semiHidden="1"/>
-    <w:lsdException w:name="No Spacing" w:uiPriority="1" w:qFormat="1"/>
-    <w:lsdException w:name="Light Shading" w:uiPriority="60"/>
-    <w:lsdException w:name="Light List" w:uiPriority="61"/>
-    <w:lsdException w:name="Light Grid" w:uiPriority="62"/>
-    <w:lsdException w:name="Medium Shading 1" w:uiPriority="63"/>
-    <w:lsdException w:name="Medium Shading 2" w:uiPriority="64"/>
-    <w:lsdException w:name="Medium List 1" w:uiPriority="65"/>
-    <w:lsdException w:name="Medium List 2" w:uiPriority="66"/>
-    <w:lsdException w:name="Medium Grid 1" w:uiPriority="67"/>
-    <w:lsdException w:name="Medium Grid 2" w:uiPriority="68"/>
-    <w:lsdException w:name="Medium Grid 3" w:uiPriority="69"/>
-    <w:lsdException w:name="Dark List" w:uiPriority="70"/>
-    <w:lsdException w:name="Colorful Shading" w:uiPriority="71"/>
-    <w:lsdException w:name="Colorful List" w:uiPriority="72"/>
-    <w:lsdException w:name="Colorful Grid" w:uiPriority="73"/>
-    <w:lsdException w:name="Light Shading Accent 1" w:uiPriority="60"/>
-    <w:lsdException w:name="Light List Accent 1" w:uiPriority="61"/>
-    <w:lsdException w:name="Light Grid Accent 1" w:uiPriority="62"/>
-    <w:lsdException w:name="Medium Shading 1 Accent 1" w:uiPriority="63"/>
-    <w:lsdException w:name="Medium Shading 2 Accent 1" w:uiPriority="64"/>
-    <w:lsdException w:name="Medium List 1 Accent 1" w:uiPriority="65"/>
-    <w:lsdException w:name="Revision" w:semiHidden="1"/>
-    <w:lsdException w:name="List Paragraph" w:uiPriority="34" w:qFormat="1"/>
-    <w:lsdException w:name="Quote" w:uiPriority="29" w:qFormat="1"/>
-    <w:lsdException w:name="Intense Quote" w:uiPriority="30" w:qFormat="1"/>
-    <w:lsdException w:name="Medium List 2 Accent 1" w:uiPriority="66"/>
-    <w:lsdException w:name="Medium Grid 1 Accent 1" w:uiPriority="67"/>
-    <w:lsdException w:name="Medium Grid 2 Accent 1" w:uiPriority="68"/>
-    <w:lsdException w:name="Medium Grid 3 Accent 1" w:uiPriority="69"/>
-    <w:lsdException w:name="Dark List Accent 1" w:uiPriority="70"/>
-    <w:lsdException w:name="Colorful Shading Accent 1" w:uiPriority="71"/>
-    <w:lsdException w:name="Colorful List Accent 1" w:uiPriority="72"/>
-    <w:lsdException w:name="Colorful Grid Accent 1" w:uiPriority="73"/>
-    <w:lsdException w:name="Light Shading Accent 2" w:uiPriority="60"/>
-    <w:lsdException w:name="Light List Accent 2" w:uiPriority="61"/>
-    <w:lsdException w:name="Light Grid Accent 2" w:uiPriority="62"/>
-    <w:lsdException w:name="Medium Shading 1 Accent 2" w:uiPriority="63"/>
-    <w:lsdException w:name="Medium Shading 2 Accent 2" w:uiPriority="64"/>
-    <w:lsdException w:name="Medium List 1 Accent 2" w:uiPriority="65"/>
-    <w:lsdException w:name="Medium List 2 Accent 2" w:uiPriority="66"/>
-    <w:lsdException w:name="Medium Grid 1 Accent 2" w:uiPriority="67"/>
-    <w:lsdException w:name="Medium Grid 2 Accent 2" w:uiPriority="68"/>
-    <w:lsdException w:name="Medium Grid 3 Accent 2" w:uiPriority="69"/>
-    <w:lsdException w:name="Dark List Accent 2" w:uiPriority="70"/>
-    <w:lsdException w:name="Colorful Shading Accent 2" w:uiPriority="71"/>
-    <w:lsdException w:name="Colorful List Accent 2" w:uiPriority="72"/>
-    <w:lsdException w:name="Colorful Grid Accent 2" w:uiPriority="73"/>
-    <w:lsdException w:name="Light Shading Accent 3" w:uiPriority="60"/>
-    <w:lsdException w:name="Light List Accent 3" w:uiPriority="61"/>
-    <w:lsdException w:name="Light Grid Accent 3" w:uiPriority="62"/>
-    <w:lsdException w:name="Medium Shading 1 Accent 3" w:uiPriority="63"/>
-    <w:lsdException w:name="Medium Shading 2 Accent 3" w:uiPriority="64"/>
-    <w:lsdException w:name="Medium List 1 Accent 3" w:uiPriority="65"/>
-    <w:lsdException w:name="Medium List 2 Accent 3" w:uiPriority="66"/>
-    <w:lsdException w:name="Medium Grid 1 Accent 3" w:uiPriority="67"/>
-    <w:lsdException w:name="Medium Grid 2 Accent 3" w:uiPriority="68"/>
-    <w:lsdException w:name="Medium Grid 3 Accent 3" w:uiPriority="69"/>
-    <w:lsdException w:name="Dark List Accent 3" w:uiPriority="70"/>
-    <w:lsdException w:name="Colorful Shading Accent 3" w:uiPriority="71"/>
-    <w:lsdException w:name="Colorful List Accent 3" w:uiPriority="72"/>
-    <w:lsdException w:name="Colorful Grid Accent 3" w:uiPriority="73"/>
-    <w:lsdException w:name="Light Shading Accent 4" w:uiPriority="60"/>
-    <w:lsdException w:name="Light List Accent 4" w:uiPriority="61"/>
-    <w:lsdException w:name="Light Grid Accent 4" w:uiPriority="62"/>
-    <w:lsdException w:name="Medium Shading 1 Accent 4" w:uiPriority="63"/>
-    <w:lsdException w:name="Medium Shading 2 Accent 4" w:uiPriority="64"/>
-    <w:lsdException w:name="Medium List 1 Accent 4" w:uiPriority="65"/>
-    <w:lsdException w:name="Medium List 2 Accent 4" w:uiPriority="66"/>
-    <w:lsdException w:name="Medium Grid 1 Accent 4" w:uiPriority="67"/>
-    <w:lsdException w:name="Medium Grid 2 Accent 4" w:uiPriority="68"/>
-    <w:lsdException w:name="Medium Grid 3 Accent 4" w:uiPriority="69"/>
-    <w:lsdException w:name="Dark List Accent 4" w:uiPriority="70"/>
-    <w:lsdException w:name="Colorful Shading Accent 4" w:uiPriority="71"/>
-    <w:lsdException w:name="Colorful List Accent 4" w:uiPriority="72"/>
-    <w:lsdException w:name="Colorful Grid Accent 4" w:uiPriority="73"/>
-    <w:lsdException w:name="Light Shading Accent 5" w:uiPriority="60"/>
-    <w:lsdException w:name="Light List Accent 5" w:uiPriority="61"/>
-    <w:lsdException w:name="Light Grid Accent 5" w:uiPriority="62"/>
-    <w:lsdException w:name="Medium Shading 1 Accent 5" w:uiPriority="63"/>
-    <w:lsdException w:name="Medium Shading 2 Accent 5" w:uiPriority="64"/>
-    <w:lsdException w:name="Medium List 1 Accent 5" w:uiPriority="65"/>
-    <w:lsdException w:name="Medium List 2 Accent 5" w:uiPriority="66"/>
-    <w:lsdException w:name="Medium Grid 1 Accent 5" w:uiPriority="67"/>
-    <w:lsdException w:name="Medium Grid 2 Accent 5" w:uiPriority="68"/>
-    <w:lsdException w:name="Medium Grid 3 Accent 5" w:uiPriority="69"/>
-    <w:lsdException w:name="Dark List Accent 5" w:uiPriority="70"/>
-    <w:lsdException w:name="Colorful Shading Accent 5" w:uiPriority="71"/>
-    <w:lsdException w:name="Colorful List Accent 5" w:uiPriority="72"/>
-    <w:lsdException w:name="Colorful Grid Accent 5" w:uiPriority="73"/>
-    <w:lsdException w:name="Light Shading Accent 6" w:uiPriority="60"/>
-    <w:lsdException w:name="Light List Accent 6" w:uiPriority="61"/>
-    <w:lsdException w:name="Light Grid Accent 6" w:uiPriority="62"/>
-    <w:lsdException w:name="Medium Shading 1 Accent 6" w:uiPriority="63"/>
-    <w:lsdException w:name="Medium Shading 2 Accent 6" w:uiPriority="64"/>
-    <w:lsdException w:name="Medium List 1 Accent 6" w:uiPriority="65"/>
-    <w:lsdException w:name="Medium List 2 Accent 6" w:uiPriority="66"/>
-    <w:lsdException w:name="Medium Grid 1 Accent 6" w:uiPriority="67"/>
-    <w:lsdException w:name="Medium Grid 2 Accent 6" w:uiPriority="68"/>
-    <w:lsdException w:name="Medium Grid 3 Accent 6" w:uiPriority="69"/>
-    <w:lsdException w:name="Dark List Accent 6" w:uiPriority="70"/>
-    <w:lsdException w:name="Colorful Shading Accent 6" w:uiPriority="71"/>
-    <w:lsdException w:name="Colorful List Accent 6" w:uiPriority="72"/>
-    <w:lsdException w:name="Colorful Grid Accent 6" w:uiPriority="73"/>
-    <w:lsdException w:name="Subtle Emphasis" w:uiPriority="19" w:qFormat="1"/>
-    <w:lsdException w:name="Intense Emphasis" w:uiPriority="21" w:qFormat="1"/>
-    <w:lsdException w:name="Subtle Reference" w:uiPriority="31" w:qFormat="1"/>
-    <w:lsdException w:name="Intense Reference" w:uiPriority="32" w:qFormat="1"/>
-    <w:lsdException w:name="Book Title" w:uiPriority="33" w:qFormat="1"/>
-    <w:lsdException w:name="Bibliography" w:semiHidden="1" w:uiPriority="37" w:unhideWhenUsed="1"/>
-    <w:lsdException w:name="TOC Heading" w:semiHidden="1" w:uiPriority="39" w:unhideWhenUsed="1" w:qFormat="1"/>
-    <w:lsdException w:name="Plain Table 1" w:uiPriority="41"/>
-    <w:lsdException w:name="Plain Table 2" w:uiPriority="42"/>
-    <w:lsdException w:name="Plain Table 3" w:uiPriority="43"/>
-    <w:lsdException w:name="Plain Table 4" w:uiPriority="44"/>
-    <w:lsdException w:name="Plain Table 5" w:uiPriority="45"/>
-    <w:lsdException w:name="Grid Table Light" w:uiPriority="40"/>
-    <w:lsdException w:name="Grid Table 1 Light" w:uiPriority="46"/>
-    <w:lsdException w:name="Grid Table 2" w:uiPriority="47"/>
-    <w:lsdException w:name="Grid Table 3" w:uiPriority="48"/>
-    <w:lsdException w:name="Grid Table 4" w:uiPriority="49"/>
-    <w:lsdException w:name="Grid Table 5 Dark" w:uiPriority="50"/>
-    <w:lsdException w:name="Grid Table 6 Colorful" w:uiPriority="51"/>
-    <w:lsdException w:name="Grid Table 7 Colorful" w:uiPriority="52"/>
-    <w:lsdException w:name="Grid Table 1 Light Accent 1" w:uiPriority="46"/>
-    <w:lsdException w:name="Grid Table 2 Accent 1" w:uiPriority="47"/>
-    <w:lsdException w:name="Grid Table 3 Accent 1" w:uiPriority="48"/>
-    <w:lsdException w:name="Grid Table 4 Accent 1" w:uiPriority="49"/>
-    <w:lsdException w:name="Grid Table 5 Dark Accent 1" w:uiPriority="50"/>
-    <w:lsdException w:name="Grid Table 6 Colorful Accent 1" w:uiPriority="51"/>
-    <w:lsdException w:name="Grid Table 7 Colorful Accent 1" w:uiPriority="52"/>
-    <w:lsdException w:name="Grid Table 1 Light Accent 2" w:uiPriority="46"/>
-    <w:lsdException w:name="Grid Table 2 Accent 2" w:uiPriority="47"/>
-    <w:lsdException w:name="Grid Table 3 Accent 2" w:uiPriority="48"/>
-    <w:lsdException w:name="Grid Table 4 Accent 2" w:uiPriority="49"/>
-    <w:lsdException w:name="Grid Table 5 Dark Accent 2" w:uiPriority="50"/>
-    <w:lsdException w:name="Grid Table 6 Colorful Accent 2" w:uiPriority="51"/>
-    <w:lsdException w:name="Grid Table 7 Colorful Accent 2" w:uiPriority="52"/>
-    <w:lsdException w:name="Grid Table 1 Light Accent 3" w:uiPriority="46"/>
-    <w:lsdException w:name="Grid Table 2 Accent 3" w:uiPriority="47"/>
-    <w:lsdException w:name="Grid Table 3 Accent 3" w:uiPriority="48"/>
-    <w:lsdException w:name="Grid Table 4 Accent 3" w:uiPriority="49"/>
-    <w:lsdException w:name="Grid Table 5 Dark Accent 3" w:uiPriority="50"/>
-    <w:lsdException w:name="Grid Table 6 Colorful Accent 3" w:uiPriority="51"/>
-    <w:lsdException w:name="Grid Table 7 Colorful Accent 3" w:uiPriority="52"/>
-    <w:lsdException w:name="Grid Table 1 Light Accent 4" w:uiPriority="46"/>
-    <w:lsdException w:name="Grid Table 2 Accent 4" w:uiPriority="47"/>
-    <w:lsdException w:name="Grid Table 3 Accent 4" w:uiPriority="48"/>
-    <w:lsdException w:name="Grid Table 4 Accent 4" w:uiPriority="49"/>
-    <w:lsdException w:name="Grid Table 5 Dark Accent 4" w:uiPriority="50"/>
-    <w:lsdException w:name="Grid Table 6 Colorful Accent 4" w:uiPriority="51"/>
-    <w:lsdException w:name="Grid Table 7 Colorful Accent 4" w:uiPriority="52"/>
-    <w:lsdException w:name="Grid Table 1 Light Accent 5" w:uiPriority="46"/>
-    <w:lsdException w:name="Grid Table 2 Accent 5" w:uiPriority="47"/>
-    <w:lsdException w:name="Grid Table 3 Accent 5" w:uiPriority="48"/>
-    <w:lsdException w:name="Grid Table 4 Accent 5" w:uiPriority="49"/>
-    <w:lsdException w:name="Grid Table 5 Dark Accent 5" w:uiPriority="50"/>
-    <w:lsdException w:name="Grid Table 6 Colorful Accent 5" w:uiPriority="51"/>
-    <w:lsdException w:name="Grid Table 7 Colorful Accent 5" w:uiPriority="52"/>
-    <w:lsdException w:name="Grid Table 1 Light Accent 6" w:uiPriority="46"/>
-    <w:lsdException w:name="Grid Table 2 Accent 6" w:uiPriority="47"/>
-    <w:lsdException w:name="Grid Table 3 Accent 6" w:uiPriority="48"/>
-    <w:lsdException w:name="Grid Table 4 Accent 6" w:uiPriority="49"/>
-    <w:lsdException w:name="Grid Table 5 Dark Accent 6" w:uiPriority="50"/>
-    <w:lsdException w:name="Grid Table 6 Colorful Accent 6" w:uiPriority="51"/>
-    <w:lsdException w:name="Grid Table 7 Colorful Accent 6" w:uiPriority="52"/>
-    <w:lsdException w:name="List Table 1 Light" w:uiPriority="46"/>
-    <w:lsdException w:name="List Table 2" w:uiPriority="47"/>
-    <w:lsdException w:name="List Table 3" w:uiPriority="48"/>
-    <w:lsdException w:name="List Table 4" w:uiPriority="49"/>
-    <w:lsdException w:name="List Table 5 Dark" w:uiPriority="50"/>
-    <w:lsdException w:name="List Table 6 Colorful" w:uiPriority="51"/>
-    <w:lsdException w:name="List Table 7 Colorful" w:uiPriority="52"/>
-    <w:lsdException w:name="List Table 1 Light Accent 1" w:uiPriority="46"/>
-    <w:lsdException w:name="List Table 2 Accent 1" w:uiPriority="47"/>
-    <w:lsdException w:name="List Table 3 Accent 1" w:uiPriority="48"/>
-    <w:lsdException w:name="List Table 4 Accent 1" w:uiPriority="49"/>
-    <w:lsdException w:name="List Table 5 Dark Accent 1" w:uiPriority="50"/>
-    <w:lsdException w:name="List Table 6 Colorful Accent 1" w:uiPriority="51"/>
-    <w:lsdException w:name="List Table 7 Colorful Accent 1" w:uiPriority="52"/>
-    <w:lsdException w:name="List Table 1 Light Accent 2" w:uiPriority="46"/>
-    <w:lsdException w:name="List Table 2 Accent 2" w:uiPriority="47"/>
-    <w:lsdException w:name="List Table 3 Accent 2" w:uiPriority="48"/>
-    <w:lsdException w:name="List Table 4 Accent 2" w:uiPriority="49"/>
-    <w:lsdException w:name="List Table 5 Dark Accent 2" w:uiPriority="50"/>
-    <w:lsdException w:name="List Table 6 Colorful Accent 2" w:uiPriority="51"/>
-    <w:lsdException w:name="List Table 7 Colorful Accent 2" w:uiPriority="52"/>
-    <w:lsdException w:name="List Table 1 Light Accent 3" w:uiPriority="46"/>
-    <w:lsdException w:name="List Table 2 Accent 3" w:uiPriority="47"/>
-    <w:lsdException w:name="List Table 3 Accent 3" w:uiPriority="48"/>
-    <w:lsdException w:name="List Table 4 Accent 3" w:uiPriority="49"/>
-    <w:lsdException w:name="List Table 5 Dark Accent 3" w:uiPriority="50"/>
-    <w:lsdException w:name="List Table 6 Colorful Accent 3" w:uiPriority="51"/>
-    <w:lsdException w:name="List Table 7 Colorful Accent 3" w:uiPriority="52"/>
-    <w:lsdException w:name="List Table 1 Light Accent 4" w:uiPriority="46"/>
-    <w:lsdException w:name="List Table 2 Accent 4" w:uiPriority="47"/>
-    <w:lsdException w:name="List Table 3 Accent 4" w:uiPriority="48"/>
-    <w:lsdException w:name="List Table 4 Accent 4" w:uiPriority="49"/>
-    <w:lsdException w:name="List Table 5 Dark Accent 4" w:uiPriority="50"/>
-    <w:lsdException w:name="List Table 6 Colorful Accent 4" w:uiPriority="51"/>
-    <w:lsdException w:name="List Table 7 Colorful Accent 4" w:uiPriority="52"/>
-    <w:lsdException w:name="List Table 1 Light Accent 5" w:uiPriority="46"/>
-    <w:lsdException w:name="List Table 2 Accent 5" w:uiPriority="47"/>
-    <w:lsdException w:name="List Table 3 Accent 5" w:uiPriority="48"/>
-    <w:lsdException w:name="List Table 4 Accent 5" w:uiPriority="49"/>
-    <w:lsdException w:name="List Table 5 Dark Accent 5" w:uiPriority="50"/>
-    <w:lsdException w:name="List Table 6 Colorful Accent 5" w:uiPriority="51"/>
-    <w:lsdException w:name="List Table 7 Colorful Accent 5" w:uiPriority="52"/>
-    <w:lsdException w:name="List Table 1 Light Accent 6" w:uiPriority="46"/>
-    <w:lsdException w:name="List Table 2 Accent 6" w:uiPriority="47"/>
-    <w:lsdException w:name="List Table 3 Accent 6" w:uiPriority="48"/>
-    <w:lsdException w:name="List Table 4 Accent 6" w:uiPriority="49"/>
-    <w:lsdException w:name="List Table 5 Dark Accent 6" w:uiPriority="50"/>
-    <w:lsdException w:name="List Table 6 Colorful Accent 6" w:uiPriority="51"/>
-    <w:lsdException w:name="List Table 7 Colorful Accent 6" w:uiPriority="52"/>
+  <w:latentStyles w:defLockedState="0" w:defUIPriority="99" w:defSemiHidden="1" w:defUnhideWhenUsed="1" w:defQFormat="0" w:count="267">
+    <w:lsdException w:name="Normal" w:semiHidden="0" w:uiPriority="0" w:unhideWhenUsed="0" w:qFormat="1"/>
+    <w:lsdException w:name="heading 1" w:semiHidden="0" w:uiPriority="9" w:unhideWhenUsed="0" w:qFormat="1"/>
+    <w:lsdException w:name="heading 2" w:uiPriority="9" w:qFormat="1"/>
+    <w:lsdException w:name="heading 3" w:uiPriority="9" w:qFormat="1"/>
+    <w:lsdException w:name="heading 4" w:uiPriority="9" w:qFormat="1"/>
+    <w:lsdException w:name="heading 5" w:uiPriority="9" w:qFormat="1"/>
+    <w:lsdException w:name="heading 6" w:uiPriority="9" w:qFormat="1"/>
+    <w:lsdException w:name="heading 7" w:uiPriority="9" w:qFormat="1"/>
+    <w:lsdException w:name="heading 8" w:uiPriority="9" w:qFormat="1"/>
+    <w:lsdException w:name="heading 9" w:uiPriority="9" w:qFormat="1"/>
+    <w:lsdException w:name="toc 1" w:uiPriority="39"/>
+    <w:lsdException w:name="toc 2" w:uiPriority="39"/>
+    <w:lsdException w:name="toc 3" w:uiPriority="39"/>
+    <w:lsdException w:name="toc 4" w:uiPriority="39"/>
+    <w:lsdException w:name="toc 5" w:uiPriority="39"/>
+    <w:lsdException w:name="toc 6" w:uiPriority="39"/>
+    <w:lsdException w:name="toc 7" w:uiPriority="39"/>
+    <w:lsdException w:name="toc 8" w:uiPriority="39"/>
+    <w:lsdException w:name="toc 9" w:uiPriority="39"/>
+    <w:lsdException w:name="caption" w:uiPriority="35" w:qFormat="1"/>
+    <w:lsdException w:name="Title" w:semiHidden="0" w:uiPriority="10" w:unhideWhenUsed="0" w:qFormat="1"/>
+    <w:lsdException w:name="Default Paragraph Font" w:uiPriority="1"/>
+    <w:lsdException w:name="Subtitle" w:semiHidden="0" w:uiPriority="11" w:unhideWhenUsed="0" w:qFormat="1"/>
+    <w:lsdException w:name="Strong" w:semiHidden="0" w:uiPriority="22" w:unhideWhenUsed="0" w:qFormat="1"/>
+    <w:lsdException w:name="Emphasis" w:semiHidden="0" w:uiPriority="20" w:unhideWhenUsed="0" w:qFormat="1"/>
+    <w:lsdException w:name="Table Grid" w:semiHidden="0" w:uiPriority="39" w:unhideWhenUsed="0"/>
+    <w:lsdException w:name="Placeholder Text" w:unhideWhenUsed="0"/>
+    <w:lsdException w:name="No Spacing" w:semiHidden="0" w:uiPriority="1" w:unhideWhenUsed="0" w:qFormat="1"/>
+    <w:lsdException w:name="Light Shading" w:semiHidden="0" w:uiPriority="60" w:unhideWhenUsed="0"/>
+    <w:lsdException w:name="Light List" w:semiHidden="0" w:uiPriority="61" w:unhideWhenUsed="0"/>
+    <w:lsdException w:name="Light Grid" w:semiHidden="0" w:uiPriority="62" w:unhideWhenUsed="0"/>
+    <w:lsdException w:name="Medium Shading 1" w:semiHidden="0" w:uiPriority="63" w:unhideWhenUsed="0"/>
+    <w:lsdException w:name="Medium Shading 2" w:semiHidden="0" w:uiPriority="64" w:unhideWhenUsed="0"/>
+    <w:lsdException w:name="Medium List 1" w:semiHidden="0" w:uiPriority="65" w:unhideWhenUsed="0"/>
+    <w:lsdException w:name="Medium List 2" w:semiHidden="0" w:uiPriority="66" w:unhideWhenUsed="0"/>
+    <w:lsdException w:name="Medium Grid 1" w:semiHidden="0" w:uiPriority="67" w:unhideWhenUsed="0"/>
+    <w:lsdException w:name="Medium Grid 2" w:semiHidden="0" w:uiPriority="68" w:unhideWhenUsed="0"/>
+    <w:lsdException w:name="Medium Grid 3" w:semiHidden="0" w:uiPriority="69" w:unhideWhenUsed="0"/>
+    <w:lsdException w:name="Dark List" w:semiHidden="0" w:uiPriority="70" w:unhideWhenUsed="0"/>
+    <w:lsdException w:name="Colorful Shading" w:semiHidden="0" w:uiPriority="71" w:unhideWhenUsed="0"/>
+    <w:lsdException w:name="Colorful List" w:semiHidden="0" w:uiPriority="72" w:unhideWhenUsed="0"/>
+    <w:lsdException w:name="Colorful Grid" w:semiHidden="0" w:uiPriority="73" w:unhideWhenUsed="0"/>
+    <w:lsdException w:name="Light Shading Accent 1" w:semiHidden="0" w:uiPriority="60" w:unhideWhenUsed="0"/>
+    <w:lsdException w:name="Light List Accent 1" w:semiHidden="0" w:uiPriority="61" w:unhideWhenUsed="0"/>
+    <w:lsdException w:name="Light Grid Accent 1" w:semiHidden="0" w:uiPriority="62" w:unhideWhenUsed="0"/>
+    <w:lsdException w:name="Medium Shading 1 Accent 1" w:semiHidden="0" w:uiPriority="63" w:unhideWhenUsed="0"/>
+    <w:lsdException w:name="Medium Shading 2 Accent 1" w:semiHidden="0" w:uiPriority="64" w:unhideWhenUsed="0"/>
+    <w:lsdException w:name="Medium List 1 Accent 1" w:semiHidden="0" w:uiPriority="65" w:unhideWhenUsed="0"/>
+    <w:lsdException w:name="Revision" w:unhideWhenUsed="0"/>
+    <w:lsdException w:name="List Paragraph" w:semiHidden="0" w:uiPriority="34" w:unhideWhenUsed="0" w:qFormat="1"/>
+    <w:lsdException w:name="Quote" w:semiHidden="0" w:uiPriority="29" w:unhideWhenUsed="0" w:qFormat="1"/>
+    <w:lsdException w:name="Intense Quote" w:semiHidden="0" w:uiPriority="30" w:unhideWhenUsed="0" w:qFormat="1"/>
+    <w:lsdException w:name="Medium List 2 Accent 1" w:semiHidden="0" w:uiPriority="66" w:unhideWhenUsed="0"/>
+    <w:lsdException w:name="Medium Grid 1 Accent 1" w:semiHidden="0" w:uiPriority="67" w:unhideWhenUsed="0"/>
+    <w:lsdException w:name="Medium Grid 2 Accent 1" w:semiHidden="0" w:uiPriority="68" w:unhideWhenUsed="0"/>
+    <w:lsdException w:name="Medium Grid 3 Accent 1" w:semiHidden="0" w:uiPriority="69" w:unhideWhenUsed="0"/>
+    <w:lsdException w:name="Dark List Accent 1" w:semiHidden="0" w:uiPriority="70" w:unhideWhenUsed="0"/>
+    <w:lsdException w:name="Colorful Shading Accent 1" w:semiHidden="0" w:uiPriority="71" w:unhideWhenUsed="0"/>
+    <w:lsdException w:name="Colorful List Accent 1" w:semiHidden="0" w:uiPriority="72" w:unhideWhenUsed="0"/>
+    <w:lsdException w:name="Colorful Grid Accent 1" w:semiHidden="0" w:uiPriority="73" w:unhideWhenUsed="0"/>
+    <w:lsdException w:name="Light Shading Accent 2" w:semiHidden="0" w:uiPriority="60" w:unhideWhenUsed="0"/>
+    <w:lsdException w:name="Light List Accent 2" w:semiHidden="0" w:uiPriority="61" w:unhideWhenUsed="0"/>
+    <w:lsdException w:name="Light Grid Accent 2" w:semiHidden="0" w:uiPriority="62" w:unhideWhenUsed="0"/>
+    <w:lsdException w:name="Medium Shading 1 Accent 2" w:semiHidden="0" w:uiPriority="63" w:unhideWhenUsed="0"/>
+    <w:lsdException w:name="Medium Shading 2 Accent 2" w:semiHidden="0" w:uiPriority="64" w:unhideWhenUsed="0"/>
+    <w:lsdException w:name="Medium List 1 Accent 2" w:semiHidden="0" w:uiPriority="65" w:unhideWhenUsed="0"/>
+    <w:lsdException w:name="Medium List 2 Accent 2" w:semiHidden="0" w:uiPriority="66" w:unhideWhenUsed="0"/>
+    <w:lsdException w:name="Medium Grid 1 Accent 2" w:semiHidden="0" w:uiPriority="67" w:unhideWhenUsed="0"/>
+    <w:lsdException w:name="Medium Grid 2 Accent 2" w:semiHidden="0" w:uiPriority="68" w:unhideWhenUsed="0"/>
+    <w:lsdException w:name="Medium Grid 3 Accent 2" w:semiHidden="0" w:uiPriority="69" w:unhideWhenUsed="0"/>
+    <w:lsdException w:name="Dark List Accent 2" w:semiHidden="0" w:uiPriority="70" w:unhideWhenUsed="0"/>
+    <w:lsdException w:name="Colorful Shading Accent 2" w:semiHidden="0" w:uiPriority="71" w:unhideWhenUsed="0"/>
+    <w:lsdException w:name="Colorful List Accent 2" w:semiHidden="0" w:uiPriority="72" w:unhideWhenUsed="0"/>
+    <w:lsdException w:name="Colorful Grid Accent 2" w:semiHidden="0" w:uiPriority="73" w:unhideWhenUsed="0"/>
+    <w:lsdException w:name="Light Shading Accent 3" w:semiHidden="0" w:uiPriority="60" w:unhideWhenUsed="0"/>
+    <w:lsdException w:name="Light List Accent 3" w:semiHidden="0" w:uiPriority="61" w:unhideWhenUsed="0"/>
+    <w:lsdException w:name="Light Grid Accent 3" w:semiHidden="0" w:uiPriority="62" w:unhideWhenUsed="0"/>
+    <w:lsdException w:name="Medium Shading 1 Accent 3" w:semiHidden="0" w:uiPriority="63" w:unhideWhenUsed="0"/>
+    <w:lsdException w:name="Medium Shading 2 Accent 3" w:semiHidden="0" w:uiPriority="64" w:unhideWhenUsed="0"/>
+    <w:lsdException w:name="Medium List 1 Accent 3" w:semiHidden="0" w:uiPriority="65" w:unhideWhenUsed="0"/>
+    <w:lsdException w:name="Medium List 2 Accent 3" w:semiHidden="0" w:uiPriority="66" w:unhideWhenUsed="0"/>
+    <w:lsdException w:name="Medium Grid 1 Accent 3" w:semiHidden="0" w:uiPriority="67" w:unhideWhenUsed="0"/>
+    <w:lsdException w:name="Medium Grid 2 Accent 3" w:semiHidden="0" w:uiPriority="68" w:unhideWhenUsed="0"/>
+    <w:lsdException w:name="Medium Grid 3 Accent 3" w:semiHidden="0" w:uiPriority="69" w:unhideWhenUsed="0"/>
+    <w:lsdException w:name="Dark List Accent 3" w:semiHidden="0" w:uiPriority="70" w:unhideWhenUsed="0"/>
+    <w:lsdException w:name="Colorful Shading Accent 3" w:semiHidden="0" w:uiPriority="71" w:unhideWhenUsed="0"/>
+    <w:lsdException w:name="Colorful List Accent 3" w:semiHidden="0" w:uiPriority="72" w:unhideWhenUsed="0"/>
+    <w:lsdException w:name="Colorful Grid Accent 3" w:semiHidden="0" w:uiPriority="73" w:unhideWhenUsed="0"/>
+    <w:lsdException w:name="Light Shading Accent 4" w:semiHidden="0" w:uiPriority="60" w:unhideWhenUsed="0"/>
+    <w:lsdException w:name="Light List Accent 4" w:semiHidden="0" w:uiPriority="61" w:unhideWhenUsed="0"/>
+    <w:lsdException w:name="Light Grid Accent 4" w:semiHidden="0" w:uiPriority="62" w:unhideWhenUsed="0"/>
+    <w:lsdException w:name="Medium Shading 1 Accent 4" w:semiHidden="0" w:uiPriority="63" w:unhideWhenUsed="0"/>
+    <w:lsdException w:name="Medium Shading 2 Accent 4" w:semiHidden="0" w:uiPriority="64" w:unhideWhenUsed="0"/>
+    <w:lsdException w:name="Medium List 1 Accent 4" w:semiHidden="0" w:uiPriority="65" w:unhideWhenUsed="0"/>
+    <w:lsdException w:name="Medium List 2 Accent 4" w:semiHidden="0" w:uiPriority="66" w:unhideWhenUsed="0"/>
+    <w:lsdException w:name="Medium Grid 1 Accent 4" w:semiHidden="0" w:uiPriority="67" w:unhideWhenUsed="0"/>
+    <w:lsdException w:name="Medium Grid 2 Accent 4" w:semiHidden="0" w:uiPriority="68" w:unhideWhenUsed="0"/>
+    <w:lsdException w:name="Medium Grid 3 Accent 4" w:semiHidden="0" w:uiPriority="69" w:unhideWhenUsed="0"/>
+    <w:lsdException w:name="Dark List Accent 4" w:semiHidden="0" w:uiPriority="70" w:unhideWhenUsed="0"/>
+    <w:lsdException w:name="Colorful Shading Accent 4" w:semiHidden="0" w:uiPriority="71" w:unhideWhenUsed="0"/>
+    <w:lsdException w:name="Colorful List Accent 4" w:semiHidden="0" w:uiPriority="72" w:unhideWhenUsed="0"/>
+    <w:lsdException w:name="Colorful Grid Accent 4" w:semiHidden="0" w:uiPriority="73" w:unhideWhenUsed="0"/>
+    <w:lsdException w:name="Light Shading Accent 5" w:semiHidden="0" w:uiPriority="60" w:unhideWhenUsed="0"/>
+    <w:lsdException w:name="Light List Accent 5" w:semiHidden="0" w:uiPriority="61" w:unhideWhenUsed="0"/>
+    <w:lsdException w:name="Light Grid Accent 5" w:semiHidden="0" w:uiPriority="62" w:unhideWhenUsed="0"/>
+    <w:lsdException w:name="Medium Shading 1 Accent 5" w:semiHidden="0" w:uiPriority="63" w:unhideWhenUsed="0"/>
+    <w:lsdException w:name="Medium Shading 2 Accent 5" w:semiHidden="0" w:uiPriority="64" w:unhideWhenUsed="0"/>
+    <w:lsdException w:name="Medium List 1 Accent 5" w:semiHidden="0" w:uiPriority="65" w:unhideWhenUsed="0"/>
+    <w:lsdException w:name="Medium List 2 Accent 5" w:semiHidden="0" w:uiPriority="66" w:unhideWhenUsed="0"/>
+    <w:lsdException w:name="Medium Grid 1 Accent 5" w:semiHidden="0" w:uiPriority="67" w:unhideWhenUsed="0"/>
+    <w:lsdException w:name="Medium Grid 2 Accent 5" w:semiHidden="0" w:uiPriority="68" w:unhideWhenUsed="0"/>
+    <w:lsdException w:name="Medium Grid 3 Accent 5" w:semiHidden="0" w:uiPriority="69" w:unhideWhenUsed="0"/>
+    <w:lsdException w:name="Dark List Accent 5" w:semiHidden="0" w:uiPriority="70" w:unhideWhenUsed="0"/>
+    <w:lsdException w:name="Colorful Shading Accent 5" w:semiHidden="0" w:uiPriority="71" w:unhideWhenUsed="0"/>
+    <w:lsdException w:name="Colorful List Accent 5" w:semiHidden="0" w:uiPriority="72" w:unhideWhenUsed="0"/>
+    <w:lsdException w:name="Colorful Grid Accent 5" w:semiHidden="0" w:uiPriority="73" w:unhideWhenUsed="0"/>
+    <w:lsdException w:name="Light Shading Accent 6" w:semiHidden="0" w:uiPriority="60" w:unhideWhenUsed="0"/>
+    <w:lsdException w:name="Light List Accent 6" w:semiHidden="0" w:uiPriority="61" w:unhideWhenUsed="0"/>
+    <w:lsdException w:name="Light Grid Accent 6" w:semiHidden="0" w:uiPriority="62" w:unhideWhenUsed="0"/>
+    <w:lsdException w:name="Medium Shading 1 Accent 6" w:semiHidden="0" w:uiPriority="63" w:unhideWhenUsed="0"/>
+    <w:lsdException w:name="Medium Shading 2 Accent 6" w:semiHidden="0" w:uiPriority="64" w:unhideWhenUsed="0"/>
+    <w:lsdException w:name="Medium List 1 Accent 6" w:semiHidden="0" w:uiPriority="65" w:unhideWhenUsed="0"/>
+    <w:lsdException w:name="Medium List 2 Accent 6" w:semiHidden="0" w:uiPriority="66" w:unhideWhenUsed="0"/>
+    <w:lsdException w:name="Medium Grid 1 Accent 6" w:semiHidden="0" w:uiPriority="67" w:unhideWhenUsed="0"/>
+    <w:lsdException w:name="Medium Grid 2 Accent 6" w:semiHidden="0" w:uiPriority="68" w:unhideWhenUsed="0"/>
+    <w:lsdException w:name="Medium Grid 3 Accent 6" w:semiHidden="0" w:uiPriority="69" w:unhideWhenUsed="0"/>
+    <w:lsdException w:name="Dark List Accent 6" w:semiHidden="0" w:uiPriority="70" w:unhideWhenUsed="0"/>
+    <w:lsdException w:name="Colorful Shading Accent 6" w:semiHidden="0" w:uiPriority="71" w:unhideWhenUsed="0"/>
+    <w:lsdException w:name="Colorful List Accent 6" w:semiHidden="0" w:uiPriority="72" w:unhideWhenUsed="0"/>
+    <w:lsdException w:name="Colorful Grid Accent 6" w:semiHidden="0" w:uiPriority="73" w:unhideWhenUsed="0"/>
+    <w:lsdException w:name="Subtle Emphasis" w:semiHidden="0" w:uiPriority="19" w:unhideWhenUsed="0" w:qFormat="1"/>
+    <w:lsdException w:name="Intense Emphasis" w:semiHidden="0" w:uiPriority="21" w:unhideWhenUsed="0" w:qFormat="1"/>
+    <w:lsdException w:name="Subtle Reference" w:semiHidden="0" w:uiPriority="31" w:unhideWhenUsed="0" w:qFormat="1"/>
+    <w:lsdException w:name="Intense Reference" w:semiHidden="0" w:uiPriority="32" w:unhideWhenUsed="0" w:qFormat="1"/>
+    <w:lsdException w:name="Book Title" w:semiHidden="0" w:uiPriority="33" w:unhideWhenUsed="0" w:qFormat="1"/>
+    <w:lsdException w:name="Bibliography" w:uiPriority="37"/>
+    <w:lsdException w:name="TOC Heading" w:uiPriority="39" w:qFormat="1"/>
   </w:latentStyles>
   <w:style w:type="paragraph" w:default="1" w:styleId="Normal">
     <w:name w:val="Normal"/>
@@ -9605,6 +9069,347 @@
     <w:pPr>
       <w:spacing w:after="0" w:line="240" w:lineRule="auto"/>
     </w:pPr>
+  </w:style>
+  <w:style w:type="paragraph" w:styleId="BalloonText">
+    <w:name w:val="Balloon Text"/>
+    <w:basedOn w:val="Normal"/>
+    <w:link w:val="BalloonTextChar"/>
+    <w:uiPriority w:val="99"/>
+    <w:semiHidden/>
+    <w:unhideWhenUsed/>
+    <w:rsid w:val="003E3432"/>
+    <w:pPr>
+      <w:spacing w:after="0" w:line="240" w:lineRule="auto"/>
+    </w:pPr>
+    <w:rPr>
+      <w:rFonts w:ascii="Tahoma" w:hAnsi="Tahoma" w:cs="Tahoma"/>
+      <w:sz w:val="16"/>
+      <w:szCs w:val="16"/>
+    </w:rPr>
+  </w:style>
+  <w:style w:type="character" w:customStyle="1" w:styleId="BalloonTextChar">
+    <w:name w:val="Balloon Text Char"/>
+    <w:basedOn w:val="DefaultParagraphFont"/>
+    <w:link w:val="BalloonText"/>
+    <w:uiPriority w:val="99"/>
+    <w:semiHidden/>
+    <w:rsid w:val="003E3432"/>
+    <w:rPr>
+      <w:rFonts w:ascii="Tahoma" w:hAnsi="Tahoma" w:cs="Tahoma"/>
+      <w:sz w:val="16"/>
+      <w:szCs w:val="16"/>
+    </w:rPr>
+  </w:style>
+</w:styles>
+</file>
+
+<file path=word/stylesWithEffects.xml><?xml version="1.0" encoding="utf-8"?>
+<w:styles xmlns:wpc="http://schemas.microsoft.com/office/word/2010/wordprocessingCanvas" xmlns:mc="http://schemas.openxmlformats.org/markup-compatibility/2006" xmlns:o="urn:schemas-microsoft-com:office:office" xmlns:r="http://schemas.openxmlformats.org/officeDocument/2006/relationships" xmlns:m="http://schemas.openxmlformats.org/officeDocument/2006/math" xmlns:v="urn:schemas-microsoft-com:vml" xmlns:wp14="http://schemas.microsoft.com/office/word/2010/wordprocessingDrawing" xmlns:wp="http://schemas.openxmlformats.org/drawingml/2006/wordprocessingDrawing" xmlns:w10="urn:schemas-microsoft-com:office:word" xmlns:w="http://schemas.openxmlformats.org/wordprocessingml/2006/main" xmlns:w14="http://schemas.microsoft.com/office/word/2010/wordml" xmlns:wpg="http://schemas.microsoft.com/office/word/2010/wordprocessingGroup" xmlns:wpi="http://schemas.microsoft.com/office/word/2010/wordprocessingInk" xmlns:wne="http://schemas.microsoft.com/office/word/2006/wordml" xmlns:wps="http://schemas.microsoft.com/office/word/2010/wordprocessingShape" mc:Ignorable="w14 wp14">
+  <w:docDefaults>
+    <w:rPrDefault>
+      <w:rPr>
+        <w:rFonts w:asciiTheme="minorHAnsi" w:eastAsiaTheme="minorHAnsi" w:hAnsiTheme="minorHAnsi" w:cstheme="minorBidi"/>
+        <w:sz w:val="22"/>
+        <w:szCs w:val="22"/>
+        <w:lang w:val="en-CA" w:eastAsia="en-US" w:bidi="ar-SA"/>
+      </w:rPr>
+    </w:rPrDefault>
+    <w:pPrDefault>
+      <w:pPr>
+        <w:spacing w:after="160" w:line="259" w:lineRule="auto"/>
+      </w:pPr>
+    </w:pPrDefault>
+  </w:docDefaults>
+  <w:latentStyles w:defLockedState="0" w:defUIPriority="99" w:defSemiHidden="1" w:defUnhideWhenUsed="1" w:defQFormat="0" w:count="267">
+    <w:lsdException w:name="Normal" w:semiHidden="0" w:uiPriority="0" w:unhideWhenUsed="0" w:qFormat="1"/>
+    <w:lsdException w:name="heading 1" w:semiHidden="0" w:uiPriority="9" w:unhideWhenUsed="0" w:qFormat="1"/>
+    <w:lsdException w:name="heading 2" w:uiPriority="9" w:qFormat="1"/>
+    <w:lsdException w:name="heading 3" w:uiPriority="9" w:qFormat="1"/>
+    <w:lsdException w:name="heading 4" w:uiPriority="9" w:qFormat="1"/>
+    <w:lsdException w:name="heading 5" w:uiPriority="9" w:qFormat="1"/>
+    <w:lsdException w:name="heading 6" w:uiPriority="9" w:qFormat="1"/>
+    <w:lsdException w:name="heading 7" w:uiPriority="9" w:qFormat="1"/>
+    <w:lsdException w:name="heading 8" w:uiPriority="9" w:qFormat="1"/>
+    <w:lsdException w:name="heading 9" w:uiPriority="9" w:qFormat="1"/>
+    <w:lsdException w:name="toc 1" w:uiPriority="39"/>
+    <w:lsdException w:name="toc 2" w:uiPriority="39"/>
+    <w:lsdException w:name="toc 3" w:uiPriority="39"/>
+    <w:lsdException w:name="toc 4" w:uiPriority="39"/>
+    <w:lsdException w:name="toc 5" w:uiPriority="39"/>
+    <w:lsdException w:name="toc 6" w:uiPriority="39"/>
+    <w:lsdException w:name="toc 7" w:uiPriority="39"/>
+    <w:lsdException w:name="toc 8" w:uiPriority="39"/>
+    <w:lsdException w:name="toc 9" w:uiPriority="39"/>
+    <w:lsdException w:name="caption" w:uiPriority="35" w:qFormat="1"/>
+    <w:lsdException w:name="Title" w:semiHidden="0" w:uiPriority="10" w:unhideWhenUsed="0" w:qFormat="1"/>
+    <w:lsdException w:name="Default Paragraph Font" w:uiPriority="1"/>
+    <w:lsdException w:name="Subtitle" w:semiHidden="0" w:uiPriority="11" w:unhideWhenUsed="0" w:qFormat="1"/>
+    <w:lsdException w:name="Strong" w:semiHidden="0" w:uiPriority="22" w:unhideWhenUsed="0" w:qFormat="1"/>
+    <w:lsdException w:name="Emphasis" w:semiHidden="0" w:uiPriority="20" w:unhideWhenUsed="0" w:qFormat="1"/>
+    <w:lsdException w:name="Table Grid" w:semiHidden="0" w:uiPriority="39" w:unhideWhenUsed="0"/>
+    <w:lsdException w:name="Placeholder Text" w:unhideWhenUsed="0"/>
+    <w:lsdException w:name="No Spacing" w:semiHidden="0" w:uiPriority="1" w:unhideWhenUsed="0" w:qFormat="1"/>
+    <w:lsdException w:name="Light Shading" w:semiHidden="0" w:uiPriority="60" w:unhideWhenUsed="0"/>
+    <w:lsdException w:name="Light List" w:semiHidden="0" w:uiPriority="61" w:unhideWhenUsed="0"/>
+    <w:lsdException w:name="Light Grid" w:semiHidden="0" w:uiPriority="62" w:unhideWhenUsed="0"/>
+    <w:lsdException w:name="Medium Shading 1" w:semiHidden="0" w:uiPriority="63" w:unhideWhenUsed="0"/>
+    <w:lsdException w:name="Medium Shading 2" w:semiHidden="0" w:uiPriority="64" w:unhideWhenUsed="0"/>
+    <w:lsdException w:name="Medium List 1" w:semiHidden="0" w:uiPriority="65" w:unhideWhenUsed="0"/>
+    <w:lsdException w:name="Medium List 2" w:semiHidden="0" w:uiPriority="66" w:unhideWhenUsed="0"/>
+    <w:lsdException w:name="Medium Grid 1" w:semiHidden="0" w:uiPriority="67" w:unhideWhenUsed="0"/>
+    <w:lsdException w:name="Medium Grid 2" w:semiHidden="0" w:uiPriority="68" w:unhideWhenUsed="0"/>
+    <w:lsdException w:name="Medium Grid 3" w:semiHidden="0" w:uiPriority="69" w:unhideWhenUsed="0"/>
+    <w:lsdException w:name="Dark List" w:semiHidden="0" w:uiPriority="70" w:unhideWhenUsed="0"/>
+    <w:lsdException w:name="Colorful Shading" w:semiHidden="0" w:uiPriority="71" w:unhideWhenUsed="0"/>
+    <w:lsdException w:name="Colorful List" w:semiHidden="0" w:uiPriority="72" w:unhideWhenUsed="0"/>
+    <w:lsdException w:name="Colorful Grid" w:semiHidden="0" w:uiPriority="73" w:unhideWhenUsed="0"/>
+    <w:lsdException w:name="Light Shading Accent 1" w:semiHidden="0" w:uiPriority="60" w:unhideWhenUsed="0"/>
+    <w:lsdException w:name="Light List Accent 1" w:semiHidden="0" w:uiPriority="61" w:unhideWhenUsed="0"/>
+    <w:lsdException w:name="Light Grid Accent 1" w:semiHidden="0" w:uiPriority="62" w:unhideWhenUsed="0"/>
+    <w:lsdException w:name="Medium Shading 1 Accent 1" w:semiHidden="0" w:uiPriority="63" w:unhideWhenUsed="0"/>
+    <w:lsdException w:name="Medium Shading 2 Accent 1" w:semiHidden="0" w:uiPriority="64" w:unhideWhenUsed="0"/>
+    <w:lsdException w:name="Medium List 1 Accent 1" w:semiHidden="0" w:uiPriority="65" w:unhideWhenUsed="0"/>
+    <w:lsdException w:name="Revision" w:unhideWhenUsed="0"/>
+    <w:lsdException w:name="List Paragraph" w:semiHidden="0" w:uiPriority="34" w:unhideWhenUsed="0" w:qFormat="1"/>
+    <w:lsdException w:name="Quote" w:semiHidden="0" w:uiPriority="29" w:unhideWhenUsed="0" w:qFormat="1"/>
+    <w:lsdException w:name="Intense Quote" w:semiHidden="0" w:uiPriority="30" w:unhideWhenUsed="0" w:qFormat="1"/>
+    <w:lsdException w:name="Medium List 2 Accent 1" w:semiHidden="0" w:uiPriority="66" w:unhideWhenUsed="0"/>
+    <w:lsdException w:name="Medium Grid 1 Accent 1" w:semiHidden="0" w:uiPriority="67" w:unhideWhenUsed="0"/>
+    <w:lsdException w:name="Medium Grid 2 Accent 1" w:semiHidden="0" w:uiPriority="68" w:unhideWhenUsed="0"/>
+    <w:lsdException w:name="Medium Grid 3 Accent 1" w:semiHidden="0" w:uiPriority="69" w:unhideWhenUsed="0"/>
+    <w:lsdException w:name="Dark List Accent 1" w:semiHidden="0" w:uiPriority="70" w:unhideWhenUsed="0"/>
+    <w:lsdException w:name="Colorful Shading Accent 1" w:semiHidden="0" w:uiPriority="71" w:unhideWhenUsed="0"/>
+    <w:lsdException w:name="Colorful List Accent 1" w:semiHidden="0" w:uiPriority="72" w:unhideWhenUsed="0"/>
+    <w:lsdException w:name="Colorful Grid Accent 1" w:semiHidden="0" w:uiPriority="73" w:unhideWhenUsed="0"/>
+    <w:lsdException w:name="Light Shading Accent 2" w:semiHidden="0" w:uiPriority="60" w:unhideWhenUsed="0"/>
+    <w:lsdException w:name="Light List Accent 2" w:semiHidden="0" w:uiPriority="61" w:unhideWhenUsed="0"/>
+    <w:lsdException w:name="Light Grid Accent 2" w:semiHidden="0" w:uiPriority="62" w:unhideWhenUsed="0"/>
+    <w:lsdException w:name="Medium Shading 1 Accent 2" w:semiHidden="0" w:uiPriority="63" w:unhideWhenUsed="0"/>
+    <w:lsdException w:name="Medium Shading 2 Accent 2" w:semiHidden="0" w:uiPriority="64" w:unhideWhenUsed="0"/>
+    <w:lsdException w:name="Medium List 1 Accent 2" w:semiHidden="0" w:uiPriority="65" w:unhideWhenUsed="0"/>
+    <w:lsdException w:name="Medium List 2 Accent 2" w:semiHidden="0" w:uiPriority="66" w:unhideWhenUsed="0"/>
+    <w:lsdException w:name="Medium Grid 1 Accent 2" w:semiHidden="0" w:uiPriority="67" w:unhideWhenUsed="0"/>
+    <w:lsdException w:name="Medium Grid 2 Accent 2" w:semiHidden="0" w:uiPriority="68" w:unhideWhenUsed="0"/>
+    <w:lsdException w:name="Medium Grid 3 Accent 2" w:semiHidden="0" w:uiPriority="69" w:unhideWhenUsed="0"/>
+    <w:lsdException w:name="Dark List Accent 2" w:semiHidden="0" w:uiPriority="70" w:unhideWhenUsed="0"/>
+    <w:lsdException w:name="Colorful Shading Accent 2" w:semiHidden="0" w:uiPriority="71" w:unhideWhenUsed="0"/>
+    <w:lsdException w:name="Colorful List Accent 2" w:semiHidden="0" w:uiPriority="72" w:unhideWhenUsed="0"/>
+    <w:lsdException w:name="Colorful Grid Accent 2" w:semiHidden="0" w:uiPriority="73" w:unhideWhenUsed="0"/>
+    <w:lsdException w:name="Light Shading Accent 3" w:semiHidden="0" w:uiPriority="60" w:unhideWhenUsed="0"/>
+    <w:lsdException w:name="Light List Accent 3" w:semiHidden="0" w:uiPriority="61" w:unhideWhenUsed="0"/>
+    <w:lsdException w:name="Light Grid Accent 3" w:semiHidden="0" w:uiPriority="62" w:unhideWhenUsed="0"/>
+    <w:lsdException w:name="Medium Shading 1 Accent 3" w:semiHidden="0" w:uiPriority="63" w:unhideWhenUsed="0"/>
+    <w:lsdException w:name="Medium Shading 2 Accent 3" w:semiHidden="0" w:uiPriority="64" w:unhideWhenUsed="0"/>
+    <w:lsdException w:name="Medium List 1 Accent 3" w:semiHidden="0" w:uiPriority="65" w:unhideWhenUsed="0"/>
+    <w:lsdException w:name="Medium List 2 Accent 3" w:semiHidden="0" w:uiPriority="66" w:unhideWhenUsed="0"/>
+    <w:lsdException w:name="Medium Grid 1 Accent 3" w:semiHidden="0" w:uiPriority="67" w:unhideWhenUsed="0"/>
+    <w:lsdException w:name="Medium Grid 2 Accent 3" w:semiHidden="0" w:uiPriority="68" w:unhideWhenUsed="0"/>
+    <w:lsdException w:name="Medium Grid 3 Accent 3" w:semiHidden="0" w:uiPriority="69" w:unhideWhenUsed="0"/>
+    <w:lsdException w:name="Dark List Accent 3" w:semiHidden="0" w:uiPriority="70" w:unhideWhenUsed="0"/>
+    <w:lsdException w:name="Colorful Shading Accent 3" w:semiHidden="0" w:uiPriority="71" w:unhideWhenUsed="0"/>
+    <w:lsdException w:name="Colorful List Accent 3" w:semiHidden="0" w:uiPriority="72" w:unhideWhenUsed="0"/>
+    <w:lsdException w:name="Colorful Grid Accent 3" w:semiHidden="0" w:uiPriority="73" w:unhideWhenUsed="0"/>
+    <w:lsdException w:name="Light Shading Accent 4" w:semiHidden="0" w:uiPriority="60" w:unhideWhenUsed="0"/>
+    <w:lsdException w:name="Light List Accent 4" w:semiHidden="0" w:uiPriority="61" w:unhideWhenUsed="0"/>
+    <w:lsdException w:name="Light Grid Accent 4" w:semiHidden="0" w:uiPriority="62" w:unhideWhenUsed="0"/>
+    <w:lsdException w:name="Medium Shading 1 Accent 4" w:semiHidden="0" w:uiPriority="63" w:unhideWhenUsed="0"/>
+    <w:lsdException w:name="Medium Shading 2 Accent 4" w:semiHidden="0" w:uiPriority="64" w:unhideWhenUsed="0"/>
+    <w:lsdException w:name="Medium List 1 Accent 4" w:semiHidden="0" w:uiPriority="65" w:unhideWhenUsed="0"/>
+    <w:lsdException w:name="Medium List 2 Accent 4" w:semiHidden="0" w:uiPriority="66" w:unhideWhenUsed="0"/>
+    <w:lsdException w:name="Medium Grid 1 Accent 4" w:semiHidden="0" w:uiPriority="67" w:unhideWhenUsed="0"/>
+    <w:lsdException w:name="Medium Grid 2 Accent 4" w:semiHidden="0" w:uiPriority="68" w:unhideWhenUsed="0"/>
+    <w:lsdException w:name="Medium Grid 3 Accent 4" w:semiHidden="0" w:uiPriority="69" w:unhideWhenUsed="0"/>
+    <w:lsdException w:name="Dark List Accent 4" w:semiHidden="0" w:uiPriority="70" w:unhideWhenUsed="0"/>
+    <w:lsdException w:name="Colorful Shading Accent 4" w:semiHidden="0" w:uiPriority="71" w:unhideWhenUsed="0"/>
+    <w:lsdException w:name="Colorful List Accent 4" w:semiHidden="0" w:uiPriority="72" w:unhideWhenUsed="0"/>
+    <w:lsdException w:name="Colorful Grid Accent 4" w:semiHidden="0" w:uiPriority="73" w:unhideWhenUsed="0"/>
+    <w:lsdException w:name="Light Shading Accent 5" w:semiHidden="0" w:uiPriority="60" w:unhideWhenUsed="0"/>
+    <w:lsdException w:name="Light List Accent 5" w:semiHidden="0" w:uiPriority="61" w:unhideWhenUsed="0"/>
+    <w:lsdException w:name="Light Grid Accent 5" w:semiHidden="0" w:uiPriority="62" w:unhideWhenUsed="0"/>
+    <w:lsdException w:name="Medium Shading 1 Accent 5" w:semiHidden="0" w:uiPriority="63" w:unhideWhenUsed="0"/>
+    <w:lsdException w:name="Medium Shading 2 Accent 5" w:semiHidden="0" w:uiPriority="64" w:unhideWhenUsed="0"/>
+    <w:lsdException w:name="Medium List 1 Accent 5" w:semiHidden="0" w:uiPriority="65" w:unhideWhenUsed="0"/>
+    <w:lsdException w:name="Medium List 2 Accent 5" w:semiHidden="0" w:uiPriority="66" w:unhideWhenUsed="0"/>
+    <w:lsdException w:name="Medium Grid 1 Accent 5" w:semiHidden="0" w:uiPriority="67" w:unhideWhenUsed="0"/>
+    <w:lsdException w:name="Medium Grid 2 Accent 5" w:semiHidden="0" w:uiPriority="68" w:unhideWhenUsed="0"/>
+    <w:lsdException w:name="Medium Grid 3 Accent 5" w:semiHidden="0" w:uiPriority="69" w:unhideWhenUsed="0"/>
+    <w:lsdException w:name="Dark List Accent 5" w:semiHidden="0" w:uiPriority="70" w:unhideWhenUsed="0"/>
+    <w:lsdException w:name="Colorful Shading Accent 5" w:semiHidden="0" w:uiPriority="71" w:unhideWhenUsed="0"/>
+    <w:lsdException w:name="Colorful List Accent 5" w:semiHidden="0" w:uiPriority="72" w:unhideWhenUsed="0"/>
+    <w:lsdException w:name="Colorful Grid Accent 5" w:semiHidden="0" w:uiPriority="73" w:unhideWhenUsed="0"/>
+    <w:lsdException w:name="Light Shading Accent 6" w:semiHidden="0" w:uiPriority="60" w:unhideWhenUsed="0"/>
+    <w:lsdException w:name="Light List Accent 6" w:semiHidden="0" w:uiPriority="61" w:unhideWhenUsed="0"/>
+    <w:lsdException w:name="Light Grid Accent 6" w:semiHidden="0" w:uiPriority="62" w:unhideWhenUsed="0"/>
+    <w:lsdException w:name="Medium Shading 1 Accent 6" w:semiHidden="0" w:uiPriority="63" w:unhideWhenUsed="0"/>
+    <w:lsdException w:name="Medium Shading 2 Accent 6" w:semiHidden="0" w:uiPriority="64" w:unhideWhenUsed="0"/>
+    <w:lsdException w:name="Medium List 1 Accent 6" w:semiHidden="0" w:uiPriority="65" w:unhideWhenUsed="0"/>
+    <w:lsdException w:name="Medium List 2 Accent 6" w:semiHidden="0" w:uiPriority="66" w:unhideWhenUsed="0"/>
+    <w:lsdException w:name="Medium Grid 1 Accent 6" w:semiHidden="0" w:uiPriority="67" w:unhideWhenUsed="0"/>
+    <w:lsdException w:name="Medium Grid 2 Accent 6" w:semiHidden="0" w:uiPriority="68" w:unhideWhenUsed="0"/>
+    <w:lsdException w:name="Medium Grid 3 Accent 6" w:semiHidden="0" w:uiPriority="69" w:unhideWhenUsed="0"/>
+    <w:lsdException w:name="Dark List Accent 6" w:semiHidden="0" w:uiPriority="70" w:unhideWhenUsed="0"/>
+    <w:lsdException w:name="Colorful Shading Accent 6" w:semiHidden="0" w:uiPriority="71" w:unhideWhenUsed="0"/>
+    <w:lsdException w:name="Colorful List Accent 6" w:semiHidden="0" w:uiPriority="72" w:unhideWhenUsed="0"/>
+    <w:lsdException w:name="Colorful Grid Accent 6" w:semiHidden="0" w:uiPriority="73" w:unhideWhenUsed="0"/>
+    <w:lsdException w:name="Subtle Emphasis" w:semiHidden="0" w:uiPriority="19" w:unhideWhenUsed="0" w:qFormat="1"/>
+    <w:lsdException w:name="Intense Emphasis" w:semiHidden="0" w:uiPriority="21" w:unhideWhenUsed="0" w:qFormat="1"/>
+    <w:lsdException w:name="Subtle Reference" w:semiHidden="0" w:uiPriority="31" w:unhideWhenUsed="0" w:qFormat="1"/>
+    <w:lsdException w:name="Intense Reference" w:semiHidden="0" w:uiPriority="32" w:unhideWhenUsed="0" w:qFormat="1"/>
+    <w:lsdException w:name="Book Title" w:semiHidden="0" w:uiPriority="33" w:unhideWhenUsed="0" w:qFormat="1"/>
+    <w:lsdException w:name="Bibliography" w:uiPriority="37"/>
+    <w:lsdException w:name="TOC Heading" w:uiPriority="39" w:qFormat="1"/>
+  </w:latentStyles>
+  <w:style w:type="paragraph" w:default="1" w:styleId="Normal">
+    <w:name w:val="Normal"/>
+    <w:qFormat/>
+    <w:rsid w:val="00B92253"/>
+  </w:style>
+  <w:style w:type="paragraph" w:styleId="Heading1">
+    <w:name w:val="heading 1"/>
+    <w:basedOn w:val="Normal"/>
+    <w:next w:val="Normal"/>
+    <w:link w:val="Heading1Char"/>
+    <w:uiPriority w:val="9"/>
+    <w:qFormat/>
+    <w:rsid w:val="0057279E"/>
+    <w:pPr>
+      <w:keepNext/>
+      <w:keepLines/>
+      <w:spacing w:before="240" w:after="0"/>
+      <w:outlineLvl w:val="0"/>
+    </w:pPr>
+    <w:rPr>
+      <w:rFonts w:asciiTheme="majorHAnsi" w:eastAsiaTheme="majorEastAsia" w:hAnsiTheme="majorHAnsi" w:cstheme="majorBidi"/>
+      <w:color w:val="2E74B5" w:themeColor="accent1" w:themeShade="BF"/>
+      <w:sz w:val="32"/>
+      <w:szCs w:val="32"/>
+      <w:lang w:val="en-US"/>
+    </w:rPr>
+  </w:style>
+  <w:style w:type="character" w:default="1" w:styleId="DefaultParagraphFont">
+    <w:name w:val="Default Paragraph Font"/>
+    <w:uiPriority w:val="1"/>
+    <w:semiHidden/>
+    <w:unhideWhenUsed/>
+  </w:style>
+  <w:style w:type="table" w:default="1" w:styleId="TableNormal">
+    <w:name w:val="Normal Table"/>
+    <w:uiPriority w:val="99"/>
+    <w:semiHidden/>
+    <w:unhideWhenUsed/>
+    <w:tblPr>
+      <w:tblInd w:w="0" w:type="dxa"/>
+      <w:tblCellMar>
+        <w:top w:w="0" w:type="dxa"/>
+        <w:left w:w="108" w:type="dxa"/>
+        <w:bottom w:w="0" w:type="dxa"/>
+        <w:right w:w="108" w:type="dxa"/>
+      </w:tblCellMar>
+    </w:tblPr>
+  </w:style>
+  <w:style w:type="numbering" w:default="1" w:styleId="NoList">
+    <w:name w:val="No List"/>
+    <w:uiPriority w:val="99"/>
+    <w:semiHidden/>
+    <w:unhideWhenUsed/>
+  </w:style>
+  <w:style w:type="paragraph" w:styleId="ListParagraph">
+    <w:name w:val="List Paragraph"/>
+    <w:basedOn w:val="Normal"/>
+    <w:uiPriority w:val="34"/>
+    <w:qFormat/>
+    <w:rsid w:val="00312723"/>
+    <w:pPr>
+      <w:ind w:left="720"/>
+      <w:contextualSpacing/>
+    </w:pPr>
+  </w:style>
+  <w:style w:type="character" w:styleId="PlaceholderText">
+    <w:name w:val="Placeholder Text"/>
+    <w:basedOn w:val="DefaultParagraphFont"/>
+    <w:uiPriority w:val="99"/>
+    <w:semiHidden/>
+    <w:rsid w:val="000E6E84"/>
+    <w:rPr>
+      <w:color w:val="808080"/>
+    </w:rPr>
+  </w:style>
+  <w:style w:type="character" w:customStyle="1" w:styleId="Heading1Char">
+    <w:name w:val="Heading 1 Char"/>
+    <w:basedOn w:val="DefaultParagraphFont"/>
+    <w:link w:val="Heading1"/>
+    <w:uiPriority w:val="9"/>
+    <w:rsid w:val="0057279E"/>
+    <w:rPr>
+      <w:rFonts w:asciiTheme="majorHAnsi" w:eastAsiaTheme="majorEastAsia" w:hAnsiTheme="majorHAnsi" w:cstheme="majorBidi"/>
+      <w:color w:val="2E74B5" w:themeColor="accent1" w:themeShade="BF"/>
+      <w:sz w:val="32"/>
+      <w:szCs w:val="32"/>
+      <w:lang w:val="en-US"/>
+    </w:rPr>
+  </w:style>
+  <w:style w:type="paragraph" w:styleId="Bibliography">
+    <w:name w:val="Bibliography"/>
+    <w:basedOn w:val="Normal"/>
+    <w:next w:val="Normal"/>
+    <w:uiPriority w:val="37"/>
+    <w:unhideWhenUsed/>
+    <w:rsid w:val="0057279E"/>
+  </w:style>
+  <w:style w:type="paragraph" w:customStyle="1" w:styleId="Default">
+    <w:name w:val="Default"/>
+    <w:rsid w:val="00591014"/>
+    <w:pPr>
+      <w:autoSpaceDE w:val="0"/>
+      <w:autoSpaceDN w:val="0"/>
+      <w:adjustRightInd w:val="0"/>
+      <w:spacing w:after="0" w:line="240" w:lineRule="auto"/>
+    </w:pPr>
+    <w:rPr>
+      <w:rFonts w:ascii="Calibri" w:hAnsi="Calibri" w:cs="Calibri"/>
+      <w:color w:val="000000"/>
+      <w:sz w:val="24"/>
+      <w:szCs w:val="24"/>
+    </w:rPr>
+  </w:style>
+  <w:style w:type="paragraph" w:styleId="NoSpacing">
+    <w:name w:val="No Spacing"/>
+    <w:uiPriority w:val="1"/>
+    <w:qFormat/>
+    <w:rsid w:val="00CA1583"/>
+    <w:pPr>
+      <w:spacing w:after="0" w:line="240" w:lineRule="auto"/>
+    </w:pPr>
+  </w:style>
+  <w:style w:type="paragraph" w:styleId="BalloonText">
+    <w:name w:val="Balloon Text"/>
+    <w:basedOn w:val="Normal"/>
+    <w:link w:val="BalloonTextChar"/>
+    <w:uiPriority w:val="99"/>
+    <w:semiHidden/>
+    <w:unhideWhenUsed/>
+    <w:rsid w:val="003E3432"/>
+    <w:pPr>
+      <w:spacing w:after="0" w:line="240" w:lineRule="auto"/>
+    </w:pPr>
+    <w:rPr>
+      <w:rFonts w:ascii="Tahoma" w:hAnsi="Tahoma" w:cs="Tahoma"/>
+      <w:sz w:val="16"/>
+      <w:szCs w:val="16"/>
+    </w:rPr>
+  </w:style>
+  <w:style w:type="character" w:customStyle="1" w:styleId="BalloonTextChar">
+    <w:name w:val="Balloon Text Char"/>
+    <w:basedOn w:val="DefaultParagraphFont"/>
+    <w:link w:val="BalloonText"/>
+    <w:uiPriority w:val="99"/>
+    <w:semiHidden/>
+    <w:rsid w:val="003E3432"/>
+    <w:rPr>
+      <w:rFonts w:ascii="Tahoma" w:hAnsi="Tahoma" w:cs="Tahoma"/>
+      <w:sz w:val="16"/>
+      <w:szCs w:val="16"/>
+    </w:rPr>
   </w:style>
 </w:styles>
 </file>
@@ -9864,7 +9669,7 @@
   <a:extraClrSchemeLst/>
   <a:extLst>
     <a:ext uri="{05A4C25C-085E-4340-85A3-A5531E510DB2}">
-      <thm15:themeFamily xmlns:thm15="http://schemas.microsoft.com/office/thememl/2012/main" name="Office Theme" id="{62F939B6-93AF-4DB8-9C6B-D6C7DFDC589F}" vid="{4A3C46E8-61CC-4603-A589-7422A47A8E4A}"/>
+      <thm15:themeFamily xmlns:thm15="http://schemas.microsoft.com/office/thememl/2012/main" xmlns="" name="Office Theme" id="{62F939B6-93AF-4DB8-9C6B-D6C7DFDC589F}" vid="{4A3C46E8-61CC-4603-A589-7422A47A8E4A}"/>
     </a:ext>
   </a:extLst>
 </a:theme>
@@ -9917,7 +9722,7 @@
 </file>
 
 <file path=customXml/itemProps1.xml><?xml version="1.0" encoding="utf-8"?>
-<ds:datastoreItem xmlns:ds="http://schemas.openxmlformats.org/officeDocument/2006/customXml" ds:itemID="{AD121F1A-0017-4AA6-B9B3-2A2C191C5008}">
+<ds:datastoreItem xmlns:ds="http://schemas.openxmlformats.org/officeDocument/2006/customXml" ds:itemID="{3B2221D4-65E0-4E1E-B5CC-8DAD0BC6EDFF}">
   <ds:schemaRefs>
     <ds:schemaRef ds:uri="http://schemas.openxmlformats.org/officeDocument/2006/bibliography"/>
   </ds:schemaRefs>

</xml_diff>

<commit_message>
adding a few more lines to the report
</commit_message>
<xml_diff>
--- a/project2_report.docx
+++ b/project2_report.docx
@@ -3029,15 +3029,7 @@
         <w:rPr>
           <w:lang w:val="en-IN"/>
         </w:rPr>
-        <w:t>Same as the case with 5 hidden states, start goes to one of the states (22) with a very high probab</w:t>
-      </w:r>
-      <w:bookmarkStart w:id="0" w:name="_GoBack"/>
-      <w:bookmarkEnd w:id="0"/>
-      <w:r>
-        <w:rPr>
-          <w:lang w:val="en-IN"/>
-        </w:rPr>
-        <w:t>ility, which means the first word is generated in a specific fashion</w:t>
+        <w:t>Same as the case with 5 hidden states, start goes to one of the states (22) with a very high probability, which means the first word is generated in a specific fashion</w:t>
       </w:r>
     </w:p>
     <w:p>
@@ -6526,6 +6518,14 @@
     </w:p>
     <w:p>
       <w:pPr>
+        <w:jc w:val="both"/>
+      </w:pPr>
+      <w:r>
+        <w:t xml:space="preserve">We have submitted the following poem to piazza. </w:t>
+      </w:r>
+    </w:p>
+    <w:p>
+      <w:pPr>
         <w:rPr>
           <w:b/>
           <w:sz w:val="26"/>
@@ -6536,6 +6536,260 @@
           <w:b/>
           <w:sz w:val="26"/>
         </w:rPr>
+        <w:t>Eye of the Beholder</w:t>
+      </w:r>
+    </w:p>
+    <w:p>
+      <w:pPr>
+        <w:pStyle w:val="NormalWeb"/>
+        <w:shd w:val="clear" w:color="auto" w:fill="FFFFFF"/>
+        <w:rPr>
+          <w:rFonts w:ascii="Arial" w:hAnsi="Arial" w:cs="Arial"/>
+          <w:i/>
+          <w:color w:val="222222"/>
+          <w:sz w:val="19"/>
+          <w:szCs w:val="19"/>
+        </w:rPr>
+      </w:pPr>
+      <w:r>
+        <w:rPr>
+          <w:rFonts w:ascii="Arial" w:hAnsi="Arial" w:cs="Arial"/>
+          <w:i/>
+          <w:color w:val="222222"/>
+          <w:sz w:val="19"/>
+          <w:szCs w:val="19"/>
+        </w:rPr>
+        <w:t>Eye that spoil and my checked thou her treasure;</w:t>
+      </w:r>
+      <w:bookmarkStart w:id="0" w:name="_GoBack"/>
+      <w:bookmarkEnd w:id="0"/>
+      <w:r>
+        <w:rPr>
+          <w:rFonts w:ascii="Arial" w:hAnsi="Arial" w:cs="Arial"/>
+          <w:i/>
+          <w:color w:val="222222"/>
+          <w:sz w:val="19"/>
+          <w:szCs w:val="19"/>
+        </w:rPr>
+        <w:br/>
+        <w:t>Die dreams the next death to me memory,</w:t>
+      </w:r>
+      <w:r>
+        <w:rPr>
+          <w:rFonts w:ascii="Arial" w:hAnsi="Arial" w:cs="Arial"/>
+          <w:i/>
+          <w:color w:val="222222"/>
+          <w:sz w:val="19"/>
+          <w:szCs w:val="19"/>
+        </w:rPr>
+        <w:br/>
+        <w:t>Perforce where there and disgrace in pleasure,</w:t>
+      </w:r>
+      <w:r>
+        <w:rPr>
+          <w:rFonts w:ascii="Arial" w:hAnsi="Arial" w:cs="Arial"/>
+          <w:i/>
+          <w:color w:val="222222"/>
+          <w:sz w:val="19"/>
+          <w:szCs w:val="19"/>
+        </w:rPr>
+        <w:br/>
+        <w:t>But outward and shall hidden spheres who sky,</w:t>
+      </w:r>
+      <w:r>
+        <w:rPr>
+          <w:rFonts w:ascii="Arial" w:hAnsi="Arial" w:cs="Arial"/>
+          <w:i/>
+          <w:color w:val="222222"/>
+          <w:sz w:val="19"/>
+          <w:szCs w:val="19"/>
+        </w:rPr>
+        <w:br/>
+        <w:t xml:space="preserve">All to sue extremity slave </w:t>
+      </w:r>
+      <w:proofErr w:type="spellStart"/>
+      <w:r>
+        <w:rPr>
+          <w:rFonts w:ascii="Arial" w:hAnsi="Arial" w:cs="Arial"/>
+          <w:i/>
+          <w:color w:val="222222"/>
+          <w:sz w:val="19"/>
+          <w:szCs w:val="19"/>
+        </w:rPr>
+        <w:t>unfathered</w:t>
+      </w:r>
+      <w:proofErr w:type="spellEnd"/>
+      <w:r>
+        <w:rPr>
+          <w:rFonts w:ascii="Arial" w:hAnsi="Arial" w:cs="Arial"/>
+          <w:i/>
+          <w:color w:val="222222"/>
+          <w:sz w:val="19"/>
+          <w:szCs w:val="19"/>
+        </w:rPr>
+        <w:t>,</w:t>
+      </w:r>
+      <w:r>
+        <w:rPr>
+          <w:rFonts w:ascii="Arial" w:hAnsi="Arial" w:cs="Arial"/>
+          <w:i/>
+          <w:color w:val="222222"/>
+          <w:sz w:val="19"/>
+          <w:szCs w:val="19"/>
+        </w:rPr>
+        <w:br/>
+      </w:r>
+      <w:proofErr w:type="spellStart"/>
+      <w:r>
+        <w:rPr>
+          <w:rFonts w:ascii="Arial" w:hAnsi="Arial" w:cs="Arial"/>
+          <w:i/>
+          <w:color w:val="222222"/>
+          <w:sz w:val="19"/>
+          <w:szCs w:val="19"/>
+        </w:rPr>
+        <w:t>Them</w:t>
+      </w:r>
+      <w:proofErr w:type="spellEnd"/>
+      <w:r>
+        <w:rPr>
+          <w:rFonts w:ascii="Arial" w:hAnsi="Arial" w:cs="Arial"/>
+          <w:i/>
+          <w:color w:val="222222"/>
+          <w:sz w:val="19"/>
+          <w:szCs w:val="19"/>
+        </w:rPr>
+        <w:t xml:space="preserve"> woman that thou to some bear around,</w:t>
+      </w:r>
+      <w:r>
+        <w:rPr>
+          <w:rFonts w:ascii="Arial" w:hAnsi="Arial" w:cs="Arial"/>
+          <w:i/>
+          <w:color w:val="222222"/>
+          <w:sz w:val="19"/>
+          <w:szCs w:val="19"/>
+        </w:rPr>
+        <w:br/>
+        <w:t>Yea but dulling use me and my gathered.</w:t>
+      </w:r>
+      <w:r>
+        <w:rPr>
+          <w:rFonts w:ascii="Arial" w:hAnsi="Arial" w:cs="Arial"/>
+          <w:i/>
+          <w:color w:val="222222"/>
+          <w:sz w:val="19"/>
+          <w:szCs w:val="19"/>
+        </w:rPr>
+        <w:br/>
+        <w:t>Are I and soul a game of coals of ground,</w:t>
+      </w:r>
+      <w:r>
+        <w:rPr>
+          <w:rFonts w:ascii="Arial" w:hAnsi="Arial" w:cs="Arial"/>
+          <w:i/>
+          <w:color w:val="222222"/>
+          <w:sz w:val="19"/>
+          <w:szCs w:val="19"/>
+        </w:rPr>
+        <w:br/>
+        <w:t>Thou to like music am the number taste,</w:t>
+      </w:r>
+      <w:r>
+        <w:rPr>
+          <w:rFonts w:ascii="Arial" w:hAnsi="Arial" w:cs="Arial"/>
+          <w:i/>
+          <w:color w:val="222222"/>
+          <w:sz w:val="19"/>
+          <w:szCs w:val="19"/>
+        </w:rPr>
+        <w:br/>
+        <w:t>Made esteem and this sight do shall in side,</w:t>
+      </w:r>
+      <w:r>
+        <w:rPr>
+          <w:rFonts w:ascii="Arial" w:hAnsi="Arial" w:cs="Arial"/>
+          <w:i/>
+          <w:color w:val="222222"/>
+          <w:sz w:val="19"/>
+          <w:szCs w:val="19"/>
+        </w:rPr>
+        <w:br/>
+        <w:t>Tanned offender's there that thoughts a should the last,</w:t>
+      </w:r>
+      <w:r>
+        <w:rPr>
+          <w:rFonts w:ascii="Arial" w:hAnsi="Arial" w:cs="Arial"/>
+          <w:i/>
+          <w:color w:val="222222"/>
+          <w:sz w:val="19"/>
+          <w:szCs w:val="19"/>
+        </w:rPr>
+        <w:br/>
+        <w:t>Those breath an nor losing and raven hide,</w:t>
+      </w:r>
+      <w:r>
+        <w:rPr>
+          <w:rFonts w:ascii="Arial" w:hAnsi="Arial" w:cs="Arial"/>
+          <w:i/>
+          <w:color w:val="222222"/>
+          <w:sz w:val="19"/>
+          <w:szCs w:val="19"/>
+        </w:rPr>
+        <w:br/>
+        <w:t xml:space="preserve">     Doubt storm-beaten report you thou is </w:t>
+      </w:r>
+      <w:proofErr w:type="spellStart"/>
+      <w:r>
+        <w:rPr>
+          <w:rFonts w:ascii="Arial" w:hAnsi="Arial" w:cs="Arial"/>
+          <w:i/>
+          <w:color w:val="222222"/>
+          <w:sz w:val="19"/>
+          <w:szCs w:val="19"/>
+        </w:rPr>
+        <w:t>staineth</w:t>
+      </w:r>
+      <w:proofErr w:type="spellEnd"/>
+      <w:r>
+        <w:rPr>
+          <w:rFonts w:ascii="Arial" w:hAnsi="Arial" w:cs="Arial"/>
+          <w:i/>
+          <w:color w:val="222222"/>
+          <w:sz w:val="19"/>
+          <w:szCs w:val="19"/>
+        </w:rPr>
+        <w:t>,</w:t>
+      </w:r>
+      <w:r>
+        <w:rPr>
+          <w:rFonts w:ascii="Arial" w:hAnsi="Arial" w:cs="Arial"/>
+          <w:i/>
+          <w:color w:val="222222"/>
+          <w:sz w:val="19"/>
+          <w:szCs w:val="19"/>
+        </w:rPr>
+        <w:br/>
+        <w:t>     She and his hell the proud loud they disdaineth.</w:t>
+      </w:r>
+    </w:p>
+    <w:p>
+      <w:pPr>
+        <w:pStyle w:val="NormalWeb"/>
+        <w:shd w:val="clear" w:color="auto" w:fill="FFFFFF"/>
+        <w:rPr>
+          <w:rFonts w:ascii="Arial" w:hAnsi="Arial" w:cs="Arial"/>
+          <w:i/>
+          <w:color w:val="222222"/>
+          <w:sz w:val="19"/>
+          <w:szCs w:val="19"/>
+        </w:rPr>
+      </w:pPr>
+      <w:r>
+        <w:rPr>
+          <w:b/>
+          <w:sz w:val="26"/>
+        </w:rPr>
+        <w:lastRenderedPageBreak/>
         <w:t>7. References</w:t>
       </w:r>
     </w:p>
@@ -6807,176 +7061,608 @@
         <w:rPr>
           <w:i/>
         </w:rPr>
+        <w:t>Worth hate tables why thy so a speed thy know minds,</w:t>
+      </w:r>
+    </w:p>
+    <w:p>
+      <w:pPr>
+        <w:pStyle w:val="NoSpacing"/>
+        <w:rPr>
+          <w:i/>
+        </w:rPr>
+      </w:pPr>
+      <w:r>
+        <w:rPr>
+          <w:i/>
+        </w:rPr>
+        <w:t>Art betwixt in thinly in be,</w:t>
+      </w:r>
+    </w:p>
+    <w:p>
+      <w:pPr>
+        <w:pStyle w:val="NoSpacing"/>
+        <w:rPr>
+          <w:i/>
+        </w:rPr>
+      </w:pPr>
+      <w:r>
+        <w:rPr>
+          <w:i/>
+        </w:rPr>
+        <w:t>And in is self decrees will the thee the me and form self some so,</w:t>
+      </w:r>
+    </w:p>
+    <w:p>
+      <w:pPr>
+        <w:pStyle w:val="NoSpacing"/>
+        <w:rPr>
+          <w:i/>
+        </w:rPr>
+      </w:pPr>
+      <w:r>
+        <w:rPr>
+          <w:i/>
+        </w:rPr>
+        <w:t>That betraying return fear with forgoing ear.</w:t>
+      </w:r>
+    </w:p>
+    <w:p>
+      <w:pPr>
+        <w:pStyle w:val="NoSpacing"/>
+        <w:rPr>
+          <w:i/>
+        </w:rPr>
+      </w:pPr>
+      <w:r>
+        <w:rPr>
+          <w:i/>
+        </w:rPr>
+        <w:t>When it extreme turns me within trust sound me,</w:t>
+      </w:r>
+    </w:p>
+    <w:p>
+      <w:pPr>
+        <w:pStyle w:val="NoSpacing"/>
+        <w:rPr>
+          <w:i/>
+        </w:rPr>
+      </w:pPr>
+      <w:r>
+        <w:rPr>
+          <w:i/>
+        </w:rPr>
+        <w:t>From proof a fair?</w:t>
+      </w:r>
+    </w:p>
+    <w:p>
+      <w:pPr>
+        <w:pStyle w:val="NoSpacing"/>
+        <w:rPr>
+          <w:i/>
+        </w:rPr>
+      </w:pPr>
+      <w:r>
+        <w:rPr>
+          <w:i/>
+        </w:rPr>
+        <w:t>O those it praise thou all thither tie thine of love.</w:t>
+      </w:r>
+    </w:p>
+    <w:p>
+      <w:pPr>
+        <w:pStyle w:val="NoSpacing"/>
+        <w:rPr>
+          <w:i/>
+        </w:rPr>
+      </w:pPr>
+      <w:proofErr w:type="gramStart"/>
+      <w:r>
+        <w:rPr>
+          <w:i/>
+        </w:rPr>
+        <w:t>Cloud something as if new sing</w:t>
+      </w:r>
+      <w:proofErr w:type="gramEnd"/>
+      <w:r>
+        <w:rPr>
+          <w:i/>
+        </w:rPr>
+        <w:t xml:space="preserve"> lovers rhetoric kind,</w:t>
+      </w:r>
+    </w:p>
+    <w:p>
+      <w:pPr>
+        <w:pStyle w:val="NoSpacing"/>
+        <w:rPr>
+          <w:i/>
+        </w:rPr>
+      </w:pPr>
+      <w:r>
+        <w:rPr>
+          <w:i/>
+        </w:rPr>
+        <w:t>That every my new self in lost sweet doth but kind life rank bright,</w:t>
+      </w:r>
+    </w:p>
+    <w:p>
+      <w:pPr>
+        <w:pStyle w:val="NoSpacing"/>
+        <w:rPr>
+          <w:i/>
+        </w:rPr>
+      </w:pPr>
+      <w:r>
+        <w:rPr>
+          <w:i/>
+        </w:rPr>
+        <w:t xml:space="preserve">No things so </w:t>
+      </w:r>
+      <w:proofErr w:type="gramStart"/>
+      <w:r>
+        <w:rPr>
+          <w:i/>
+        </w:rPr>
+        <w:t>thy you</w:t>
+      </w:r>
+      <w:proofErr w:type="gramEnd"/>
+      <w:r>
+        <w:rPr>
+          <w:i/>
+        </w:rPr>
+        <w:t xml:space="preserve"> takes rich my told?</w:t>
+      </w:r>
+    </w:p>
+    <w:p>
+      <w:pPr>
+        <w:pStyle w:val="NoSpacing"/>
+        <w:rPr>
+          <w:i/>
+        </w:rPr>
+      </w:pPr>
+      <w:r>
+        <w:rPr>
+          <w:i/>
+        </w:rPr>
+        <w:t xml:space="preserve">Thy this from own by women's king have to </w:t>
+      </w:r>
+      <w:proofErr w:type="spellStart"/>
+      <w:r>
+        <w:rPr>
+          <w:i/>
+        </w:rPr>
+        <w:t>to</w:t>
+      </w:r>
+      <w:proofErr w:type="spellEnd"/>
+      <w:r>
+        <w:rPr>
+          <w:i/>
+        </w:rPr>
+        <w:t xml:space="preserve"> begin.</w:t>
+      </w:r>
+    </w:p>
+    <w:p>
+      <w:pPr>
+        <w:rPr>
+          <w:i/>
+          <w:u w:val="single"/>
+        </w:rPr>
+      </w:pPr>
+    </w:p>
+    <w:p>
+      <w:pPr>
+        <w:rPr>
+          <w:i/>
+          <w:u w:val="single"/>
+        </w:rPr>
+      </w:pPr>
+      <w:r>
+        <w:rPr>
+          <w:i/>
+          <w:u w:val="single"/>
+        </w:rPr>
+        <w:t>Sonnet A</w:t>
+      </w:r>
+      <w:r>
+        <w:rPr>
+          <w:i/>
+          <w:u w:val="single"/>
+        </w:rPr>
+        <w:t>2</w:t>
+      </w:r>
+      <w:r>
+        <w:rPr>
+          <w:i/>
+          <w:u w:val="single"/>
+        </w:rPr>
+        <w:t xml:space="preserve"> (15 Hidden States)</w:t>
+      </w:r>
+    </w:p>
+    <w:p>
+      <w:pPr>
+        <w:pStyle w:val="NoSpacing"/>
+        <w:rPr>
+          <w:i/>
+        </w:rPr>
+      </w:pPr>
+      <w:r>
+        <w:rPr>
+          <w:i/>
+        </w:rPr>
+        <w:t>How that mine define,</w:t>
+      </w:r>
+    </w:p>
+    <w:p>
+      <w:pPr>
+        <w:pStyle w:val="NoSpacing"/>
+        <w:rPr>
+          <w:i/>
+        </w:rPr>
+      </w:pPr>
+      <w:r>
+        <w:rPr>
+          <w:i/>
+        </w:rPr>
+        <w:t xml:space="preserve">Growth guilty the stop golden love I bring </w:t>
+      </w:r>
+      <w:proofErr w:type="spellStart"/>
+      <w:r>
+        <w:rPr>
+          <w:i/>
+        </w:rPr>
+        <w:t>consum'st</w:t>
+      </w:r>
+      <w:proofErr w:type="spellEnd"/>
+      <w:r>
+        <w:rPr>
+          <w:i/>
+        </w:rPr>
+        <w:t xml:space="preserve"> each bear heaven I is he a old fair time;</w:t>
+      </w:r>
+    </w:p>
+    <w:p>
+      <w:pPr>
+        <w:pStyle w:val="NoSpacing"/>
+        <w:rPr>
+          <w:i/>
+        </w:rPr>
+      </w:pPr>
+      <w:r>
+        <w:rPr>
+          <w:i/>
+        </w:rPr>
+        <w:t>While fitted,</w:t>
+      </w:r>
+    </w:p>
+    <w:p>
+      <w:pPr>
+        <w:pStyle w:val="NoSpacing"/>
+        <w:rPr>
+          <w:i/>
+        </w:rPr>
+      </w:pPr>
+      <w:r>
+        <w:rPr>
+          <w:i/>
+        </w:rPr>
+        <w:t>But in hand end,</w:t>
+      </w:r>
+    </w:p>
+    <w:p>
+      <w:pPr>
+        <w:pStyle w:val="NoSpacing"/>
+        <w:rPr>
+          <w:i/>
+        </w:rPr>
+      </w:pPr>
+      <w:r>
+        <w:rPr>
+          <w:i/>
+        </w:rPr>
+        <w:t>That sweet late away cries,</w:t>
+      </w:r>
+    </w:p>
+    <w:p>
+      <w:pPr>
+        <w:pStyle w:val="NoSpacing"/>
+        <w:rPr>
+          <w:i/>
+        </w:rPr>
+      </w:pPr>
+      <w:r>
+        <w:rPr>
+          <w:i/>
+        </w:rPr>
+        <w:t>Or fear on man although for be function his increase,</w:t>
+      </w:r>
+    </w:p>
+    <w:p>
+      <w:pPr>
+        <w:pStyle w:val="NoSpacing"/>
+        <w:rPr>
+          <w:i/>
+        </w:rPr>
+      </w:pPr>
+      <w:r>
+        <w:rPr>
+          <w:i/>
+        </w:rPr>
+        <w:t xml:space="preserve">Numbers so I laid </w:t>
+      </w:r>
+      <w:proofErr w:type="spellStart"/>
+      <w:r>
+        <w:rPr>
+          <w:i/>
+        </w:rPr>
+        <w:t>helen's</w:t>
+      </w:r>
+      <w:proofErr w:type="spellEnd"/>
+      <w:r>
+        <w:rPr>
+          <w:i/>
+        </w:rPr>
+        <w:t xml:space="preserve"> with not grant motion fortune sweet-seasoned yet fearfully with do not,</w:t>
+      </w:r>
+    </w:p>
+    <w:p>
+      <w:pPr>
+        <w:pStyle w:val="NoSpacing"/>
+        <w:rPr>
+          <w:i/>
+        </w:rPr>
+      </w:pPr>
+      <w:r>
+        <w:rPr>
+          <w:i/>
+        </w:rPr>
+        <w:t>And doth too are of few me beauty his thing white use?</w:t>
+      </w:r>
+    </w:p>
+    <w:p>
+      <w:pPr>
+        <w:pStyle w:val="NoSpacing"/>
+        <w:rPr>
+          <w:i/>
+        </w:rPr>
+      </w:pPr>
+      <w:r>
+        <w:rPr>
+          <w:i/>
+        </w:rPr>
+        <w:t>To a to my just war works fair pay but the eye thy aye look drawn doth she in lawful it first self fair cured,</w:t>
+      </w:r>
+    </w:p>
+    <w:p>
+      <w:pPr>
+        <w:pStyle w:val="NoSpacing"/>
+        <w:rPr>
+          <w:i/>
+        </w:rPr>
+      </w:pPr>
+      <w:r>
+        <w:rPr>
+          <w:i/>
+        </w:rPr>
+        <w:t>And time's judgement despise,</w:t>
+      </w:r>
+    </w:p>
+    <w:p>
+      <w:pPr>
+        <w:pStyle w:val="NoSpacing"/>
+        <w:rPr>
+          <w:i/>
+        </w:rPr>
+      </w:pPr>
+      <w:r>
+        <w:rPr>
+          <w:i/>
+        </w:rPr>
+        <w:t>From lest kind my on say die never like wardrobe it thy,</w:t>
+      </w:r>
+    </w:p>
+    <w:p>
+      <w:pPr>
+        <w:pStyle w:val="NoSpacing"/>
+        <w:rPr>
+          <w:i/>
+        </w:rPr>
+      </w:pPr>
+      <w:r>
+        <w:rPr>
+          <w:i/>
+        </w:rPr>
+        <w:t>Shall all-oblivious my so!</w:t>
+      </w:r>
+    </w:p>
+    <w:p>
+      <w:pPr>
+        <w:pStyle w:val="NoSpacing"/>
+        <w:rPr>
+          <w:i/>
+        </w:rPr>
+      </w:pPr>
+      <w:r>
+        <w:rPr>
+          <w:i/>
+        </w:rPr>
+        <w:t>The thou want truth matter,</w:t>
+      </w:r>
+    </w:p>
+    <w:p>
+      <w:pPr>
+        <w:pStyle w:val="NoSpacing"/>
+        <w:rPr>
+          <w:i/>
+        </w:rPr>
+      </w:pPr>
+      <w:r>
+        <w:rPr>
+          <w:i/>
+        </w:rPr>
+        <w:t>Where not winter thence virtue assure with thus as tongues heats moan.</w:t>
+      </w:r>
+    </w:p>
+    <w:p>
+      <w:pPr>
+        <w:pStyle w:val="NoSpacing"/>
+        <w:rPr>
+          <w:i/>
+        </w:rPr>
+      </w:pPr>
+    </w:p>
+    <w:p>
+      <w:pPr>
+        <w:rPr>
+          <w:i/>
+          <w:u w:val="single"/>
+        </w:rPr>
+      </w:pPr>
+      <w:r>
+        <w:rPr>
+          <w:i/>
+          <w:u w:val="single"/>
+        </w:rPr>
+        <w:t>Sonnet A</w:t>
+      </w:r>
+      <w:r>
+        <w:rPr>
+          <w:i/>
+          <w:u w:val="single"/>
+        </w:rPr>
+        <w:t>3</w:t>
+      </w:r>
+      <w:r>
+        <w:rPr>
+          <w:i/>
+          <w:u w:val="single"/>
+        </w:rPr>
+        <w:t xml:space="preserve"> (20 Hidden States)</w:t>
+      </w:r>
+    </w:p>
+    <w:p>
+      <w:pPr>
+        <w:pStyle w:val="NoSpacing"/>
+        <w:rPr>
+          <w:i/>
+        </w:rPr>
+      </w:pPr>
+      <w:r>
+        <w:rPr>
+          <w:i/>
+        </w:rPr>
         <w:lastRenderedPageBreak/>
-        <w:t>Worth hate tables why thy so a speed thy know minds,</w:t>
-      </w:r>
-    </w:p>
-    <w:p>
-      <w:pPr>
-        <w:pStyle w:val="NoSpacing"/>
-        <w:rPr>
-          <w:i/>
-        </w:rPr>
-      </w:pPr>
-      <w:r>
-        <w:rPr>
-          <w:i/>
-        </w:rPr>
-        <w:t>Art betwixt in thinly in be,</w:t>
-      </w:r>
-    </w:p>
-    <w:p>
-      <w:pPr>
-        <w:pStyle w:val="NoSpacing"/>
-        <w:rPr>
-          <w:i/>
-        </w:rPr>
-      </w:pPr>
-      <w:r>
-        <w:rPr>
-          <w:i/>
-        </w:rPr>
-        <w:t>And in is self decrees will the thee the me and form self some so,</w:t>
-      </w:r>
-    </w:p>
-    <w:p>
-      <w:pPr>
-        <w:pStyle w:val="NoSpacing"/>
-        <w:rPr>
-          <w:i/>
-        </w:rPr>
-      </w:pPr>
-      <w:r>
-        <w:rPr>
-          <w:i/>
-        </w:rPr>
-        <w:t>That betraying return fear with forgoing ear.</w:t>
-      </w:r>
-    </w:p>
-    <w:p>
-      <w:pPr>
-        <w:pStyle w:val="NoSpacing"/>
-        <w:rPr>
-          <w:i/>
-        </w:rPr>
-      </w:pPr>
-      <w:r>
-        <w:rPr>
-          <w:i/>
-        </w:rPr>
-        <w:t>When it extreme turns me within trust sound me,</w:t>
-      </w:r>
-    </w:p>
-    <w:p>
-      <w:pPr>
-        <w:pStyle w:val="NoSpacing"/>
-        <w:rPr>
-          <w:i/>
-        </w:rPr>
-      </w:pPr>
-      <w:r>
-        <w:rPr>
-          <w:i/>
-        </w:rPr>
-        <w:t>From proof a fair?</w:t>
-      </w:r>
-    </w:p>
-    <w:p>
-      <w:pPr>
-        <w:pStyle w:val="NoSpacing"/>
-        <w:rPr>
-          <w:i/>
-        </w:rPr>
-      </w:pPr>
-      <w:r>
-        <w:rPr>
-          <w:i/>
-        </w:rPr>
-        <w:t>O those it praise thou all thither tie thine of love.</w:t>
-      </w:r>
-    </w:p>
-    <w:p>
-      <w:pPr>
-        <w:pStyle w:val="NoSpacing"/>
-        <w:rPr>
-          <w:i/>
-        </w:rPr>
-      </w:pPr>
-      <w:proofErr w:type="gramStart"/>
-      <w:r>
-        <w:rPr>
-          <w:i/>
-        </w:rPr>
-        <w:t>Cloud something as if new sing</w:t>
-      </w:r>
-      <w:proofErr w:type="gramEnd"/>
-      <w:r>
-        <w:rPr>
-          <w:i/>
-        </w:rPr>
-        <w:t xml:space="preserve"> lovers rhetoric kind,</w:t>
-      </w:r>
-    </w:p>
-    <w:p>
-      <w:pPr>
-        <w:pStyle w:val="NoSpacing"/>
-        <w:rPr>
-          <w:i/>
-        </w:rPr>
-      </w:pPr>
-      <w:r>
-        <w:rPr>
-          <w:i/>
-        </w:rPr>
-        <w:t>That every my new self in lost sweet doth but kind life rank bright,</w:t>
-      </w:r>
-    </w:p>
-    <w:p>
-      <w:pPr>
-        <w:pStyle w:val="NoSpacing"/>
-        <w:rPr>
-          <w:i/>
-        </w:rPr>
-      </w:pPr>
-      <w:r>
-        <w:rPr>
-          <w:i/>
-        </w:rPr>
-        <w:t xml:space="preserve">No things so </w:t>
-      </w:r>
-      <w:proofErr w:type="gramStart"/>
-      <w:r>
-        <w:rPr>
-          <w:i/>
-        </w:rPr>
-        <w:t>thy you</w:t>
-      </w:r>
-      <w:proofErr w:type="gramEnd"/>
-      <w:r>
-        <w:rPr>
-          <w:i/>
-        </w:rPr>
-        <w:t xml:space="preserve"> takes rich my told?</w:t>
-      </w:r>
-    </w:p>
-    <w:p>
-      <w:pPr>
-        <w:pStyle w:val="NoSpacing"/>
-        <w:rPr>
-          <w:i/>
-        </w:rPr>
-      </w:pPr>
-      <w:r>
-        <w:rPr>
-          <w:i/>
-        </w:rPr>
-        <w:t xml:space="preserve">Thy this from own by women's king have to </w:t>
-      </w:r>
+        <w:t>Will therefore I the ornament as for of breast fading own excel,</w:t>
+      </w:r>
+    </w:p>
+    <w:p>
+      <w:pPr>
+        <w:pStyle w:val="NoSpacing"/>
+        <w:rPr>
+          <w:i/>
+        </w:rPr>
+      </w:pPr>
       <w:proofErr w:type="spellStart"/>
       <w:r>
         <w:rPr>
           <w:i/>
         </w:rPr>
+        <w:t>Th</w:t>
+      </w:r>
+      <w:proofErr w:type="spellEnd"/>
+      <w:r>
+        <w:rPr>
+          <w:i/>
+        </w:rPr>
+        <w:t>' didst ripe way,</w:t>
+      </w:r>
+    </w:p>
+    <w:p>
+      <w:pPr>
+        <w:pStyle w:val="NoSpacing"/>
+        <w:rPr>
+          <w:i/>
+        </w:rPr>
+      </w:pPr>
+      <w:r>
+        <w:rPr>
+          <w:i/>
+        </w:rPr>
+        <w:t>The form a be store,</w:t>
+      </w:r>
+    </w:p>
+    <w:p>
+      <w:pPr>
+        <w:pStyle w:val="NoSpacing"/>
+        <w:rPr>
+          <w:i/>
+        </w:rPr>
+      </w:pPr>
+      <w:r>
+        <w:rPr>
+          <w:i/>
+        </w:rPr>
+        <w:t>That merit wires eye riches plead thee deeds,</w:t>
+      </w:r>
+    </w:p>
+    <w:p>
+      <w:pPr>
+        <w:pStyle w:val="NoSpacing"/>
+        <w:rPr>
+          <w:i/>
+        </w:rPr>
+      </w:pPr>
+      <w:r>
+        <w:rPr>
+          <w:i/>
+        </w:rPr>
+        <w:t>For the hand of much be thee!</w:t>
+      </w:r>
+    </w:p>
+    <w:p>
+      <w:pPr>
+        <w:pStyle w:val="NoSpacing"/>
+        <w:rPr>
+          <w:i/>
+        </w:rPr>
+      </w:pPr>
+      <w:r>
+        <w:rPr>
+          <w:i/>
+        </w:rPr>
+        <w:t>And purpose bide,</w:t>
+      </w:r>
+    </w:p>
+    <w:p>
+      <w:pPr>
+        <w:pStyle w:val="NoSpacing"/>
+        <w:rPr>
+          <w:i/>
+        </w:rPr>
+      </w:pPr>
+      <w:r>
+        <w:rPr>
+          <w:i/>
+        </w:rPr>
+        <w:t>And thy these a have but that sight,</w:t>
+      </w:r>
+    </w:p>
+    <w:p>
+      <w:pPr>
+        <w:pStyle w:val="NoSpacing"/>
+        <w:rPr>
+          <w:i/>
+        </w:rPr>
+      </w:pPr>
+      <w:r>
+        <w:rPr>
+          <w:i/>
+        </w:rPr>
+        <w:t xml:space="preserve">Ah those beauty to </w:t>
+      </w:r>
+      <w:proofErr w:type="spellStart"/>
+      <w:r>
+        <w:rPr>
+          <w:i/>
+        </w:rPr>
         <w:t>to</w:t>
       </w:r>
       <w:proofErr w:type="spellEnd"/>
@@ -6984,8 +7670,100 @@
         <w:rPr>
           <w:i/>
         </w:rPr>
-        <w:t xml:space="preserve"> begin.</w:t>
-      </w:r>
+        <w:t xml:space="preserve"> live,</w:t>
+      </w:r>
+    </w:p>
+    <w:p>
+      <w:pPr>
+        <w:pStyle w:val="NoSpacing"/>
+        <w:rPr>
+          <w:i/>
+        </w:rPr>
+      </w:pPr>
+      <w:r>
+        <w:rPr>
+          <w:i/>
+        </w:rPr>
+        <w:t>No wretch with cured,</w:t>
+      </w:r>
+    </w:p>
+    <w:p>
+      <w:pPr>
+        <w:pStyle w:val="NoSpacing"/>
+        <w:rPr>
+          <w:i/>
+        </w:rPr>
+      </w:pPr>
+      <w:r>
+        <w:rPr>
+          <w:i/>
+        </w:rPr>
+        <w:t>Though black reckon obsequious all did shall well your with wrinkles beauty my all every me well of fits;</w:t>
+      </w:r>
+    </w:p>
+    <w:p>
+      <w:pPr>
+        <w:pStyle w:val="NoSpacing"/>
+        <w:rPr>
+          <w:i/>
+        </w:rPr>
+      </w:pPr>
+      <w:r>
+        <w:rPr>
+          <w:i/>
+        </w:rPr>
+        <w:t>But locked on thence daily why hand wondrous quest youth,</w:t>
+      </w:r>
+    </w:p>
+    <w:p>
+      <w:pPr>
+        <w:pStyle w:val="NoSpacing"/>
+        <w:rPr>
+          <w:i/>
+        </w:rPr>
+      </w:pPr>
+      <w:r>
+        <w:rPr>
+          <w:i/>
+        </w:rPr>
+        <w:t>But where that the rarities ornament,</w:t>
+      </w:r>
+    </w:p>
+    <w:p>
+      <w:pPr>
+        <w:pStyle w:val="NoSpacing"/>
+        <w:rPr>
+          <w:i/>
+        </w:rPr>
+      </w:pPr>
+      <w:r>
+        <w:rPr>
+          <w:i/>
+        </w:rPr>
+        <w:t>Thrice in thou slander yet my I be so,</w:t>
+      </w:r>
+    </w:p>
+    <w:p>
+      <w:pPr>
+        <w:pStyle w:val="NoSpacing"/>
+        <w:rPr>
+          <w:i/>
+        </w:rPr>
+      </w:pPr>
+      <w:r>
+        <w:rPr>
+          <w:i/>
+        </w:rPr>
+        <w:t>To him sleep is a men doth right the am or and this wealth I hearsay longer.</w:t>
+      </w:r>
+    </w:p>
+    <w:p>
+      <w:pPr>
+        <w:pStyle w:val="NoSpacing"/>
+        <w:rPr>
+          <w:i/>
+        </w:rPr>
+      </w:pPr>
     </w:p>
     <w:p>
       <w:pPr>
@@ -6994,549 +7772,25 @@
           <w:u w:val="single"/>
         </w:rPr>
       </w:pPr>
-    </w:p>
-    <w:p>
-      <w:pPr>
+      <w:r>
         <w:rPr>
           <w:i/>
           <w:u w:val="single"/>
         </w:rPr>
-      </w:pPr>
+        <w:t>Sonnet A</w:t>
+      </w:r>
       <w:r>
         <w:rPr>
           <w:i/>
           <w:u w:val="single"/>
         </w:rPr>
-        <w:t>Sonnet A</w:t>
+        <w:t>4</w:t>
       </w:r>
       <w:r>
         <w:rPr>
           <w:i/>
           <w:u w:val="single"/>
         </w:rPr>
-        <w:t>2</w:t>
-      </w:r>
-      <w:r>
-        <w:rPr>
-          <w:i/>
-          <w:u w:val="single"/>
-        </w:rPr>
-        <w:t xml:space="preserve"> (15 Hidden States)</w:t>
-      </w:r>
-    </w:p>
-    <w:p>
-      <w:pPr>
-        <w:pStyle w:val="NoSpacing"/>
-        <w:rPr>
-          <w:i/>
-        </w:rPr>
-      </w:pPr>
-      <w:r>
-        <w:rPr>
-          <w:i/>
-        </w:rPr>
-        <w:t>How that mine define,</w:t>
-      </w:r>
-    </w:p>
-    <w:p>
-      <w:pPr>
-        <w:pStyle w:val="NoSpacing"/>
-        <w:rPr>
-          <w:i/>
-        </w:rPr>
-      </w:pPr>
-      <w:r>
-        <w:rPr>
-          <w:i/>
-        </w:rPr>
-        <w:t xml:space="preserve">Growth guilty the stop golden love I bring </w:t>
-      </w:r>
-      <w:proofErr w:type="spellStart"/>
-      <w:r>
-        <w:rPr>
-          <w:i/>
-        </w:rPr>
-        <w:t>consum'st</w:t>
-      </w:r>
-      <w:proofErr w:type="spellEnd"/>
-      <w:r>
-        <w:rPr>
-          <w:i/>
-        </w:rPr>
-        <w:t xml:space="preserve"> each bear heaven I is he a old fair time;</w:t>
-      </w:r>
-    </w:p>
-    <w:p>
-      <w:pPr>
-        <w:pStyle w:val="NoSpacing"/>
-        <w:rPr>
-          <w:i/>
-        </w:rPr>
-      </w:pPr>
-      <w:r>
-        <w:rPr>
-          <w:i/>
-        </w:rPr>
-        <w:t>While fitted,</w:t>
-      </w:r>
-    </w:p>
-    <w:p>
-      <w:pPr>
-        <w:pStyle w:val="NoSpacing"/>
-        <w:rPr>
-          <w:i/>
-        </w:rPr>
-      </w:pPr>
-      <w:r>
-        <w:rPr>
-          <w:i/>
-        </w:rPr>
-        <w:t>But in hand end,</w:t>
-      </w:r>
-    </w:p>
-    <w:p>
-      <w:pPr>
-        <w:pStyle w:val="NoSpacing"/>
-        <w:rPr>
-          <w:i/>
-        </w:rPr>
-      </w:pPr>
-      <w:r>
-        <w:rPr>
-          <w:i/>
-        </w:rPr>
-        <w:t>That sweet late away cries,</w:t>
-      </w:r>
-    </w:p>
-    <w:p>
-      <w:pPr>
-        <w:pStyle w:val="NoSpacing"/>
-        <w:rPr>
-          <w:i/>
-        </w:rPr>
-      </w:pPr>
-      <w:r>
-        <w:rPr>
-          <w:i/>
-        </w:rPr>
-        <w:t>Or fear on man although for be function his increase,</w:t>
-      </w:r>
-    </w:p>
-    <w:p>
-      <w:pPr>
-        <w:pStyle w:val="NoSpacing"/>
-        <w:rPr>
-          <w:i/>
-        </w:rPr>
-      </w:pPr>
-      <w:r>
-        <w:rPr>
-          <w:i/>
-        </w:rPr>
-        <w:t xml:space="preserve">Numbers so I laid </w:t>
-      </w:r>
-      <w:proofErr w:type="spellStart"/>
-      <w:r>
-        <w:rPr>
-          <w:i/>
-        </w:rPr>
-        <w:t>helen's</w:t>
-      </w:r>
-      <w:proofErr w:type="spellEnd"/>
-      <w:r>
-        <w:rPr>
-          <w:i/>
-        </w:rPr>
-        <w:t xml:space="preserve"> with not grant motion fortune sweet-seasoned yet fearfully with do not,</w:t>
-      </w:r>
-    </w:p>
-    <w:p>
-      <w:pPr>
-        <w:pStyle w:val="NoSpacing"/>
-        <w:rPr>
-          <w:i/>
-        </w:rPr>
-      </w:pPr>
-      <w:r>
-        <w:rPr>
-          <w:i/>
-        </w:rPr>
-        <w:t>And doth too are of few me beauty his thing white use?</w:t>
-      </w:r>
-    </w:p>
-    <w:p>
-      <w:pPr>
-        <w:pStyle w:val="NoSpacing"/>
-        <w:rPr>
-          <w:i/>
-        </w:rPr>
-      </w:pPr>
-      <w:r>
-        <w:rPr>
-          <w:i/>
-        </w:rPr>
-        <w:t>To a to my just war works fair pay but the eye thy aye look drawn doth she in lawful it first self fair cured,</w:t>
-      </w:r>
-    </w:p>
-    <w:p>
-      <w:pPr>
-        <w:pStyle w:val="NoSpacing"/>
-        <w:rPr>
-          <w:i/>
-        </w:rPr>
-      </w:pPr>
-      <w:r>
-        <w:rPr>
-          <w:i/>
-        </w:rPr>
-        <w:t>And time's judgement despise,</w:t>
-      </w:r>
-    </w:p>
-    <w:p>
-      <w:pPr>
-        <w:pStyle w:val="NoSpacing"/>
-        <w:rPr>
-          <w:i/>
-        </w:rPr>
-      </w:pPr>
-      <w:r>
-        <w:rPr>
-          <w:i/>
-        </w:rPr>
-        <w:t>From lest kind my on say die never like wardrobe it thy,</w:t>
-      </w:r>
-    </w:p>
-    <w:p>
-      <w:pPr>
-        <w:pStyle w:val="NoSpacing"/>
-        <w:rPr>
-          <w:i/>
-        </w:rPr>
-      </w:pPr>
-      <w:r>
-        <w:rPr>
-          <w:i/>
-        </w:rPr>
-        <w:t>Shall all-oblivious my so!</w:t>
-      </w:r>
-    </w:p>
-    <w:p>
-      <w:pPr>
-        <w:pStyle w:val="NoSpacing"/>
-        <w:rPr>
-          <w:i/>
-        </w:rPr>
-      </w:pPr>
-      <w:r>
-        <w:rPr>
-          <w:i/>
-        </w:rPr>
-        <w:t>The thou want truth matter,</w:t>
-      </w:r>
-    </w:p>
-    <w:p>
-      <w:pPr>
-        <w:pStyle w:val="NoSpacing"/>
-        <w:rPr>
-          <w:i/>
-        </w:rPr>
-      </w:pPr>
-      <w:r>
-        <w:rPr>
-          <w:i/>
-        </w:rPr>
-        <w:t>Where not winter thence virtue assure with thus as tongues heats moan.</w:t>
-      </w:r>
-    </w:p>
-    <w:p>
-      <w:pPr>
-        <w:pStyle w:val="NoSpacing"/>
-        <w:rPr>
-          <w:i/>
-        </w:rPr>
-      </w:pPr>
-    </w:p>
-    <w:p>
-      <w:pPr>
-        <w:rPr>
-          <w:i/>
-          <w:u w:val="single"/>
-        </w:rPr>
-      </w:pPr>
-      <w:r>
-        <w:rPr>
-          <w:i/>
-          <w:u w:val="single"/>
-        </w:rPr>
-        <w:t>Sonnet A</w:t>
-      </w:r>
-      <w:r>
-        <w:rPr>
-          <w:i/>
-          <w:u w:val="single"/>
-        </w:rPr>
-        <w:t>3</w:t>
-      </w:r>
-      <w:r>
-        <w:rPr>
-          <w:i/>
-          <w:u w:val="single"/>
-        </w:rPr>
-        <w:t xml:space="preserve"> (20 Hidden States)</w:t>
-      </w:r>
-    </w:p>
-    <w:p>
-      <w:pPr>
-        <w:pStyle w:val="NoSpacing"/>
-        <w:rPr>
-          <w:i/>
-        </w:rPr>
-      </w:pPr>
-      <w:r>
-        <w:rPr>
-          <w:i/>
-        </w:rPr>
-        <w:t>Will therefore I the ornament as for of breast fading own excel,</w:t>
-      </w:r>
-    </w:p>
-    <w:p>
-      <w:pPr>
-        <w:pStyle w:val="NoSpacing"/>
-        <w:rPr>
-          <w:i/>
-        </w:rPr>
-      </w:pPr>
-      <w:proofErr w:type="spellStart"/>
-      <w:r>
-        <w:rPr>
-          <w:i/>
-        </w:rPr>
-        <w:t>Th</w:t>
-      </w:r>
-      <w:proofErr w:type="spellEnd"/>
-      <w:r>
-        <w:rPr>
-          <w:i/>
-        </w:rPr>
-        <w:t>' didst ripe way,</w:t>
-      </w:r>
-    </w:p>
-    <w:p>
-      <w:pPr>
-        <w:pStyle w:val="NoSpacing"/>
-        <w:rPr>
-          <w:i/>
-        </w:rPr>
-      </w:pPr>
-      <w:r>
-        <w:rPr>
-          <w:i/>
-        </w:rPr>
-        <w:t>The form a be store,</w:t>
-      </w:r>
-    </w:p>
-    <w:p>
-      <w:pPr>
-        <w:pStyle w:val="NoSpacing"/>
-        <w:rPr>
-          <w:i/>
-        </w:rPr>
-      </w:pPr>
-      <w:r>
-        <w:rPr>
-          <w:i/>
-        </w:rPr>
-        <w:t>That merit wires eye riches plead thee deeds,</w:t>
-      </w:r>
-    </w:p>
-    <w:p>
-      <w:pPr>
-        <w:pStyle w:val="NoSpacing"/>
-        <w:rPr>
-          <w:i/>
-        </w:rPr>
-      </w:pPr>
-      <w:r>
-        <w:rPr>
-          <w:i/>
-        </w:rPr>
-        <w:t>For the hand of much be thee!</w:t>
-      </w:r>
-    </w:p>
-    <w:p>
-      <w:pPr>
-        <w:pStyle w:val="NoSpacing"/>
-        <w:rPr>
-          <w:i/>
-        </w:rPr>
-      </w:pPr>
-      <w:r>
-        <w:rPr>
-          <w:i/>
-        </w:rPr>
-        <w:t>And purpose bide,</w:t>
-      </w:r>
-    </w:p>
-    <w:p>
-      <w:pPr>
-        <w:pStyle w:val="NoSpacing"/>
-        <w:rPr>
-          <w:i/>
-        </w:rPr>
-      </w:pPr>
-      <w:r>
-        <w:rPr>
-          <w:i/>
-        </w:rPr>
-        <w:t>And thy these a have but that sight,</w:t>
-      </w:r>
-    </w:p>
-    <w:p>
-      <w:pPr>
-        <w:pStyle w:val="NoSpacing"/>
-        <w:rPr>
-          <w:i/>
-        </w:rPr>
-      </w:pPr>
-      <w:r>
-        <w:rPr>
-          <w:i/>
-        </w:rPr>
-        <w:t xml:space="preserve">Ah those beauty to </w:t>
-      </w:r>
-      <w:proofErr w:type="spellStart"/>
-      <w:r>
-        <w:rPr>
-          <w:i/>
-        </w:rPr>
-        <w:t>to</w:t>
-      </w:r>
-      <w:proofErr w:type="spellEnd"/>
-      <w:r>
-        <w:rPr>
-          <w:i/>
-        </w:rPr>
-        <w:t xml:space="preserve"> live,</w:t>
-      </w:r>
-    </w:p>
-    <w:p>
-      <w:pPr>
-        <w:pStyle w:val="NoSpacing"/>
-        <w:rPr>
-          <w:i/>
-        </w:rPr>
-      </w:pPr>
-      <w:r>
-        <w:rPr>
-          <w:i/>
-        </w:rPr>
-        <w:t>No wretch with cured,</w:t>
-      </w:r>
-    </w:p>
-    <w:p>
-      <w:pPr>
-        <w:pStyle w:val="NoSpacing"/>
-        <w:rPr>
-          <w:i/>
-        </w:rPr>
-      </w:pPr>
-      <w:r>
-        <w:rPr>
-          <w:i/>
-        </w:rPr>
-        <w:t>Though black reckon obsequious all did shall well your with wrinkles beauty my all every me well of fits;</w:t>
-      </w:r>
-    </w:p>
-    <w:p>
-      <w:pPr>
-        <w:pStyle w:val="NoSpacing"/>
-        <w:rPr>
-          <w:i/>
-        </w:rPr>
-      </w:pPr>
-      <w:r>
-        <w:rPr>
-          <w:i/>
-        </w:rPr>
-        <w:t>But locked on thence daily why hand wondrous quest youth,</w:t>
-      </w:r>
-    </w:p>
-    <w:p>
-      <w:pPr>
-        <w:pStyle w:val="NoSpacing"/>
-        <w:rPr>
-          <w:i/>
-        </w:rPr>
-      </w:pPr>
-      <w:r>
-        <w:rPr>
-          <w:i/>
-        </w:rPr>
-        <w:t>But where that the rarities ornament,</w:t>
-      </w:r>
-    </w:p>
-    <w:p>
-      <w:pPr>
-        <w:pStyle w:val="NoSpacing"/>
-        <w:rPr>
-          <w:i/>
-        </w:rPr>
-      </w:pPr>
-      <w:r>
-        <w:rPr>
-          <w:i/>
-        </w:rPr>
-        <w:t>Thrice in thou slander yet my I be so,</w:t>
-      </w:r>
-    </w:p>
-    <w:p>
-      <w:pPr>
-        <w:pStyle w:val="NoSpacing"/>
-        <w:rPr>
-          <w:i/>
-        </w:rPr>
-      </w:pPr>
-      <w:r>
-        <w:rPr>
-          <w:i/>
-        </w:rPr>
-        <w:t>To him sleep is a men doth right the am or and this wealth I hearsay longer.</w:t>
-      </w:r>
-    </w:p>
-    <w:p>
-      <w:pPr>
-        <w:pStyle w:val="NoSpacing"/>
-        <w:rPr>
-          <w:i/>
-        </w:rPr>
-      </w:pPr>
-    </w:p>
-    <w:p>
-      <w:pPr>
-        <w:rPr>
-          <w:i/>
-          <w:u w:val="single"/>
-        </w:rPr>
-      </w:pPr>
-      <w:r>
-        <w:rPr>
-          <w:i/>
-          <w:u w:val="single"/>
-        </w:rPr>
-        <w:t>Sonnet A</w:t>
-      </w:r>
-      <w:r>
-        <w:rPr>
-          <w:i/>
-          <w:u w:val="single"/>
-        </w:rPr>
-        <w:t>4</w:t>
-      </w:r>
-      <w:r>
-        <w:rPr>
-          <w:i/>
-          <w:u w:val="single"/>
-        </w:rPr>
         <w:t xml:space="preserve"> (25 Hidden States)</w:t>
       </w:r>
     </w:p>
@@ -7551,7 +7805,6 @@
         <w:rPr>
           <w:i/>
         </w:rPr>
-        <w:lastRenderedPageBreak/>
         <w:t xml:space="preserve">In hath abundance mistress make woman by </w:t>
       </w:r>
       <w:proofErr w:type="spellStart"/>
@@ -9100,6 +9353,22 @@
       <w:szCs w:val="16"/>
     </w:rPr>
   </w:style>
+  <w:style w:type="paragraph" w:styleId="NormalWeb">
+    <w:name w:val="Normal (Web)"/>
+    <w:basedOn w:val="Normal"/>
+    <w:uiPriority w:val="99"/>
+    <w:unhideWhenUsed/>
+    <w:rsid w:val="00FF3985"/>
+    <w:pPr>
+      <w:spacing w:before="100" w:beforeAutospacing="1" w:after="100" w:afterAutospacing="1" w:line="240" w:lineRule="auto"/>
+    </w:pPr>
+    <w:rPr>
+      <w:rFonts w:ascii="Times New Roman" w:eastAsia="Times New Roman" w:hAnsi="Times New Roman" w:cs="Times New Roman"/>
+      <w:sz w:val="24"/>
+      <w:szCs w:val="24"/>
+      <w:lang w:val="en-US"/>
+    </w:rPr>
+  </w:style>
 </w:styles>
 </file>
 
@@ -9409,6 +9678,22 @@
       <w:rFonts w:ascii="Tahoma" w:hAnsi="Tahoma" w:cs="Tahoma"/>
       <w:sz w:val="16"/>
       <w:szCs w:val="16"/>
+    </w:rPr>
+  </w:style>
+  <w:style w:type="paragraph" w:styleId="NormalWeb">
+    <w:name w:val="Normal (Web)"/>
+    <w:basedOn w:val="Normal"/>
+    <w:uiPriority w:val="99"/>
+    <w:unhideWhenUsed/>
+    <w:rsid w:val="00FF3985"/>
+    <w:pPr>
+      <w:spacing w:before="100" w:beforeAutospacing="1" w:after="100" w:afterAutospacing="1" w:line="240" w:lineRule="auto"/>
+    </w:pPr>
+    <w:rPr>
+      <w:rFonts w:ascii="Times New Roman" w:eastAsia="Times New Roman" w:hAnsi="Times New Roman" w:cs="Times New Roman"/>
+      <w:sz w:val="24"/>
+      <w:szCs w:val="24"/>
+      <w:lang w:val="en-US"/>
     </w:rPr>
   </w:style>
 </w:styles>
@@ -9722,7 +10007,7 @@
 </file>
 
 <file path=customXml/itemProps1.xml><?xml version="1.0" encoding="utf-8"?>
-<ds:datastoreItem xmlns:ds="http://schemas.openxmlformats.org/officeDocument/2006/customXml" ds:itemID="{3B2221D4-65E0-4E1E-B5CC-8DAD0BC6EDFF}">
+<ds:datastoreItem xmlns:ds="http://schemas.openxmlformats.org/officeDocument/2006/customXml" ds:itemID="{0BE9C15F-D7B7-4646-93C6-9ADBC76E8D3A}">
   <ds:schemaRefs>
     <ds:schemaRef ds:uri="http://schemas.openxmlformats.org/officeDocument/2006/bibliography"/>
   </ds:schemaRefs>

</xml_diff>